<commit_message>
Update resume for VB
</commit_message>
<xml_diff>
--- a/R_Gray_resume.docx
+++ b/R_Gray_resume.docx
@@ -1,6 +1,6 @@
 
 <file path=word/document.xml><?xml version="1.0" encoding="utf-8"?>
-<w:document xmlns:wpc="http://schemas.microsoft.com/office/word/2010/wordprocessingCanvas" xmlns:mc="http://schemas.openxmlformats.org/markup-compatibility/2006" xmlns:o="urn:schemas-microsoft-com:office:office" xmlns:r="http://schemas.openxmlformats.org/officeDocument/2006/relationships" xmlns:m="http://schemas.openxmlformats.org/officeDocument/2006/math" xmlns:v="urn:schemas-microsoft-com:vml" xmlns:wp14="http://schemas.microsoft.com/office/word/2010/wordprocessingDrawing" xmlns:wp="http://schemas.openxmlformats.org/drawingml/2006/wordprocessingDrawing" xmlns:w10="urn:schemas-microsoft-com:office:word" xmlns:w="http://schemas.openxmlformats.org/wordprocessingml/2006/main" xmlns:w14="http://schemas.microsoft.com/office/word/2010/wordml" xmlns:wpg="http://schemas.microsoft.com/office/word/2010/wordprocessingGroup" xmlns:wpi="http://schemas.microsoft.com/office/word/2010/wordprocessingInk" xmlns:wne="http://schemas.microsoft.com/office/word/2006/wordml" xmlns:wps="http://schemas.microsoft.com/office/word/2010/wordprocessingShape" mc:Ignorable="w14 wp14">
+<w:document xmlns:wpc="http://schemas.microsoft.com/office/word/2010/wordprocessingCanvas" xmlns:mo="http://schemas.microsoft.com/office/mac/office/2008/main" xmlns:mc="http://schemas.openxmlformats.org/markup-compatibility/2006" xmlns:mv="urn:schemas-microsoft-com:mac:vml" xmlns:o="urn:schemas-microsoft-com:office:office" xmlns:r="http://schemas.openxmlformats.org/officeDocument/2006/relationships" xmlns:m="http://schemas.openxmlformats.org/officeDocument/2006/math" xmlns:v="urn:schemas-microsoft-com:vml" xmlns:wp14="http://schemas.microsoft.com/office/word/2010/wordprocessingDrawing" xmlns:wp="http://schemas.openxmlformats.org/drawingml/2006/wordprocessingDrawing" xmlns:w10="urn:schemas-microsoft-com:office:word" xmlns:w="http://schemas.openxmlformats.org/wordprocessingml/2006/main" xmlns:w14="http://schemas.microsoft.com/office/word/2010/wordml" xmlns:wpg="http://schemas.microsoft.com/office/word/2010/wordprocessingGroup" xmlns:wpi="http://schemas.microsoft.com/office/word/2010/wordprocessingInk" xmlns:wne="http://schemas.microsoft.com/office/word/2006/wordml" xmlns:wps="http://schemas.microsoft.com/office/word/2010/wordprocessingShape" mc:Ignorable="w14 wp14">
   <w:body>
     <w:p>
       <w:pPr>
@@ -32,8 +32,8 @@
           <w:rFonts w:ascii="Garamond" w:hAnsi="Garamond"/>
           <w:sz w:val="20"/>
         </w:rPr>
-        <w:pict>
-          <v:rect id="_x0000_i1026" style="width:504.25pt;height:.05pt" o:hrpct="966" o:hralign="center" o:hrstd="t" o:hr="t" fillcolor="#aca899" stroked="f"/>
+        <w:pict w14:anchorId="0182F348">
+          <v:rect id="_x0000_i1025" style="width:504.25pt;height:.05pt" o:hrpct="966" o:hralign="center" o:hrstd="t" o:hr="t" fillcolor="#aca899" stroked="f"/>
         </w:pict>
       </w:r>
     </w:p>
@@ -53,14 +53,14 @@
         <w:tblLook w:val="04A0" w:firstRow="1" w:lastRow="0" w:firstColumn="1" w:lastColumn="0" w:noHBand="0" w:noVBand="1"/>
       </w:tblPr>
       <w:tblGrid>
-        <w:gridCol w:w="2358"/>
-        <w:gridCol w:w="5580"/>
-        <w:gridCol w:w="2250"/>
+        <w:gridCol w:w="2538"/>
+        <w:gridCol w:w="5220"/>
+        <w:gridCol w:w="2430"/>
       </w:tblGrid>
       <w:tr>
         <w:tc>
           <w:tcPr>
-            <w:tcW w:w="2358" w:type="dxa"/>
+            <w:tcW w:w="2538" w:type="dxa"/>
           </w:tcPr>
           <w:p>
             <w:pPr>
@@ -86,13 +86,347 @@
                 <w:sz w:val="20"/>
                 <w:szCs w:val="18"/>
               </w:rPr>
-              <w:t>August 2013 – Present</w:t>
+              <w:t>December 2014</w:t>
+            </w:r>
+            <w:r>
+              <w:rPr>
+                <w:b/>
+                <w:sz w:val="20"/>
+                <w:szCs w:val="18"/>
+              </w:rPr>
+              <w:t xml:space="preserve"> </w:t>
+            </w:r>
+            <w:r>
+              <w:rPr>
+                <w:b/>
+                <w:sz w:val="20"/>
+                <w:szCs w:val="18"/>
+              </w:rPr>
+              <w:t xml:space="preserve">– </w:t>
+            </w:r>
+            <w:r>
+              <w:rPr>
+                <w:b/>
+                <w:sz w:val="20"/>
+                <w:szCs w:val="18"/>
+              </w:rPr>
+              <w:t>Present</w:t>
             </w:r>
           </w:p>
         </w:tc>
         <w:tc>
           <w:tcPr>
-            <w:tcW w:w="5580" w:type="dxa"/>
+            <w:tcW w:w="5220" w:type="dxa"/>
+          </w:tcPr>
+          <w:p>
+            <w:pPr>
+              <w:pStyle w:val="CompanyNameOne"/>
+              <w:tabs>
+                <w:tab w:val="clear" w:pos="1440"/>
+                <w:tab w:val="clear" w:pos="6480"/>
+                <w:tab w:val="right" w:pos="-12412"/>
+                <w:tab w:val="left" w:pos="1800"/>
+                <w:tab w:val="left" w:pos="2880"/>
+                <w:tab w:val="right" w:pos="10440"/>
+              </w:tabs>
+              <w:spacing w:before="20"/>
+              <w:jc w:val="center"/>
+              <w:rPr>
+                <w:b/>
+                <w:sz w:val="20"/>
+                <w:szCs w:val="18"/>
+              </w:rPr>
+            </w:pPr>
+            <w:proofErr w:type="spellStart"/>
+            <w:r>
+              <w:rPr>
+                <w:b/>
+                <w:sz w:val="20"/>
+                <w:szCs w:val="18"/>
+              </w:rPr>
+              <w:t>VideoBlocks</w:t>
+            </w:r>
+            <w:proofErr w:type="spellEnd"/>
+          </w:p>
+        </w:tc>
+        <w:tc>
+          <w:tcPr>
+            <w:tcW w:w="2430" w:type="dxa"/>
+          </w:tcPr>
+          <w:p>
+            <w:pPr>
+              <w:pStyle w:val="CompanyNameOne"/>
+              <w:tabs>
+                <w:tab w:val="clear" w:pos="1440"/>
+                <w:tab w:val="clear" w:pos="6480"/>
+                <w:tab w:val="right" w:pos="-12412"/>
+                <w:tab w:val="left" w:pos="1800"/>
+                <w:tab w:val="left" w:pos="2880"/>
+                <w:tab w:val="right" w:pos="10440"/>
+              </w:tabs>
+              <w:spacing w:before="20"/>
+              <w:jc w:val="right"/>
+              <w:rPr>
+                <w:b/>
+                <w:sz w:val="20"/>
+                <w:szCs w:val="18"/>
+              </w:rPr>
+            </w:pPr>
+            <w:r>
+              <w:rPr>
+                <w:b/>
+                <w:sz w:val="20"/>
+                <w:szCs w:val="18"/>
+              </w:rPr>
+              <w:t>Reston</w:t>
+            </w:r>
+            <w:r>
+              <w:rPr>
+                <w:b/>
+                <w:sz w:val="20"/>
+                <w:szCs w:val="18"/>
+              </w:rPr>
+              <w:t>, VA</w:t>
+            </w:r>
+          </w:p>
+        </w:tc>
+      </w:tr>
+    </w:tbl>
+    <w:p>
+      <w:pPr>
+        <w:pStyle w:val="JobTitle"/>
+        <w:ind w:left="360"/>
+        <w:rPr>
+          <w:sz w:val="20"/>
+          <w:szCs w:val="18"/>
+        </w:rPr>
+      </w:pPr>
+      <w:r>
+        <w:rPr>
+          <w:sz w:val="20"/>
+          <w:szCs w:val="18"/>
+        </w:rPr>
+        <w:t xml:space="preserve">Sr. </w:t>
+      </w:r>
+      <w:r>
+        <w:rPr>
+          <w:sz w:val="20"/>
+          <w:szCs w:val="18"/>
+        </w:rPr>
+        <w:t>Software Engineer</w:t>
+      </w:r>
+    </w:p>
+    <w:p>
+      <w:pPr>
+        <w:pStyle w:val="Achievement"/>
+        <w:numPr>
+          <w:ilvl w:val="0"/>
+          <w:numId w:val="2"/>
+        </w:numPr>
+        <w:spacing w:line="276" w:lineRule="auto"/>
+        <w:ind w:left="810"/>
+        <w:rPr>
+          <w:sz w:val="20"/>
+          <w:szCs w:val="18"/>
+        </w:rPr>
+      </w:pPr>
+      <w:proofErr w:type="spellStart"/>
+      <w:r>
+        <w:rPr>
+          <w:sz w:val="20"/>
+          <w:szCs w:val="18"/>
+        </w:rPr>
+        <w:t>DevOps</w:t>
+      </w:r>
+      <w:proofErr w:type="spellEnd"/>
+      <w:r>
+        <w:rPr>
+          <w:sz w:val="20"/>
+          <w:szCs w:val="18"/>
+        </w:rPr>
+        <w:t xml:space="preserve"> automation with Vagrant, AWS, and Jenkins</w:t>
+      </w:r>
+    </w:p>
+    <w:p>
+      <w:pPr>
+        <w:pStyle w:val="Achievement"/>
+        <w:numPr>
+          <w:ilvl w:val="0"/>
+          <w:numId w:val="2"/>
+        </w:numPr>
+        <w:spacing w:line="276" w:lineRule="auto"/>
+        <w:ind w:left="810"/>
+        <w:rPr>
+          <w:sz w:val="20"/>
+          <w:szCs w:val="18"/>
+        </w:rPr>
+      </w:pPr>
+      <w:r>
+        <w:rPr>
+          <w:sz w:val="20"/>
+          <w:szCs w:val="18"/>
+        </w:rPr>
+        <w:t>Built an event management service within an in-house PHP framework</w:t>
+      </w:r>
+    </w:p>
+    <w:p>
+      <w:pPr>
+        <w:pStyle w:val="Achievement"/>
+        <w:numPr>
+          <w:ilvl w:val="0"/>
+          <w:numId w:val="2"/>
+        </w:numPr>
+        <w:spacing w:line="276" w:lineRule="auto"/>
+        <w:ind w:left="810"/>
+        <w:rPr>
+          <w:sz w:val="20"/>
+          <w:szCs w:val="18"/>
+        </w:rPr>
+      </w:pPr>
+      <w:r>
+        <w:rPr>
+          <w:sz w:val="20"/>
+          <w:szCs w:val="18"/>
+        </w:rPr>
+        <w:t>Built a provisioning tool that reduced the time for environment setup on new Macs by 90%</w:t>
+      </w:r>
+      <w:r>
+        <w:rPr>
+          <w:sz w:val="20"/>
+          <w:szCs w:val="18"/>
+        </w:rPr>
+        <w:t xml:space="preserve"> using Bash and </w:t>
+      </w:r>
+      <w:proofErr w:type="spellStart"/>
+      <w:r>
+        <w:rPr>
+          <w:sz w:val="20"/>
+          <w:szCs w:val="18"/>
+        </w:rPr>
+        <w:t>NodeJS</w:t>
+      </w:r>
+      <w:proofErr w:type="spellEnd"/>
+    </w:p>
+    <w:p>
+      <w:pPr>
+        <w:pStyle w:val="Achievement"/>
+        <w:numPr>
+          <w:ilvl w:val="0"/>
+          <w:numId w:val="2"/>
+        </w:numPr>
+        <w:spacing w:after="0" w:line="276" w:lineRule="auto"/>
+        <w:ind w:left="810"/>
+        <w:rPr>
+          <w:sz w:val="20"/>
+          <w:szCs w:val="18"/>
+        </w:rPr>
+      </w:pPr>
+      <w:r>
+        <w:rPr>
+          <w:sz w:val="20"/>
+          <w:szCs w:val="18"/>
+        </w:rPr>
+        <w:t>Implemented enhancements in an in-house continuous integration drone built in</w:t>
+      </w:r>
+      <w:r>
+        <w:rPr>
+          <w:sz w:val="20"/>
+          <w:szCs w:val="18"/>
+        </w:rPr>
+        <w:t xml:space="preserve"> </w:t>
+      </w:r>
+      <w:proofErr w:type="spellStart"/>
+      <w:r>
+        <w:rPr>
+          <w:sz w:val="20"/>
+          <w:szCs w:val="18"/>
+        </w:rPr>
+        <w:t>Node</w:t>
+      </w:r>
+      <w:r>
+        <w:rPr>
+          <w:sz w:val="20"/>
+          <w:szCs w:val="18"/>
+        </w:rPr>
+        <w:t>JS</w:t>
+      </w:r>
+      <w:proofErr w:type="spellEnd"/>
+    </w:p>
+    <w:p>
+      <w:pPr>
+        <w:pStyle w:val="CompanyNameOne"/>
+        <w:tabs>
+          <w:tab w:val="clear" w:pos="1440"/>
+          <w:tab w:val="clear" w:pos="6480"/>
+          <w:tab w:val="right" w:pos="-12412"/>
+          <w:tab w:val="left" w:pos="1800"/>
+          <w:tab w:val="left" w:pos="2160"/>
+          <w:tab w:val="right" w:pos="9360"/>
+        </w:tabs>
+        <w:ind w:left="360"/>
+        <w:rPr>
+          <w:b/>
+          <w:sz w:val="20"/>
+          <w:szCs w:val="18"/>
+        </w:rPr>
+      </w:pPr>
+    </w:p>
+    <w:tbl>
+      <w:tblPr>
+        <w:tblStyle w:val="TableGrid"/>
+        <w:tblW w:w="10188" w:type="dxa"/>
+        <w:tblInd w:w="360" w:type="dxa"/>
+        <w:tblBorders>
+          <w:top w:val="none" w:sz="0" w:space="0" w:color="auto"/>
+          <w:left w:val="none" w:sz="0" w:space="0" w:color="auto"/>
+          <w:bottom w:val="none" w:sz="0" w:space="0" w:color="auto"/>
+          <w:right w:val="none" w:sz="0" w:space="0" w:color="auto"/>
+          <w:insideH w:val="none" w:sz="0" w:space="0" w:color="auto"/>
+          <w:insideV w:val="none" w:sz="0" w:space="0" w:color="auto"/>
+        </w:tblBorders>
+        <w:tblLook w:val="04A0" w:firstRow="1" w:lastRow="0" w:firstColumn="1" w:lastColumn="0" w:noHBand="0" w:noVBand="1"/>
+      </w:tblPr>
+      <w:tblGrid>
+        <w:gridCol w:w="2538"/>
+        <w:gridCol w:w="5040"/>
+        <w:gridCol w:w="2610"/>
+      </w:tblGrid>
+      <w:tr>
+        <w:tc>
+          <w:tcPr>
+            <w:tcW w:w="2538" w:type="dxa"/>
+          </w:tcPr>
+          <w:p>
+            <w:pPr>
+              <w:pStyle w:val="CompanyNameOne"/>
+              <w:tabs>
+                <w:tab w:val="clear" w:pos="1440"/>
+                <w:tab w:val="clear" w:pos="6480"/>
+                <w:tab w:val="right" w:pos="-12412"/>
+                <w:tab w:val="left" w:pos="1800"/>
+                <w:tab w:val="left" w:pos="2880"/>
+                <w:tab w:val="right" w:pos="10440"/>
+              </w:tabs>
+              <w:spacing w:before="20"/>
+              <w:rPr>
+                <w:b/>
+                <w:sz w:val="20"/>
+                <w:szCs w:val="18"/>
+              </w:rPr>
+            </w:pPr>
+            <w:r>
+              <w:rPr>
+                <w:b/>
+                <w:sz w:val="20"/>
+                <w:szCs w:val="18"/>
+              </w:rPr>
+              <w:t>July 2012 – November 2014</w:t>
+            </w:r>
+          </w:p>
+        </w:tc>
+        <w:tc>
+          <w:tcPr>
+            <w:tcW w:w="5040" w:type="dxa"/>
           </w:tcPr>
           <w:p>
             <w:pPr>
@@ -125,7 +459,7 @@
         </w:tc>
         <w:tc>
           <w:tcPr>
-            <w:tcW w:w="2250" w:type="dxa"/>
+            <w:tcW w:w="2610" w:type="dxa"/>
           </w:tcPr>
           <w:p>
             <w:pPr>
@@ -134,7 +468,7 @@
                 <w:tab w:val="clear" w:pos="1440"/>
                 <w:tab w:val="clear" w:pos="6480"/>
                 <w:tab w:val="right" w:pos="-12412"/>
-                <w:tab w:val="left" w:pos="1800"/>
+                <w:tab w:val="left" w:pos="2232"/>
                 <w:tab w:val="left" w:pos="2880"/>
                 <w:tab w:val="right" w:pos="10440"/>
               </w:tabs>
@@ -152,245 +486,15 @@
                 <w:sz w:val="20"/>
                 <w:szCs w:val="18"/>
               </w:rPr>
-              <w:t>Richmond, VA</w:t>
+              <w:t>Richmond and Vienna</w:t>
             </w:r>
-          </w:p>
-        </w:tc>
-      </w:tr>
-    </w:tbl>
-    <w:p>
-      <w:pPr>
-        <w:pStyle w:val="JobTitle"/>
-        <w:ind w:left="360"/>
-        <w:rPr>
-          <w:sz w:val="20"/>
-          <w:szCs w:val="18"/>
-        </w:rPr>
-      </w:pPr>
-      <w:r>
-        <w:rPr>
-          <w:sz w:val="20"/>
-          <w:szCs w:val="18"/>
-        </w:rPr>
-        <w:t>Ap</w:t>
-      </w:r>
-      <w:r>
-        <w:rPr>
-          <w:sz w:val="20"/>
-          <w:szCs w:val="18"/>
-        </w:rPr>
-        <w:t>plication Developer</w:t>
-      </w:r>
-    </w:p>
-    <w:p>
-      <w:pPr>
-        <w:pStyle w:val="Achievement"/>
-        <w:numPr>
-          <w:ilvl w:val="0"/>
-          <w:numId w:val="2"/>
-        </w:numPr>
-        <w:spacing w:after="0"/>
-        <w:ind w:left="810"/>
-        <w:rPr>
-          <w:sz w:val="20"/>
-          <w:szCs w:val="18"/>
-        </w:rPr>
-      </w:pPr>
-      <w:r>
-        <w:rPr>
-          <w:sz w:val="20"/>
-          <w:szCs w:val="18"/>
-        </w:rPr>
-        <w:t xml:space="preserve">Integrated </w:t>
-      </w:r>
-      <w:proofErr w:type="spellStart"/>
-      <w:r>
-        <w:rPr>
-          <w:sz w:val="20"/>
-          <w:szCs w:val="18"/>
-        </w:rPr>
-        <w:t>SwaggerUI</w:t>
-      </w:r>
-      <w:proofErr w:type="spellEnd"/>
-      <w:r>
-        <w:rPr>
-          <w:sz w:val="20"/>
-          <w:szCs w:val="18"/>
-        </w:rPr>
-        <w:t xml:space="preserve"> with an internal development</w:t>
-      </w:r>
-      <w:r>
-        <w:rPr>
-          <w:sz w:val="20"/>
-          <w:szCs w:val="18"/>
-        </w:rPr>
-        <w:t xml:space="preserve"> portal for REST APIs hosted in a</w:t>
-      </w:r>
-      <w:r>
-        <w:rPr>
-          <w:sz w:val="20"/>
-          <w:szCs w:val="18"/>
-        </w:rPr>
-        <w:t xml:space="preserve"> sandbox</w:t>
-      </w:r>
-    </w:p>
-    <w:p>
-      <w:pPr>
-        <w:pStyle w:val="Achievement"/>
-        <w:numPr>
-          <w:ilvl w:val="0"/>
-          <w:numId w:val="2"/>
-        </w:numPr>
-        <w:spacing w:after="0"/>
-        <w:ind w:left="810"/>
-        <w:rPr>
-          <w:sz w:val="20"/>
-          <w:szCs w:val="18"/>
-        </w:rPr>
-      </w:pPr>
-      <w:r>
-        <w:rPr>
-          <w:sz w:val="20"/>
-          <w:szCs w:val="18"/>
-        </w:rPr>
-        <w:t>Configured a sandbox to host web services in a 3-tiered architecture</w:t>
-      </w:r>
-    </w:p>
-    <w:p>
-      <w:pPr>
-        <w:pStyle w:val="CompanyNameOne"/>
-        <w:tabs>
-          <w:tab w:val="clear" w:pos="1440"/>
-          <w:tab w:val="clear" w:pos="6480"/>
-          <w:tab w:val="right" w:pos="-12412"/>
-          <w:tab w:val="left" w:pos="1800"/>
-          <w:tab w:val="left" w:pos="2160"/>
-          <w:tab w:val="right" w:pos="9360"/>
-        </w:tabs>
-        <w:ind w:left="360"/>
-        <w:rPr>
-          <w:b/>
-          <w:sz w:val="20"/>
-          <w:szCs w:val="18"/>
-        </w:rPr>
-      </w:pPr>
-    </w:p>
-    <w:tbl>
-      <w:tblPr>
-        <w:tblStyle w:val="TableGrid"/>
-        <w:tblW w:w="10188" w:type="dxa"/>
-        <w:tblInd w:w="360" w:type="dxa"/>
-        <w:tblBorders>
-          <w:top w:val="none" w:sz="0" w:space="0" w:color="auto"/>
-          <w:left w:val="none" w:sz="0" w:space="0" w:color="auto"/>
-          <w:bottom w:val="none" w:sz="0" w:space="0" w:color="auto"/>
-          <w:right w:val="none" w:sz="0" w:space="0" w:color="auto"/>
-          <w:insideH w:val="none" w:sz="0" w:space="0" w:color="auto"/>
-          <w:insideV w:val="none" w:sz="0" w:space="0" w:color="auto"/>
-        </w:tblBorders>
-        <w:tblLook w:val="04A0" w:firstRow="1" w:lastRow="0" w:firstColumn="1" w:lastColumn="0" w:noHBand="0" w:noVBand="1"/>
-      </w:tblPr>
-      <w:tblGrid>
-        <w:gridCol w:w="2358"/>
-        <w:gridCol w:w="5580"/>
-        <w:gridCol w:w="2250"/>
-      </w:tblGrid>
-      <w:tr>
-        <w:tc>
-          <w:tcPr>
-            <w:tcW w:w="2358" w:type="dxa"/>
-          </w:tcPr>
-          <w:p>
-            <w:pPr>
-              <w:pStyle w:val="CompanyNameOne"/>
-              <w:tabs>
-                <w:tab w:val="clear" w:pos="1440"/>
-                <w:tab w:val="clear" w:pos="6480"/>
-                <w:tab w:val="right" w:pos="-12412"/>
-                <w:tab w:val="left" w:pos="1800"/>
-                <w:tab w:val="left" w:pos="2880"/>
-                <w:tab w:val="right" w:pos="10440"/>
-              </w:tabs>
-              <w:spacing w:before="20"/>
-              <w:rPr>
-                <w:b/>
-                <w:sz w:val="20"/>
-                <w:szCs w:val="18"/>
-              </w:rPr>
-            </w:pPr>
             <w:r>
               <w:rPr>
                 <w:b/>
                 <w:sz w:val="20"/>
                 <w:szCs w:val="18"/>
               </w:rPr>
-              <w:t>July 2012 – July 2013</w:t>
-            </w:r>
-          </w:p>
-        </w:tc>
-        <w:tc>
-          <w:tcPr>
-            <w:tcW w:w="5580" w:type="dxa"/>
-          </w:tcPr>
-          <w:p>
-            <w:pPr>
-              <w:pStyle w:val="CompanyNameOne"/>
-              <w:tabs>
-                <w:tab w:val="clear" w:pos="1440"/>
-                <w:tab w:val="clear" w:pos="6480"/>
-                <w:tab w:val="right" w:pos="-12412"/>
-                <w:tab w:val="left" w:pos="1800"/>
-                <w:tab w:val="left" w:pos="2880"/>
-                <w:tab w:val="right" w:pos="10440"/>
-              </w:tabs>
-              <w:spacing w:before="20"/>
-              <w:jc w:val="center"/>
-              <w:rPr>
-                <w:b/>
-                <w:sz w:val="20"/>
-                <w:szCs w:val="18"/>
-              </w:rPr>
-            </w:pPr>
-            <w:r>
-              <w:rPr>
-                <w:b/>
-                <w:sz w:val="20"/>
-                <w:szCs w:val="18"/>
-              </w:rPr>
-              <w:t>Capital One</w:t>
-            </w:r>
-          </w:p>
-        </w:tc>
-        <w:tc>
-          <w:tcPr>
-            <w:tcW w:w="2250" w:type="dxa"/>
-          </w:tcPr>
-          <w:p>
-            <w:pPr>
-              <w:pStyle w:val="CompanyNameOne"/>
-              <w:tabs>
-                <w:tab w:val="clear" w:pos="1440"/>
-                <w:tab w:val="clear" w:pos="6480"/>
-                <w:tab w:val="right" w:pos="-12412"/>
-                <w:tab w:val="left" w:pos="1800"/>
-                <w:tab w:val="left" w:pos="2880"/>
-                <w:tab w:val="right" w:pos="10440"/>
-              </w:tabs>
-              <w:spacing w:before="20"/>
-              <w:jc w:val="right"/>
-              <w:rPr>
-                <w:b/>
-                <w:sz w:val="20"/>
-                <w:szCs w:val="18"/>
-              </w:rPr>
-            </w:pPr>
-            <w:r>
-              <w:rPr>
-                <w:b/>
-                <w:sz w:val="20"/>
-                <w:szCs w:val="18"/>
-              </w:rPr>
-              <w:t>Richmond, VA</w:t>
+              <w:t xml:space="preserve"> VA</w:t>
             </w:r>
           </w:p>
         </w:tc>
@@ -410,7 +514,7 @@
           <w:sz w:val="20"/>
           <w:szCs w:val="18"/>
         </w:rPr>
-        <w:t>ETL Developer</w:t>
+        <w:t>Software Engineer</w:t>
       </w:r>
     </w:p>
     <w:p>
@@ -420,7 +524,7 @@
           <w:ilvl w:val="0"/>
           <w:numId w:val="2"/>
         </w:numPr>
-        <w:spacing w:after="0"/>
+        <w:spacing w:after="0" w:line="276" w:lineRule="auto"/>
         <w:ind w:left="810"/>
         <w:rPr>
           <w:sz w:val="20"/>
@@ -432,7 +536,14 @@
           <w:sz w:val="20"/>
           <w:szCs w:val="18"/>
         </w:rPr>
-        <w:t xml:space="preserve">Designed, implemented and tested ETL processes using </w:t>
+        <w:t>Designed and implemen</w:t>
+      </w:r>
+      <w:r>
+        <w:rPr>
+          <w:sz w:val="20"/>
+          <w:szCs w:val="18"/>
+        </w:rPr>
+        <w:t xml:space="preserve">ted SOAP and </w:t>
       </w:r>
       <w:proofErr w:type="spellStart"/>
       <w:r>
@@ -440,7 +551,14 @@
           <w:sz w:val="20"/>
           <w:szCs w:val="18"/>
         </w:rPr>
-        <w:t>Ab</w:t>
+        <w:t>RE</w:t>
+      </w:r>
+      <w:r>
+        <w:rPr>
+          <w:sz w:val="20"/>
+          <w:szCs w:val="18"/>
+        </w:rPr>
+        <w:t>STful</w:t>
       </w:r>
       <w:proofErr w:type="spellEnd"/>
       <w:r>
@@ -448,23 +566,14 @@
           <w:sz w:val="20"/>
           <w:szCs w:val="18"/>
         </w:rPr>
-        <w:t xml:space="preserve"> Initio GDE, EME, and </w:t>
-      </w:r>
-      <w:proofErr w:type="gramStart"/>
-      <w:r>
-        <w:rPr>
-          <w:sz w:val="20"/>
-          <w:szCs w:val="18"/>
-        </w:rPr>
-        <w:t>Unix</w:t>
-      </w:r>
-      <w:proofErr w:type="gramEnd"/>
-      <w:r>
-        <w:rPr>
-          <w:sz w:val="20"/>
-          <w:szCs w:val="18"/>
-        </w:rPr>
-        <w:t xml:space="preserve"> tools.</w:t>
+        <w:t xml:space="preserve"> middleware</w:t>
+      </w:r>
+      <w:r>
+        <w:rPr>
+          <w:sz w:val="20"/>
+          <w:szCs w:val="18"/>
+        </w:rPr>
+        <w:t xml:space="preserve"> using Jersey and Spring frameworks</w:t>
       </w:r>
     </w:p>
     <w:p>
@@ -474,7 +583,7 @@
           <w:ilvl w:val="0"/>
           <w:numId w:val="2"/>
         </w:numPr>
-        <w:spacing w:after="0"/>
+        <w:spacing w:after="0" w:line="276" w:lineRule="auto"/>
         <w:ind w:left="810"/>
         <w:rPr>
           <w:sz w:val="20"/>
@@ -484,14 +593,16 @@
       <w:r>
         <w:rPr>
           <w:sz w:val="20"/>
-        </w:rPr>
-        <w:t>Designed and implemented Control-</w:t>
-      </w:r>
-      <w:r>
-        <w:rPr>
-          <w:sz w:val="20"/>
-        </w:rPr>
-        <w:t>M schedules to execute ETL jobs</w:t>
+          <w:szCs w:val="18"/>
+        </w:rPr>
+        <w:t>Implemented 2-way SSL between an internal portal and a</w:t>
+      </w:r>
+      <w:r>
+        <w:rPr>
+          <w:sz w:val="20"/>
+          <w:szCs w:val="18"/>
+        </w:rPr>
+        <w:t>n API sandbox</w:t>
       </w:r>
     </w:p>
     <w:p>
@@ -501,7 +612,7 @@
           <w:ilvl w:val="0"/>
           <w:numId w:val="2"/>
         </w:numPr>
-        <w:spacing w:after="0"/>
+        <w:spacing w:after="0" w:line="276" w:lineRule="auto"/>
         <w:ind w:left="810"/>
         <w:rPr>
           <w:sz w:val="20"/>
@@ -513,7 +624,30 @@
           <w:sz w:val="20"/>
           <w:szCs w:val="18"/>
         </w:rPr>
-        <w:t>Performed root cause analysis on production failures and executed solutions with minimal impact to customers</w:t>
+        <w:t>Built a system to manage a</w:t>
+      </w:r>
+      <w:r>
+        <w:rPr>
+          <w:sz w:val="20"/>
+          <w:szCs w:val="18"/>
+        </w:rPr>
+        <w:t xml:space="preserve"> cluster of </w:t>
+      </w:r>
+      <w:proofErr w:type="spellStart"/>
+      <w:r>
+        <w:rPr>
+          <w:sz w:val="20"/>
+          <w:szCs w:val="18"/>
+        </w:rPr>
+        <w:t>Wiremock</w:t>
+      </w:r>
+      <w:proofErr w:type="spellEnd"/>
+      <w:r>
+        <w:rPr>
+          <w:sz w:val="20"/>
+          <w:szCs w:val="18"/>
+        </w:rPr>
+        <w:t xml:space="preserve"> instances to provide extensible stubbing for APIs on the developer portal.</w:t>
       </w:r>
     </w:p>
     <w:p>
@@ -523,7 +657,7 @@
           <w:ilvl w:val="0"/>
           <w:numId w:val="2"/>
         </w:numPr>
-        <w:spacing w:after="0"/>
+        <w:spacing w:after="0" w:line="276" w:lineRule="auto"/>
         <w:ind w:left="810"/>
         <w:rPr>
           <w:sz w:val="20"/>
@@ -535,23 +669,7 @@
           <w:sz w:val="20"/>
           <w:szCs w:val="18"/>
         </w:rPr>
-        <w:t xml:space="preserve">Generated application specific functionality for generic processes using </w:t>
-      </w:r>
-      <w:proofErr w:type="spellStart"/>
-      <w:r>
-        <w:rPr>
-          <w:sz w:val="20"/>
-          <w:szCs w:val="18"/>
-        </w:rPr>
-        <w:t>Ab</w:t>
-      </w:r>
-      <w:proofErr w:type="spellEnd"/>
-      <w:r>
-        <w:rPr>
-          <w:sz w:val="20"/>
-          <w:szCs w:val="18"/>
-        </w:rPr>
-        <w:t xml:space="preserve"> Initio ACE</w:t>
+        <w:t>Designed, managed, and automated processes to publish static Swagger specs</w:t>
       </w:r>
     </w:p>
     <w:p>
@@ -561,7 +679,7 @@
           <w:ilvl w:val="0"/>
           <w:numId w:val="2"/>
         </w:numPr>
-        <w:spacing w:after="0"/>
+        <w:spacing w:after="0" w:line="276" w:lineRule="auto"/>
         <w:ind w:left="810"/>
         <w:rPr>
           <w:sz w:val="20"/>
@@ -573,278 +691,7 @@
           <w:sz w:val="20"/>
           <w:szCs w:val="18"/>
         </w:rPr>
-        <w:t>Analyzed data in a Teradata environment using SQL Assistant</w:t>
-      </w:r>
-    </w:p>
-    <w:p>
-      <w:pPr>
-        <w:pStyle w:val="Achievement"/>
-        <w:numPr>
-          <w:ilvl w:val="0"/>
-          <w:numId w:val="2"/>
-        </w:numPr>
-        <w:spacing w:after="0"/>
-        <w:ind w:left="810"/>
-        <w:rPr>
-          <w:sz w:val="20"/>
-          <w:szCs w:val="18"/>
-        </w:rPr>
-      </w:pPr>
-      <w:r>
-        <w:rPr>
-          <w:sz w:val="20"/>
-          <w:szCs w:val="18"/>
-        </w:rPr>
-        <w:t>Mentored an ITDP intern</w:t>
-      </w:r>
-    </w:p>
-    <w:p>
-      <w:pPr>
-        <w:pStyle w:val="Achievement"/>
-        <w:ind w:left="360"/>
-        <w:rPr>
-          <w:sz w:val="20"/>
-          <w:szCs w:val="18"/>
-        </w:rPr>
-      </w:pPr>
-    </w:p>
-    <w:tbl>
-      <w:tblPr>
-        <w:tblStyle w:val="TableGrid"/>
-        <w:tblW w:w="10188" w:type="dxa"/>
-        <w:tblInd w:w="360" w:type="dxa"/>
-        <w:tblBorders>
-          <w:top w:val="none" w:sz="0" w:space="0" w:color="auto"/>
-          <w:left w:val="none" w:sz="0" w:space="0" w:color="auto"/>
-          <w:bottom w:val="none" w:sz="0" w:space="0" w:color="auto"/>
-          <w:right w:val="none" w:sz="0" w:space="0" w:color="auto"/>
-          <w:insideH w:val="none" w:sz="0" w:space="0" w:color="auto"/>
-          <w:insideV w:val="none" w:sz="0" w:space="0" w:color="auto"/>
-        </w:tblBorders>
-        <w:tblLook w:val="04A0" w:firstRow="1" w:lastRow="0" w:firstColumn="1" w:lastColumn="0" w:noHBand="0" w:noVBand="1"/>
-      </w:tblPr>
-      <w:tblGrid>
-        <w:gridCol w:w="2358"/>
-        <w:gridCol w:w="5580"/>
-        <w:gridCol w:w="2250"/>
-      </w:tblGrid>
-      <w:tr>
-        <w:tc>
-          <w:tcPr>
-            <w:tcW w:w="2358" w:type="dxa"/>
-          </w:tcPr>
-          <w:p>
-            <w:pPr>
-              <w:pStyle w:val="CompanyNameOne"/>
-              <w:tabs>
-                <w:tab w:val="clear" w:pos="1440"/>
-                <w:tab w:val="clear" w:pos="6480"/>
-                <w:tab w:val="right" w:pos="-12412"/>
-                <w:tab w:val="left" w:pos="1800"/>
-                <w:tab w:val="left" w:pos="2880"/>
-                <w:tab w:val="right" w:pos="10440"/>
-              </w:tabs>
-              <w:spacing w:before="20"/>
-              <w:rPr>
-                <w:b/>
-                <w:sz w:val="20"/>
-                <w:szCs w:val="18"/>
-              </w:rPr>
-            </w:pPr>
-            <w:r>
-              <w:rPr>
-                <w:b/>
-                <w:sz w:val="20"/>
-              </w:rPr>
-              <w:t>Fall 2007 –</w:t>
-            </w:r>
-            <w:r>
-              <w:rPr>
-                <w:b/>
-                <w:sz w:val="20"/>
-              </w:rPr>
-              <w:t xml:space="preserve"> June 2012</w:t>
-            </w:r>
-          </w:p>
-        </w:tc>
-        <w:tc>
-          <w:tcPr>
-            <w:tcW w:w="5580" w:type="dxa"/>
-          </w:tcPr>
-          <w:p>
-            <w:pPr>
-              <w:pStyle w:val="CompanyNameOne"/>
-              <w:tabs>
-                <w:tab w:val="clear" w:pos="1440"/>
-                <w:tab w:val="clear" w:pos="6480"/>
-                <w:tab w:val="right" w:pos="-12412"/>
-                <w:tab w:val="left" w:pos="1800"/>
-                <w:tab w:val="left" w:pos="2880"/>
-                <w:tab w:val="right" w:pos="10440"/>
-              </w:tabs>
-              <w:spacing w:before="20"/>
-              <w:jc w:val="center"/>
-              <w:rPr>
-                <w:b/>
-                <w:sz w:val="20"/>
-                <w:szCs w:val="18"/>
-              </w:rPr>
-            </w:pPr>
-            <w:r>
-              <w:rPr>
-                <w:b/>
-                <w:sz w:val="20"/>
-              </w:rPr>
-              <w:t>Vanderbilt University –</w:t>
-            </w:r>
-            <w:r>
-              <w:rPr>
-                <w:b/>
-                <w:sz w:val="20"/>
-              </w:rPr>
-              <w:t xml:space="preserve"> Information Technology Services</w:t>
-            </w:r>
-          </w:p>
-        </w:tc>
-        <w:tc>
-          <w:tcPr>
-            <w:tcW w:w="2250" w:type="dxa"/>
-          </w:tcPr>
-          <w:p>
-            <w:pPr>
-              <w:pStyle w:val="CompanyNameOne"/>
-              <w:tabs>
-                <w:tab w:val="clear" w:pos="1440"/>
-                <w:tab w:val="clear" w:pos="6480"/>
-                <w:tab w:val="right" w:pos="-12412"/>
-                <w:tab w:val="left" w:pos="1800"/>
-                <w:tab w:val="left" w:pos="2880"/>
-                <w:tab w:val="right" w:pos="10440"/>
-              </w:tabs>
-              <w:spacing w:before="20"/>
-              <w:jc w:val="right"/>
-              <w:rPr>
-                <w:b/>
-                <w:sz w:val="20"/>
-                <w:szCs w:val="18"/>
-              </w:rPr>
-            </w:pPr>
-            <w:r>
-              <w:rPr>
-                <w:b/>
-                <w:sz w:val="20"/>
-              </w:rPr>
-              <w:t>Nashville, TN</w:t>
-            </w:r>
-          </w:p>
-        </w:tc>
-      </w:tr>
-    </w:tbl>
-    <w:p>
-      <w:pPr>
-        <w:spacing w:before="40" w:after="40"/>
-        <w:ind w:left="360"/>
-        <w:rPr>
-          <w:i/>
-          <w:sz w:val="20"/>
-          <w:szCs w:val="20"/>
-        </w:rPr>
-      </w:pPr>
-      <w:r>
-        <w:rPr>
-          <w:i/>
-          <w:sz w:val="20"/>
-          <w:szCs w:val="20"/>
-        </w:rPr>
-        <w:t>Helpdesk Consultant</w:t>
-      </w:r>
-    </w:p>
-    <w:p>
-      <w:pPr>
-        <w:pStyle w:val="ListParagraph"/>
-        <w:numPr>
-          <w:ilvl w:val="0"/>
-          <w:numId w:val="1"/>
-        </w:numPr>
-        <w:ind w:left="806"/>
-        <w:jc w:val="both"/>
-        <w:rPr>
-          <w:rFonts w:ascii="Garamond" w:hAnsi="Garamond"/>
-          <w:sz w:val="20"/>
-          <w:szCs w:val="20"/>
-        </w:rPr>
-      </w:pPr>
-      <w:r>
-        <w:rPr>
-          <w:rFonts w:ascii="Garamond" w:hAnsi="Garamond"/>
-          <w:sz w:val="20"/>
-          <w:szCs w:val="20"/>
-        </w:rPr>
-        <w:t>Assisting students with spyware and virus r</w:t>
-      </w:r>
-      <w:r>
-        <w:rPr>
-          <w:rFonts w:ascii="Garamond" w:hAnsi="Garamond"/>
-          <w:sz w:val="20"/>
-          <w:szCs w:val="20"/>
-        </w:rPr>
-        <w:t>emoval</w:t>
-      </w:r>
-    </w:p>
-    <w:p>
-      <w:pPr>
-        <w:pStyle w:val="ListParagraph"/>
-        <w:numPr>
-          <w:ilvl w:val="0"/>
-          <w:numId w:val="1"/>
-        </w:numPr>
-        <w:ind w:left="806"/>
-        <w:jc w:val="both"/>
-        <w:rPr>
-          <w:rFonts w:ascii="Garamond" w:hAnsi="Garamond"/>
-          <w:sz w:val="20"/>
-          <w:szCs w:val="20"/>
-        </w:rPr>
-      </w:pPr>
-      <w:r>
-        <w:rPr>
-          <w:rFonts w:ascii="Garamond" w:hAnsi="Garamond"/>
-          <w:sz w:val="20"/>
-          <w:szCs w:val="20"/>
-        </w:rPr>
-        <w:t xml:space="preserve">Troubleshooting network </w:t>
-      </w:r>
-      <w:r>
-        <w:rPr>
-          <w:rFonts w:ascii="Garamond" w:hAnsi="Garamond"/>
-          <w:sz w:val="20"/>
-          <w:szCs w:val="20"/>
-        </w:rPr>
-        <w:t>connectivity and configuration</w:t>
-      </w:r>
-    </w:p>
-    <w:p>
-      <w:pPr>
-        <w:pStyle w:val="ListParagraph"/>
-        <w:numPr>
-          <w:ilvl w:val="0"/>
-          <w:numId w:val="1"/>
-        </w:numPr>
-        <w:ind w:left="806"/>
-        <w:jc w:val="both"/>
-        <w:rPr>
-          <w:rFonts w:ascii="Garamond" w:hAnsi="Garamond"/>
-          <w:sz w:val="20"/>
-          <w:szCs w:val="20"/>
-        </w:rPr>
-      </w:pPr>
-      <w:r>
-        <w:rPr>
-          <w:rFonts w:ascii="Garamond" w:hAnsi="Garamond"/>
-          <w:sz w:val="20"/>
-          <w:szCs w:val="20"/>
-        </w:rPr>
-        <w:t>Assessing system failures in both Windows and OSX environments</w:t>
+        <w:t>Lead for college hire technical interviews</w:t>
       </w:r>
     </w:p>
     <w:p>
@@ -1006,7 +853,7 @@
           <w:ilvl w:val="0"/>
           <w:numId w:val="2"/>
         </w:numPr>
-        <w:spacing w:after="0"/>
+        <w:spacing w:after="0" w:line="276" w:lineRule="auto"/>
         <w:ind w:left="806"/>
         <w:rPr>
           <w:sz w:val="20"/>
@@ -1027,7 +874,7 @@
           <w:ilvl w:val="0"/>
           <w:numId w:val="2"/>
         </w:numPr>
-        <w:spacing w:after="0"/>
+        <w:spacing w:after="0" w:line="276" w:lineRule="auto"/>
         <w:ind w:left="806"/>
         <w:rPr>
           <w:sz w:val="20"/>
@@ -1086,8 +933,8 @@
           <w:rFonts w:ascii="Garamond" w:hAnsi="Garamond"/>
           <w:sz w:val="20"/>
         </w:rPr>
-        <w:pict>
-          <v:rect id="_x0000_i1027" style="width:504.25pt;height:.05pt" o:hrpct="966" o:hralign="center" o:hrstd="t" o:hr="t" fillcolor="#aca899" stroked="f"/>
+        <w:pict w14:anchorId="17BBCE00">
+          <v:rect id="_x0000_i1026" style="width:504.25pt;height:.05pt" o:hrpct="966" o:hralign="center" o:hrstd="t" o:hr="t" fillcolor="#aca899" stroked="f"/>
         </w:pict>
       </w:r>
     </w:p>
@@ -1221,8 +1068,16 @@
           <w:szCs w:val="18"/>
         </w:rPr>
       </w:pPr>
-      <w:bookmarkStart w:id="0" w:name="_GoBack"/>
-      <w:bookmarkEnd w:id="0"/>
+    </w:p>
+    <w:p>
+      <w:pPr>
+        <w:pStyle w:val="Achievement"/>
+        <w:ind w:left="360" w:firstLine="0"/>
+        <w:rPr>
+          <w:sz w:val="20"/>
+          <w:szCs w:val="18"/>
+        </w:rPr>
+      </w:pPr>
       <w:r>
         <w:rPr>
           <w:sz w:val="20"/>
@@ -1317,8 +1172,8 @@
           <w:rFonts w:ascii="Garamond" w:hAnsi="Garamond"/>
           <w:sz w:val="20"/>
         </w:rPr>
-        <w:pict>
-          <v:rect id="_x0000_i1028" style="width:504.25pt;height:.05pt" o:hrpct="966" o:hralign="center" o:hrstd="t" o:hr="t" fillcolor="#aca899" stroked="f"/>
+        <w:pict w14:anchorId="1ADA9C5D">
+          <v:rect id="_x0000_i1027" style="width:504.25pt;height:.05pt" o:hrpct="966" o:hralign="center" o:hrstd="t" o:hr="t" fillcolor="#aca899" stroked="f"/>
         </w:pict>
       </w:r>
     </w:p>
@@ -1327,7 +1182,7 @@
         <w:pStyle w:val="Heading1"/>
         <w:ind w:left="360"/>
         <w:sectPr>
-          <w:headerReference w:type="default" r:id="rId8"/>
+          <w:headerReference w:type="default" r:id="rId9"/>
           <w:pgSz w:w="12240" w:h="15840"/>
           <w:pgMar w:top="720" w:right="720" w:bottom="720" w:left="720" w:header="360" w:footer="144" w:gutter="0"/>
           <w:cols w:space="720"/>
@@ -1346,55 +1201,159 @@
           <w:u w:val="single"/>
         </w:rPr>
         <w:lastRenderedPageBreak/>
+        <w:t>Front End</w:t>
+      </w:r>
+    </w:p>
+    <w:p>
+      <w:pPr>
+        <w:pStyle w:val="Heading1"/>
+        <w:tabs>
+          <w:tab w:val="left" w:pos="1260"/>
+          <w:tab w:val="left" w:pos="1620"/>
+        </w:tabs>
+        <w:spacing w:after="60"/>
+        <w:ind w:left="180" w:firstLine="180"/>
+        <w:rPr>
+          <w:bCs w:val="0"/>
+          <w:szCs w:val="18"/>
+        </w:rPr>
+      </w:pPr>
+      <w:r>
+        <w:rPr>
+          <w:szCs w:val="18"/>
+        </w:rPr>
+        <w:t>Frameworks</w:t>
+      </w:r>
+      <w:r>
+        <w:rPr>
+          <w:szCs w:val="18"/>
+        </w:rPr>
+        <w:t>:</w:t>
+      </w:r>
+      <w:r>
+        <w:rPr>
+          <w:b w:val="0"/>
+          <w:szCs w:val="18"/>
+        </w:rPr>
+        <w:tab/>
+      </w:r>
+      <w:proofErr w:type="spellStart"/>
+      <w:r>
+        <w:rPr>
+          <w:b w:val="0"/>
+          <w:szCs w:val="18"/>
+        </w:rPr>
+        <w:t>AngularJS</w:t>
+      </w:r>
+      <w:proofErr w:type="spellEnd"/>
+      <w:r>
+        <w:rPr>
+          <w:b w:val="0"/>
+          <w:szCs w:val="18"/>
+        </w:rPr>
+        <w:t>, Bootstrap</w:t>
+      </w:r>
+    </w:p>
+    <w:p>
+      <w:pPr>
+        <w:pStyle w:val="Heading1"/>
+        <w:spacing w:after="60"/>
+        <w:ind w:left="270"/>
+        <w:rPr>
+          <w:u w:val="single"/>
+        </w:rPr>
+      </w:pPr>
+    </w:p>
+    <w:p>
+      <w:pPr>
+        <w:pStyle w:val="Heading1"/>
+        <w:spacing w:after="60"/>
+        <w:ind w:left="270"/>
+      </w:pPr>
+      <w:r>
+        <w:rPr>
+          <w:u w:val="single"/>
+        </w:rPr>
+        <w:t>Back End</w:t>
+      </w:r>
+    </w:p>
+    <w:p>
+      <w:pPr>
+        <w:pStyle w:val="Heading1"/>
+        <w:tabs>
+          <w:tab w:val="left" w:pos="1260"/>
+          <w:tab w:val="left" w:pos="1620"/>
+        </w:tabs>
+        <w:spacing w:after="60"/>
+        <w:ind w:left="180" w:firstLine="180"/>
+        <w:rPr>
+          <w:b w:val="0"/>
+          <w:szCs w:val="18"/>
+        </w:rPr>
+      </w:pPr>
+      <w:r>
+        <w:rPr>
+          <w:szCs w:val="18"/>
+        </w:rPr>
         <w:t>Languages</w:t>
       </w:r>
+      <w:r>
+        <w:rPr>
+          <w:szCs w:val="18"/>
+        </w:rPr>
+        <w:t>:</w:t>
+      </w:r>
+      <w:r>
+        <w:rPr>
+          <w:b w:val="0"/>
+          <w:szCs w:val="18"/>
+        </w:rPr>
+        <w:tab/>
+        <w:t xml:space="preserve">PHP, </w:t>
+      </w:r>
+      <w:proofErr w:type="spellStart"/>
+      <w:r>
+        <w:rPr>
+          <w:b w:val="0"/>
+          <w:szCs w:val="18"/>
+        </w:rPr>
+        <w:t>NodeJS</w:t>
+      </w:r>
+      <w:proofErr w:type="spellEnd"/>
+      <w:r>
+        <w:rPr>
+          <w:b w:val="0"/>
+          <w:szCs w:val="18"/>
+        </w:rPr>
+        <w:t>, Java</w:t>
+      </w:r>
     </w:p>
     <w:p>
       <w:pPr>
         <w:pStyle w:val="Heading1"/>
         <w:tabs>
           <w:tab w:val="left" w:pos="1260"/>
+          <w:tab w:val="left" w:pos="1620"/>
+          <w:tab w:val="left" w:pos="1710"/>
         </w:tabs>
         <w:spacing w:after="60"/>
-        <w:ind w:left="270" w:firstLine="180"/>
-        <w:rPr>
-          <w:b w:val="0"/>
-          <w:szCs w:val="18"/>
-        </w:rPr>
-      </w:pPr>
-      <w:r>
-        <w:rPr>
-          <w:szCs w:val="18"/>
-        </w:rPr>
-        <w:t>Compiled:</w:t>
-      </w:r>
-      <w:r>
-        <w:rPr>
-          <w:b w:val="0"/>
+        <w:ind w:left="180" w:firstLine="180"/>
+        <w:rPr>
+          <w:b w:val="0"/>
+          <w:szCs w:val="18"/>
+        </w:rPr>
+      </w:pPr>
+      <w:r>
+        <w:rPr>
+          <w:szCs w:val="18"/>
+        </w:rPr>
+        <w:t>Scripting:</w:t>
+      </w:r>
+      <w:r>
+        <w:rPr>
           <w:szCs w:val="18"/>
         </w:rPr>
         <w:tab/>
-        <w:t>Java, C++, C</w:t>
-      </w:r>
-    </w:p>
-    <w:p>
-      <w:pPr>
-        <w:pStyle w:val="Heading1"/>
-        <w:tabs>
-          <w:tab w:val="left" w:pos="1260"/>
-        </w:tabs>
-        <w:spacing w:after="60"/>
-        <w:ind w:left="270" w:firstLine="180"/>
-        <w:rPr>
-          <w:b w:val="0"/>
-          <w:szCs w:val="18"/>
-        </w:rPr>
-      </w:pPr>
-      <w:r>
-        <w:rPr>
-          <w:szCs w:val="18"/>
-        </w:rPr>
-        <w:t>Scripting:</w:t>
       </w:r>
       <w:r>
         <w:rPr>
@@ -1402,13 +1361,20 @@
         </w:rPr>
         <w:tab/>
       </w:r>
+      <w:r>
+        <w:rPr>
+          <w:b w:val="0"/>
+          <w:szCs w:val="18"/>
+        </w:rPr>
+        <w:t xml:space="preserve">Unix, Bash, </w:t>
+      </w:r>
       <w:proofErr w:type="spellStart"/>
       <w:r>
         <w:rPr>
           <w:b w:val="0"/>
           <w:szCs w:val="18"/>
         </w:rPr>
-        <w:t>Ksh</w:t>
+        <w:t>Korn</w:t>
       </w:r>
       <w:proofErr w:type="spellEnd"/>
       <w:r>
@@ -1416,35 +1382,16 @@
           <w:b w:val="0"/>
           <w:szCs w:val="18"/>
         </w:rPr>
-        <w:t>, python</w:t>
-      </w:r>
-      <w:r>
-        <w:rPr>
-          <w:b w:val="0"/>
-          <w:szCs w:val="18"/>
-        </w:rPr>
-        <w:t xml:space="preserve">, </w:t>
-      </w:r>
-      <w:proofErr w:type="gramStart"/>
-      <w:r>
-        <w:rPr>
-          <w:b w:val="0"/>
-          <w:szCs w:val="18"/>
-        </w:rPr>
-        <w:t>Unix</w:t>
-      </w:r>
-      <w:proofErr w:type="gramEnd"/>
-      <w:r>
-        <w:rPr>
-          <w:b w:val="0"/>
-          <w:szCs w:val="18"/>
-        </w:rPr>
-        <w:t xml:space="preserve"> tools</w:t>
-      </w:r>
-    </w:p>
-    <w:p>
-      <w:pPr>
-        <w:ind w:left="450"/>
+        <w:t>, Python, Ruby</w:t>
+      </w:r>
+    </w:p>
+    <w:p>
+      <w:pPr>
+        <w:tabs>
+          <w:tab w:val="left" w:pos="1620"/>
+          <w:tab w:val="left" w:pos="1710"/>
+        </w:tabs>
+        <w:ind w:left="180" w:firstLine="180"/>
         <w:rPr>
           <w:rFonts w:ascii="Garamond" w:hAnsi="Garamond"/>
           <w:bCs/>
@@ -1479,7 +1426,7 @@
           <w:sz w:val="20"/>
           <w:szCs w:val="18"/>
         </w:rPr>
-        <w:t xml:space="preserve">HTML, CSS, </w:t>
+        <w:t xml:space="preserve">PHP, HTML, CSS, </w:t>
       </w:r>
       <w:proofErr w:type="spellStart"/>
       <w:r>
@@ -1492,6 +1439,7 @@
         <w:t>Javascript</w:t>
       </w:r>
       <w:proofErr w:type="spellEnd"/>
+      <w:proofErr w:type="gramStart"/>
       <w:r>
         <w:rPr>
           <w:rFonts w:ascii="Garamond" w:hAnsi="Garamond"/>
@@ -1499,8 +1447,9 @@
           <w:sz w:val="20"/>
           <w:szCs w:val="18"/>
         </w:rPr>
-        <w:t xml:space="preserve">, PHP, </w:t>
-      </w:r>
+        <w:t>, ,</w:t>
+      </w:r>
+      <w:proofErr w:type="gramEnd"/>
       <w:r>
         <w:rPr>
           <w:rFonts w:ascii="Garamond" w:hAnsi="Garamond"/>
@@ -1508,17 +1457,23 @@
           <w:sz w:val="20"/>
           <w:szCs w:val="18"/>
         </w:rPr>
-        <w:t>My</w:t>
-      </w:r>
-      <w:r>
+        <w:t xml:space="preserve"> MySQL</w:t>
+      </w:r>
+    </w:p>
+    <w:p>
+      <w:pPr>
+        <w:tabs>
+          <w:tab w:val="left" w:pos="1620"/>
+          <w:tab w:val="left" w:pos="1710"/>
+        </w:tabs>
+        <w:ind w:left="180" w:firstLine="180"/>
         <w:rPr>
           <w:rFonts w:ascii="Garamond" w:hAnsi="Garamond"/>
           <w:bCs/>
           <w:sz w:val="20"/>
           <w:szCs w:val="18"/>
         </w:rPr>
-        <w:t>SQL</w:t>
-      </w:r>
+      </w:pPr>
     </w:p>
     <w:p>
       <w:pPr>
@@ -1541,6 +1496,8 @@
         <w:pStyle w:val="Heading1"/>
         <w:tabs>
           <w:tab w:val="left" w:pos="1260"/>
+          <w:tab w:val="left" w:pos="1620"/>
+          <w:tab w:val="left" w:pos="1710"/>
         </w:tabs>
         <w:spacing w:after="60"/>
         <w:ind w:left="270" w:firstLine="180"/>
@@ -1567,13 +1524,6 @@
         </w:rPr>
         <w:tab/>
       </w:r>
-      <w:r>
-        <w:rPr>
-          <w:b w:val="0"/>
-          <w:szCs w:val="18"/>
-        </w:rPr>
-        <w:t xml:space="preserve">Subversion, </w:t>
-      </w:r>
       <w:proofErr w:type="spellStart"/>
       <w:r>
         <w:rPr>
@@ -1583,12 +1533,100 @@
         <w:t>Git</w:t>
       </w:r>
       <w:proofErr w:type="spellEnd"/>
+      <w:r>
+        <w:rPr>
+          <w:b w:val="0"/>
+          <w:szCs w:val="18"/>
+        </w:rPr>
+        <w:t>, Subversion</w:t>
+      </w:r>
     </w:p>
     <w:p>
       <w:pPr>
         <w:pStyle w:val="Heading1"/>
         <w:tabs>
           <w:tab w:val="left" w:pos="1260"/>
+          <w:tab w:val="left" w:pos="1620"/>
+          <w:tab w:val="left" w:pos="1710"/>
+        </w:tabs>
+        <w:spacing w:after="60"/>
+        <w:ind w:left="1610" w:hanging="1160"/>
+        <w:rPr>
+          <w:b w:val="0"/>
+          <w:szCs w:val="18"/>
+        </w:rPr>
+      </w:pPr>
+      <w:r>
+        <w:rPr>
+          <w:szCs w:val="18"/>
+        </w:rPr>
+        <w:t>Build</w:t>
+      </w:r>
+      <w:r>
+        <w:rPr>
+          <w:szCs w:val="18"/>
+        </w:rPr>
+        <w:t>:</w:t>
+      </w:r>
+      <w:r>
+        <w:rPr>
+          <w:b w:val="0"/>
+          <w:szCs w:val="18"/>
+        </w:rPr>
+        <w:tab/>
+      </w:r>
+      <w:r>
+        <w:rPr>
+          <w:b w:val="0"/>
+          <w:szCs w:val="18"/>
+        </w:rPr>
+        <w:tab/>
+      </w:r>
+      <w:r>
+        <w:rPr>
+          <w:b w:val="0"/>
+          <w:szCs w:val="18"/>
+        </w:rPr>
+        <w:t xml:space="preserve">Composer, </w:t>
+      </w:r>
+      <w:proofErr w:type="spellStart"/>
+      <w:r>
+        <w:rPr>
+          <w:b w:val="0"/>
+          <w:szCs w:val="18"/>
+        </w:rPr>
+        <w:t>npm</w:t>
+      </w:r>
+      <w:proofErr w:type="spellEnd"/>
+      <w:r>
+        <w:rPr>
+          <w:b w:val="0"/>
+          <w:szCs w:val="18"/>
+        </w:rPr>
+        <w:t xml:space="preserve">, </w:t>
+      </w:r>
+      <w:r>
+        <w:rPr>
+          <w:b w:val="0"/>
+          <w:szCs w:val="18"/>
+        </w:rPr>
+        <w:t>Maven, Ant, make</w:t>
+      </w:r>
+      <w:r>
+        <w:rPr>
+          <w:b w:val="0"/>
+          <w:szCs w:val="18"/>
+        </w:rPr>
+        <w:t>, grunt, gulp</w:t>
+      </w:r>
+    </w:p>
+    <w:p>
+      <w:pPr>
+        <w:pStyle w:val="Heading1"/>
+        <w:tabs>
+          <w:tab w:val="left" w:pos="1260"/>
+          <w:tab w:val="left" w:pos="1620"/>
+          <w:tab w:val="left" w:pos="1710"/>
         </w:tabs>
         <w:spacing w:after="60"/>
         <w:ind w:left="270" w:firstLine="180"/>
@@ -1601,7 +1639,7 @@
         <w:rPr>
           <w:szCs w:val="18"/>
         </w:rPr>
-        <w:t>Build</w:t>
+        <w:t>IDEs</w:t>
       </w:r>
       <w:r>
         <w:rPr>
@@ -1622,14 +1660,102 @@
           <w:szCs w:val="18"/>
         </w:rPr>
         <w:tab/>
-        <w:t>Maven, Ant, make</w:t>
-      </w:r>
+      </w:r>
+      <w:proofErr w:type="spellStart"/>
+      <w:r>
+        <w:rPr>
+          <w:b w:val="0"/>
+          <w:szCs w:val="18"/>
+        </w:rPr>
+        <w:t>PhpStorm</w:t>
+      </w:r>
+      <w:proofErr w:type="spellEnd"/>
+      <w:r>
+        <w:rPr>
+          <w:b w:val="0"/>
+          <w:szCs w:val="18"/>
+        </w:rPr>
+        <w:t xml:space="preserve">, </w:t>
+      </w:r>
+      <w:proofErr w:type="spellStart"/>
+      <w:r>
+        <w:rPr>
+          <w:b w:val="0"/>
+          <w:szCs w:val="18"/>
+        </w:rPr>
+        <w:t>WebStorm</w:t>
+      </w:r>
+      <w:proofErr w:type="spellEnd"/>
+      <w:r>
+        <w:rPr>
+          <w:b w:val="0"/>
+          <w:szCs w:val="18"/>
+        </w:rPr>
+        <w:t xml:space="preserve">, </w:t>
+      </w:r>
+      <w:proofErr w:type="spellStart"/>
+      <w:r>
+        <w:rPr>
+          <w:b w:val="0"/>
+          <w:szCs w:val="18"/>
+        </w:rPr>
+        <w:t>IntelliJ</w:t>
+      </w:r>
+      <w:proofErr w:type="spellEnd"/>
+      <w:r>
+        <w:rPr>
+          <w:b w:val="0"/>
+          <w:szCs w:val="18"/>
+        </w:rPr>
+        <w:t xml:space="preserve">, </w:t>
+      </w:r>
+      <w:r>
+        <w:rPr>
+          <w:b w:val="0"/>
+          <w:szCs w:val="18"/>
+        </w:rPr>
+        <w:t>Eclipse</w:t>
+      </w:r>
+    </w:p>
+    <w:p>
+      <w:pPr>
+        <w:tabs>
+          <w:tab w:val="left" w:pos="1620"/>
+          <w:tab w:val="left" w:pos="1710"/>
+        </w:tabs>
+        <w:ind w:left="180" w:firstLine="180"/>
+        <w:rPr>
+          <w:rFonts w:ascii="Garamond" w:hAnsi="Garamond"/>
+          <w:bCs/>
+          <w:sz w:val="20"/>
+          <w:szCs w:val="18"/>
+        </w:rPr>
+      </w:pPr>
     </w:p>
     <w:p>
       <w:pPr>
         <w:pStyle w:val="Heading1"/>
+        <w:spacing w:after="60"/>
+        <w:ind w:firstLine="270"/>
+        <w:rPr>
+          <w:u w:val="single"/>
+        </w:rPr>
+      </w:pPr>
+      <w:r>
+        <w:rPr>
+          <w:u w:val="single"/>
+        </w:rPr>
+        <w:lastRenderedPageBreak/>
+        <w:t>Design</w:t>
+      </w:r>
+    </w:p>
+    <w:p>
+      <w:pPr>
+        <w:pStyle w:val="Heading1"/>
         <w:tabs>
           <w:tab w:val="left" w:pos="1260"/>
+          <w:tab w:val="left" w:pos="1620"/>
+          <w:tab w:val="left" w:pos="1800"/>
         </w:tabs>
         <w:spacing w:after="60"/>
         <w:ind w:left="270" w:firstLine="180"/>
@@ -1642,29 +1768,64 @@
         <w:rPr>
           <w:szCs w:val="18"/>
         </w:rPr>
-        <w:t>IDEs</w:t>
-      </w:r>
-      <w:r>
-        <w:rPr>
-          <w:szCs w:val="18"/>
-        </w:rPr>
-        <w:t>:</w:t>
-      </w:r>
-      <w:r>
-        <w:rPr>
-          <w:b w:val="0"/>
+        <w:t>Adobe:</w:t>
+      </w:r>
+      <w:r>
+        <w:rPr>
           <w:szCs w:val="18"/>
         </w:rPr>
         <w:tab/>
       </w:r>
       <w:r>
         <w:rPr>
-          <w:b w:val="0"/>
           <w:szCs w:val="18"/>
         </w:rPr>
         <w:tab/>
-        <w:t>Eclipse, GDE, Visual Studio</w:t>
-      </w:r>
+      </w:r>
+      <w:r>
+        <w:rPr>
+          <w:b w:val="0"/>
+          <w:szCs w:val="18"/>
+        </w:rPr>
+        <w:t>Photoshop, Illustrator</w:t>
+      </w:r>
+    </w:p>
+    <w:p>
+      <w:pPr>
+        <w:pStyle w:val="Heading1"/>
+        <w:tabs>
+          <w:tab w:val="left" w:pos="1260"/>
+          <w:tab w:val="left" w:pos="1620"/>
+        </w:tabs>
+        <w:spacing w:after="60"/>
+        <w:ind w:left="270" w:firstLine="180"/>
+        <w:rPr>
+          <w:b w:val="0"/>
+          <w:szCs w:val="18"/>
+        </w:rPr>
+      </w:pPr>
+      <w:r>
+        <w:rPr>
+          <w:szCs w:val="18"/>
+        </w:rPr>
+        <w:t>Open Source:</w:t>
+      </w:r>
+      <w:r>
+        <w:rPr>
+          <w:b w:val="0"/>
+          <w:szCs w:val="18"/>
+        </w:rPr>
+        <w:t xml:space="preserve"> GIMP, </w:t>
+      </w:r>
+      <w:proofErr w:type="spellStart"/>
+      <w:r>
+        <w:rPr>
+          <w:b w:val="0"/>
+          <w:szCs w:val="18"/>
+        </w:rPr>
+        <w:t>Inkscape</w:t>
+      </w:r>
+      <w:proofErr w:type="spellEnd"/>
     </w:p>
     <w:p>
       <w:pPr>
@@ -1675,71 +1836,6 @@
           <w:u w:val="single"/>
         </w:rPr>
       </w:pPr>
-      <w:r>
-        <w:rPr>
-          <w:u w:val="single"/>
-        </w:rPr>
-        <w:t>Design</w:t>
-      </w:r>
-    </w:p>
-    <w:p>
-      <w:pPr>
-        <w:pStyle w:val="Heading1"/>
-        <w:tabs>
-          <w:tab w:val="left" w:pos="1260"/>
-        </w:tabs>
-        <w:spacing w:after="60"/>
-        <w:ind w:left="270" w:firstLine="180"/>
-        <w:rPr>
-          <w:b w:val="0"/>
-          <w:szCs w:val="18"/>
-        </w:rPr>
-      </w:pPr>
-      <w:r>
-        <w:rPr>
-          <w:szCs w:val="18"/>
-        </w:rPr>
-        <w:t>Adobe:</w:t>
-      </w:r>
-      <w:r>
-        <w:rPr>
-          <w:szCs w:val="18"/>
-        </w:rPr>
-        <w:tab/>
-      </w:r>
-      <w:r>
-        <w:rPr>
-          <w:szCs w:val="18"/>
-        </w:rPr>
-        <w:tab/>
-      </w:r>
-      <w:r>
-        <w:rPr>
-          <w:b w:val="0"/>
-          <w:szCs w:val="18"/>
-        </w:rPr>
-        <w:t xml:space="preserve">Photoshop, Illustrator, GIMP, </w:t>
-      </w:r>
-      <w:proofErr w:type="spellStart"/>
-      <w:r>
-        <w:rPr>
-          <w:b w:val="0"/>
-          <w:szCs w:val="18"/>
-        </w:rPr>
-        <w:t>Inkscape</w:t>
-      </w:r>
-      <w:proofErr w:type="spellEnd"/>
-    </w:p>
-    <w:p>
-      <w:pPr>
-        <w:ind w:left="450"/>
-        <w:rPr>
-          <w:rFonts w:ascii="Garamond" w:hAnsi="Garamond"/>
-          <w:bCs/>
-          <w:sz w:val="20"/>
-          <w:szCs w:val="18"/>
-        </w:rPr>
-      </w:pPr>
     </w:p>
     <w:p>
       <w:pPr>
@@ -1754,7 +1850,6 @@
         <w:rPr>
           <w:u w:val="single"/>
         </w:rPr>
-        <w:lastRenderedPageBreak/>
         <w:t>Web Services</w:t>
       </w:r>
     </w:p>
@@ -1763,6 +1858,8 @@
         <w:pStyle w:val="Heading1"/>
         <w:tabs>
           <w:tab w:val="left" w:pos="1260"/>
+          <w:tab w:val="left" w:pos="1620"/>
+          <w:tab w:val="left" w:pos="1800"/>
         </w:tabs>
         <w:spacing w:after="60"/>
         <w:ind w:left="270" w:firstLine="180"/>
@@ -1775,13 +1872,7 @@
         <w:rPr>
           <w:szCs w:val="18"/>
         </w:rPr>
-        <w:t>Servers</w:t>
-      </w:r>
-      <w:r>
-        <w:rPr>
-          <w:szCs w:val="18"/>
-        </w:rPr>
-        <w:t>:</w:t>
+        <w:t>Servers:</w:t>
       </w:r>
       <w:r>
         <w:rPr>
@@ -1811,12 +1902,20 @@
         </w:rPr>
         <w:t xml:space="preserve"> 10.3.5(11g), Apache</w:t>
       </w:r>
+      <w:r>
+        <w:rPr>
+          <w:b w:val="0"/>
+          <w:szCs w:val="18"/>
+        </w:rPr>
+        <w:t>, Jetty, Tomcat</w:t>
+      </w:r>
     </w:p>
     <w:p>
       <w:pPr>
         <w:pStyle w:val="Heading1"/>
         <w:tabs>
           <w:tab w:val="left" w:pos="1260"/>
+          <w:tab w:val="left" w:pos="1620"/>
         </w:tabs>
         <w:spacing w:after="60"/>
         <w:ind w:left="270" w:firstLine="180"/>
@@ -1829,11 +1928,22 @@
         <w:rPr>
           <w:szCs w:val="18"/>
         </w:rPr>
-        <w:t>Platforms:</w:t>
-      </w:r>
-      <w:r>
-        <w:rPr>
-          <w:b w:val="0"/>
+        <w:t>Frameworks</w:t>
+      </w:r>
+      <w:r>
+        <w:rPr>
+          <w:szCs w:val="18"/>
+        </w:rPr>
+        <w:t>:</w:t>
+      </w:r>
+      <w:r>
+        <w:rPr>
+          <w:szCs w:val="18"/>
+        </w:rPr>
+        <w:t xml:space="preserve"> </w:t>
+      </w:r>
+      <w:r>
+        <w:rPr>
           <w:szCs w:val="18"/>
         </w:rPr>
         <w:tab/>
@@ -1843,7 +1953,14 @@
           <w:b w:val="0"/>
           <w:szCs w:val="18"/>
         </w:rPr>
-        <w:t>OSB, JAX-WS, JAX-RS</w:t>
+        <w:t xml:space="preserve">OSB, JAX-WS, </w:t>
+      </w:r>
+      <w:r>
+        <w:rPr>
+          <w:b w:val="0"/>
+          <w:szCs w:val="18"/>
+        </w:rPr>
+        <w:t>Jersey, Spring</w:t>
       </w:r>
     </w:p>
     <w:p>
@@ -1851,6 +1968,8 @@
         <w:pStyle w:val="Heading1"/>
         <w:tabs>
           <w:tab w:val="left" w:pos="1260"/>
+          <w:tab w:val="left" w:pos="1620"/>
+          <w:tab w:val="left" w:pos="1800"/>
         </w:tabs>
         <w:spacing w:after="60"/>
         <w:ind w:left="270" w:firstLine="180"/>
@@ -1863,13 +1982,7 @@
         <w:rPr>
           <w:szCs w:val="18"/>
         </w:rPr>
-        <w:t>Tools</w:t>
-      </w:r>
-      <w:r>
-        <w:rPr>
-          <w:szCs w:val="18"/>
-        </w:rPr>
-        <w:t>:</w:t>
+        <w:t>Tools:</w:t>
       </w:r>
       <w:r>
         <w:rPr>
@@ -1884,14 +1997,7 @@
           <w:szCs w:val="18"/>
         </w:rPr>
         <w:tab/>
-        <w:t xml:space="preserve">Soap UI, Swagger, </w:t>
-      </w:r>
-      <w:r>
-        <w:rPr>
-          <w:b w:val="0"/>
-          <w:szCs w:val="18"/>
-        </w:rPr>
-        <w:t>OSB, JAX-WS, JAX-RS</w:t>
+        <w:t>Soap UI, Swagger, OSB, JAX-WS, JAX-RS</w:t>
       </w:r>
     </w:p>
     <w:p>
@@ -1903,85 +2009,6 @@
           <w:u w:val="single"/>
         </w:rPr>
       </w:pPr>
-      <w:r>
-        <w:rPr>
-          <w:u w:val="single"/>
-        </w:rPr>
-        <w:t>ETL</w:t>
-      </w:r>
-    </w:p>
-    <w:p>
-      <w:pPr>
-        <w:pStyle w:val="Heading1"/>
-        <w:tabs>
-          <w:tab w:val="left" w:pos="1260"/>
-        </w:tabs>
-        <w:spacing w:after="60"/>
-        <w:ind w:left="270" w:firstLine="180"/>
-        <w:rPr>
-          <w:b w:val="0"/>
-          <w:szCs w:val="18"/>
-        </w:rPr>
-      </w:pPr>
-      <w:proofErr w:type="spellStart"/>
-      <w:r>
-        <w:rPr>
-          <w:szCs w:val="18"/>
-        </w:rPr>
-        <w:t>Ab</w:t>
-      </w:r>
-      <w:proofErr w:type="spellEnd"/>
-      <w:r>
-        <w:rPr>
-          <w:szCs w:val="18"/>
-        </w:rPr>
-        <w:t xml:space="preserve"> Initio</w:t>
-      </w:r>
-      <w:r>
-        <w:rPr>
-          <w:szCs w:val="18"/>
-        </w:rPr>
-        <w:t>:</w:t>
-      </w:r>
-      <w:r>
-        <w:rPr>
-          <w:szCs w:val="18"/>
-        </w:rPr>
-        <w:tab/>
-      </w:r>
-      <w:r>
-        <w:rPr>
-          <w:b w:val="0"/>
-          <w:szCs w:val="18"/>
-        </w:rPr>
-        <w:t>EME, ACE, DML</w:t>
-      </w:r>
-    </w:p>
-    <w:p>
-      <w:pPr>
-        <w:pStyle w:val="Heading1"/>
-        <w:tabs>
-          <w:tab w:val="left" w:pos="1260"/>
-        </w:tabs>
-        <w:spacing w:after="60"/>
-        <w:ind w:left="270" w:firstLine="180"/>
-        <w:rPr>
-          <w:u w:val="single"/>
-        </w:rPr>
-      </w:pPr>
-      <w:r>
-        <w:rPr>
-          <w:szCs w:val="18"/>
-        </w:rPr>
-        <w:t xml:space="preserve">Databases: </w:t>
-      </w:r>
-      <w:r>
-        <w:rPr>
-          <w:b w:val="0"/>
-          <w:szCs w:val="18"/>
-        </w:rPr>
-        <w:t>Teradata, DB2</w:t>
-      </w:r>
     </w:p>
     <w:p>
       <w:pPr>
@@ -1996,7 +2023,7 @@
         <w:rPr>
           <w:u w:val="single"/>
         </w:rPr>
-        <w:t>Engineering</w:t>
+        <w:t>ETL</w:t>
       </w:r>
     </w:p>
     <w:p>
@@ -2004,9 +2031,125 @@
         <w:pStyle w:val="Heading1"/>
         <w:tabs>
           <w:tab w:val="left" w:pos="1260"/>
+          <w:tab w:val="left" w:pos="1620"/>
         </w:tabs>
         <w:spacing w:after="60"/>
-        <w:ind w:left="450"/>
+        <w:ind w:left="270" w:firstLine="180"/>
+        <w:rPr>
+          <w:b w:val="0"/>
+          <w:szCs w:val="18"/>
+        </w:rPr>
+      </w:pPr>
+      <w:proofErr w:type="spellStart"/>
+      <w:r>
+        <w:rPr>
+          <w:szCs w:val="18"/>
+        </w:rPr>
+        <w:t>Ab</w:t>
+      </w:r>
+      <w:proofErr w:type="spellEnd"/>
+      <w:r>
+        <w:rPr>
+          <w:szCs w:val="18"/>
+        </w:rPr>
+        <w:t xml:space="preserve"> Initio:</w:t>
+      </w:r>
+      <w:r>
+        <w:rPr>
+          <w:szCs w:val="18"/>
+        </w:rPr>
+        <w:tab/>
+      </w:r>
+      <w:r>
+        <w:rPr>
+          <w:b w:val="0"/>
+          <w:szCs w:val="18"/>
+        </w:rPr>
+        <w:t>EME, ACE, DML</w:t>
+      </w:r>
+    </w:p>
+    <w:p>
+      <w:pPr>
+        <w:pStyle w:val="Heading1"/>
+        <w:spacing w:after="60"/>
+        <w:ind w:left="270"/>
+        <w:rPr>
+          <w:u w:val="single"/>
+        </w:rPr>
+      </w:pPr>
+    </w:p>
+    <w:p>
+      <w:pPr>
+        <w:pStyle w:val="Heading1"/>
+        <w:spacing w:after="60"/>
+        <w:ind w:left="270"/>
+      </w:pPr>
+      <w:proofErr w:type="spellStart"/>
+      <w:r>
+        <w:rPr>
+          <w:u w:val="single"/>
+        </w:rPr>
+        <w:t>DevOps</w:t>
+      </w:r>
+      <w:proofErr w:type="spellEnd"/>
+    </w:p>
+    <w:p>
+      <w:pPr>
+        <w:pStyle w:val="Heading1"/>
+        <w:tabs>
+          <w:tab w:val="left" w:pos="1260"/>
+          <w:tab w:val="left" w:pos="1620"/>
+          <w:tab w:val="left" w:pos="1710"/>
+        </w:tabs>
+        <w:spacing w:after="60"/>
+        <w:ind w:left="270" w:firstLine="180"/>
+        <w:rPr>
+          <w:b w:val="0"/>
+          <w:szCs w:val="18"/>
+        </w:rPr>
+      </w:pPr>
+      <w:r>
+        <w:rPr>
+          <w:szCs w:val="18"/>
+        </w:rPr>
+        <w:t>AWS</w:t>
+      </w:r>
+      <w:r>
+        <w:rPr>
+          <w:szCs w:val="18"/>
+        </w:rPr>
+        <w:t>:</w:t>
+      </w:r>
+      <w:r>
+        <w:rPr>
+          <w:szCs w:val="18"/>
+        </w:rPr>
+        <w:tab/>
+      </w:r>
+      <w:r>
+        <w:rPr>
+          <w:szCs w:val="18"/>
+        </w:rPr>
+        <w:tab/>
+      </w:r>
+      <w:r>
+        <w:rPr>
+          <w:b w:val="0"/>
+          <w:szCs w:val="18"/>
+        </w:rPr>
+        <w:t>EC2, RDS, S3</w:t>
+      </w:r>
+    </w:p>
+    <w:p>
+      <w:pPr>
+        <w:pStyle w:val="Heading1"/>
+        <w:tabs>
+          <w:tab w:val="left" w:pos="1260"/>
+          <w:tab w:val="left" w:pos="1620"/>
+          <w:tab w:val="left" w:pos="1710"/>
+        </w:tabs>
+        <w:spacing w:after="60"/>
+        <w:ind w:left="270" w:firstLine="180"/>
         <w:rPr>
           <w:b w:val="0"/>
           <w:szCs w:val="18"/>
@@ -2015,259 +2158,43 @@
           <w:type w:val="continuous"/>
           <w:pgSz w:w="12240" w:h="15840"/>
           <w:pgMar w:top="720" w:right="720" w:bottom="720" w:left="720" w:header="180" w:footer="720" w:gutter="0"/>
-          <w:cols w:num="2" w:space="720"/>
+          <w:cols w:num="2" w:space="540"/>
           <w:docGrid w:linePitch="360"/>
         </w:sectPr>
       </w:pPr>
-      <w:proofErr w:type="spellStart"/>
-      <w:r>
-        <w:rPr>
-          <w:b w:val="0"/>
-          <w:szCs w:val="18"/>
-        </w:rPr>
-        <w:t>Mathematica</w:t>
-      </w:r>
-      <w:proofErr w:type="spellEnd"/>
-      <w:r>
-        <w:rPr>
-          <w:b w:val="0"/>
-          <w:szCs w:val="18"/>
-        </w:rPr>
-        <w:t>, MATLAB, Eagle</w:t>
-      </w:r>
-      <w:r>
-        <w:rPr>
-          <w:b w:val="0"/>
-          <w:szCs w:val="18"/>
-        </w:rPr>
-        <w:t xml:space="preserve"> CAD, </w:t>
-      </w:r>
-      <w:proofErr w:type="spellStart"/>
-      <w:r>
-        <w:rPr>
-          <w:b w:val="0"/>
-          <w:szCs w:val="18"/>
-        </w:rPr>
-        <w:t>PSpice</w:t>
-      </w:r>
-      <w:proofErr w:type="spellEnd"/>
-      <w:r>
-        <w:rPr>
-          <w:b w:val="0"/>
-          <w:szCs w:val="18"/>
-        </w:rPr>
-        <w:t xml:space="preserve">, </w:t>
-      </w:r>
-      <w:proofErr w:type="spellStart"/>
-      <w:r>
-        <w:rPr>
-          <w:b w:val="0"/>
-          <w:szCs w:val="18"/>
-        </w:rPr>
-        <w:t>Arduino</w:t>
-      </w:r>
-      <w:proofErr w:type="spellEnd"/>
-      <w:r>
-        <w:rPr>
-          <w:b w:val="0"/>
-          <w:szCs w:val="18"/>
-        </w:rPr>
-        <w:t xml:space="preserve">, </w:t>
-      </w:r>
-      <w:proofErr w:type="spellStart"/>
-      <w:r>
-        <w:rPr>
-          <w:b w:val="0"/>
-          <w:szCs w:val="18"/>
-        </w:rPr>
-        <w:t>atmega</w:t>
-      </w:r>
-      <w:proofErr w:type="spellEnd"/>
-      <w:r>
-        <w:rPr>
-          <w:b w:val="0"/>
-          <w:szCs w:val="18"/>
-        </w:rPr>
-        <w:t xml:space="preserve"> 328P and 2560, </w:t>
-      </w:r>
-      <w:proofErr w:type="spellStart"/>
-      <w:r>
-        <w:rPr>
-          <w:b w:val="0"/>
-          <w:szCs w:val="18"/>
-        </w:rPr>
-        <w:t>WinAVR</w:t>
-      </w:r>
-      <w:proofErr w:type="spellEnd"/>
-      <w:r>
-        <w:rPr>
-          <w:b w:val="0"/>
-          <w:szCs w:val="18"/>
-        </w:rPr>
-        <w:t xml:space="preserve"> </w:t>
-      </w:r>
-      <w:proofErr w:type="spellStart"/>
-      <w:r>
-        <w:rPr>
-          <w:b w:val="0"/>
-          <w:szCs w:val="18"/>
-        </w:rPr>
-        <w:t>Toolchain</w:t>
-      </w:r>
-      <w:proofErr w:type="spellEnd"/>
-      <w:r>
-        <w:rPr>
-          <w:b w:val="0"/>
-          <w:szCs w:val="18"/>
-        </w:rPr>
-        <w:t xml:space="preserve"> </w:t>
-      </w:r>
-    </w:p>
-    <w:p>
-      <w:pPr>
-        <w:spacing w:before="40"/>
-        <w:ind w:left="360"/>
-        <w:rPr>
-          <w:rFonts w:ascii="Garamond" w:hAnsi="Garamond"/>
-          <w:b/>
-          <w:sz w:val="20"/>
-          <w:szCs w:val="18"/>
-        </w:rPr>
-      </w:pPr>
-      <w:r>
-        <w:rPr>
-          <w:rFonts w:ascii="Garamond" w:hAnsi="Garamond"/>
-          <w:b/>
-          <w:sz w:val="20"/>
-          <w:szCs w:val="18"/>
-        </w:rPr>
-        <w:lastRenderedPageBreak/>
-        <w:t>ADDITIONAL EXPERIENCE</w:t>
-      </w:r>
-    </w:p>
-    <w:p>
-      <w:pPr>
-        <w:rPr>
-          <w:rFonts w:ascii="Garamond" w:hAnsi="Garamond"/>
-          <w:sz w:val="20"/>
-          <w:szCs w:val="18"/>
-        </w:rPr>
-      </w:pPr>
-      <w:r>
-        <w:rPr>
-          <w:rFonts w:ascii="Garamond" w:hAnsi="Garamond"/>
-          <w:sz w:val="20"/>
-        </w:rPr>
-        <w:pict>
-          <v:rect id="_x0000_i1025" style="width:504.25pt;height:.05pt" o:hrpct="966" o:hralign="center" o:hrstd="t" o:hr="t" fillcolor="#aca899" stroked="f"/>
-        </w:pict>
-      </w:r>
+      <w:r>
+        <w:rPr>
+          <w:szCs w:val="18"/>
+        </w:rPr>
+        <w:t>Automation</w:t>
+      </w:r>
+      <w:r>
+        <w:rPr>
+          <w:szCs w:val="18"/>
+        </w:rPr>
+        <w:t>:</w:t>
+      </w:r>
+      <w:r>
+        <w:rPr>
+          <w:b w:val="0"/>
+          <w:szCs w:val="18"/>
+        </w:rPr>
+        <w:tab/>
+        <w:t>Chef, Vagrant, Jenkins</w:t>
+      </w:r>
+      <w:bookmarkStart w:id="0" w:name="_GoBack"/>
+      <w:bookmarkEnd w:id="0"/>
     </w:p>
     <w:p>
       <w:pPr>
         <w:pStyle w:val="Achievement"/>
-        <w:numPr>
-          <w:ilvl w:val="0"/>
-          <w:numId w:val="5"/>
-        </w:numPr>
-        <w:tabs>
-          <w:tab w:val="clear" w:pos="2160"/>
-          <w:tab w:val="num" w:pos="1530"/>
-        </w:tabs>
         <w:spacing w:after="0" w:line="240" w:lineRule="auto"/>
-        <w:ind w:left="810" w:right="446"/>
+        <w:ind w:left="0" w:right="446" w:firstLine="0"/>
         <w:jc w:val="left"/>
         <w:rPr>
           <w:sz w:val="20"/>
-          <w:szCs w:val="18"/>
-        </w:rPr>
-        <w:sectPr>
-          <w:type w:val="continuous"/>
-          <w:pgSz w:w="12240" w:h="15840"/>
-          <w:pgMar w:top="720" w:right="720" w:bottom="720" w:left="720" w:header="180" w:footer="720" w:gutter="0"/>
-          <w:cols w:space="720"/>
-          <w:docGrid w:linePitch="360"/>
-        </w:sectPr>
-      </w:pPr>
-    </w:p>
-    <w:p>
-      <w:pPr>
-        <w:pStyle w:val="Achievement"/>
-        <w:numPr>
-          <w:ilvl w:val="0"/>
-          <w:numId w:val="5"/>
-        </w:numPr>
-        <w:tabs>
-          <w:tab w:val="clear" w:pos="2160"/>
-          <w:tab w:val="num" w:pos="1530"/>
-        </w:tabs>
-        <w:spacing w:after="0" w:line="240" w:lineRule="auto"/>
-        <w:ind w:left="810" w:right="446"/>
-        <w:jc w:val="left"/>
-        <w:rPr>
-          <w:sz w:val="20"/>
-        </w:rPr>
-      </w:pPr>
-      <w:r>
-        <w:rPr>
-          <w:sz w:val="20"/>
-          <w:szCs w:val="18"/>
-        </w:rPr>
-        <w:lastRenderedPageBreak/>
-        <w:t>Mentor for an ITDP associate (Summer 2013 - Present)</w:t>
-      </w:r>
-    </w:p>
-    <w:p>
-      <w:pPr>
-        <w:pStyle w:val="Achievement"/>
-        <w:numPr>
-          <w:ilvl w:val="0"/>
-          <w:numId w:val="5"/>
-        </w:numPr>
-        <w:tabs>
-          <w:tab w:val="clear" w:pos="2160"/>
-          <w:tab w:val="num" w:pos="1530"/>
-        </w:tabs>
-        <w:spacing w:after="0" w:line="240" w:lineRule="auto"/>
-        <w:ind w:left="810" w:right="446"/>
-        <w:jc w:val="left"/>
-        <w:rPr>
-          <w:sz w:val="20"/>
-        </w:rPr>
-      </w:pPr>
-      <w:r>
-        <w:rPr>
-          <w:sz w:val="20"/>
-          <w:szCs w:val="18"/>
-        </w:rPr>
-        <w:t>Mentor for an ITDP intern (Summer 2013)</w:t>
-      </w:r>
-    </w:p>
-    <w:p>
-      <w:pPr>
-        <w:pStyle w:val="Achievement"/>
-        <w:numPr>
-          <w:ilvl w:val="0"/>
-          <w:numId w:val="5"/>
-        </w:numPr>
-        <w:tabs>
-          <w:tab w:val="clear" w:pos="2160"/>
-          <w:tab w:val="num" w:pos="1530"/>
-        </w:tabs>
-        <w:spacing w:after="0" w:line="240" w:lineRule="auto"/>
-        <w:ind w:left="810" w:right="446"/>
-        <w:jc w:val="left"/>
-        <w:rPr>
-          <w:sz w:val="20"/>
-        </w:rPr>
-      </w:pPr>
-      <w:r>
-        <w:rPr>
-          <w:sz w:val="20"/>
-          <w:szCs w:val="18"/>
-        </w:rPr>
-        <w:t>Mentor for a high school intern (Summer 2011)</w:t>
-      </w:r>
+        </w:rPr>
+      </w:pPr>
     </w:p>
     <w:sectPr>
       <w:type w:val="continuous"/>
@@ -2281,7 +2208,7 @@
 </file>
 
 <file path=word/endnotes.xml><?xml version="1.0" encoding="utf-8"?>
-<w:endnotes xmlns:wpc="http://schemas.microsoft.com/office/word/2010/wordprocessingCanvas" xmlns:mc="http://schemas.openxmlformats.org/markup-compatibility/2006" xmlns:o="urn:schemas-microsoft-com:office:office" xmlns:r="http://schemas.openxmlformats.org/officeDocument/2006/relationships" xmlns:m="http://schemas.openxmlformats.org/officeDocument/2006/math" xmlns:v="urn:schemas-microsoft-com:vml" xmlns:wp14="http://schemas.microsoft.com/office/word/2010/wordprocessingDrawing" xmlns:wp="http://schemas.openxmlformats.org/drawingml/2006/wordprocessingDrawing" xmlns:w10="urn:schemas-microsoft-com:office:word" xmlns:w="http://schemas.openxmlformats.org/wordprocessingml/2006/main" xmlns:w14="http://schemas.microsoft.com/office/word/2010/wordml" xmlns:wpg="http://schemas.microsoft.com/office/word/2010/wordprocessingGroup" xmlns:wpi="http://schemas.microsoft.com/office/word/2010/wordprocessingInk" xmlns:wne="http://schemas.microsoft.com/office/word/2006/wordml" xmlns:wps="http://schemas.microsoft.com/office/word/2010/wordprocessingShape" mc:Ignorable="w14 wp14">
+<w:endnotes xmlns:wpc="http://schemas.microsoft.com/office/word/2010/wordprocessingCanvas" xmlns:mo="http://schemas.microsoft.com/office/mac/office/2008/main" xmlns:mc="http://schemas.openxmlformats.org/markup-compatibility/2006" xmlns:mv="urn:schemas-microsoft-com:mac:vml" xmlns:o="urn:schemas-microsoft-com:office:office" xmlns:r="http://schemas.openxmlformats.org/officeDocument/2006/relationships" xmlns:m="http://schemas.openxmlformats.org/officeDocument/2006/math" xmlns:v="urn:schemas-microsoft-com:vml" xmlns:wp14="http://schemas.microsoft.com/office/word/2010/wordprocessingDrawing" xmlns:wp="http://schemas.openxmlformats.org/drawingml/2006/wordprocessingDrawing" xmlns:w10="urn:schemas-microsoft-com:office:word" xmlns:w="http://schemas.openxmlformats.org/wordprocessingml/2006/main" xmlns:w14="http://schemas.microsoft.com/office/word/2010/wordml" xmlns:wpg="http://schemas.microsoft.com/office/word/2010/wordprocessingGroup" xmlns:wpi="http://schemas.microsoft.com/office/word/2010/wordprocessingInk" xmlns:wne="http://schemas.microsoft.com/office/word/2006/wordml" xmlns:wps="http://schemas.microsoft.com/office/word/2010/wordprocessingShape" mc:Ignorable="w14 wp14">
   <w:endnote w:type="separator" w:id="-1">
     <w:p>
       <w:r>
@@ -2300,7 +2227,7 @@
 </file>
 
 <file path=word/footnotes.xml><?xml version="1.0" encoding="utf-8"?>
-<w:footnotes xmlns:wpc="http://schemas.microsoft.com/office/word/2010/wordprocessingCanvas" xmlns:mc="http://schemas.openxmlformats.org/markup-compatibility/2006" xmlns:o="urn:schemas-microsoft-com:office:office" xmlns:r="http://schemas.openxmlformats.org/officeDocument/2006/relationships" xmlns:m="http://schemas.openxmlformats.org/officeDocument/2006/math" xmlns:v="urn:schemas-microsoft-com:vml" xmlns:wp14="http://schemas.microsoft.com/office/word/2010/wordprocessingDrawing" xmlns:wp="http://schemas.openxmlformats.org/drawingml/2006/wordprocessingDrawing" xmlns:w10="urn:schemas-microsoft-com:office:word" xmlns:w="http://schemas.openxmlformats.org/wordprocessingml/2006/main" xmlns:w14="http://schemas.microsoft.com/office/word/2010/wordml" xmlns:wpg="http://schemas.microsoft.com/office/word/2010/wordprocessingGroup" xmlns:wpi="http://schemas.microsoft.com/office/word/2010/wordprocessingInk" xmlns:wne="http://schemas.microsoft.com/office/word/2006/wordml" xmlns:wps="http://schemas.microsoft.com/office/word/2010/wordprocessingShape" mc:Ignorable="w14 wp14">
+<w:footnotes xmlns:wpc="http://schemas.microsoft.com/office/word/2010/wordprocessingCanvas" xmlns:mo="http://schemas.microsoft.com/office/mac/office/2008/main" xmlns:mc="http://schemas.openxmlformats.org/markup-compatibility/2006" xmlns:mv="urn:schemas-microsoft-com:mac:vml" xmlns:o="urn:schemas-microsoft-com:office:office" xmlns:r="http://schemas.openxmlformats.org/officeDocument/2006/relationships" xmlns:m="http://schemas.openxmlformats.org/officeDocument/2006/math" xmlns:v="urn:schemas-microsoft-com:vml" xmlns:wp14="http://schemas.microsoft.com/office/word/2010/wordprocessingDrawing" xmlns:wp="http://schemas.openxmlformats.org/drawingml/2006/wordprocessingDrawing" xmlns:w10="urn:schemas-microsoft-com:office:word" xmlns:w="http://schemas.openxmlformats.org/wordprocessingml/2006/main" xmlns:w14="http://schemas.microsoft.com/office/word/2010/wordml" xmlns:wpg="http://schemas.microsoft.com/office/word/2010/wordprocessingGroup" xmlns:wpi="http://schemas.microsoft.com/office/word/2010/wordprocessingInk" xmlns:wne="http://schemas.microsoft.com/office/word/2006/wordml" xmlns:wps="http://schemas.microsoft.com/office/word/2010/wordprocessingShape" mc:Ignorable="w14 wp14">
   <w:footnote w:type="separator" w:id="-1">
     <w:p>
       <w:r>
@@ -2319,7 +2246,7 @@
 </file>
 
 <file path=word/header1.xml><?xml version="1.0" encoding="utf-8"?>
-<w:hdr xmlns:wpc="http://schemas.microsoft.com/office/word/2010/wordprocessingCanvas" xmlns:mc="http://schemas.openxmlformats.org/markup-compatibility/2006" xmlns:o="urn:schemas-microsoft-com:office:office" xmlns:r="http://schemas.openxmlformats.org/officeDocument/2006/relationships" xmlns:m="http://schemas.openxmlformats.org/officeDocument/2006/math" xmlns:v="urn:schemas-microsoft-com:vml" xmlns:wp14="http://schemas.microsoft.com/office/word/2010/wordprocessingDrawing" xmlns:wp="http://schemas.openxmlformats.org/drawingml/2006/wordprocessingDrawing" xmlns:w10="urn:schemas-microsoft-com:office:word" xmlns:w="http://schemas.openxmlformats.org/wordprocessingml/2006/main" xmlns:w14="http://schemas.microsoft.com/office/word/2010/wordml" xmlns:wpg="http://schemas.microsoft.com/office/word/2010/wordprocessingGroup" xmlns:wpi="http://schemas.microsoft.com/office/word/2010/wordprocessingInk" xmlns:wne="http://schemas.microsoft.com/office/word/2006/wordml" xmlns:wps="http://schemas.microsoft.com/office/word/2010/wordprocessingShape" mc:Ignorable="w14 wp14">
+<w:hdr xmlns:wpc="http://schemas.microsoft.com/office/word/2010/wordprocessingCanvas" xmlns:mo="http://schemas.microsoft.com/office/mac/office/2008/main" xmlns:mc="http://schemas.openxmlformats.org/markup-compatibility/2006" xmlns:mv="urn:schemas-microsoft-com:mac:vml" xmlns:o="urn:schemas-microsoft-com:office:office" xmlns:r="http://schemas.openxmlformats.org/officeDocument/2006/relationships" xmlns:m="http://schemas.openxmlformats.org/officeDocument/2006/math" xmlns:v="urn:schemas-microsoft-com:vml" xmlns:wp14="http://schemas.microsoft.com/office/word/2010/wordprocessingDrawing" xmlns:wp="http://schemas.openxmlformats.org/drawingml/2006/wordprocessingDrawing" xmlns:w10="urn:schemas-microsoft-com:office:word" xmlns:w="http://schemas.openxmlformats.org/wordprocessingml/2006/main" xmlns:w14="http://schemas.microsoft.com/office/word/2010/wordml" xmlns:wpg="http://schemas.microsoft.com/office/word/2010/wordprocessingGroup" xmlns:wpi="http://schemas.microsoft.com/office/word/2010/wordprocessingInk" xmlns:wne="http://schemas.microsoft.com/office/word/2006/wordml" xmlns:wps="http://schemas.microsoft.com/office/word/2010/wordprocessingShape" mc:Ignorable="w14 wp14">
   <w:p>
     <w:pPr>
       <w:jc w:val="center"/>
@@ -2355,23 +2282,7 @@
         <w:sz w:val="18"/>
         <w:szCs w:val="18"/>
       </w:rPr>
-      <w:t>700</w:t>
-    </w:r>
-    <w:r>
-      <w:rPr>
-        <w:rFonts w:ascii="Garamond" w:hAnsi="Garamond"/>
-        <w:sz w:val="18"/>
-        <w:szCs w:val="18"/>
-      </w:rPr>
-      <w:t>E</w:t>
-    </w:r>
-    <w:r>
-      <w:rPr>
-        <w:rFonts w:ascii="Garamond" w:hAnsi="Garamond"/>
-        <w:sz w:val="18"/>
-        <w:szCs w:val="18"/>
-      </w:rPr>
-      <w:t xml:space="preserve"> Richardson Run • Williamsburg, VA 23188</w:t>
+      <w:t>8235 Anderson Drive Fairfax, VA 22031</w:t>
     </w:r>
   </w:p>
   <w:p>
@@ -2383,15 +2294,36 @@
         <w:szCs w:val="18"/>
       </w:rPr>
     </w:pPr>
+    <w:hyperlink r:id="rId1" w:history="1">
+      <w:r>
+        <w:rPr>
+          <w:rStyle w:val="Hyperlink"/>
+          <w:rFonts w:ascii="Garamond" w:hAnsi="Garamond"/>
+          <w:sz w:val="18"/>
+          <w:szCs w:val="18"/>
+        </w:rPr>
+        <w:t>Rocky.GrayJr@gmail.com</w:t>
+      </w:r>
+    </w:hyperlink>
     <w:r>
       <w:rPr>
         <w:rFonts w:ascii="Garamond" w:hAnsi="Garamond"/>
         <w:sz w:val="18"/>
         <w:szCs w:val="18"/>
       </w:rPr>
-      <w:t xml:space="preserve">EMAIL: </w:t>
+      <w:t xml:space="preserve"> </w:t>
     </w:r>
-    <w:hyperlink r:id="rId1" w:history="1">
+  </w:p>
+  <w:p>
+    <w:pPr>
+      <w:jc w:val="center"/>
+      <w:rPr>
+        <w:rFonts w:ascii="Garamond" w:hAnsi="Garamond"/>
+        <w:sz w:val="18"/>
+        <w:szCs w:val="18"/>
+      </w:rPr>
+    </w:pPr>
+    <w:hyperlink r:id="rId2" w:history="1">
       <w:r>
         <w:rPr>
           <w:rStyle w:val="Hyperlink"/>
@@ -2399,17 +2331,48 @@
           <w:sz w:val="18"/>
           <w:szCs w:val="18"/>
         </w:rPr>
-        <w:t>Rocky.GrayJr@gmail.com</w:t>
+        <w:t>https://www.linkedin.c</w:t>
+      </w:r>
+      <w:r>
+        <w:rPr>
+          <w:rStyle w:val="Hyperlink"/>
+          <w:rFonts w:ascii="Garamond" w:hAnsi="Garamond"/>
+          <w:sz w:val="18"/>
+          <w:szCs w:val="18"/>
+        </w:rPr>
+        <w:t>o</w:t>
+      </w:r>
+      <w:r>
+        <w:rPr>
+          <w:rStyle w:val="Hyperlink"/>
+          <w:rFonts w:ascii="Garamond" w:hAnsi="Garamond"/>
+          <w:sz w:val="18"/>
+          <w:szCs w:val="18"/>
+        </w:rPr>
+        <w:t>m/in/rockygray</w:t>
       </w:r>
     </w:hyperlink>
-    <w:r>
+  </w:p>
+  <w:p>
+    <w:pPr>
+      <w:jc w:val="center"/>
       <w:rPr>
         <w:rFonts w:ascii="Garamond" w:hAnsi="Garamond"/>
         <w:sz w:val="18"/>
         <w:szCs w:val="18"/>
       </w:rPr>
-      <w:t xml:space="preserve"> • MOBILE: 312-857-6259</w:t>
-    </w:r>
+    </w:pPr>
+    <w:hyperlink r:id="rId3" w:history="1">
+      <w:r>
+        <w:rPr>
+          <w:rStyle w:val="Hyperlink"/>
+          <w:rFonts w:ascii="Garamond" w:hAnsi="Garamond"/>
+          <w:sz w:val="18"/>
+          <w:szCs w:val="18"/>
+        </w:rPr>
+        <w:t>https://github.com/grocky</w:t>
+      </w:r>
+    </w:hyperlink>
   </w:p>
   <w:p>
     <w:pPr>
@@ -2418,15 +2381,13 @@
         <w:tab w:val="clear" w:pos="4680"/>
         <w:tab w:val="center" w:pos="4050"/>
       </w:tabs>
-      <w:ind w:left="-1440"/>
-      <w:jc w:val="center"/>
     </w:pPr>
   </w:p>
 </w:hdr>
 </file>
 
 <file path=word/numbering.xml><?xml version="1.0" encoding="utf-8"?>
-<w:numbering xmlns:wpc="http://schemas.microsoft.com/office/word/2010/wordprocessingCanvas" xmlns:mc="http://schemas.openxmlformats.org/markup-compatibility/2006" xmlns:o="urn:schemas-microsoft-com:office:office" xmlns:r="http://schemas.openxmlformats.org/officeDocument/2006/relationships" xmlns:m="http://schemas.openxmlformats.org/officeDocument/2006/math" xmlns:v="urn:schemas-microsoft-com:vml" xmlns:wp14="http://schemas.microsoft.com/office/word/2010/wordprocessingDrawing" xmlns:wp="http://schemas.openxmlformats.org/drawingml/2006/wordprocessingDrawing" xmlns:w10="urn:schemas-microsoft-com:office:word" xmlns:w="http://schemas.openxmlformats.org/wordprocessingml/2006/main" xmlns:w14="http://schemas.microsoft.com/office/word/2010/wordml" xmlns:wpg="http://schemas.microsoft.com/office/word/2010/wordprocessingGroup" xmlns:wpi="http://schemas.microsoft.com/office/word/2010/wordprocessingInk" xmlns:wne="http://schemas.microsoft.com/office/word/2006/wordml" xmlns:wps="http://schemas.microsoft.com/office/word/2010/wordprocessingShape" mc:Ignorable="w14 wp14">
+<w:numbering xmlns:wpc="http://schemas.microsoft.com/office/word/2010/wordprocessingCanvas" xmlns:mo="http://schemas.microsoft.com/office/mac/office/2008/main" xmlns:mc="http://schemas.openxmlformats.org/markup-compatibility/2006" xmlns:mv="urn:schemas-microsoft-com:mac:vml" xmlns:o="urn:schemas-microsoft-com:office:office" xmlns:r="http://schemas.openxmlformats.org/officeDocument/2006/relationships" xmlns:m="http://schemas.openxmlformats.org/officeDocument/2006/math" xmlns:v="urn:schemas-microsoft-com:vml" xmlns:wp14="http://schemas.microsoft.com/office/word/2010/wordprocessingDrawing" xmlns:wp="http://schemas.openxmlformats.org/drawingml/2006/wordprocessingDrawing" xmlns:w10="urn:schemas-microsoft-com:office:word" xmlns:w="http://schemas.openxmlformats.org/wordprocessingml/2006/main" xmlns:w14="http://schemas.microsoft.com/office/word/2010/wordml" xmlns:wpg="http://schemas.microsoft.com/office/word/2010/wordprocessingGroup" xmlns:wpi="http://schemas.microsoft.com/office/word/2010/wordprocessingInk" xmlns:wne="http://schemas.microsoft.com/office/word/2006/wordml" xmlns:wps="http://schemas.microsoft.com/office/word/2010/wordprocessingShape" mc:Ignorable="w14 wp14">
   <w:abstractNum w:abstractNumId="0">
     <w:nsid w:val="0B10120C"/>
     <w:multiLevelType w:val="hybridMultilevel"/>
@@ -3299,7 +3260,7 @@
     </w:rPrDefault>
     <w:pPrDefault/>
   </w:docDefaults>
-  <w:latentStyles w:defLockedState="0" w:defUIPriority="99" w:defSemiHidden="1" w:defUnhideWhenUsed="1" w:defQFormat="0" w:count="267">
+  <w:latentStyles w:defLockedState="0" w:defUIPriority="99" w:defSemiHidden="1" w:defUnhideWhenUsed="1" w:defQFormat="0" w:count="276">
     <w:lsdException w:name="Normal" w:semiHidden="0" w:uiPriority="0" w:unhideWhenUsed="0" w:qFormat="1"/>
     <w:lsdException w:name="heading 1" w:semiHidden="0" w:uiPriority="9" w:unhideWhenUsed="0" w:qFormat="1"/>
     <w:lsdException w:name="heading 2" w:uiPriority="9" w:qFormat="1"/>
@@ -3699,11 +3660,23 @@
       </w:tblCellMar>
     </w:tblPr>
   </w:style>
+  <w:style w:type="character" w:styleId="FollowedHyperlink">
+    <w:name w:val="FollowedHyperlink"/>
+    <w:basedOn w:val="DefaultParagraphFont"/>
+    <w:uiPriority w:val="99"/>
+    <w:semiHidden/>
+    <w:unhideWhenUsed/>
+    <w:rsid w:val="00F92BE2"/>
+    <w:rPr>
+      <w:color w:val="800080" w:themeColor="followedHyperlink"/>
+      <w:u w:val="single"/>
+    </w:rPr>
+  </w:style>
 </w:styles>
 </file>
 
 <file path=word/stylesWithEffects.xml><?xml version="1.0" encoding="utf-8"?>
-<w:styles xmlns:wpc="http://schemas.microsoft.com/office/word/2010/wordprocessingCanvas" xmlns:mc="http://schemas.openxmlformats.org/markup-compatibility/2006" xmlns:o="urn:schemas-microsoft-com:office:office" xmlns:r="http://schemas.openxmlformats.org/officeDocument/2006/relationships" xmlns:m="http://schemas.openxmlformats.org/officeDocument/2006/math" xmlns:v="urn:schemas-microsoft-com:vml" xmlns:wp14="http://schemas.microsoft.com/office/word/2010/wordprocessingDrawing" xmlns:wp="http://schemas.openxmlformats.org/drawingml/2006/wordprocessingDrawing" xmlns:w10="urn:schemas-microsoft-com:office:word" xmlns:w="http://schemas.openxmlformats.org/wordprocessingml/2006/main" xmlns:w14="http://schemas.microsoft.com/office/word/2010/wordml" xmlns:wpg="http://schemas.microsoft.com/office/word/2010/wordprocessingGroup" xmlns:wpi="http://schemas.microsoft.com/office/word/2010/wordprocessingInk" xmlns:wne="http://schemas.microsoft.com/office/word/2006/wordml" xmlns:wps="http://schemas.microsoft.com/office/word/2010/wordprocessingShape" mc:Ignorable="w14 wp14">
+<w:styles xmlns:wpc="http://schemas.microsoft.com/office/word/2010/wordprocessingCanvas" xmlns:mo="http://schemas.microsoft.com/office/mac/office/2008/main" xmlns:mc="http://schemas.openxmlformats.org/markup-compatibility/2006" xmlns:mv="urn:schemas-microsoft-com:mac:vml" xmlns:o="urn:schemas-microsoft-com:office:office" xmlns:r="http://schemas.openxmlformats.org/officeDocument/2006/relationships" xmlns:m="http://schemas.openxmlformats.org/officeDocument/2006/math" xmlns:v="urn:schemas-microsoft-com:vml" xmlns:wp14="http://schemas.microsoft.com/office/word/2010/wordprocessingDrawing" xmlns:wp="http://schemas.openxmlformats.org/drawingml/2006/wordprocessingDrawing" xmlns:w10="urn:schemas-microsoft-com:office:word" xmlns:w="http://schemas.openxmlformats.org/wordprocessingml/2006/main" xmlns:w14="http://schemas.microsoft.com/office/word/2010/wordml" xmlns:wpg="http://schemas.microsoft.com/office/word/2010/wordprocessingGroup" xmlns:wpi="http://schemas.microsoft.com/office/word/2010/wordprocessingInk" xmlns:wne="http://schemas.microsoft.com/office/word/2006/wordml" xmlns:wps="http://schemas.microsoft.com/office/word/2010/wordprocessingShape" mc:Ignorable="w14 wp14">
   <w:docDefaults>
     <w:rPrDefault>
       <w:rPr>
@@ -3713,7 +3686,7 @@
     </w:rPrDefault>
     <w:pPrDefault/>
   </w:docDefaults>
-  <w:latentStyles w:defLockedState="0" w:defUIPriority="99" w:defSemiHidden="1" w:defUnhideWhenUsed="1" w:defQFormat="0" w:count="267">
+  <w:latentStyles w:defLockedState="0" w:defUIPriority="99" w:defSemiHidden="1" w:defUnhideWhenUsed="1" w:defQFormat="0" w:count="276">
     <w:lsdException w:name="Normal" w:semiHidden="0" w:uiPriority="0" w:unhideWhenUsed="0" w:qFormat="1"/>
     <w:lsdException w:name="heading 1" w:semiHidden="0" w:uiPriority="9" w:unhideWhenUsed="0" w:qFormat="1"/>
     <w:lsdException w:name="heading 2" w:uiPriority="9" w:qFormat="1"/>
@@ -4113,6 +4086,18 @@
       </w:tblCellMar>
     </w:tblPr>
   </w:style>
+  <w:style w:type="character" w:styleId="FollowedHyperlink">
+    <w:name w:val="FollowedHyperlink"/>
+    <w:basedOn w:val="DefaultParagraphFont"/>
+    <w:uiPriority w:val="99"/>
+    <w:semiHidden/>
+    <w:unhideWhenUsed/>
+    <w:rsid w:val="00F92BE2"/>
+    <w:rPr>
+      <w:color w:val="800080" w:themeColor="followedHyperlink"/>
+      <w:u w:val="single"/>
+    </w:rPr>
+  </w:style>
 </w:styles>
 </file>
 
@@ -4399,4 +4384,16 @@
   <a:objectDefaults/>
   <a:extraClrSchemeLst/>
 </a:theme>
+</file>
+
+<file path=customXml/item1.xml><?xml version="1.0" encoding="utf-8"?>
+<b:Sources xmlns:b="http://schemas.openxmlformats.org/officeDocument/2006/bibliography" xmlns="http://schemas.openxmlformats.org/officeDocument/2006/bibliography" SelectedStyle="/APA.XSL" StyleName="APA"/>
+</file>
+
+<file path=customXml/itemProps1.xml><?xml version="1.0" encoding="utf-8"?>
+<ds:datastoreItem xmlns:ds="http://schemas.openxmlformats.org/officeDocument/2006/customXml" ds:itemID="{61A4C98F-496E-D04D-880D-2C380E36D886}">
+  <ds:schemaRefs>
+    <ds:schemaRef ds:uri="http://schemas.openxmlformats.org/officeDocument/2006/bibliography"/>
+  </ds:schemaRefs>
+</ds:datastoreItem>
 </file>
</xml_diff>

<commit_message>
Fix header line spacing
</commit_message>
<xml_diff>
--- a/R_Gray_resume.docx
+++ b/R_Gray_resume.docx
@@ -1182,7 +1182,12 @@
         <w:pStyle w:val="Heading1"/>
         <w:ind w:left="360"/>
         <w:sectPr>
-          <w:headerReference w:type="default" r:id="rId9"/>
+          <w:headerReference w:type="even" r:id="rId9"/>
+          <w:headerReference w:type="default" r:id="rId10"/>
+          <w:footerReference w:type="even" r:id="rId11"/>
+          <w:footerReference w:type="default" r:id="rId12"/>
+          <w:headerReference w:type="first" r:id="rId13"/>
+          <w:footerReference w:type="first" r:id="rId14"/>
           <w:pgSz w:w="12240" w:h="15840"/>
           <w:pgMar w:top="720" w:right="720" w:bottom="720" w:left="720" w:header="360" w:footer="144" w:gutter="0"/>
           <w:cols w:space="720"/>
@@ -2182,8 +2187,6 @@
         <w:tab/>
         <w:t>Chef, Vagrant, Jenkins</w:t>
       </w:r>
-      <w:bookmarkStart w:id="0" w:name="_GoBack"/>
-      <w:bookmarkEnd w:id="0"/>
     </w:p>
     <w:p>
       <w:pPr>
@@ -2226,6 +2229,36 @@
 </w:endnotes>
 </file>
 
+<file path=word/footer1.xml><?xml version="1.0" encoding="utf-8"?>
+<w:ftr xmlns:wpc="http://schemas.microsoft.com/office/word/2010/wordprocessingCanvas" xmlns:mo="http://schemas.microsoft.com/office/mac/office/2008/main" xmlns:mc="http://schemas.openxmlformats.org/markup-compatibility/2006" xmlns:mv="urn:schemas-microsoft-com:mac:vml" xmlns:o="urn:schemas-microsoft-com:office:office" xmlns:r="http://schemas.openxmlformats.org/officeDocument/2006/relationships" xmlns:m="http://schemas.openxmlformats.org/officeDocument/2006/math" xmlns:v="urn:schemas-microsoft-com:vml" xmlns:wp14="http://schemas.microsoft.com/office/word/2010/wordprocessingDrawing" xmlns:wp="http://schemas.openxmlformats.org/drawingml/2006/wordprocessingDrawing" xmlns:w10="urn:schemas-microsoft-com:office:word" xmlns:w="http://schemas.openxmlformats.org/wordprocessingml/2006/main" xmlns:w14="http://schemas.microsoft.com/office/word/2010/wordml" xmlns:wpg="http://schemas.microsoft.com/office/word/2010/wordprocessingGroup" xmlns:wpi="http://schemas.microsoft.com/office/word/2010/wordprocessingInk" xmlns:wne="http://schemas.microsoft.com/office/word/2006/wordml" xmlns:wps="http://schemas.microsoft.com/office/word/2010/wordprocessingShape" mc:Ignorable="w14 wp14">
+  <w:p>
+    <w:pPr>
+      <w:pStyle w:val="Footer"/>
+    </w:pPr>
+  </w:p>
+</w:ftr>
+</file>
+
+<file path=word/footer2.xml><?xml version="1.0" encoding="utf-8"?>
+<w:ftr xmlns:wpc="http://schemas.microsoft.com/office/word/2010/wordprocessingCanvas" xmlns:mo="http://schemas.microsoft.com/office/mac/office/2008/main" xmlns:mc="http://schemas.openxmlformats.org/markup-compatibility/2006" xmlns:mv="urn:schemas-microsoft-com:mac:vml" xmlns:o="urn:schemas-microsoft-com:office:office" xmlns:r="http://schemas.openxmlformats.org/officeDocument/2006/relationships" xmlns:m="http://schemas.openxmlformats.org/officeDocument/2006/math" xmlns:v="urn:schemas-microsoft-com:vml" xmlns:wp14="http://schemas.microsoft.com/office/word/2010/wordprocessingDrawing" xmlns:wp="http://schemas.openxmlformats.org/drawingml/2006/wordprocessingDrawing" xmlns:w10="urn:schemas-microsoft-com:office:word" xmlns:w="http://schemas.openxmlformats.org/wordprocessingml/2006/main" xmlns:w14="http://schemas.microsoft.com/office/word/2010/wordml" xmlns:wpg="http://schemas.microsoft.com/office/word/2010/wordprocessingGroup" xmlns:wpi="http://schemas.microsoft.com/office/word/2010/wordprocessingInk" xmlns:wne="http://schemas.microsoft.com/office/word/2006/wordml" xmlns:wps="http://schemas.microsoft.com/office/word/2010/wordprocessingShape" mc:Ignorable="w14 wp14">
+  <w:p>
+    <w:pPr>
+      <w:pStyle w:val="Footer"/>
+    </w:pPr>
+  </w:p>
+</w:ftr>
+</file>
+
+<file path=word/footer3.xml><?xml version="1.0" encoding="utf-8"?>
+<w:ftr xmlns:wpc="http://schemas.microsoft.com/office/word/2010/wordprocessingCanvas" xmlns:mo="http://schemas.microsoft.com/office/mac/office/2008/main" xmlns:mc="http://schemas.openxmlformats.org/markup-compatibility/2006" xmlns:mv="urn:schemas-microsoft-com:mac:vml" xmlns:o="urn:schemas-microsoft-com:office:office" xmlns:r="http://schemas.openxmlformats.org/officeDocument/2006/relationships" xmlns:m="http://schemas.openxmlformats.org/officeDocument/2006/math" xmlns:v="urn:schemas-microsoft-com:vml" xmlns:wp14="http://schemas.microsoft.com/office/word/2010/wordprocessingDrawing" xmlns:wp="http://schemas.openxmlformats.org/drawingml/2006/wordprocessingDrawing" xmlns:w10="urn:schemas-microsoft-com:office:word" xmlns:w="http://schemas.openxmlformats.org/wordprocessingml/2006/main" xmlns:w14="http://schemas.microsoft.com/office/word/2010/wordml" xmlns:wpg="http://schemas.microsoft.com/office/word/2010/wordprocessingGroup" xmlns:wpi="http://schemas.microsoft.com/office/word/2010/wordprocessingInk" xmlns:wne="http://schemas.microsoft.com/office/word/2006/wordml" xmlns:wps="http://schemas.microsoft.com/office/word/2010/wordprocessingShape" mc:Ignorable="w14 wp14">
+  <w:p>
+    <w:pPr>
+      <w:pStyle w:val="Footer"/>
+    </w:pPr>
+  </w:p>
+</w:ftr>
+</file>
+
 <file path=word/footnotes.xml><?xml version="1.0" encoding="utf-8"?>
 <w:footnotes xmlns:wpc="http://schemas.microsoft.com/office/word/2010/wordprocessingCanvas" xmlns:mo="http://schemas.microsoft.com/office/mac/office/2008/main" xmlns:mc="http://schemas.openxmlformats.org/markup-compatibility/2006" xmlns:mv="urn:schemas-microsoft-com:mac:vml" xmlns:o="urn:schemas-microsoft-com:office:office" xmlns:r="http://schemas.openxmlformats.org/officeDocument/2006/relationships" xmlns:m="http://schemas.openxmlformats.org/officeDocument/2006/math" xmlns:v="urn:schemas-microsoft-com:vml" xmlns:wp14="http://schemas.microsoft.com/office/word/2010/wordprocessingDrawing" xmlns:wp="http://schemas.openxmlformats.org/drawingml/2006/wordprocessingDrawing" xmlns:w10="urn:schemas-microsoft-com:office:word" xmlns:w="http://schemas.openxmlformats.org/wordprocessingml/2006/main" xmlns:w14="http://schemas.microsoft.com/office/word/2010/wordml" xmlns:wpg="http://schemas.microsoft.com/office/word/2010/wordprocessingGroup" xmlns:wpi="http://schemas.microsoft.com/office/word/2010/wordprocessingInk" xmlns:wne="http://schemas.microsoft.com/office/word/2006/wordml" xmlns:wps="http://schemas.microsoft.com/office/word/2010/wordprocessingShape" mc:Ignorable="w14 wp14">
   <w:footnote w:type="separator" w:id="-1">
@@ -2249,6 +2282,17 @@
 <w:hdr xmlns:wpc="http://schemas.microsoft.com/office/word/2010/wordprocessingCanvas" xmlns:mo="http://schemas.microsoft.com/office/mac/office/2008/main" xmlns:mc="http://schemas.openxmlformats.org/markup-compatibility/2006" xmlns:mv="urn:schemas-microsoft-com:mac:vml" xmlns:o="urn:schemas-microsoft-com:office:office" xmlns:r="http://schemas.openxmlformats.org/officeDocument/2006/relationships" xmlns:m="http://schemas.openxmlformats.org/officeDocument/2006/math" xmlns:v="urn:schemas-microsoft-com:vml" xmlns:wp14="http://schemas.microsoft.com/office/word/2010/wordprocessingDrawing" xmlns:wp="http://schemas.openxmlformats.org/drawingml/2006/wordprocessingDrawing" xmlns:w10="urn:schemas-microsoft-com:office:word" xmlns:w="http://schemas.openxmlformats.org/wordprocessingml/2006/main" xmlns:w14="http://schemas.microsoft.com/office/word/2010/wordml" xmlns:wpg="http://schemas.microsoft.com/office/word/2010/wordprocessingGroup" xmlns:wpi="http://schemas.microsoft.com/office/word/2010/wordprocessingInk" xmlns:wne="http://schemas.microsoft.com/office/word/2006/wordml" xmlns:wps="http://schemas.microsoft.com/office/word/2010/wordprocessingShape" mc:Ignorable="w14 wp14">
   <w:p>
     <w:pPr>
+      <w:pStyle w:val="Header"/>
+    </w:pPr>
+  </w:p>
+</w:hdr>
+</file>
+
+<file path=word/header2.xml><?xml version="1.0" encoding="utf-8"?>
+<w:hdr xmlns:wpc="http://schemas.microsoft.com/office/word/2010/wordprocessingCanvas" xmlns:mo="http://schemas.microsoft.com/office/mac/office/2008/main" xmlns:mc="http://schemas.openxmlformats.org/markup-compatibility/2006" xmlns:mv="urn:schemas-microsoft-com:mac:vml" xmlns:o="urn:schemas-microsoft-com:office:office" xmlns:r="http://schemas.openxmlformats.org/officeDocument/2006/relationships" xmlns:m="http://schemas.openxmlformats.org/officeDocument/2006/math" xmlns:v="urn:schemas-microsoft-com:vml" xmlns:wp14="http://schemas.microsoft.com/office/word/2010/wordprocessingDrawing" xmlns:wp="http://schemas.openxmlformats.org/drawingml/2006/wordprocessingDrawing" xmlns:w10="urn:schemas-microsoft-com:office:word" xmlns:w="http://schemas.openxmlformats.org/wordprocessingml/2006/main" xmlns:w14="http://schemas.microsoft.com/office/word/2010/wordml" xmlns:wpg="http://schemas.microsoft.com/office/word/2010/wordprocessingGroup" xmlns:wpi="http://schemas.microsoft.com/office/word/2010/wordprocessingInk" xmlns:wne="http://schemas.microsoft.com/office/word/2006/wordml" xmlns:wps="http://schemas.microsoft.com/office/word/2010/wordprocessingShape" mc:Ignorable="w14 wp14">
+  <w:p>
+    <w:pPr>
+      <w:spacing w:line="276" w:lineRule="auto"/>
       <w:jc w:val="center"/>
       <w:rPr>
         <w:rFonts w:ascii="Garamond" w:hAnsi="Garamond"/>
@@ -2269,6 +2313,7 @@
   </w:p>
   <w:p>
     <w:pPr>
+      <w:spacing w:line="276" w:lineRule="auto"/>
       <w:jc w:val="center"/>
       <w:rPr>
         <w:rFonts w:ascii="Garamond" w:hAnsi="Garamond"/>
@@ -2287,6 +2332,7 @@
   </w:p>
   <w:p>
     <w:pPr>
+      <w:spacing w:line="276" w:lineRule="auto"/>
       <w:jc w:val="center"/>
       <w:rPr>
         <w:rFonts w:ascii="Garamond" w:hAnsi="Garamond"/>
@@ -2316,6 +2362,7 @@
   </w:p>
   <w:p>
     <w:pPr>
+      <w:spacing w:line="276" w:lineRule="auto"/>
       <w:jc w:val="center"/>
       <w:rPr>
         <w:rFonts w:ascii="Garamond" w:hAnsi="Garamond"/>
@@ -2349,12 +2396,24 @@
           <w:sz w:val="18"/>
           <w:szCs w:val="18"/>
         </w:rPr>
-        <w:t>m/in/rockygray</w:t>
+        <w:t>m/in/rockyg</w:t>
+      </w:r>
+      <w:bookmarkStart w:id="0" w:name="_GoBack"/>
+      <w:bookmarkEnd w:id="0"/>
+      <w:r>
+        <w:rPr>
+          <w:rStyle w:val="Hyperlink"/>
+          <w:rFonts w:ascii="Garamond" w:hAnsi="Garamond"/>
+          <w:sz w:val="18"/>
+          <w:szCs w:val="18"/>
+        </w:rPr>
+        <w:t>ray</w:t>
       </w:r>
     </w:hyperlink>
   </w:p>
   <w:p>
     <w:pPr>
+      <w:spacing w:line="276" w:lineRule="auto"/>
       <w:jc w:val="center"/>
       <w:rPr>
         <w:rFonts w:ascii="Garamond" w:hAnsi="Garamond"/>
@@ -2381,6 +2440,16 @@
         <w:tab w:val="clear" w:pos="4680"/>
         <w:tab w:val="center" w:pos="4050"/>
       </w:tabs>
+    </w:pPr>
+  </w:p>
+</w:hdr>
+</file>
+
+<file path=word/header3.xml><?xml version="1.0" encoding="utf-8"?>
+<w:hdr xmlns:wpc="http://schemas.microsoft.com/office/word/2010/wordprocessingCanvas" xmlns:mo="http://schemas.microsoft.com/office/mac/office/2008/main" xmlns:mc="http://schemas.openxmlformats.org/markup-compatibility/2006" xmlns:mv="urn:schemas-microsoft-com:mac:vml" xmlns:o="urn:schemas-microsoft-com:office:office" xmlns:r="http://schemas.openxmlformats.org/officeDocument/2006/relationships" xmlns:m="http://schemas.openxmlformats.org/officeDocument/2006/math" xmlns:v="urn:schemas-microsoft-com:vml" xmlns:wp14="http://schemas.microsoft.com/office/word/2010/wordprocessingDrawing" xmlns:wp="http://schemas.openxmlformats.org/drawingml/2006/wordprocessingDrawing" xmlns:w10="urn:schemas-microsoft-com:office:word" xmlns:w="http://schemas.openxmlformats.org/wordprocessingml/2006/main" xmlns:w14="http://schemas.microsoft.com/office/word/2010/wordml" xmlns:wpg="http://schemas.microsoft.com/office/word/2010/wordprocessingGroup" xmlns:wpi="http://schemas.microsoft.com/office/word/2010/wordprocessingInk" xmlns:wne="http://schemas.microsoft.com/office/word/2006/wordml" xmlns:wps="http://schemas.microsoft.com/office/word/2010/wordprocessingShape" mc:Ignorable="w14 wp14">
+  <w:p>
+    <w:pPr>
+      <w:pStyle w:val="Header"/>
     </w:pPr>
   </w:p>
 </w:hdr>
@@ -4391,7 +4460,7 @@
 </file>
 
 <file path=customXml/itemProps1.xml><?xml version="1.0" encoding="utf-8"?>
-<ds:datastoreItem xmlns:ds="http://schemas.openxmlformats.org/officeDocument/2006/customXml" ds:itemID="{61A4C98F-496E-D04D-880D-2C380E36D886}">
+<ds:datastoreItem xmlns:ds="http://schemas.openxmlformats.org/officeDocument/2006/customXml" ds:itemID="{6BCB3932-7949-EB42-AAAD-59A7C5DEC453}">
   <ds:schemaRefs>
     <ds:schemaRef ds:uri="http://schemas.openxmlformats.org/officeDocument/2006/bibliography"/>
   </ds:schemaRefs>

</xml_diff>

<commit_message>
Fix link color for linkedin
</commit_message>
<xml_diff>
--- a/R_Gray_resume.docx
+++ b/R_Gray_resume.docx
@@ -1182,12 +1182,7 @@
         <w:pStyle w:val="Heading1"/>
         <w:ind w:left="360"/>
         <w:sectPr>
-          <w:headerReference w:type="even" r:id="rId9"/>
-          <w:headerReference w:type="default" r:id="rId10"/>
-          <w:footerReference w:type="even" r:id="rId11"/>
-          <w:footerReference w:type="default" r:id="rId12"/>
-          <w:headerReference w:type="first" r:id="rId13"/>
-          <w:footerReference w:type="first" r:id="rId14"/>
+          <w:headerReference w:type="default" r:id="rId9"/>
           <w:pgSz w:w="12240" w:h="15840"/>
           <w:pgMar w:top="720" w:right="720" w:bottom="720" w:left="720" w:header="360" w:footer="144" w:gutter="0"/>
           <w:cols w:space="720"/>
@@ -2198,6 +2193,8 @@
           <w:sz w:val="20"/>
         </w:rPr>
       </w:pPr>
+      <w:bookmarkStart w:id="0" w:name="_GoBack"/>
+      <w:bookmarkEnd w:id="0"/>
     </w:p>
     <w:sectPr>
       <w:type w:val="continuous"/>
@@ -2229,36 +2226,6 @@
 </w:endnotes>
 </file>
 
-<file path=word/footer1.xml><?xml version="1.0" encoding="utf-8"?>
-<w:ftr xmlns:wpc="http://schemas.microsoft.com/office/word/2010/wordprocessingCanvas" xmlns:mo="http://schemas.microsoft.com/office/mac/office/2008/main" xmlns:mc="http://schemas.openxmlformats.org/markup-compatibility/2006" xmlns:mv="urn:schemas-microsoft-com:mac:vml" xmlns:o="urn:schemas-microsoft-com:office:office" xmlns:r="http://schemas.openxmlformats.org/officeDocument/2006/relationships" xmlns:m="http://schemas.openxmlformats.org/officeDocument/2006/math" xmlns:v="urn:schemas-microsoft-com:vml" xmlns:wp14="http://schemas.microsoft.com/office/word/2010/wordprocessingDrawing" xmlns:wp="http://schemas.openxmlformats.org/drawingml/2006/wordprocessingDrawing" xmlns:w10="urn:schemas-microsoft-com:office:word" xmlns:w="http://schemas.openxmlformats.org/wordprocessingml/2006/main" xmlns:w14="http://schemas.microsoft.com/office/word/2010/wordml" xmlns:wpg="http://schemas.microsoft.com/office/word/2010/wordprocessingGroup" xmlns:wpi="http://schemas.microsoft.com/office/word/2010/wordprocessingInk" xmlns:wne="http://schemas.microsoft.com/office/word/2006/wordml" xmlns:wps="http://schemas.microsoft.com/office/word/2010/wordprocessingShape" mc:Ignorable="w14 wp14">
-  <w:p>
-    <w:pPr>
-      <w:pStyle w:val="Footer"/>
-    </w:pPr>
-  </w:p>
-</w:ftr>
-</file>
-
-<file path=word/footer2.xml><?xml version="1.0" encoding="utf-8"?>
-<w:ftr xmlns:wpc="http://schemas.microsoft.com/office/word/2010/wordprocessingCanvas" xmlns:mo="http://schemas.microsoft.com/office/mac/office/2008/main" xmlns:mc="http://schemas.openxmlformats.org/markup-compatibility/2006" xmlns:mv="urn:schemas-microsoft-com:mac:vml" xmlns:o="urn:schemas-microsoft-com:office:office" xmlns:r="http://schemas.openxmlformats.org/officeDocument/2006/relationships" xmlns:m="http://schemas.openxmlformats.org/officeDocument/2006/math" xmlns:v="urn:schemas-microsoft-com:vml" xmlns:wp14="http://schemas.microsoft.com/office/word/2010/wordprocessingDrawing" xmlns:wp="http://schemas.openxmlformats.org/drawingml/2006/wordprocessingDrawing" xmlns:w10="urn:schemas-microsoft-com:office:word" xmlns:w="http://schemas.openxmlformats.org/wordprocessingml/2006/main" xmlns:w14="http://schemas.microsoft.com/office/word/2010/wordml" xmlns:wpg="http://schemas.microsoft.com/office/word/2010/wordprocessingGroup" xmlns:wpi="http://schemas.microsoft.com/office/word/2010/wordprocessingInk" xmlns:wne="http://schemas.microsoft.com/office/word/2006/wordml" xmlns:wps="http://schemas.microsoft.com/office/word/2010/wordprocessingShape" mc:Ignorable="w14 wp14">
-  <w:p>
-    <w:pPr>
-      <w:pStyle w:val="Footer"/>
-    </w:pPr>
-  </w:p>
-</w:ftr>
-</file>
-
-<file path=word/footer3.xml><?xml version="1.0" encoding="utf-8"?>
-<w:ftr xmlns:wpc="http://schemas.microsoft.com/office/word/2010/wordprocessingCanvas" xmlns:mo="http://schemas.microsoft.com/office/mac/office/2008/main" xmlns:mc="http://schemas.openxmlformats.org/markup-compatibility/2006" xmlns:mv="urn:schemas-microsoft-com:mac:vml" xmlns:o="urn:schemas-microsoft-com:office:office" xmlns:r="http://schemas.openxmlformats.org/officeDocument/2006/relationships" xmlns:m="http://schemas.openxmlformats.org/officeDocument/2006/math" xmlns:v="urn:schemas-microsoft-com:vml" xmlns:wp14="http://schemas.microsoft.com/office/word/2010/wordprocessingDrawing" xmlns:wp="http://schemas.openxmlformats.org/drawingml/2006/wordprocessingDrawing" xmlns:w10="urn:schemas-microsoft-com:office:word" xmlns:w="http://schemas.openxmlformats.org/wordprocessingml/2006/main" xmlns:w14="http://schemas.microsoft.com/office/word/2010/wordml" xmlns:wpg="http://schemas.microsoft.com/office/word/2010/wordprocessingGroup" xmlns:wpi="http://schemas.microsoft.com/office/word/2010/wordprocessingInk" xmlns:wne="http://schemas.microsoft.com/office/word/2006/wordml" xmlns:wps="http://schemas.microsoft.com/office/word/2010/wordprocessingShape" mc:Ignorable="w14 wp14">
-  <w:p>
-    <w:pPr>
-      <w:pStyle w:val="Footer"/>
-    </w:pPr>
-  </w:p>
-</w:ftr>
-</file>
-
 <file path=word/footnotes.xml><?xml version="1.0" encoding="utf-8"?>
 <w:footnotes xmlns:wpc="http://schemas.microsoft.com/office/word/2010/wordprocessingCanvas" xmlns:mo="http://schemas.microsoft.com/office/mac/office/2008/main" xmlns:mc="http://schemas.openxmlformats.org/markup-compatibility/2006" xmlns:mv="urn:schemas-microsoft-com:mac:vml" xmlns:o="urn:schemas-microsoft-com:office:office" xmlns:r="http://schemas.openxmlformats.org/officeDocument/2006/relationships" xmlns:m="http://schemas.openxmlformats.org/officeDocument/2006/math" xmlns:v="urn:schemas-microsoft-com:vml" xmlns:wp14="http://schemas.microsoft.com/office/word/2010/wordprocessingDrawing" xmlns:wp="http://schemas.openxmlformats.org/drawingml/2006/wordprocessingDrawing" xmlns:w10="urn:schemas-microsoft-com:office:word" xmlns:w="http://schemas.openxmlformats.org/wordprocessingml/2006/main" xmlns:w14="http://schemas.microsoft.com/office/word/2010/wordml" xmlns:wpg="http://schemas.microsoft.com/office/word/2010/wordprocessingGroup" xmlns:wpi="http://schemas.microsoft.com/office/word/2010/wordprocessingInk" xmlns:wne="http://schemas.microsoft.com/office/word/2006/wordml" xmlns:wps="http://schemas.microsoft.com/office/word/2010/wordprocessingShape" mc:Ignorable="w14 wp14">
   <w:footnote w:type="separator" w:id="-1">
@@ -2282,16 +2249,6 @@
 <w:hdr xmlns:wpc="http://schemas.microsoft.com/office/word/2010/wordprocessingCanvas" xmlns:mo="http://schemas.microsoft.com/office/mac/office/2008/main" xmlns:mc="http://schemas.openxmlformats.org/markup-compatibility/2006" xmlns:mv="urn:schemas-microsoft-com:mac:vml" xmlns:o="urn:schemas-microsoft-com:office:office" xmlns:r="http://schemas.openxmlformats.org/officeDocument/2006/relationships" xmlns:m="http://schemas.openxmlformats.org/officeDocument/2006/math" xmlns:v="urn:schemas-microsoft-com:vml" xmlns:wp14="http://schemas.microsoft.com/office/word/2010/wordprocessingDrawing" xmlns:wp="http://schemas.openxmlformats.org/drawingml/2006/wordprocessingDrawing" xmlns:w10="urn:schemas-microsoft-com:office:word" xmlns:w="http://schemas.openxmlformats.org/wordprocessingml/2006/main" xmlns:w14="http://schemas.microsoft.com/office/word/2010/wordml" xmlns:wpg="http://schemas.microsoft.com/office/word/2010/wordprocessingGroup" xmlns:wpi="http://schemas.microsoft.com/office/word/2010/wordprocessingInk" xmlns:wne="http://schemas.microsoft.com/office/word/2006/wordml" xmlns:wps="http://schemas.microsoft.com/office/word/2010/wordprocessingShape" mc:Ignorable="w14 wp14">
   <w:p>
     <w:pPr>
-      <w:pStyle w:val="Header"/>
-    </w:pPr>
-  </w:p>
-</w:hdr>
-</file>
-
-<file path=word/header2.xml><?xml version="1.0" encoding="utf-8"?>
-<w:hdr xmlns:wpc="http://schemas.microsoft.com/office/word/2010/wordprocessingCanvas" xmlns:mo="http://schemas.microsoft.com/office/mac/office/2008/main" xmlns:mc="http://schemas.openxmlformats.org/markup-compatibility/2006" xmlns:mv="urn:schemas-microsoft-com:mac:vml" xmlns:o="urn:schemas-microsoft-com:office:office" xmlns:r="http://schemas.openxmlformats.org/officeDocument/2006/relationships" xmlns:m="http://schemas.openxmlformats.org/officeDocument/2006/math" xmlns:v="urn:schemas-microsoft-com:vml" xmlns:wp14="http://schemas.microsoft.com/office/word/2010/wordprocessingDrawing" xmlns:wp="http://schemas.openxmlformats.org/drawingml/2006/wordprocessingDrawing" xmlns:w10="urn:schemas-microsoft-com:office:word" xmlns:w="http://schemas.openxmlformats.org/wordprocessingml/2006/main" xmlns:w14="http://schemas.microsoft.com/office/word/2010/wordml" xmlns:wpg="http://schemas.microsoft.com/office/word/2010/wordprocessingGroup" xmlns:wpi="http://schemas.microsoft.com/office/word/2010/wordprocessingInk" xmlns:wne="http://schemas.microsoft.com/office/word/2006/wordml" xmlns:wps="http://schemas.microsoft.com/office/word/2010/wordprocessingShape" mc:Ignorable="w14 wp14">
-  <w:p>
-    <w:pPr>
       <w:spacing w:line="276" w:lineRule="auto"/>
       <w:jc w:val="center"/>
       <w:rPr>
@@ -2335,6 +2292,7 @@
       <w:spacing w:line="276" w:lineRule="auto"/>
       <w:jc w:val="center"/>
       <w:rPr>
+        <w:rStyle w:val="Hyperlink"/>
         <w:rFonts w:ascii="Garamond" w:hAnsi="Garamond"/>
         <w:sz w:val="18"/>
         <w:szCs w:val="18"/>
@@ -2351,14 +2309,6 @@
         <w:t>Rocky.GrayJr@gmail.com</w:t>
       </w:r>
     </w:hyperlink>
-    <w:r>
-      <w:rPr>
-        <w:rFonts w:ascii="Garamond" w:hAnsi="Garamond"/>
-        <w:sz w:val="18"/>
-        <w:szCs w:val="18"/>
-      </w:rPr>
-      <w:t xml:space="preserve"> </w:t>
-    </w:r>
   </w:p>
   <w:p>
     <w:pPr>
@@ -2396,20 +2346,17 @@
           <w:sz w:val="18"/>
           <w:szCs w:val="18"/>
         </w:rPr>
-        <w:t>m/in/rockyg</w:t>
-      </w:r>
-      <w:bookmarkStart w:id="0" w:name="_GoBack"/>
-      <w:bookmarkEnd w:id="0"/>
-      <w:r>
-        <w:rPr>
-          <w:rStyle w:val="Hyperlink"/>
-          <w:rFonts w:ascii="Garamond" w:hAnsi="Garamond"/>
-          <w:sz w:val="18"/>
-          <w:szCs w:val="18"/>
-        </w:rPr>
-        <w:t>ray</w:t>
+        <w:t>m/in/rockygray</w:t>
       </w:r>
     </w:hyperlink>
+    <w:r>
+      <w:rPr>
+        <w:rFonts w:ascii="Garamond" w:hAnsi="Garamond"/>
+        <w:sz w:val="18"/>
+        <w:szCs w:val="18"/>
+      </w:rPr>
+      <w:t xml:space="preserve"> </w:t>
+    </w:r>
   </w:p>
   <w:p>
     <w:pPr>
@@ -2440,16 +2387,6 @@
         <w:tab w:val="clear" w:pos="4680"/>
         <w:tab w:val="center" w:pos="4050"/>
       </w:tabs>
-    </w:pPr>
-  </w:p>
-</w:hdr>
-</file>
-
-<file path=word/header3.xml><?xml version="1.0" encoding="utf-8"?>
-<w:hdr xmlns:wpc="http://schemas.microsoft.com/office/word/2010/wordprocessingCanvas" xmlns:mo="http://schemas.microsoft.com/office/mac/office/2008/main" xmlns:mc="http://schemas.openxmlformats.org/markup-compatibility/2006" xmlns:mv="urn:schemas-microsoft-com:mac:vml" xmlns:o="urn:schemas-microsoft-com:office:office" xmlns:r="http://schemas.openxmlformats.org/officeDocument/2006/relationships" xmlns:m="http://schemas.openxmlformats.org/officeDocument/2006/math" xmlns:v="urn:schemas-microsoft-com:vml" xmlns:wp14="http://schemas.microsoft.com/office/word/2010/wordprocessingDrawing" xmlns:wp="http://schemas.openxmlformats.org/drawingml/2006/wordprocessingDrawing" xmlns:w10="urn:schemas-microsoft-com:office:word" xmlns:w="http://schemas.openxmlformats.org/wordprocessingml/2006/main" xmlns:w14="http://schemas.microsoft.com/office/word/2010/wordml" xmlns:wpg="http://schemas.microsoft.com/office/word/2010/wordprocessingGroup" xmlns:wpi="http://schemas.microsoft.com/office/word/2010/wordprocessingInk" xmlns:wne="http://schemas.microsoft.com/office/word/2006/wordml" xmlns:wps="http://schemas.microsoft.com/office/word/2010/wordprocessingShape" mc:Ignorable="w14 wp14">
-  <w:p>
-    <w:pPr>
-      <w:pStyle w:val="Header"/>
     </w:pPr>
   </w:p>
 </w:hdr>
@@ -4460,7 +4397,7 @@
 </file>
 
 <file path=customXml/itemProps1.xml><?xml version="1.0" encoding="utf-8"?>
-<ds:datastoreItem xmlns:ds="http://schemas.openxmlformats.org/officeDocument/2006/customXml" ds:itemID="{6BCB3932-7949-EB42-AAAD-59A7C5DEC453}">
+<ds:datastoreItem xmlns:ds="http://schemas.openxmlformats.org/officeDocument/2006/customXml" ds:itemID="{82C77071-288C-1E4C-B505-E7C8C1877427}">
   <ds:schemaRefs>
     <ds:schemaRef ds:uri="http://schemas.openxmlformats.org/officeDocument/2006/bibliography"/>
   </ds:schemaRefs>

</xml_diff>

<commit_message>
Remove Web under backend; add Databases section
</commit_message>
<xml_diff>
--- a/R_Gray_resume.docx
+++ b/R_Gray_resume.docx
@@ -1407,7 +1407,7 @@
           <w:sz w:val="20"/>
           <w:szCs w:val="18"/>
         </w:rPr>
-        <w:t>Web:</w:t>
+        <w:t>Databases</w:t>
       </w:r>
       <w:r>
         <w:rPr>
@@ -1417,6 +1417,16 @@
           <w:sz w:val="20"/>
           <w:szCs w:val="18"/>
         </w:rPr>
+        <w:t>:</w:t>
+      </w:r>
+      <w:r>
+        <w:rPr>
+          <w:rFonts w:ascii="Garamond" w:hAnsi="Garamond"/>
+          <w:b/>
+          <w:bCs/>
+          <w:sz w:val="20"/>
+          <w:szCs w:val="18"/>
+        </w:rPr>
         <w:tab/>
       </w:r>
       <w:r>
@@ -1426,9 +1436,8 @@
           <w:sz w:val="20"/>
           <w:szCs w:val="18"/>
         </w:rPr>
-        <w:t xml:space="preserve">PHP, HTML, CSS, </w:t>
-      </w:r>
-      <w:proofErr w:type="spellStart"/>
+        <w:t>MySQL</w:t>
+      </w:r>
       <w:r>
         <w:rPr>
           <w:rFonts w:ascii="Garamond" w:hAnsi="Garamond"/>
@@ -1436,29 +1445,10 @@
           <w:sz w:val="20"/>
           <w:szCs w:val="18"/>
         </w:rPr>
-        <w:t>Javascript</w:t>
-      </w:r>
-      <w:proofErr w:type="spellEnd"/>
-      <w:proofErr w:type="gramStart"/>
-      <w:r>
-        <w:rPr>
-          <w:rFonts w:ascii="Garamond" w:hAnsi="Garamond"/>
-          <w:bCs/>
-          <w:sz w:val="20"/>
-          <w:szCs w:val="18"/>
-        </w:rPr>
-        <w:t>, ,</w:t>
-      </w:r>
-      <w:proofErr w:type="gramEnd"/>
-      <w:r>
-        <w:rPr>
-          <w:rFonts w:ascii="Garamond" w:hAnsi="Garamond"/>
-          <w:bCs/>
-          <w:sz w:val="20"/>
-          <w:szCs w:val="18"/>
-        </w:rPr>
-        <w:t xml:space="preserve"> MySQL</w:t>
-      </w:r>
+        <w:t>, PostgreSQL</w:t>
+      </w:r>
+      <w:bookmarkStart w:id="0" w:name="_GoBack"/>
+      <w:bookmarkEnd w:id="0"/>
     </w:p>
     <w:p>
       <w:pPr>
@@ -2193,8 +2183,6 @@
           <w:sz w:val="20"/>
         </w:rPr>
       </w:pPr>
-      <w:bookmarkStart w:id="0" w:name="_GoBack"/>
-      <w:bookmarkEnd w:id="0"/>
     </w:p>
     <w:sectPr>
       <w:type w:val="continuous"/>
@@ -4397,7 +4385,7 @@
 </file>
 
 <file path=customXml/itemProps1.xml><?xml version="1.0" encoding="utf-8"?>
-<ds:datastoreItem xmlns:ds="http://schemas.openxmlformats.org/officeDocument/2006/customXml" ds:itemID="{82C77071-288C-1E4C-B505-E7C8C1877427}">
+<ds:datastoreItem xmlns:ds="http://schemas.openxmlformats.org/officeDocument/2006/customXml" ds:itemID="{1E6514B2-7BC8-D142-90FE-3088844EB7F0}">
   <ds:schemaRefs>
     <ds:schemaRef ds:uri="http://schemas.openxmlformats.org/officeDocument/2006/bibliography"/>
   </ds:schemaRefs>

</xml_diff>

<commit_message>
added aws and ansible experience; updated VideoBlocks projects
</commit_message>
<xml_diff>
--- a/R_Gray_resume.docx
+++ b/R_Gray_resume.docx
@@ -230,13 +230,20 @@
           <w:szCs w:val="18"/>
         </w:rPr>
       </w:pPr>
+      <w:r>
+        <w:rPr>
+          <w:sz w:val="20"/>
+          <w:szCs w:val="18"/>
+        </w:rPr>
+        <w:t xml:space="preserve">Implemented features in core products built with PHP and </w:t>
+      </w:r>
       <w:proofErr w:type="spellStart"/>
       <w:r>
         <w:rPr>
           <w:sz w:val="20"/>
           <w:szCs w:val="18"/>
         </w:rPr>
-        <w:t>DevOps</w:t>
+        <w:t>NodeJS</w:t>
       </w:r>
       <w:proofErr w:type="spellEnd"/>
       <w:r>
@@ -244,8 +251,17 @@
           <w:sz w:val="20"/>
           <w:szCs w:val="18"/>
         </w:rPr>
-        <w:t xml:space="preserve"> automation with Vagrant, AWS, and Jenkins</w:t>
-      </w:r>
+        <w:t xml:space="preserve"> using Bootstrap and </w:t>
+      </w:r>
+      <w:proofErr w:type="spellStart"/>
+      <w:r>
+        <w:rPr>
+          <w:sz w:val="20"/>
+          <w:szCs w:val="18"/>
+        </w:rPr>
+        <w:t>AngularJS</w:t>
+      </w:r>
+      <w:proofErr w:type="spellEnd"/>
     </w:p>
     <w:p>
       <w:pPr>
@@ -266,7 +282,7 @@
           <w:sz w:val="20"/>
           <w:szCs w:val="18"/>
         </w:rPr>
-        <w:t>Built an event management service within an in-house PHP framework</w:t>
+        <w:t>Converted development environment to a Vagrant environment with automated installation script that reduced developer onboard time from 12 hours to 1 hour</w:t>
       </w:r>
     </w:p>
     <w:p>
@@ -288,24 +304,22 @@
           <w:sz w:val="20"/>
           <w:szCs w:val="18"/>
         </w:rPr>
-        <w:t>Built a provisioning tool that reduced the time for environment setup on new Macs by 90%</w:t>
-      </w:r>
-      <w:r>
-        <w:rPr>
-          <w:sz w:val="20"/>
-          <w:szCs w:val="18"/>
-        </w:rPr>
-        <w:t xml:space="preserve"> using Bash and </w:t>
-      </w:r>
-      <w:proofErr w:type="spellStart"/>
-      <w:r>
-        <w:rPr>
-          <w:sz w:val="20"/>
-          <w:szCs w:val="18"/>
-        </w:rPr>
-        <w:t>NodeJS</w:t>
-      </w:r>
-      <w:proofErr w:type="spellEnd"/>
+        <w:t xml:space="preserve">Built an event management service within </w:t>
+      </w:r>
+      <w:r>
+        <w:rPr>
+          <w:sz w:val="20"/>
+          <w:szCs w:val="18"/>
+        </w:rPr>
+        <w:t>in our</w:t>
+      </w:r>
+      <w:r>
+        <w:rPr>
+          <w:sz w:val="20"/>
+          <w:szCs w:val="18"/>
+        </w:rPr>
+        <w:t xml:space="preserve"> PHP framework</w:t>
+      </w:r>
     </w:p>
     <w:p>
       <w:pPr>
@@ -314,7 +328,7 @@
           <w:ilvl w:val="0"/>
           <w:numId w:val="2"/>
         </w:numPr>
-        <w:spacing w:after="0" w:line="276" w:lineRule="auto"/>
+        <w:spacing w:line="276" w:lineRule="auto"/>
         <w:ind w:left="810"/>
         <w:rPr>
           <w:sz w:val="20"/>
@@ -326,14 +340,7 @@
           <w:sz w:val="20"/>
           <w:szCs w:val="18"/>
         </w:rPr>
-        <w:t>Implemented enhancements in an in-house continuous integration drone built in</w:t>
-      </w:r>
-      <w:r>
-        <w:rPr>
-          <w:sz w:val="20"/>
-          <w:szCs w:val="18"/>
-        </w:rPr>
-        <w:t xml:space="preserve"> </w:t>
+        <w:t xml:space="preserve">Collaborated on infrastructure migration from a managed hosting platform to AWS with automated deployments using </w:t>
       </w:r>
       <w:proofErr w:type="spellStart"/>
       <w:r>
@@ -341,16 +348,16 @@
           <w:sz w:val="20"/>
           <w:szCs w:val="18"/>
         </w:rPr>
-        <w:t>Node</w:t>
-      </w:r>
-      <w:r>
-        <w:rPr>
-          <w:sz w:val="20"/>
-          <w:szCs w:val="18"/>
-        </w:rPr>
-        <w:t>JS</w:t>
+        <w:t>Ansible</w:t>
       </w:r>
       <w:proofErr w:type="spellEnd"/>
+      <w:r>
+        <w:rPr>
+          <w:sz w:val="20"/>
+          <w:szCs w:val="18"/>
+        </w:rPr>
+        <w:t xml:space="preserve"> and Jenkins</w:t>
+      </w:r>
     </w:p>
     <w:p>
       <w:pPr>
@@ -370,6 +377,8 @@
           <w:szCs w:val="18"/>
         </w:rPr>
       </w:pPr>
+      <w:bookmarkStart w:id="0" w:name="_GoBack"/>
+      <w:bookmarkEnd w:id="0"/>
     </w:p>
     <w:tbl>
       <w:tblPr>
@@ -938,146 +947,24 @@
         </w:pict>
       </w:r>
     </w:p>
-    <w:tbl>
-      <w:tblPr>
-        <w:tblStyle w:val="TableGrid"/>
-        <w:tblW w:w="10188" w:type="dxa"/>
-        <w:tblInd w:w="360" w:type="dxa"/>
-        <w:tblBorders>
-          <w:top w:val="none" w:sz="0" w:space="0" w:color="auto"/>
-          <w:left w:val="none" w:sz="0" w:space="0" w:color="auto"/>
-          <w:bottom w:val="none" w:sz="0" w:space="0" w:color="auto"/>
-          <w:right w:val="none" w:sz="0" w:space="0" w:color="auto"/>
-          <w:insideH w:val="none" w:sz="0" w:space="0" w:color="auto"/>
-          <w:insideV w:val="none" w:sz="0" w:space="0" w:color="auto"/>
-        </w:tblBorders>
-        <w:tblLook w:val="04A0" w:firstRow="1" w:lastRow="0" w:firstColumn="1" w:lastColumn="0" w:noHBand="0" w:noVBand="1"/>
-      </w:tblPr>
-      <w:tblGrid>
-        <w:gridCol w:w="2358"/>
-        <w:gridCol w:w="5580"/>
-        <w:gridCol w:w="2250"/>
-      </w:tblGrid>
-      <w:tr>
-        <w:tc>
-          <w:tcPr>
-            <w:tcW w:w="2358" w:type="dxa"/>
-          </w:tcPr>
-          <w:p>
-            <w:pPr>
-              <w:pStyle w:val="CompanyNameOne"/>
-              <w:tabs>
-                <w:tab w:val="clear" w:pos="1440"/>
-                <w:tab w:val="clear" w:pos="6480"/>
-                <w:tab w:val="right" w:pos="-12412"/>
-                <w:tab w:val="left" w:pos="1800"/>
-                <w:tab w:val="left" w:pos="2880"/>
-                <w:tab w:val="right" w:pos="10440"/>
-              </w:tabs>
-              <w:spacing w:before="20"/>
-              <w:rPr>
-                <w:b/>
-                <w:sz w:val="20"/>
-                <w:szCs w:val="18"/>
-              </w:rPr>
-            </w:pPr>
-            <w:r>
-              <w:rPr>
-                <w:b/>
-                <w:sz w:val="20"/>
-                <w:szCs w:val="18"/>
-              </w:rPr>
-              <w:t>May 2012</w:t>
-            </w:r>
-          </w:p>
-        </w:tc>
-        <w:tc>
-          <w:tcPr>
-            <w:tcW w:w="5580" w:type="dxa"/>
-          </w:tcPr>
-          <w:p>
-            <w:pPr>
-              <w:pStyle w:val="CompanyNameOne"/>
-              <w:tabs>
-                <w:tab w:val="clear" w:pos="1440"/>
-                <w:tab w:val="clear" w:pos="6480"/>
-                <w:tab w:val="right" w:pos="-12412"/>
-                <w:tab w:val="left" w:pos="1800"/>
-                <w:tab w:val="left" w:pos="2880"/>
-                <w:tab w:val="right" w:pos="10440"/>
-              </w:tabs>
-              <w:spacing w:before="20"/>
-              <w:jc w:val="center"/>
-              <w:rPr>
-                <w:b/>
-                <w:sz w:val="20"/>
-                <w:szCs w:val="18"/>
-              </w:rPr>
-            </w:pPr>
-            <w:r>
-              <w:rPr>
-                <w:b/>
-                <w:sz w:val="20"/>
-                <w:szCs w:val="18"/>
-              </w:rPr>
-              <w:t>Vanderbilt University</w:t>
-            </w:r>
-          </w:p>
-        </w:tc>
-        <w:tc>
-          <w:tcPr>
-            <w:tcW w:w="2250" w:type="dxa"/>
-          </w:tcPr>
-          <w:p>
-            <w:pPr>
-              <w:pStyle w:val="CompanyNameOne"/>
-              <w:tabs>
-                <w:tab w:val="clear" w:pos="1440"/>
-                <w:tab w:val="clear" w:pos="6480"/>
-                <w:tab w:val="right" w:pos="-12412"/>
-                <w:tab w:val="left" w:pos="1800"/>
-                <w:tab w:val="left" w:pos="2880"/>
-                <w:tab w:val="right" w:pos="10440"/>
-              </w:tabs>
-              <w:spacing w:before="20"/>
-              <w:jc w:val="right"/>
-              <w:rPr>
-                <w:b/>
-                <w:sz w:val="20"/>
-                <w:szCs w:val="18"/>
-              </w:rPr>
-            </w:pPr>
-            <w:r>
-              <w:rPr>
-                <w:b/>
-                <w:sz w:val="20"/>
-                <w:szCs w:val="18"/>
-              </w:rPr>
-              <w:t>Nashville, TN</w:t>
-            </w:r>
-          </w:p>
-        </w:tc>
-      </w:tr>
-    </w:tbl>
     <w:p>
       <w:pPr>
         <w:pStyle w:val="Achievement"/>
-        <w:ind w:left="360" w:firstLine="0"/>
-        <w:rPr>
-          <w:sz w:val="20"/>
-          <w:szCs w:val="18"/>
-        </w:rPr>
-      </w:pPr>
-    </w:p>
-    <w:p>
-      <w:pPr>
-        <w:pStyle w:val="Achievement"/>
-        <w:ind w:left="360" w:firstLine="0"/>
-        <w:rPr>
-          <w:sz w:val="20"/>
-          <w:szCs w:val="18"/>
-        </w:rPr>
-      </w:pPr>
+        <w:ind w:left="0" w:firstLine="360"/>
+        <w:rPr>
+          <w:b/>
+          <w:sz w:val="20"/>
+          <w:szCs w:val="18"/>
+        </w:rPr>
+      </w:pPr>
+      <w:r>
+        <w:rPr>
+          <w:b/>
+          <w:sz w:val="20"/>
+          <w:szCs w:val="18"/>
+        </w:rPr>
+        <w:t xml:space="preserve">Vanderbilt University - </w:t>
+      </w:r>
       <w:r>
         <w:rPr>
           <w:sz w:val="20"/>
@@ -1090,7 +977,7 @@
           <w:sz w:val="20"/>
           <w:szCs w:val="18"/>
         </w:rPr>
-        <w:t xml:space="preserve">gineering, </w:t>
+        <w:t>gineering -</w:t>
       </w:r>
       <w:r>
         <w:rPr>
@@ -1098,14 +985,21 @@
           <w:sz w:val="20"/>
           <w:szCs w:val="18"/>
         </w:rPr>
-        <w:t xml:space="preserve">Computer Engineering </w:t>
-      </w:r>
-      <w:r>
-        <w:rPr>
-          <w:sz w:val="20"/>
-          <w:szCs w:val="18"/>
-        </w:rPr>
-        <w:t>and</w:t>
+        <w:t xml:space="preserve"> </w:t>
+      </w:r>
+      <w:r>
+        <w:rPr>
+          <w:sz w:val="20"/>
+          <w:szCs w:val="18"/>
+        </w:rPr>
+        <w:t>Computer Engineering and Engineering Management</w:t>
+      </w:r>
+      <w:r>
+        <w:rPr>
+          <w:sz w:val="20"/>
+          <w:szCs w:val="18"/>
+        </w:rPr>
+        <w:t xml:space="preserve"> </w:t>
       </w:r>
       <w:r>
         <w:rPr>
@@ -1113,7 +1007,16 @@
           <w:sz w:val="20"/>
           <w:szCs w:val="18"/>
         </w:rPr>
-        <w:t xml:space="preserve"> Engineering Management</w:t>
+        <w:tab/>
+      </w:r>
+      <w:r>
+        <w:rPr>
+          <w:b/>
+          <w:sz w:val="20"/>
+          <w:szCs w:val="18"/>
+        </w:rPr>
+        <w:tab/>
+        <w:t>May 2012</w:t>
       </w:r>
     </w:p>
     <w:p>
@@ -1447,8 +1350,6 @@
         </w:rPr>
         <w:t>, PostgreSQL</w:t>
       </w:r>
-      <w:bookmarkStart w:id="0" w:name="_GoBack"/>
-      <w:bookmarkEnd w:id="0"/>
     </w:p>
     <w:p>
       <w:pPr>
@@ -2102,13 +2003,7 @@
         <w:rPr>
           <w:szCs w:val="18"/>
         </w:rPr>
-        <w:t>AWS</w:t>
-      </w:r>
-      <w:r>
-        <w:rPr>
-          <w:szCs w:val="18"/>
-        </w:rPr>
-        <w:t>:</w:t>
+        <w:t>AWS:</w:t>
       </w:r>
       <w:r>
         <w:rPr>
@@ -2128,6 +2023,29 @@
           <w:szCs w:val="18"/>
         </w:rPr>
         <w:t>EC2, RDS, S3</w:t>
+      </w:r>
+      <w:r>
+        <w:rPr>
+          <w:b w:val="0"/>
+          <w:szCs w:val="18"/>
+        </w:rPr>
+        <w:t xml:space="preserve">, </w:t>
+      </w:r>
+      <w:proofErr w:type="spellStart"/>
+      <w:r>
+        <w:rPr>
+          <w:b w:val="0"/>
+          <w:szCs w:val="18"/>
+        </w:rPr>
+        <w:t>CloudFront</w:t>
+      </w:r>
+      <w:proofErr w:type="spellEnd"/>
+      <w:r>
+        <w:rPr>
+          <w:b w:val="0"/>
+          <w:szCs w:val="18"/>
+        </w:rPr>
+        <w:t>, Route53, API Gateway, RDS, SQS</w:t>
       </w:r>
     </w:p>
     <w:p>
@@ -2170,7 +2088,30 @@
           <w:szCs w:val="18"/>
         </w:rPr>
         <w:tab/>
-        <w:t>Chef, Vagrant, Jenkins</w:t>
+        <w:t>Chef</w:t>
+      </w:r>
+      <w:r>
+        <w:rPr>
+          <w:b w:val="0"/>
+          <w:szCs w:val="18"/>
+        </w:rPr>
+        <w:t xml:space="preserve">, </w:t>
+      </w:r>
+      <w:proofErr w:type="spellStart"/>
+      <w:r>
+        <w:rPr>
+          <w:b w:val="0"/>
+          <w:szCs w:val="18"/>
+        </w:rPr>
+        <w:t>Ansible</w:t>
+      </w:r>
+      <w:proofErr w:type="spellEnd"/>
+      <w:r>
+        <w:rPr>
+          <w:b w:val="0"/>
+          <w:szCs w:val="18"/>
+        </w:rPr>
+        <w:t>, Vagrant, Jenkins</w:t>
       </w:r>
     </w:p>
     <w:p>
@@ -2304,69 +2245,21 @@
       <w:jc w:val="center"/>
       <w:rPr>
         <w:rFonts w:ascii="Garamond" w:hAnsi="Garamond"/>
+        <w:color w:val="0000FF" w:themeColor="hyperlink"/>
         <w:sz w:val="18"/>
         <w:szCs w:val="18"/>
+        <w:u w:val="single"/>
       </w:rPr>
     </w:pPr>
-    <w:hyperlink r:id="rId2" w:history="1">
-      <w:r>
-        <w:rPr>
-          <w:rStyle w:val="Hyperlink"/>
-          <w:rFonts w:ascii="Garamond" w:hAnsi="Garamond"/>
-          <w:sz w:val="18"/>
-          <w:szCs w:val="18"/>
-        </w:rPr>
-        <w:t>https://www.linkedin.c</w:t>
-      </w:r>
-      <w:r>
-        <w:rPr>
-          <w:rStyle w:val="Hyperlink"/>
-          <w:rFonts w:ascii="Garamond" w:hAnsi="Garamond"/>
-          <w:sz w:val="18"/>
-          <w:szCs w:val="18"/>
-        </w:rPr>
-        <w:t>o</w:t>
-      </w:r>
-      <w:r>
-        <w:rPr>
-          <w:rStyle w:val="Hyperlink"/>
-          <w:rFonts w:ascii="Garamond" w:hAnsi="Garamond"/>
-          <w:sz w:val="18"/>
-          <w:szCs w:val="18"/>
-        </w:rPr>
-        <w:t>m/in/rockygray</w:t>
-      </w:r>
-    </w:hyperlink>
     <w:r>
       <w:rPr>
+        <w:rStyle w:val="Hyperlink"/>
         <w:rFonts w:ascii="Garamond" w:hAnsi="Garamond"/>
         <w:sz w:val="18"/>
         <w:szCs w:val="18"/>
       </w:rPr>
-      <w:t xml:space="preserve"> </w:t>
+      <w:t>www.rockygray.com</w:t>
     </w:r>
-  </w:p>
-  <w:p>
-    <w:pPr>
-      <w:spacing w:line="276" w:lineRule="auto"/>
-      <w:jc w:val="center"/>
-      <w:rPr>
-        <w:rFonts w:ascii="Garamond" w:hAnsi="Garamond"/>
-        <w:sz w:val="18"/>
-        <w:szCs w:val="18"/>
-      </w:rPr>
-    </w:pPr>
-    <w:hyperlink r:id="rId3" w:history="1">
-      <w:r>
-        <w:rPr>
-          <w:rStyle w:val="Hyperlink"/>
-          <w:rFonts w:ascii="Garamond" w:hAnsi="Garamond"/>
-          <w:sz w:val="18"/>
-          <w:szCs w:val="18"/>
-        </w:rPr>
-        <w:t>https://github.com/grocky</w:t>
-      </w:r>
-    </w:hyperlink>
   </w:p>
   <w:p>
     <w:pPr>
@@ -4385,7 +4278,7 @@
 </file>
 
 <file path=customXml/itemProps1.xml><?xml version="1.0" encoding="utf-8"?>
-<ds:datastoreItem xmlns:ds="http://schemas.openxmlformats.org/officeDocument/2006/customXml" ds:itemID="{1E6514B2-7BC8-D142-90FE-3088844EB7F0}">
+<ds:datastoreItem xmlns:ds="http://schemas.openxmlformats.org/officeDocument/2006/customXml" ds:itemID="{4ADF59A8-FC5D-BB49-A469-A490EB09B648}">
   <ds:schemaRefs>
     <ds:schemaRef ds:uri="http://schemas.openxmlformats.org/officeDocument/2006/bibliography"/>
   </ds:schemaRefs>

</xml_diff>

<commit_message>
update automation description and add hubot
</commit_message>
<xml_diff>
--- a/R_Gray_resume.docx
+++ b/R_Gray_resume.docx
@@ -282,7 +282,56 @@
           <w:sz w:val="20"/>
           <w:szCs w:val="18"/>
         </w:rPr>
-        <w:t>Converted development environment to a Vagrant environment with automated installation script that reduced developer onboard time from 12 hours to 1 hour</w:t>
+        <w:t xml:space="preserve">Converted </w:t>
+      </w:r>
+      <w:r>
+        <w:rPr>
+          <w:sz w:val="20"/>
+          <w:szCs w:val="18"/>
+        </w:rPr>
+        <w:t xml:space="preserve">our </w:t>
+      </w:r>
+      <w:r>
+        <w:rPr>
+          <w:sz w:val="20"/>
+          <w:szCs w:val="18"/>
+        </w:rPr>
+        <w:t xml:space="preserve">development environment to a Vagrant environment with </w:t>
+      </w:r>
+      <w:r>
+        <w:rPr>
+          <w:sz w:val="20"/>
+          <w:szCs w:val="18"/>
+        </w:rPr>
+        <w:t xml:space="preserve">an </w:t>
+      </w:r>
+      <w:r>
+        <w:rPr>
+          <w:sz w:val="20"/>
+          <w:szCs w:val="18"/>
+        </w:rPr>
+        <w:t>automated installation script that reduced developer onboard</w:t>
+      </w:r>
+      <w:r>
+        <w:rPr>
+          <w:sz w:val="20"/>
+          <w:szCs w:val="18"/>
+        </w:rPr>
+        <w:t>ing</w:t>
+      </w:r>
+      <w:r>
+        <w:rPr>
+          <w:sz w:val="20"/>
+          <w:szCs w:val="18"/>
+        </w:rPr>
+        <w:t xml:space="preserve"> time </w:t>
+      </w:r>
+      <w:r>
+        <w:rPr>
+          <w:sz w:val="20"/>
+          <w:szCs w:val="18"/>
+        </w:rPr>
+        <w:t>by &gt;90%</w:t>
       </w:r>
     </w:p>
     <w:p>
@@ -340,7 +389,37 @@
           <w:sz w:val="20"/>
           <w:szCs w:val="18"/>
         </w:rPr>
-        <w:t xml:space="preserve">Collaborated on infrastructure migration from a managed hosting platform to AWS with automated deployments using </w:t>
+        <w:t xml:space="preserve">Collaborated on infrastructure migration from a managed hosting platform to AWS </w:t>
+      </w:r>
+    </w:p>
+    <w:p>
+      <w:pPr>
+        <w:pStyle w:val="Achievement"/>
+        <w:numPr>
+          <w:ilvl w:val="0"/>
+          <w:numId w:val="2"/>
+        </w:numPr>
+        <w:spacing w:line="276" w:lineRule="auto"/>
+        <w:ind w:left="810"/>
+        <w:rPr>
+          <w:b/>
+          <w:sz w:val="20"/>
+          <w:szCs w:val="18"/>
+        </w:rPr>
+      </w:pPr>
+      <w:r>
+        <w:rPr>
+          <w:sz w:val="20"/>
+          <w:szCs w:val="18"/>
+        </w:rPr>
+        <w:t xml:space="preserve">Built automation tools </w:t>
+      </w:r>
+      <w:r>
+        <w:rPr>
+          <w:sz w:val="20"/>
+          <w:szCs w:val="18"/>
+        </w:rPr>
+        <w:t xml:space="preserve">using </w:t>
       </w:r>
       <w:proofErr w:type="spellStart"/>
       <w:r>
@@ -358,19 +437,35 @@
         </w:rPr>
         <w:t xml:space="preserve"> and Jenkins</w:t>
       </w:r>
-    </w:p>
-    <w:p>
-      <w:pPr>
-        <w:pStyle w:val="CompanyNameOne"/>
-        <w:tabs>
-          <w:tab w:val="clear" w:pos="1440"/>
-          <w:tab w:val="clear" w:pos="6480"/>
-          <w:tab w:val="right" w:pos="-12412"/>
-          <w:tab w:val="left" w:pos="1800"/>
-          <w:tab w:val="left" w:pos="2160"/>
-          <w:tab w:val="right" w:pos="9360"/>
-        </w:tabs>
-        <w:ind w:left="360"/>
+      <w:r>
+        <w:rPr>
+          <w:sz w:val="20"/>
+          <w:szCs w:val="18"/>
+        </w:rPr>
+        <w:t xml:space="preserve"> with a </w:t>
+      </w:r>
+      <w:proofErr w:type="spellStart"/>
+      <w:r>
+        <w:rPr>
+          <w:sz w:val="20"/>
+          <w:szCs w:val="18"/>
+        </w:rPr>
+        <w:t>Hubot</w:t>
+      </w:r>
+      <w:proofErr w:type="spellEnd"/>
+      <w:r>
+        <w:rPr>
+          <w:sz w:val="20"/>
+          <w:szCs w:val="18"/>
+        </w:rPr>
+        <w:t xml:space="preserve"> interface and Slack integration</w:t>
+      </w:r>
+    </w:p>
+    <w:p>
+      <w:pPr>
+        <w:pStyle w:val="Achievement"/>
+        <w:spacing w:line="276" w:lineRule="auto"/>
+        <w:ind w:left="810" w:firstLine="0"/>
         <w:rPr>
           <w:b/>
           <w:sz w:val="20"/>
@@ -4278,7 +4373,7 @@
 </file>
 
 <file path=customXml/itemProps1.xml><?xml version="1.0" encoding="utf-8"?>
-<ds:datastoreItem xmlns:ds="http://schemas.openxmlformats.org/officeDocument/2006/customXml" ds:itemID="{4ADF59A8-FC5D-BB49-A469-A490EB09B648}">
+<ds:datastoreItem xmlns:ds="http://schemas.openxmlformats.org/officeDocument/2006/customXml" ds:itemID="{3FC63EB9-9EFE-124F-B722-DD641807170D}">
   <ds:schemaRefs>
     <ds:schemaRef ds:uri="http://schemas.openxmlformats.org/officeDocument/2006/bibliography"/>
   </ds:schemaRefs>

</xml_diff>

<commit_message>
update resume highlighting aws experience
</commit_message>
<xml_diff>
--- a/R_Gray_resume.docx
+++ b/R_Gray_resume.docx
@@ -235,33 +235,8 @@
           <w:sz w:val="20"/>
           <w:szCs w:val="18"/>
         </w:rPr>
-        <w:t xml:space="preserve">Implemented features in core products built with PHP and </w:t>
-      </w:r>
-      <w:proofErr w:type="spellStart"/>
-      <w:r>
-        <w:rPr>
-          <w:sz w:val="20"/>
-          <w:szCs w:val="18"/>
-        </w:rPr>
-        <w:t>NodeJS</w:t>
-      </w:r>
-      <w:proofErr w:type="spellEnd"/>
-      <w:r>
-        <w:rPr>
-          <w:sz w:val="20"/>
-          <w:szCs w:val="18"/>
-        </w:rPr>
-        <w:t xml:space="preserve"> using Bootstrap and </w:t>
-      </w:r>
-      <w:proofErr w:type="spellStart"/>
-      <w:r>
-        <w:rPr>
-          <w:sz w:val="20"/>
-          <w:szCs w:val="18"/>
-        </w:rPr>
-        <w:t>AngularJS</w:t>
-      </w:r>
-      <w:proofErr w:type="spellEnd"/>
+        <w:t xml:space="preserve">Collaborated on infrastructure migration from a managed hosting platform to AWS </w:t>
+      </w:r>
     </w:p>
     <w:p>
       <w:pPr>
@@ -282,57 +257,24 @@
           <w:sz w:val="20"/>
           <w:szCs w:val="18"/>
         </w:rPr>
-        <w:t xml:space="preserve">Converted </w:t>
-      </w:r>
-      <w:r>
-        <w:rPr>
-          <w:sz w:val="20"/>
-          <w:szCs w:val="18"/>
-        </w:rPr>
-        <w:t xml:space="preserve">our </w:t>
-      </w:r>
-      <w:r>
-        <w:rPr>
-          <w:sz w:val="20"/>
-          <w:szCs w:val="18"/>
-        </w:rPr>
-        <w:t xml:space="preserve">development environment to a Vagrant environment with </w:t>
-      </w:r>
-      <w:r>
-        <w:rPr>
-          <w:sz w:val="20"/>
-          <w:szCs w:val="18"/>
-        </w:rPr>
-        <w:t xml:space="preserve">an </w:t>
-      </w:r>
-      <w:r>
-        <w:rPr>
-          <w:sz w:val="20"/>
-          <w:szCs w:val="18"/>
-        </w:rPr>
-        <w:t>automated installation script that reduced developer onboard</w:t>
-      </w:r>
-      <w:r>
-        <w:rPr>
-          <w:sz w:val="20"/>
-          <w:szCs w:val="18"/>
-        </w:rPr>
-        <w:t>ing</w:t>
-      </w:r>
-      <w:r>
-        <w:rPr>
-          <w:sz w:val="20"/>
-          <w:szCs w:val="18"/>
-        </w:rPr>
-        <w:t xml:space="preserve"> time </w:t>
-      </w:r>
-      <w:r>
-        <w:rPr>
-          <w:sz w:val="20"/>
-          <w:szCs w:val="18"/>
-        </w:rPr>
-        <w:t>by &gt;90%</w:t>
-      </w:r>
+        <w:t>Designed, implemented, and managed infrastructure in AWS</w:t>
+      </w:r>
+      <w:r>
+        <w:rPr>
+          <w:sz w:val="20"/>
+          <w:szCs w:val="18"/>
+        </w:rPr>
+        <w:t xml:space="preserve"> for our core web applications and </w:t>
+      </w:r>
+      <w:proofErr w:type="spellStart"/>
+      <w:r>
+        <w:rPr>
+          <w:sz w:val="20"/>
+          <w:szCs w:val="18"/>
+        </w:rPr>
+        <w:t>microservices</w:t>
+      </w:r>
+      <w:proofErr w:type="spellEnd"/>
     </w:p>
     <w:p>
       <w:pPr>
@@ -353,21 +295,21 @@
           <w:sz w:val="20"/>
           <w:szCs w:val="18"/>
         </w:rPr>
-        <w:t xml:space="preserve">Built an event management service within </w:t>
-      </w:r>
-      <w:r>
-        <w:rPr>
-          <w:sz w:val="20"/>
-          <w:szCs w:val="18"/>
-        </w:rPr>
-        <w:t>in our</w:t>
-      </w:r>
-      <w:r>
-        <w:rPr>
-          <w:sz w:val="20"/>
-          <w:szCs w:val="18"/>
-        </w:rPr>
-        <w:t xml:space="preserve"> PHP framework</w:t>
+        <w:t xml:space="preserve">Lead engineer for development </w:t>
+      </w:r>
+      <w:r>
+        <w:rPr>
+          <w:sz w:val="20"/>
+          <w:szCs w:val="18"/>
+        </w:rPr>
+        <w:t>of</w:t>
+      </w:r>
+      <w:r>
+        <w:rPr>
+          <w:sz w:val="20"/>
+          <w:szCs w:val="18"/>
+        </w:rPr>
+        <w:t xml:space="preserve"> an internal PHP framework</w:t>
       </w:r>
     </w:p>
     <w:p>
@@ -389,7 +331,7 @@
           <w:sz w:val="20"/>
           <w:szCs w:val="18"/>
         </w:rPr>
-        <w:t xml:space="preserve">Collaborated on infrastructure migration from a managed hosting platform to AWS </w:t>
+        <w:t>Implemented features in our core product which affected the home page, search results, and the shopping cart experience</w:t>
       </w:r>
     </w:p>
     <w:p>
@@ -402,6 +344,80 @@
         <w:spacing w:line="276" w:lineRule="auto"/>
         <w:ind w:left="810"/>
         <w:rPr>
+          <w:sz w:val="20"/>
+          <w:szCs w:val="18"/>
+        </w:rPr>
+      </w:pPr>
+      <w:r>
+        <w:rPr>
+          <w:sz w:val="20"/>
+          <w:szCs w:val="18"/>
+        </w:rPr>
+        <w:t xml:space="preserve">Updated development environments from a local installation to Vagrant and then </w:t>
+      </w:r>
+      <w:proofErr w:type="spellStart"/>
+      <w:r>
+        <w:rPr>
+          <w:sz w:val="20"/>
+          <w:szCs w:val="18"/>
+        </w:rPr>
+        <w:t>Docker</w:t>
+      </w:r>
+      <w:proofErr w:type="spellEnd"/>
+    </w:p>
+    <w:p>
+      <w:pPr>
+        <w:pStyle w:val="Achievement"/>
+        <w:numPr>
+          <w:ilvl w:val="0"/>
+          <w:numId w:val="2"/>
+        </w:numPr>
+        <w:spacing w:line="276" w:lineRule="auto"/>
+        <w:ind w:left="810"/>
+        <w:rPr>
+          <w:sz w:val="20"/>
+          <w:szCs w:val="18"/>
+        </w:rPr>
+      </w:pPr>
+      <w:r>
+        <w:rPr>
+          <w:sz w:val="20"/>
+          <w:szCs w:val="18"/>
+        </w:rPr>
+        <w:t xml:space="preserve">Built an event management service within </w:t>
+      </w:r>
+      <w:r>
+        <w:rPr>
+          <w:sz w:val="20"/>
+          <w:szCs w:val="18"/>
+        </w:rPr>
+        <w:t>in our</w:t>
+      </w:r>
+      <w:r>
+        <w:rPr>
+          <w:sz w:val="20"/>
+          <w:szCs w:val="18"/>
+        </w:rPr>
+        <w:t xml:space="preserve"> PHP framework</w:t>
+      </w:r>
+      <w:r>
+        <w:rPr>
+          <w:sz w:val="20"/>
+          <w:szCs w:val="18"/>
+        </w:rPr>
+        <w:t xml:space="preserve"> and an event consumer framework using AWS components</w:t>
+      </w:r>
+    </w:p>
+    <w:p>
+      <w:pPr>
+        <w:pStyle w:val="Achievement"/>
+        <w:numPr>
+          <w:ilvl w:val="0"/>
+          <w:numId w:val="2"/>
+        </w:numPr>
+        <w:spacing w:line="276" w:lineRule="auto"/>
+        <w:ind w:left="810"/>
+        <w:rPr>
           <w:b/>
           <w:sz w:val="20"/>
           <w:szCs w:val="18"/>
@@ -460,6 +476,8 @@
         </w:rPr>
         <w:t xml:space="preserve"> interface and Slack integration</w:t>
       </w:r>
+      <w:bookmarkStart w:id="0" w:name="_GoBack"/>
+      <w:bookmarkEnd w:id="0"/>
     </w:p>
     <w:p>
       <w:pPr>
@@ -472,8 +490,6 @@
           <w:szCs w:val="18"/>
         </w:rPr>
       </w:pPr>
-      <w:bookmarkStart w:id="0" w:name="_GoBack"/>
-      <w:bookmarkEnd w:id="0"/>
     </w:p>
     <w:tbl>
       <w:tblPr>
@@ -2355,15 +2371,6 @@
       </w:rPr>
       <w:t>www.rockygray.com</w:t>
     </w:r>
-  </w:p>
-  <w:p>
-    <w:pPr>
-      <w:pStyle w:val="Header"/>
-      <w:tabs>
-        <w:tab w:val="clear" w:pos="4680"/>
-        <w:tab w:val="center" w:pos="4050"/>
-      </w:tabs>
-    </w:pPr>
   </w:p>
 </w:hdr>
 </file>
@@ -4373,7 +4380,7 @@
 </file>
 
 <file path=customXml/itemProps1.xml><?xml version="1.0" encoding="utf-8"?>
-<ds:datastoreItem xmlns:ds="http://schemas.openxmlformats.org/officeDocument/2006/customXml" ds:itemID="{3FC63EB9-9EFE-124F-B722-DD641807170D}">
+<ds:datastoreItem xmlns:ds="http://schemas.openxmlformats.org/officeDocument/2006/customXml" ds:itemID="{2B1B693C-45AC-7041-A3A1-8E2F4AD818AF}">
   <ds:schemaRefs>
     <ds:schemaRef ds:uri="http://schemas.openxmlformats.org/officeDocument/2006/bibliography"/>
   </ds:schemaRefs>

</xml_diff>

<commit_message>
updated technical skill and experience with aws and docker stuff used lately
</commit_message>
<xml_diff>
--- a/R_Gray_resume.docx
+++ b/R_Gray_resume.docx
@@ -331,7 +331,23 @@
           <w:sz w:val="20"/>
           <w:szCs w:val="18"/>
         </w:rPr>
-        <w:t>Implemented features in our core product which affected the home page, search results, and the shopping cart experience</w:t>
+        <w:t xml:space="preserve">Lead engineer for </w:t>
+      </w:r>
+      <w:proofErr w:type="spellStart"/>
+      <w:r>
+        <w:rPr>
+          <w:sz w:val="20"/>
+          <w:szCs w:val="18"/>
+        </w:rPr>
+        <w:t>RESTful</w:t>
+      </w:r>
+      <w:proofErr w:type="spellEnd"/>
+      <w:r>
+        <w:rPr>
+          <w:sz w:val="20"/>
+          <w:szCs w:val="18"/>
+        </w:rPr>
+        <w:t xml:space="preserve"> interface design and implementation</w:t>
       </w:r>
     </w:p>
     <w:p>
@@ -353,17 +369,8 @@
           <w:sz w:val="20"/>
           <w:szCs w:val="18"/>
         </w:rPr>
-        <w:t xml:space="preserve">Updated development environments from a local installation to Vagrant and then </w:t>
-      </w:r>
-      <w:proofErr w:type="spellStart"/>
-      <w:r>
-        <w:rPr>
-          <w:sz w:val="20"/>
-          <w:szCs w:val="18"/>
-        </w:rPr>
-        <w:t>Docker</w:t>
-      </w:r>
-      <w:proofErr w:type="spellEnd"/>
+        <w:t>Implemented features in our core product which affected the home page, search results, and the shopping cart experience</w:t>
+      </w:r>
     </w:p>
     <w:p>
       <w:pPr>
@@ -384,29 +391,17 @@
           <w:sz w:val="20"/>
           <w:szCs w:val="18"/>
         </w:rPr>
-        <w:t xml:space="preserve">Built an event management service within </w:t>
-      </w:r>
-      <w:r>
-        <w:rPr>
-          <w:sz w:val="20"/>
-          <w:szCs w:val="18"/>
-        </w:rPr>
-        <w:t>in our</w:t>
-      </w:r>
-      <w:r>
-        <w:rPr>
-          <w:sz w:val="20"/>
-          <w:szCs w:val="18"/>
-        </w:rPr>
-        <w:t xml:space="preserve"> PHP framework</w:t>
-      </w:r>
-      <w:r>
-        <w:rPr>
-          <w:sz w:val="20"/>
-          <w:szCs w:val="18"/>
-        </w:rPr>
-        <w:t xml:space="preserve"> and an event consumer framework using AWS components</w:t>
-      </w:r>
+        <w:t xml:space="preserve">Updated development environments from a local installation to Vagrant and then </w:t>
+      </w:r>
+      <w:proofErr w:type="spellStart"/>
+      <w:r>
+        <w:rPr>
+          <w:sz w:val="20"/>
+          <w:szCs w:val="18"/>
+        </w:rPr>
+        <w:t>Docker</w:t>
+      </w:r>
+      <w:proofErr w:type="spellEnd"/>
     </w:p>
     <w:p>
       <w:pPr>
@@ -418,6 +413,49 @@
         <w:spacing w:line="276" w:lineRule="auto"/>
         <w:ind w:left="810"/>
         <w:rPr>
+          <w:sz w:val="20"/>
+          <w:szCs w:val="18"/>
+        </w:rPr>
+      </w:pPr>
+      <w:r>
+        <w:rPr>
+          <w:sz w:val="20"/>
+          <w:szCs w:val="18"/>
+        </w:rPr>
+        <w:t xml:space="preserve">Built an event management service within </w:t>
+      </w:r>
+      <w:r>
+        <w:rPr>
+          <w:sz w:val="20"/>
+          <w:szCs w:val="18"/>
+        </w:rPr>
+        <w:t>in our</w:t>
+      </w:r>
+      <w:r>
+        <w:rPr>
+          <w:sz w:val="20"/>
+          <w:szCs w:val="18"/>
+        </w:rPr>
+        <w:t xml:space="preserve"> PHP framework</w:t>
+      </w:r>
+      <w:r>
+        <w:rPr>
+          <w:sz w:val="20"/>
+          <w:szCs w:val="18"/>
+        </w:rPr>
+        <w:t xml:space="preserve"> and an event consumer framework using AWS components</w:t>
+      </w:r>
+    </w:p>
+    <w:p>
+      <w:pPr>
+        <w:pStyle w:val="Achievement"/>
+        <w:numPr>
+          <w:ilvl w:val="0"/>
+          <w:numId w:val="2"/>
+        </w:numPr>
+        <w:spacing w:line="276" w:lineRule="auto"/>
+        <w:ind w:left="810"/>
+        <w:rPr>
           <w:b/>
           <w:sz w:val="20"/>
           <w:szCs w:val="18"/>
@@ -476,8 +514,6 @@
         </w:rPr>
         <w:t xml:space="preserve"> interface and Slack integration</w:t>
       </w:r>
-      <w:bookmarkStart w:id="0" w:name="_GoBack"/>
-      <w:bookmarkEnd w:id="0"/>
     </w:p>
     <w:p>
       <w:pPr>
@@ -1624,6 +1660,305 @@
     </w:p>
     <w:p>
       <w:pPr>
+        <w:tabs>
+          <w:tab w:val="left" w:pos="1620"/>
+          <w:tab w:val="left" w:pos="1710"/>
+        </w:tabs>
+        <w:rPr>
+          <w:rFonts w:ascii="Garamond" w:hAnsi="Garamond"/>
+          <w:bCs/>
+          <w:sz w:val="20"/>
+          <w:szCs w:val="18"/>
+        </w:rPr>
+      </w:pPr>
+    </w:p>
+    <w:p>
+      <w:pPr>
+        <w:pStyle w:val="Heading1"/>
+        <w:spacing w:after="60"/>
+        <w:ind w:firstLine="270"/>
+        <w:rPr>
+          <w:u w:val="single"/>
+        </w:rPr>
+      </w:pPr>
+      <w:r>
+        <w:rPr>
+          <w:u w:val="single"/>
+        </w:rPr>
+        <w:lastRenderedPageBreak/>
+        <w:t>Design</w:t>
+      </w:r>
+    </w:p>
+    <w:p>
+      <w:pPr>
+        <w:pStyle w:val="Heading1"/>
+        <w:tabs>
+          <w:tab w:val="left" w:pos="1260"/>
+          <w:tab w:val="left" w:pos="1620"/>
+          <w:tab w:val="left" w:pos="1800"/>
+        </w:tabs>
+        <w:spacing w:after="60"/>
+        <w:ind w:left="270" w:firstLine="180"/>
+        <w:rPr>
+          <w:b w:val="0"/>
+          <w:szCs w:val="18"/>
+        </w:rPr>
+      </w:pPr>
+      <w:r>
+        <w:rPr>
+          <w:szCs w:val="18"/>
+        </w:rPr>
+        <w:t>Adobe:</w:t>
+      </w:r>
+      <w:r>
+        <w:rPr>
+          <w:szCs w:val="18"/>
+        </w:rPr>
+        <w:tab/>
+      </w:r>
+      <w:r>
+        <w:rPr>
+          <w:szCs w:val="18"/>
+        </w:rPr>
+        <w:tab/>
+      </w:r>
+      <w:r>
+        <w:rPr>
+          <w:b w:val="0"/>
+          <w:szCs w:val="18"/>
+        </w:rPr>
+        <w:t>Photoshop, Illustrator</w:t>
+      </w:r>
+    </w:p>
+    <w:p>
+      <w:pPr>
+        <w:pStyle w:val="Heading1"/>
+        <w:tabs>
+          <w:tab w:val="left" w:pos="1260"/>
+          <w:tab w:val="left" w:pos="1620"/>
+        </w:tabs>
+        <w:spacing w:after="60"/>
+        <w:ind w:left="270" w:firstLine="180"/>
+        <w:rPr>
+          <w:b w:val="0"/>
+          <w:szCs w:val="18"/>
+        </w:rPr>
+      </w:pPr>
+      <w:r>
+        <w:rPr>
+          <w:szCs w:val="18"/>
+        </w:rPr>
+        <w:t>Open Source:</w:t>
+      </w:r>
+      <w:r>
+        <w:rPr>
+          <w:b w:val="0"/>
+          <w:szCs w:val="18"/>
+        </w:rPr>
+        <w:t xml:space="preserve"> GIMP, </w:t>
+      </w:r>
+      <w:proofErr w:type="spellStart"/>
+      <w:r>
+        <w:rPr>
+          <w:b w:val="0"/>
+          <w:szCs w:val="18"/>
+        </w:rPr>
+        <w:t>Inkscape</w:t>
+      </w:r>
+      <w:proofErr w:type="spellEnd"/>
+    </w:p>
+    <w:p>
+      <w:pPr>
+        <w:pStyle w:val="Heading1"/>
+        <w:spacing w:after="60"/>
+        <w:ind w:left="270"/>
+        <w:rPr>
+          <w:u w:val="single"/>
+        </w:rPr>
+      </w:pPr>
+    </w:p>
+    <w:p>
+      <w:pPr>
+        <w:pStyle w:val="Heading1"/>
+        <w:spacing w:after="60"/>
+        <w:ind w:left="270"/>
+        <w:rPr>
+          <w:u w:val="single"/>
+        </w:rPr>
+      </w:pPr>
+      <w:r>
+        <w:rPr>
+          <w:u w:val="single"/>
+        </w:rPr>
+        <w:t>Web Services</w:t>
+      </w:r>
+    </w:p>
+    <w:p>
+      <w:pPr>
+        <w:pStyle w:val="Heading1"/>
+        <w:tabs>
+          <w:tab w:val="left" w:pos="1260"/>
+          <w:tab w:val="left" w:pos="1620"/>
+          <w:tab w:val="left" w:pos="1800"/>
+        </w:tabs>
+        <w:spacing w:after="60"/>
+        <w:ind w:left="270" w:firstLine="180"/>
+        <w:rPr>
+          <w:b w:val="0"/>
+          <w:szCs w:val="18"/>
+        </w:rPr>
+      </w:pPr>
+      <w:r>
+        <w:rPr>
+          <w:szCs w:val="18"/>
+        </w:rPr>
+        <w:t>Servers:</w:t>
+      </w:r>
+      <w:r>
+        <w:rPr>
+          <w:szCs w:val="18"/>
+        </w:rPr>
+        <w:tab/>
+      </w:r>
+      <w:r>
+        <w:rPr>
+          <w:szCs w:val="18"/>
+        </w:rPr>
+        <w:tab/>
+      </w:r>
+      <w:proofErr w:type="spellStart"/>
+      <w:r>
+        <w:rPr>
+          <w:b w:val="0"/>
+          <w:szCs w:val="18"/>
+        </w:rPr>
+        <w:t>Weblogic</w:t>
+      </w:r>
+      <w:proofErr w:type="spellEnd"/>
+      <w:r>
+        <w:rPr>
+          <w:b w:val="0"/>
+          <w:szCs w:val="18"/>
+        </w:rPr>
+        <w:t xml:space="preserve"> </w:t>
+      </w:r>
+      <w:r>
+        <w:rPr>
+          <w:b w:val="0"/>
+          <w:szCs w:val="18"/>
+        </w:rPr>
+        <w:t>11g</w:t>
+      </w:r>
+      <w:r>
+        <w:rPr>
+          <w:b w:val="0"/>
+          <w:szCs w:val="18"/>
+        </w:rPr>
+        <w:t>, Apache</w:t>
+      </w:r>
+      <w:r>
+        <w:rPr>
+          <w:b w:val="0"/>
+          <w:szCs w:val="18"/>
+        </w:rPr>
+        <w:t>, Jetty, Tomcat</w:t>
+      </w:r>
+      <w:r>
+        <w:rPr>
+          <w:b w:val="0"/>
+          <w:szCs w:val="18"/>
+        </w:rPr>
+        <w:t xml:space="preserve">, </w:t>
+      </w:r>
+      <w:proofErr w:type="spellStart"/>
+      <w:r>
+        <w:rPr>
+          <w:b w:val="0"/>
+          <w:szCs w:val="18"/>
+        </w:rPr>
+        <w:t>Nginx</w:t>
+      </w:r>
+      <w:proofErr w:type="spellEnd"/>
+    </w:p>
+    <w:p>
+      <w:pPr>
+        <w:pStyle w:val="Heading1"/>
+        <w:tabs>
+          <w:tab w:val="left" w:pos="1260"/>
+          <w:tab w:val="left" w:pos="1620"/>
+        </w:tabs>
+        <w:spacing w:after="60"/>
+        <w:ind w:left="270" w:firstLine="180"/>
+        <w:rPr>
+          <w:b w:val="0"/>
+          <w:szCs w:val="18"/>
+        </w:rPr>
+      </w:pPr>
+      <w:r>
+        <w:rPr>
+          <w:szCs w:val="18"/>
+        </w:rPr>
+        <w:t>Frameworks</w:t>
+      </w:r>
+      <w:r>
+        <w:rPr>
+          <w:szCs w:val="18"/>
+        </w:rPr>
+        <w:t>:</w:t>
+      </w:r>
+      <w:r>
+        <w:rPr>
+          <w:szCs w:val="18"/>
+        </w:rPr>
+        <w:t xml:space="preserve"> </w:t>
+      </w:r>
+      <w:r>
+        <w:rPr>
+          <w:szCs w:val="18"/>
+        </w:rPr>
+        <w:tab/>
+      </w:r>
+      <w:r>
+        <w:rPr>
+          <w:b w:val="0"/>
+          <w:szCs w:val="18"/>
+        </w:rPr>
+        <w:t xml:space="preserve">OSB, JAX-WS, </w:t>
+      </w:r>
+      <w:r>
+        <w:rPr>
+          <w:b w:val="0"/>
+          <w:szCs w:val="18"/>
+        </w:rPr>
+        <w:t>Jersey, Spring</w:t>
+      </w:r>
+    </w:p>
+    <w:p>
+      <w:pPr>
+        <w:pStyle w:val="Heading1"/>
+        <w:spacing w:after="60"/>
+        <w:rPr>
+          <w:u w:val="single"/>
+        </w:rPr>
+      </w:pPr>
+    </w:p>
+    <w:p>
+      <w:pPr>
+        <w:pStyle w:val="Heading1"/>
+        <w:spacing w:after="60"/>
+        <w:ind w:left="270"/>
+      </w:pPr>
+      <w:proofErr w:type="spellStart"/>
+      <w:r>
+        <w:rPr>
+          <w:u w:val="single"/>
+        </w:rPr>
+        <w:t>DevOps</w:t>
+      </w:r>
+      <w:proofErr w:type="spellEnd"/>
+    </w:p>
+    <w:p>
+      <w:pPr>
         <w:pStyle w:val="Heading1"/>
         <w:tabs>
           <w:tab w:val="left" w:pos="1260"/>
@@ -1641,35 +1976,41 @@
         <w:rPr>
           <w:szCs w:val="18"/>
         </w:rPr>
-        <w:t>IDEs</w:t>
-      </w:r>
-      <w:r>
-        <w:rPr>
-          <w:szCs w:val="18"/>
-        </w:rPr>
-        <w:t>:</w:t>
-      </w:r>
-      <w:r>
-        <w:rPr>
-          <w:b w:val="0"/>
+        <w:t>AWS:</w:t>
+      </w:r>
+      <w:r>
+        <w:rPr>
           <w:szCs w:val="18"/>
         </w:rPr>
         <w:tab/>
       </w:r>
       <w:r>
         <w:rPr>
-          <w:b w:val="0"/>
           <w:szCs w:val="18"/>
         </w:rPr>
         <w:tab/>
       </w:r>
+      <w:r>
+        <w:rPr>
+          <w:b w:val="0"/>
+          <w:szCs w:val="18"/>
+        </w:rPr>
+        <w:t>EC2, RDS, S3</w:t>
+      </w:r>
+      <w:r>
+        <w:rPr>
+          <w:b w:val="0"/>
+          <w:szCs w:val="18"/>
+        </w:rPr>
+        <w:t xml:space="preserve">, </w:t>
+      </w:r>
       <w:proofErr w:type="spellStart"/>
       <w:r>
         <w:rPr>
           <w:b w:val="0"/>
           <w:szCs w:val="18"/>
         </w:rPr>
-        <w:t>PhpStorm</w:t>
+        <w:t>CloudFront</w:t>
       </w:r>
       <w:proofErr w:type="spellEnd"/>
       <w:r>
@@ -1677,486 +2018,14 @@
           <w:b w:val="0"/>
           <w:szCs w:val="18"/>
         </w:rPr>
-        <w:t xml:space="preserve">, </w:t>
-      </w:r>
-      <w:proofErr w:type="spellStart"/>
-      <w:r>
-        <w:rPr>
-          <w:b w:val="0"/>
-          <w:szCs w:val="18"/>
-        </w:rPr>
-        <w:t>WebStorm</w:t>
-      </w:r>
-      <w:proofErr w:type="spellEnd"/>
-      <w:r>
-        <w:rPr>
-          <w:b w:val="0"/>
-          <w:szCs w:val="18"/>
-        </w:rPr>
-        <w:t xml:space="preserve">, </w:t>
-      </w:r>
-      <w:proofErr w:type="spellStart"/>
-      <w:r>
-        <w:rPr>
-          <w:b w:val="0"/>
-          <w:szCs w:val="18"/>
-        </w:rPr>
-        <w:t>IntelliJ</w:t>
-      </w:r>
-      <w:proofErr w:type="spellEnd"/>
-      <w:r>
-        <w:rPr>
-          <w:b w:val="0"/>
-          <w:szCs w:val="18"/>
-        </w:rPr>
-        <w:t xml:space="preserve">, </w:t>
-      </w:r>
-      <w:r>
-        <w:rPr>
-          <w:b w:val="0"/>
-          <w:szCs w:val="18"/>
-        </w:rPr>
-        <w:t>Eclipse</w:t>
-      </w:r>
-    </w:p>
-    <w:p>
-      <w:pPr>
-        <w:tabs>
-          <w:tab w:val="left" w:pos="1620"/>
-          <w:tab w:val="left" w:pos="1710"/>
-        </w:tabs>
-        <w:ind w:left="180" w:firstLine="180"/>
-        <w:rPr>
-          <w:rFonts w:ascii="Garamond" w:hAnsi="Garamond"/>
-          <w:bCs/>
-          <w:sz w:val="20"/>
-          <w:szCs w:val="18"/>
-        </w:rPr>
-      </w:pPr>
-    </w:p>
-    <w:p>
-      <w:pPr>
-        <w:pStyle w:val="Heading1"/>
-        <w:spacing w:after="60"/>
-        <w:ind w:firstLine="270"/>
-        <w:rPr>
-          <w:u w:val="single"/>
-        </w:rPr>
-      </w:pPr>
-      <w:r>
-        <w:rPr>
-          <w:u w:val="single"/>
-        </w:rPr>
-        <w:lastRenderedPageBreak/>
-        <w:t>Design</w:t>
-      </w:r>
-    </w:p>
-    <w:p>
-      <w:pPr>
-        <w:pStyle w:val="Heading1"/>
-        <w:tabs>
-          <w:tab w:val="left" w:pos="1260"/>
-          <w:tab w:val="left" w:pos="1620"/>
-          <w:tab w:val="left" w:pos="1800"/>
-        </w:tabs>
-        <w:spacing w:after="60"/>
-        <w:ind w:left="270" w:firstLine="180"/>
-        <w:rPr>
-          <w:b w:val="0"/>
-          <w:szCs w:val="18"/>
-        </w:rPr>
-      </w:pPr>
-      <w:r>
-        <w:rPr>
-          <w:szCs w:val="18"/>
-        </w:rPr>
-        <w:t>Adobe:</w:t>
-      </w:r>
-      <w:r>
-        <w:rPr>
-          <w:szCs w:val="18"/>
-        </w:rPr>
-        <w:tab/>
-      </w:r>
-      <w:r>
-        <w:rPr>
-          <w:szCs w:val="18"/>
-        </w:rPr>
-        <w:tab/>
-      </w:r>
-      <w:r>
-        <w:rPr>
-          <w:b w:val="0"/>
-          <w:szCs w:val="18"/>
-        </w:rPr>
-        <w:t>Photoshop, Illustrator</w:t>
-      </w:r>
-    </w:p>
-    <w:p>
-      <w:pPr>
-        <w:pStyle w:val="Heading1"/>
-        <w:tabs>
-          <w:tab w:val="left" w:pos="1260"/>
-          <w:tab w:val="left" w:pos="1620"/>
-        </w:tabs>
-        <w:spacing w:after="60"/>
-        <w:ind w:left="270" w:firstLine="180"/>
-        <w:rPr>
-          <w:b w:val="0"/>
-          <w:szCs w:val="18"/>
-        </w:rPr>
-      </w:pPr>
-      <w:r>
-        <w:rPr>
-          <w:szCs w:val="18"/>
-        </w:rPr>
-        <w:t>Open Source:</w:t>
-      </w:r>
-      <w:r>
-        <w:rPr>
-          <w:b w:val="0"/>
-          <w:szCs w:val="18"/>
-        </w:rPr>
-        <w:t xml:space="preserve"> GIMP, </w:t>
-      </w:r>
-      <w:proofErr w:type="spellStart"/>
-      <w:r>
-        <w:rPr>
-          <w:b w:val="0"/>
-          <w:szCs w:val="18"/>
-        </w:rPr>
-        <w:t>Inkscape</w:t>
-      </w:r>
-      <w:proofErr w:type="spellEnd"/>
-    </w:p>
-    <w:p>
-      <w:pPr>
-        <w:pStyle w:val="Heading1"/>
-        <w:spacing w:after="60"/>
-        <w:ind w:left="270"/>
-        <w:rPr>
-          <w:u w:val="single"/>
-        </w:rPr>
-      </w:pPr>
-    </w:p>
-    <w:p>
-      <w:pPr>
-        <w:pStyle w:val="Heading1"/>
-        <w:spacing w:after="60"/>
-        <w:ind w:left="270"/>
-        <w:rPr>
-          <w:u w:val="single"/>
-        </w:rPr>
-      </w:pPr>
-      <w:r>
-        <w:rPr>
-          <w:u w:val="single"/>
-        </w:rPr>
-        <w:t>Web Services</w:t>
-      </w:r>
-    </w:p>
-    <w:p>
-      <w:pPr>
-        <w:pStyle w:val="Heading1"/>
-        <w:tabs>
-          <w:tab w:val="left" w:pos="1260"/>
-          <w:tab w:val="left" w:pos="1620"/>
-          <w:tab w:val="left" w:pos="1800"/>
-        </w:tabs>
-        <w:spacing w:after="60"/>
-        <w:ind w:left="270" w:firstLine="180"/>
-        <w:rPr>
-          <w:b w:val="0"/>
-          <w:szCs w:val="18"/>
-        </w:rPr>
-      </w:pPr>
-      <w:r>
-        <w:rPr>
-          <w:szCs w:val="18"/>
-        </w:rPr>
-        <w:t>Servers:</w:t>
-      </w:r>
-      <w:r>
-        <w:rPr>
-          <w:szCs w:val="18"/>
-        </w:rPr>
-        <w:tab/>
-      </w:r>
-      <w:r>
-        <w:rPr>
-          <w:szCs w:val="18"/>
-        </w:rPr>
-        <w:tab/>
-      </w:r>
-      <w:proofErr w:type="spellStart"/>
-      <w:r>
-        <w:rPr>
-          <w:b w:val="0"/>
-          <w:szCs w:val="18"/>
-        </w:rPr>
-        <w:t>Weblogic</w:t>
-      </w:r>
-      <w:proofErr w:type="spellEnd"/>
-      <w:r>
-        <w:rPr>
-          <w:b w:val="0"/>
-          <w:szCs w:val="18"/>
-        </w:rPr>
-        <w:t xml:space="preserve"> 10.3.5(11g), Apache</w:t>
-      </w:r>
-      <w:r>
-        <w:rPr>
-          <w:b w:val="0"/>
-          <w:szCs w:val="18"/>
-        </w:rPr>
-        <w:t>, Jetty, Tomcat</w:t>
-      </w:r>
-    </w:p>
-    <w:p>
-      <w:pPr>
-        <w:pStyle w:val="Heading1"/>
-        <w:tabs>
-          <w:tab w:val="left" w:pos="1260"/>
-          <w:tab w:val="left" w:pos="1620"/>
-        </w:tabs>
-        <w:spacing w:after="60"/>
-        <w:ind w:left="270" w:firstLine="180"/>
-        <w:rPr>
-          <w:b w:val="0"/>
-          <w:szCs w:val="18"/>
-        </w:rPr>
-      </w:pPr>
-      <w:r>
-        <w:rPr>
-          <w:szCs w:val="18"/>
-        </w:rPr>
-        <w:t>Frameworks</w:t>
-      </w:r>
-      <w:r>
-        <w:rPr>
-          <w:szCs w:val="18"/>
-        </w:rPr>
-        <w:t>:</w:t>
-      </w:r>
-      <w:r>
-        <w:rPr>
-          <w:szCs w:val="18"/>
-        </w:rPr>
-        <w:t xml:space="preserve"> </w:t>
-      </w:r>
-      <w:r>
-        <w:rPr>
-          <w:szCs w:val="18"/>
-        </w:rPr>
-        <w:tab/>
-      </w:r>
-      <w:r>
-        <w:rPr>
-          <w:b w:val="0"/>
-          <w:szCs w:val="18"/>
-        </w:rPr>
-        <w:t xml:space="preserve">OSB, JAX-WS, </w:t>
-      </w:r>
-      <w:r>
-        <w:rPr>
-          <w:b w:val="0"/>
-          <w:szCs w:val="18"/>
-        </w:rPr>
-        <w:t>Jersey, Spring</w:t>
-      </w:r>
-    </w:p>
-    <w:p>
-      <w:pPr>
-        <w:pStyle w:val="Heading1"/>
-        <w:tabs>
-          <w:tab w:val="left" w:pos="1260"/>
-          <w:tab w:val="left" w:pos="1620"/>
-          <w:tab w:val="left" w:pos="1800"/>
-        </w:tabs>
-        <w:spacing w:after="60"/>
-        <w:ind w:left="270" w:firstLine="180"/>
-        <w:rPr>
-          <w:b w:val="0"/>
-          <w:szCs w:val="18"/>
-        </w:rPr>
-      </w:pPr>
-      <w:r>
-        <w:rPr>
-          <w:szCs w:val="18"/>
-        </w:rPr>
-        <w:t>Tools:</w:t>
-      </w:r>
-      <w:r>
-        <w:rPr>
-          <w:b w:val="0"/>
-          <w:szCs w:val="18"/>
-        </w:rPr>
-        <w:tab/>
-      </w:r>
-      <w:r>
-        <w:rPr>
-          <w:b w:val="0"/>
-          <w:szCs w:val="18"/>
-        </w:rPr>
-        <w:tab/>
-        <w:t>Soap UI, Swagger, OSB, JAX-WS, JAX-RS</w:t>
-      </w:r>
-    </w:p>
-    <w:p>
-      <w:pPr>
-        <w:pStyle w:val="Heading1"/>
-        <w:spacing w:after="60"/>
-        <w:ind w:left="270"/>
-        <w:rPr>
-          <w:u w:val="single"/>
-        </w:rPr>
-      </w:pPr>
-    </w:p>
-    <w:p>
-      <w:pPr>
-        <w:pStyle w:val="Heading1"/>
-        <w:spacing w:after="60"/>
-        <w:ind w:left="270"/>
-        <w:rPr>
-          <w:u w:val="single"/>
-        </w:rPr>
-      </w:pPr>
-      <w:r>
-        <w:rPr>
-          <w:u w:val="single"/>
-        </w:rPr>
-        <w:t>ETL</w:t>
-      </w:r>
-    </w:p>
-    <w:p>
-      <w:pPr>
-        <w:pStyle w:val="Heading1"/>
-        <w:tabs>
-          <w:tab w:val="left" w:pos="1260"/>
-          <w:tab w:val="left" w:pos="1620"/>
-        </w:tabs>
-        <w:spacing w:after="60"/>
-        <w:ind w:left="270" w:firstLine="180"/>
-        <w:rPr>
-          <w:b w:val="0"/>
-          <w:szCs w:val="18"/>
-        </w:rPr>
-      </w:pPr>
-      <w:proofErr w:type="spellStart"/>
-      <w:r>
-        <w:rPr>
-          <w:szCs w:val="18"/>
-        </w:rPr>
-        <w:t>Ab</w:t>
-      </w:r>
-      <w:proofErr w:type="spellEnd"/>
-      <w:r>
-        <w:rPr>
-          <w:szCs w:val="18"/>
-        </w:rPr>
-        <w:t xml:space="preserve"> Initio:</w:t>
-      </w:r>
-      <w:r>
-        <w:rPr>
-          <w:szCs w:val="18"/>
-        </w:rPr>
-        <w:tab/>
-      </w:r>
-      <w:r>
-        <w:rPr>
-          <w:b w:val="0"/>
-          <w:szCs w:val="18"/>
-        </w:rPr>
-        <w:t>EME, ACE, DML</w:t>
-      </w:r>
-    </w:p>
-    <w:p>
-      <w:pPr>
-        <w:pStyle w:val="Heading1"/>
-        <w:spacing w:after="60"/>
-        <w:ind w:left="270"/>
-        <w:rPr>
-          <w:u w:val="single"/>
-        </w:rPr>
-      </w:pPr>
-    </w:p>
-    <w:p>
-      <w:pPr>
-        <w:pStyle w:val="Heading1"/>
-        <w:spacing w:after="60"/>
-        <w:ind w:left="270"/>
-      </w:pPr>
-      <w:proofErr w:type="spellStart"/>
-      <w:r>
-        <w:rPr>
-          <w:u w:val="single"/>
-        </w:rPr>
-        <w:t>DevOps</w:t>
-      </w:r>
-      <w:proofErr w:type="spellEnd"/>
-    </w:p>
-    <w:p>
-      <w:pPr>
-        <w:pStyle w:val="Heading1"/>
-        <w:tabs>
-          <w:tab w:val="left" w:pos="1260"/>
-          <w:tab w:val="left" w:pos="1620"/>
-          <w:tab w:val="left" w:pos="1710"/>
-        </w:tabs>
-        <w:spacing w:after="60"/>
-        <w:ind w:left="270" w:firstLine="180"/>
-        <w:rPr>
-          <w:b w:val="0"/>
-          <w:szCs w:val="18"/>
-        </w:rPr>
-      </w:pPr>
-      <w:r>
-        <w:rPr>
-          <w:szCs w:val="18"/>
-        </w:rPr>
-        <w:t>AWS:</w:t>
-      </w:r>
-      <w:r>
-        <w:rPr>
-          <w:szCs w:val="18"/>
-        </w:rPr>
-        <w:tab/>
-      </w:r>
-      <w:r>
-        <w:rPr>
-          <w:szCs w:val="18"/>
-        </w:rPr>
-        <w:tab/>
-      </w:r>
-      <w:r>
-        <w:rPr>
-          <w:b w:val="0"/>
-          <w:szCs w:val="18"/>
-        </w:rPr>
-        <w:t>EC2, RDS, S3</w:t>
-      </w:r>
-      <w:r>
-        <w:rPr>
-          <w:b w:val="0"/>
-          <w:szCs w:val="18"/>
-        </w:rPr>
-        <w:t xml:space="preserve">, </w:t>
-      </w:r>
-      <w:proofErr w:type="spellStart"/>
-      <w:r>
-        <w:rPr>
-          <w:b w:val="0"/>
-          <w:szCs w:val="18"/>
-        </w:rPr>
-        <w:t>CloudFront</w:t>
-      </w:r>
-      <w:proofErr w:type="spellEnd"/>
-      <w:r>
-        <w:rPr>
-          <w:b w:val="0"/>
-          <w:szCs w:val="18"/>
-        </w:rPr>
         <w:t>, Route53, API Gateway, RDS, SQS</w:t>
+      </w:r>
+      <w:r>
+        <w:rPr>
+          <w:b w:val="0"/>
+          <w:szCs w:val="18"/>
+        </w:rPr>
+        <w:t>, Redshift, Kinesis</w:t>
       </w:r>
     </w:p>
     <w:p>
@@ -2199,6 +2068,37 @@
           <w:szCs w:val="18"/>
         </w:rPr>
         <w:tab/>
+      </w:r>
+      <w:proofErr w:type="spellStart"/>
+      <w:proofErr w:type="gramStart"/>
+      <w:r>
+        <w:rPr>
+          <w:b w:val="0"/>
+          <w:szCs w:val="18"/>
+        </w:rPr>
+        <w:t>Ansible</w:t>
+      </w:r>
+      <w:proofErr w:type="spellEnd"/>
+      <w:r>
+        <w:rPr>
+          <w:b w:val="0"/>
+          <w:szCs w:val="18"/>
+        </w:rPr>
+        <w:t xml:space="preserve"> ,</w:t>
+      </w:r>
+      <w:proofErr w:type="gramEnd"/>
+      <w:r>
+        <w:rPr>
+          <w:b w:val="0"/>
+          <w:szCs w:val="18"/>
+        </w:rPr>
+        <w:t xml:space="preserve"> </w:t>
+      </w:r>
+      <w:r>
+        <w:rPr>
+          <w:b w:val="0"/>
+          <w:szCs w:val="18"/>
+        </w:rPr>
         <w:t>Chef</w:t>
       </w:r>
       <w:r>
@@ -2206,6 +2106,106 @@
           <w:b w:val="0"/>
           <w:szCs w:val="18"/>
         </w:rPr>
+        <w:t>,</w:t>
+      </w:r>
+      <w:r>
+        <w:rPr>
+          <w:b w:val="0"/>
+          <w:szCs w:val="18"/>
+        </w:rPr>
+        <w:t xml:space="preserve"> Vagrant, Jenkins</w:t>
+      </w:r>
+    </w:p>
+    <w:p>
+      <w:pPr>
+        <w:pStyle w:val="Achievement"/>
+        <w:spacing w:after="0" w:line="240" w:lineRule="auto"/>
+        <w:ind w:left="0" w:right="446" w:firstLine="0"/>
+        <w:jc w:val="left"/>
+        <w:rPr>
+          <w:sz w:val="20"/>
+        </w:rPr>
+      </w:pPr>
+    </w:p>
+    <w:p>
+      <w:pPr>
+        <w:pStyle w:val="Heading1"/>
+        <w:tabs>
+          <w:tab w:val="left" w:pos="1260"/>
+          <w:tab w:val="left" w:pos="1620"/>
+          <w:tab w:val="left" w:pos="1710"/>
+        </w:tabs>
+        <w:spacing w:after="60"/>
+        <w:ind w:left="270" w:firstLine="180"/>
+        <w:rPr>
+          <w:b w:val="0"/>
+          <w:szCs w:val="18"/>
+        </w:rPr>
+        <w:sectPr>
+          <w:type w:val="continuous"/>
+          <w:pgSz w:w="12240" w:h="15840"/>
+          <w:pgMar w:top="720" w:right="720" w:bottom="720" w:left="720" w:header="180" w:footer="720" w:gutter="0"/>
+          <w:cols w:num="2" w:space="540"/>
+          <w:docGrid w:linePitch="360"/>
+        </w:sectPr>
+      </w:pPr>
+      <w:r>
+        <w:rPr>
+          <w:szCs w:val="18"/>
+        </w:rPr>
+        <w:lastRenderedPageBreak/>
+        <w:t>Containers</w:t>
+      </w:r>
+      <w:r>
+        <w:rPr>
+          <w:szCs w:val="18"/>
+        </w:rPr>
+        <w:t>:</w:t>
+      </w:r>
+      <w:r>
+        <w:rPr>
+          <w:b w:val="0"/>
+          <w:szCs w:val="18"/>
+        </w:rPr>
+        <w:tab/>
+      </w:r>
+      <w:proofErr w:type="spellStart"/>
+      <w:r>
+        <w:rPr>
+          <w:b w:val="0"/>
+          <w:szCs w:val="18"/>
+        </w:rPr>
+        <w:t>docker</w:t>
+      </w:r>
+      <w:proofErr w:type="spellEnd"/>
+      <w:r>
+        <w:rPr>
+          <w:b w:val="0"/>
+          <w:szCs w:val="18"/>
+        </w:rPr>
+        <w:t xml:space="preserve"> , </w:t>
+      </w:r>
+      <w:proofErr w:type="spellStart"/>
+      <w:r>
+        <w:rPr>
+          <w:b w:val="0"/>
+          <w:szCs w:val="18"/>
+        </w:rPr>
+        <w:t>docker</w:t>
+      </w:r>
+      <w:proofErr w:type="spellEnd"/>
+      <w:r>
+        <w:rPr>
+          <w:b w:val="0"/>
+          <w:szCs w:val="18"/>
+        </w:rPr>
+        <w:t>-compose</w:t>
+      </w:r>
+      <w:r>
+        <w:rPr>
+          <w:b w:val="0"/>
+          <w:szCs w:val="18"/>
+        </w:rPr>
         <w:t xml:space="preserve">, </w:t>
       </w:r>
       <w:proofErr w:type="spellStart"/>
@@ -2214,7 +2214,7 @@
           <w:b w:val="0"/>
           <w:szCs w:val="18"/>
         </w:rPr>
-        <w:t>Ansible</w:t>
+        <w:t>docker</w:t>
       </w:r>
       <w:proofErr w:type="spellEnd"/>
       <w:r>
@@ -2222,8 +2222,10 @@
           <w:b w:val="0"/>
           <w:szCs w:val="18"/>
         </w:rPr>
-        <w:t>, Vagrant, Jenkins</w:t>
-      </w:r>
+        <w:t>-machine</w:t>
+      </w:r>
+      <w:bookmarkStart w:id="0" w:name="_GoBack"/>
+      <w:bookmarkEnd w:id="0"/>
     </w:p>
     <w:p>
       <w:pPr>
@@ -3251,7 +3253,7 @@
   </w:docDefaults>
   <w:latentStyles w:defLockedState="0" w:defUIPriority="99" w:defSemiHidden="1" w:defUnhideWhenUsed="1" w:defQFormat="0" w:count="276">
     <w:lsdException w:name="Normal" w:semiHidden="0" w:uiPriority="0" w:unhideWhenUsed="0" w:qFormat="1"/>
-    <w:lsdException w:name="heading 1" w:semiHidden="0" w:uiPriority="9" w:unhideWhenUsed="0" w:qFormat="1"/>
+    <w:lsdException w:name="heading 1" w:semiHidden="0" w:uiPriority="0" w:unhideWhenUsed="0" w:qFormat="1"/>
     <w:lsdException w:name="heading 2" w:uiPriority="9" w:qFormat="1"/>
     <w:lsdException w:name="heading 3" w:uiPriority="9" w:qFormat="1"/>
     <w:lsdException w:name="heading 4" w:uiPriority="9" w:qFormat="1"/>
@@ -3401,6 +3403,7 @@
     <w:name w:val="heading 1"/>
     <w:basedOn w:val="Normal"/>
     <w:next w:val="Normal"/>
+    <w:link w:val="Heading1Char"/>
     <w:qFormat/>
     <w:rsid w:val="003C67DF"/>
     <w:pPr>
@@ -3661,6 +3664,18 @@
       <w:u w:val="single"/>
     </w:rPr>
   </w:style>
+  <w:style w:type="character" w:customStyle="1" w:styleId="Heading1Char">
+    <w:name w:val="Heading 1 Char"/>
+    <w:basedOn w:val="DefaultParagraphFont"/>
+    <w:link w:val="Heading1"/>
+    <w:rsid w:val="00B62BA4"/>
+    <w:rPr>
+      <w:rFonts w:ascii="Garamond" w:hAnsi="Garamond"/>
+      <w:b/>
+      <w:bCs/>
+      <w:szCs w:val="24"/>
+    </w:rPr>
+  </w:style>
 </w:styles>
 </file>
 
@@ -3677,7 +3692,7 @@
   </w:docDefaults>
   <w:latentStyles w:defLockedState="0" w:defUIPriority="99" w:defSemiHidden="1" w:defUnhideWhenUsed="1" w:defQFormat="0" w:count="276">
     <w:lsdException w:name="Normal" w:semiHidden="0" w:uiPriority="0" w:unhideWhenUsed="0" w:qFormat="1"/>
-    <w:lsdException w:name="heading 1" w:semiHidden="0" w:uiPriority="9" w:unhideWhenUsed="0" w:qFormat="1"/>
+    <w:lsdException w:name="heading 1" w:semiHidden="0" w:uiPriority="0" w:unhideWhenUsed="0" w:qFormat="1"/>
     <w:lsdException w:name="heading 2" w:uiPriority="9" w:qFormat="1"/>
     <w:lsdException w:name="heading 3" w:uiPriority="9" w:qFormat="1"/>
     <w:lsdException w:name="heading 4" w:uiPriority="9" w:qFormat="1"/>
@@ -3827,6 +3842,7 @@
     <w:name w:val="heading 1"/>
     <w:basedOn w:val="Normal"/>
     <w:next w:val="Normal"/>
+    <w:link w:val="Heading1Char"/>
     <w:qFormat/>
     <w:rsid w:val="003C67DF"/>
     <w:pPr>
@@ -4085,6 +4101,18 @@
     <w:rPr>
       <w:color w:val="800080" w:themeColor="followedHyperlink"/>
       <w:u w:val="single"/>
+    </w:rPr>
+  </w:style>
+  <w:style w:type="character" w:customStyle="1" w:styleId="Heading1Char">
+    <w:name w:val="Heading 1 Char"/>
+    <w:basedOn w:val="DefaultParagraphFont"/>
+    <w:link w:val="Heading1"/>
+    <w:rsid w:val="00B62BA4"/>
+    <w:rPr>
+      <w:rFonts w:ascii="Garamond" w:hAnsi="Garamond"/>
+      <w:b/>
+      <w:bCs/>
+      <w:szCs w:val="24"/>
     </w:rPr>
   </w:style>
 </w:styles>
@@ -4380,7 +4408,7 @@
 </file>
 
 <file path=customXml/itemProps1.xml><?xml version="1.0" encoding="utf-8"?>
-<ds:datastoreItem xmlns:ds="http://schemas.openxmlformats.org/officeDocument/2006/customXml" ds:itemID="{2B1B693C-45AC-7041-A3A1-8E2F4AD818AF}">
+<ds:datastoreItem xmlns:ds="http://schemas.openxmlformats.org/officeDocument/2006/customXml" ds:itemID="{CC991092-A74D-7E45-9755-21E20A8D0F6A}">
   <ds:schemaRefs>
     <ds:schemaRef ds:uri="http://schemas.openxmlformats.org/officeDocument/2006/bibliography"/>
   </ds:schemaRefs>

</xml_diff>

<commit_message>
rephrase all work experience and get rid of skills section
removing because I can't fit everything on a single page any more!
</commit_message>
<xml_diff>
--- a/R_Gray_resume.docx
+++ b/R_Gray_resume.docx
@@ -33,7 +33,7 @@
           <w:sz w:val="20"/>
         </w:rPr>
         <w:pict w14:anchorId="0182F348">
-          <v:rect id="_x0000_i1025" style="width:504.25pt;height:.05pt" o:hrpct="966" o:hralign="center" o:hrstd="t" o:hr="t" fillcolor="#aca899" stroked="f"/>
+          <v:rect id="_x0000_i1069" style="width:504.25pt;height:.05pt" o:hrpct="966" o:hralign="center" o:hrstd="t" o:hr="t" fillcolor="#aca899" stroked="f"/>
         </w:pict>
       </w:r>
     </w:p>
@@ -197,6 +197,7 @@
         <w:pStyle w:val="JobTitle"/>
         <w:ind w:left="360"/>
         <w:rPr>
+          <w:b/>
           <w:sz w:val="20"/>
           <w:szCs w:val="18"/>
         </w:rPr>
@@ -214,6 +215,83 @@
           <w:szCs w:val="18"/>
         </w:rPr>
         <w:t>Software Engineer</w:t>
+      </w:r>
+      <w:r>
+        <w:rPr>
+          <w:sz w:val="20"/>
+          <w:szCs w:val="18"/>
+        </w:rPr>
+        <w:t xml:space="preserve">, </w:t>
+      </w:r>
+      <w:r>
+        <w:rPr>
+          <w:b/>
+          <w:sz w:val="20"/>
+          <w:szCs w:val="18"/>
+        </w:rPr>
+        <w:t>Full Stack and Cloud Engineer</w:t>
+      </w:r>
+    </w:p>
+    <w:p>
+      <w:pPr>
+        <w:pStyle w:val="Achievement"/>
+        <w:spacing w:line="276" w:lineRule="auto"/>
+        <w:ind w:left="540" w:firstLine="0"/>
+        <w:rPr>
+          <w:sz w:val="20"/>
+          <w:szCs w:val="18"/>
+        </w:rPr>
+      </w:pPr>
+      <w:r>
+        <w:rPr>
+          <w:sz w:val="20"/>
+          <w:szCs w:val="18"/>
+        </w:rPr>
+        <w:t xml:space="preserve">A member of the Strategic Technologies </w:t>
+      </w:r>
+      <w:proofErr w:type="gramStart"/>
+      <w:r>
+        <w:rPr>
+          <w:sz w:val="20"/>
+          <w:szCs w:val="18"/>
+        </w:rPr>
+        <w:t>team</w:t>
+      </w:r>
+      <w:r>
+        <w:rPr>
+          <w:sz w:val="20"/>
+          <w:szCs w:val="18"/>
+        </w:rPr>
+        <w:t xml:space="preserve"> </w:t>
+      </w:r>
+      <w:r>
+        <w:rPr>
+          <w:sz w:val="20"/>
+          <w:szCs w:val="18"/>
+        </w:rPr>
+        <w:t>which</w:t>
+      </w:r>
+      <w:proofErr w:type="gramEnd"/>
+      <w:r>
+        <w:rPr>
+          <w:sz w:val="20"/>
+          <w:szCs w:val="18"/>
+        </w:rPr>
+        <w:t xml:space="preserve"> </w:t>
+      </w:r>
+      <w:r>
+        <w:rPr>
+          <w:sz w:val="20"/>
+          <w:szCs w:val="18"/>
+        </w:rPr>
+        <w:t xml:space="preserve">leads innovation and </w:t>
+      </w:r>
+      <w:r>
+        <w:rPr>
+          <w:sz w:val="20"/>
+          <w:szCs w:val="18"/>
+        </w:rPr>
+        <w:t>thought leadership for the engineering organization. Our main responsibilities include managing the company’s cloud infrastructure, building a data pipeline, and researching and implementing search algorithms.</w:t>
       </w:r>
     </w:p>
     <w:p>
@@ -224,18 +302,34 @@
           <w:numId w:val="2"/>
         </w:numPr>
         <w:spacing w:line="276" w:lineRule="auto"/>
-        <w:ind w:left="810"/>
-        <w:rPr>
-          <w:sz w:val="20"/>
-          <w:szCs w:val="18"/>
-        </w:rPr>
-      </w:pPr>
-      <w:r>
-        <w:rPr>
-          <w:sz w:val="20"/>
-          <w:szCs w:val="18"/>
-        </w:rPr>
-        <w:t xml:space="preserve">Collaborated on infrastructure migration from a managed hosting platform to AWS </w:t>
+        <w:ind w:hanging="270"/>
+        <w:rPr>
+          <w:sz w:val="20"/>
+          <w:szCs w:val="18"/>
+        </w:rPr>
+      </w:pPr>
+      <w:r>
+        <w:rPr>
+          <w:sz w:val="20"/>
+          <w:szCs w:val="18"/>
+        </w:rPr>
+        <w:t xml:space="preserve">Virtualized engineering development environments and automated setup using Vagrant, then </w:t>
+      </w:r>
+      <w:proofErr w:type="spellStart"/>
+      <w:r>
+        <w:rPr>
+          <w:sz w:val="20"/>
+          <w:szCs w:val="18"/>
+        </w:rPr>
+        <w:t>Docker</w:t>
+      </w:r>
+      <w:proofErr w:type="spellEnd"/>
+      <w:r>
+        <w:rPr>
+          <w:sz w:val="20"/>
+          <w:szCs w:val="18"/>
+        </w:rPr>
+        <w:t>, which reduced on boarding time by over 80%</w:t>
       </w:r>
     </w:p>
     <w:p>
@@ -246,35 +340,33 @@
           <w:numId w:val="2"/>
         </w:numPr>
         <w:spacing w:line="276" w:lineRule="auto"/>
-        <w:ind w:left="810"/>
-        <w:rPr>
-          <w:sz w:val="20"/>
-          <w:szCs w:val="18"/>
-        </w:rPr>
-      </w:pPr>
-      <w:r>
-        <w:rPr>
-          <w:sz w:val="20"/>
-          <w:szCs w:val="18"/>
-        </w:rPr>
-        <w:t>Designed, implemented, and managed infrastructure in AWS</w:t>
-      </w:r>
-      <w:r>
-        <w:rPr>
-          <w:sz w:val="20"/>
-          <w:szCs w:val="18"/>
-        </w:rPr>
-        <w:t xml:space="preserve"> for our core web applications and </w:t>
-      </w:r>
-      <w:proofErr w:type="spellStart"/>
-      <w:r>
-        <w:rPr>
-          <w:sz w:val="20"/>
-          <w:szCs w:val="18"/>
-        </w:rPr>
-        <w:t>microservices</w:t>
-      </w:r>
-      <w:proofErr w:type="spellEnd"/>
+        <w:ind w:hanging="270"/>
+        <w:rPr>
+          <w:sz w:val="20"/>
+          <w:szCs w:val="18"/>
+        </w:rPr>
+      </w:pPr>
+      <w:r>
+        <w:rPr>
+          <w:sz w:val="20"/>
+          <w:szCs w:val="18"/>
+        </w:rPr>
+        <w:t>Implemented features in our core product that used Bootstrap, Angular, and generic JS on the front end with PHP</w:t>
+      </w:r>
+      <w:r>
+        <w:rPr>
+          <w:sz w:val="20"/>
+          <w:szCs w:val="18"/>
+        </w:rPr>
+        <w:t xml:space="preserve"> on the server side </w:t>
+      </w:r>
+      <w:r>
+        <w:rPr>
+          <w:sz w:val="20"/>
+          <w:szCs w:val="18"/>
+        </w:rPr>
+        <w:t>that interacted with a MYSQL database</w:t>
+      </w:r>
     </w:p>
     <w:p>
       <w:pPr>
@@ -284,32 +376,18 @@
           <w:numId w:val="2"/>
         </w:numPr>
         <w:spacing w:line="276" w:lineRule="auto"/>
-        <w:ind w:left="810"/>
-        <w:rPr>
-          <w:sz w:val="20"/>
-          <w:szCs w:val="18"/>
-        </w:rPr>
-      </w:pPr>
-      <w:r>
-        <w:rPr>
-          <w:sz w:val="20"/>
-          <w:szCs w:val="18"/>
-        </w:rPr>
-        <w:t xml:space="preserve">Lead engineer for development </w:t>
-      </w:r>
-      <w:r>
-        <w:rPr>
-          <w:sz w:val="20"/>
-          <w:szCs w:val="18"/>
-        </w:rPr>
-        <w:t>of</w:t>
-      </w:r>
-      <w:r>
-        <w:rPr>
-          <w:sz w:val="20"/>
-          <w:szCs w:val="18"/>
-        </w:rPr>
-        <w:t xml:space="preserve"> an internal PHP framework</w:t>
+        <w:ind w:hanging="270"/>
+        <w:rPr>
+          <w:sz w:val="20"/>
+          <w:szCs w:val="18"/>
+        </w:rPr>
+      </w:pPr>
+      <w:r>
+        <w:rPr>
+          <w:sz w:val="20"/>
+          <w:szCs w:val="18"/>
+        </w:rPr>
+        <w:t>Redesigned the core application’s configuration loader to allow configuration injection via the environment. This provided us the flexibility to migrate the application from a managed host server to a cloud environment</w:t>
       </w:r>
     </w:p>
     <w:p>
@@ -320,34 +398,25 @@
           <w:numId w:val="2"/>
         </w:numPr>
         <w:spacing w:line="276" w:lineRule="auto"/>
-        <w:ind w:left="810"/>
-        <w:rPr>
-          <w:sz w:val="20"/>
-          <w:szCs w:val="18"/>
-        </w:rPr>
-      </w:pPr>
-      <w:r>
-        <w:rPr>
-          <w:sz w:val="20"/>
-          <w:szCs w:val="18"/>
-        </w:rPr>
-        <w:t xml:space="preserve">Lead engineer for </w:t>
-      </w:r>
-      <w:proofErr w:type="spellStart"/>
-      <w:r>
-        <w:rPr>
-          <w:sz w:val="20"/>
-          <w:szCs w:val="18"/>
-        </w:rPr>
-        <w:t>RESTful</w:t>
-      </w:r>
-      <w:proofErr w:type="spellEnd"/>
-      <w:r>
-        <w:rPr>
-          <w:sz w:val="20"/>
-          <w:szCs w:val="18"/>
-        </w:rPr>
-        <w:t xml:space="preserve"> interface design and implementation</w:t>
+        <w:ind w:hanging="270"/>
+        <w:rPr>
+          <w:sz w:val="20"/>
+          <w:szCs w:val="18"/>
+        </w:rPr>
+      </w:pPr>
+      <w:r>
+        <w:rPr>
+          <w:sz w:val="20"/>
+          <w:szCs w:val="18"/>
+        </w:rPr>
+        <w:t xml:space="preserve">Designed and implemented a server side event framework that allowed engineers to generate events to signal asynchronous processing and track events </w:t>
+      </w:r>
+      <w:r>
+        <w:rPr>
+          <w:sz w:val="20"/>
+          <w:szCs w:val="18"/>
+        </w:rPr>
+        <w:t>through a Kinesis stream, processed by a Lambda function that feeds into a Redshift data lake</w:t>
       </w:r>
     </w:p>
     <w:p>
@@ -358,19 +427,44 @@
           <w:numId w:val="2"/>
         </w:numPr>
         <w:spacing w:line="276" w:lineRule="auto"/>
-        <w:ind w:left="810"/>
-        <w:rPr>
-          <w:sz w:val="20"/>
-          <w:szCs w:val="18"/>
-        </w:rPr>
-      </w:pPr>
-      <w:r>
-        <w:rPr>
-          <w:sz w:val="20"/>
-          <w:szCs w:val="18"/>
-        </w:rPr>
-        <w:t>Implemented features in our core product which affected the home page, search results, and the shopping cart experience</w:t>
-      </w:r>
+        <w:ind w:hanging="270"/>
+        <w:rPr>
+          <w:sz w:val="20"/>
+          <w:szCs w:val="18"/>
+        </w:rPr>
+      </w:pPr>
+      <w:r>
+        <w:rPr>
+          <w:sz w:val="20"/>
+          <w:szCs w:val="18"/>
+        </w:rPr>
+        <w:t xml:space="preserve">Managed cloud infrastructure and implemented automated deployments using </w:t>
+      </w:r>
+      <w:proofErr w:type="spellStart"/>
+      <w:r>
+        <w:rPr>
+          <w:sz w:val="20"/>
+          <w:szCs w:val="18"/>
+        </w:rPr>
+        <w:t>Ansible</w:t>
+      </w:r>
+      <w:proofErr w:type="spellEnd"/>
+      <w:r>
+        <w:rPr>
+          <w:sz w:val="20"/>
+          <w:szCs w:val="18"/>
+        </w:rPr>
+        <w:t xml:space="preserve">, Jenkins, and </w:t>
+      </w:r>
+      <w:proofErr w:type="spellStart"/>
+      <w:r>
+        <w:rPr>
+          <w:sz w:val="20"/>
+          <w:szCs w:val="18"/>
+        </w:rPr>
+        <w:t>nodejs</w:t>
+      </w:r>
+      <w:proofErr w:type="spellEnd"/>
     </w:p>
     <w:p>
       <w:pPr>
@@ -380,28 +474,19 @@
           <w:numId w:val="2"/>
         </w:numPr>
         <w:spacing w:line="276" w:lineRule="auto"/>
-        <w:ind w:left="810"/>
-        <w:rPr>
-          <w:sz w:val="20"/>
-          <w:szCs w:val="18"/>
-        </w:rPr>
-      </w:pPr>
-      <w:r>
-        <w:rPr>
-          <w:sz w:val="20"/>
-          <w:szCs w:val="18"/>
-        </w:rPr>
-        <w:t xml:space="preserve">Updated development environments from a local installation to Vagrant and then </w:t>
-      </w:r>
-      <w:proofErr w:type="spellStart"/>
-      <w:r>
-        <w:rPr>
-          <w:sz w:val="20"/>
-          <w:szCs w:val="18"/>
-        </w:rPr>
-        <w:t>Docker</w:t>
-      </w:r>
-      <w:proofErr w:type="spellEnd"/>
+        <w:ind w:hanging="270"/>
+        <w:rPr>
+          <w:sz w:val="20"/>
+          <w:szCs w:val="18"/>
+        </w:rPr>
+      </w:pPr>
+      <w:r>
+        <w:rPr>
+          <w:sz w:val="20"/>
+          <w:szCs w:val="18"/>
+        </w:rPr>
+        <w:t>Implemented a web application firewall using WAF that allowed teams to block users that exhibited unauthorized or questionable behavior</w:t>
+      </w:r>
     </w:p>
     <w:p>
       <w:pPr>
@@ -411,39 +496,34 @@
           <w:numId w:val="2"/>
         </w:numPr>
         <w:spacing w:line="276" w:lineRule="auto"/>
-        <w:ind w:left="810"/>
-        <w:rPr>
-          <w:sz w:val="20"/>
-          <w:szCs w:val="18"/>
-        </w:rPr>
-      </w:pPr>
-      <w:r>
-        <w:rPr>
-          <w:sz w:val="20"/>
-          <w:szCs w:val="18"/>
-        </w:rPr>
-        <w:t xml:space="preserve">Built an event management service within </w:t>
-      </w:r>
-      <w:r>
-        <w:rPr>
-          <w:sz w:val="20"/>
-          <w:szCs w:val="18"/>
-        </w:rPr>
-        <w:t>in our</w:t>
-      </w:r>
-      <w:r>
-        <w:rPr>
-          <w:sz w:val="20"/>
-          <w:szCs w:val="18"/>
-        </w:rPr>
-        <w:t xml:space="preserve"> PHP framework</w:t>
-      </w:r>
-      <w:r>
-        <w:rPr>
-          <w:sz w:val="20"/>
-          <w:szCs w:val="18"/>
-        </w:rPr>
-        <w:t xml:space="preserve"> and an event consumer framework using AWS components</w:t>
+        <w:ind w:hanging="270"/>
+        <w:rPr>
+          <w:sz w:val="20"/>
+          <w:szCs w:val="18"/>
+        </w:rPr>
+      </w:pPr>
+      <w:r>
+        <w:rPr>
+          <w:sz w:val="20"/>
+          <w:szCs w:val="18"/>
+        </w:rPr>
+        <w:t xml:space="preserve">Provided thought leadership on Software Engineering best practices and </w:t>
+      </w:r>
+      <w:proofErr w:type="spellStart"/>
+      <w:r>
+        <w:rPr>
+          <w:sz w:val="20"/>
+          <w:szCs w:val="18"/>
+        </w:rPr>
+        <w:t>RESTful</w:t>
+      </w:r>
+      <w:proofErr w:type="spellEnd"/>
+      <w:r>
+        <w:rPr>
+          <w:sz w:val="20"/>
+          <w:szCs w:val="18"/>
+        </w:rPr>
+        <w:t xml:space="preserve"> API design and implementation</w:t>
       </w:r>
     </w:p>
     <w:p>
@@ -454,26 +534,32 @@
           <w:numId w:val="2"/>
         </w:numPr>
         <w:spacing w:line="276" w:lineRule="auto"/>
-        <w:ind w:left="810"/>
-        <w:rPr>
-          <w:b/>
-          <w:sz w:val="20"/>
-          <w:szCs w:val="18"/>
-        </w:rPr>
-      </w:pPr>
-      <w:r>
-        <w:rPr>
-          <w:sz w:val="20"/>
-          <w:szCs w:val="18"/>
-        </w:rPr>
-        <w:t xml:space="preserve">Built automation tools </w:t>
-      </w:r>
-      <w:r>
-        <w:rPr>
-          <w:sz w:val="20"/>
-          <w:szCs w:val="18"/>
-        </w:rPr>
-        <w:t xml:space="preserve">using </w:t>
+        <w:ind w:hanging="270"/>
+        <w:rPr>
+          <w:sz w:val="20"/>
+          <w:szCs w:val="18"/>
+        </w:rPr>
+      </w:pPr>
+      <w:r>
+        <w:rPr>
+          <w:sz w:val="20"/>
+          <w:szCs w:val="18"/>
+        </w:rPr>
+        <w:t>Implemented automation tools to increase the engineering team’s effi</w:t>
+      </w:r>
+      <w:r>
+        <w:rPr>
+          <w:sz w:val="20"/>
+          <w:szCs w:val="18"/>
+        </w:rPr>
+        <w:t>ciency and productivity using</w:t>
+      </w:r>
+      <w:r>
+        <w:rPr>
+          <w:sz w:val="20"/>
+          <w:szCs w:val="18"/>
+        </w:rPr>
+        <w:t xml:space="preserve"> </w:t>
       </w:r>
       <w:proofErr w:type="spellStart"/>
       <w:r>
@@ -481,7 +567,7 @@
           <w:sz w:val="20"/>
           <w:szCs w:val="18"/>
         </w:rPr>
-        <w:t>Ansible</w:t>
+        <w:t>nodejs</w:t>
       </w:r>
       <w:proofErr w:type="spellEnd"/>
       <w:r>
@@ -489,7 +575,14 @@
           <w:sz w:val="20"/>
           <w:szCs w:val="18"/>
         </w:rPr>
-        <w:t xml:space="preserve"> and Jenkins</w:t>
+        <w:t xml:space="preserve"> scripts</w:t>
+      </w:r>
+      <w:r>
+        <w:rPr>
+          <w:sz w:val="20"/>
+          <w:szCs w:val="18"/>
+        </w:rPr>
+        <w:t xml:space="preserve"> (bash if needed)</w:t>
       </w:r>
       <w:r>
         <w:rPr>
@@ -512,20 +605,273 @@
           <w:sz w:val="20"/>
           <w:szCs w:val="18"/>
         </w:rPr>
-        <w:t xml:space="preserve"> interface and Slack integration</w:t>
+        <w:t xml:space="preserve"> interface integrated through the Slack API</w:t>
+      </w:r>
+    </w:p>
+    <w:tbl>
+      <w:tblPr>
+        <w:tblStyle w:val="TableGrid"/>
+        <w:tblW w:w="10188" w:type="dxa"/>
+        <w:tblInd w:w="360" w:type="dxa"/>
+        <w:tblBorders>
+          <w:top w:val="none" w:sz="0" w:space="0" w:color="auto"/>
+          <w:left w:val="none" w:sz="0" w:space="0" w:color="auto"/>
+          <w:bottom w:val="none" w:sz="0" w:space="0" w:color="auto"/>
+          <w:right w:val="none" w:sz="0" w:space="0" w:color="auto"/>
+          <w:insideH w:val="none" w:sz="0" w:space="0" w:color="auto"/>
+          <w:insideV w:val="none" w:sz="0" w:space="0" w:color="auto"/>
+        </w:tblBorders>
+        <w:tblLook w:val="04A0" w:firstRow="1" w:lastRow="0" w:firstColumn="1" w:lastColumn="0" w:noHBand="0" w:noVBand="1"/>
+      </w:tblPr>
+      <w:tblGrid>
+        <w:gridCol w:w="2358"/>
+        <w:gridCol w:w="5580"/>
+        <w:gridCol w:w="2250"/>
+      </w:tblGrid>
+      <w:tr>
+        <w:tc>
+          <w:tcPr>
+            <w:tcW w:w="2358" w:type="dxa"/>
+          </w:tcPr>
+          <w:p>
+            <w:pPr>
+              <w:pStyle w:val="CompanyNameOne"/>
+              <w:tabs>
+                <w:tab w:val="clear" w:pos="1440"/>
+                <w:tab w:val="clear" w:pos="6480"/>
+                <w:tab w:val="right" w:pos="-12412"/>
+                <w:tab w:val="left" w:pos="1800"/>
+                <w:tab w:val="left" w:pos="2880"/>
+                <w:tab w:val="right" w:pos="10440"/>
+              </w:tabs>
+              <w:spacing w:before="20"/>
+              <w:rPr>
+                <w:b/>
+                <w:sz w:val="20"/>
+                <w:szCs w:val="18"/>
+              </w:rPr>
+            </w:pPr>
+            <w:r>
+              <w:rPr>
+                <w:b/>
+                <w:sz w:val="20"/>
+                <w:szCs w:val="18"/>
+              </w:rPr>
+              <w:t>May 2012 – Present</w:t>
+            </w:r>
+          </w:p>
+        </w:tc>
+        <w:tc>
+          <w:tcPr>
+            <w:tcW w:w="5580" w:type="dxa"/>
+          </w:tcPr>
+          <w:p>
+            <w:pPr>
+              <w:pStyle w:val="CompanyNameOne"/>
+              <w:tabs>
+                <w:tab w:val="clear" w:pos="1440"/>
+                <w:tab w:val="clear" w:pos="6480"/>
+                <w:tab w:val="right" w:pos="-12412"/>
+                <w:tab w:val="left" w:pos="1800"/>
+                <w:tab w:val="left" w:pos="2880"/>
+                <w:tab w:val="right" w:pos="10440"/>
+              </w:tabs>
+              <w:spacing w:before="20"/>
+              <w:jc w:val="center"/>
+              <w:rPr>
+                <w:b/>
+                <w:sz w:val="20"/>
+                <w:szCs w:val="18"/>
+              </w:rPr>
+            </w:pPr>
+            <w:r>
+              <w:rPr>
+                <w:b/>
+                <w:sz w:val="20"/>
+                <w:szCs w:val="18"/>
+              </w:rPr>
+              <w:t>Rocky Gray</w:t>
+            </w:r>
+            <w:r>
+              <w:rPr>
+                <w:b/>
+                <w:sz w:val="20"/>
+                <w:szCs w:val="18"/>
+              </w:rPr>
+              <w:t xml:space="preserve"> Consulting</w:t>
+            </w:r>
+          </w:p>
+        </w:tc>
+        <w:tc>
+          <w:tcPr>
+            <w:tcW w:w="2250" w:type="dxa"/>
+          </w:tcPr>
+          <w:p>
+            <w:pPr>
+              <w:pStyle w:val="CompanyNameOne"/>
+              <w:tabs>
+                <w:tab w:val="clear" w:pos="1440"/>
+                <w:tab w:val="clear" w:pos="6480"/>
+                <w:tab w:val="right" w:pos="-12412"/>
+                <w:tab w:val="left" w:pos="1800"/>
+                <w:tab w:val="left" w:pos="2880"/>
+                <w:tab w:val="right" w:pos="10440"/>
+              </w:tabs>
+              <w:spacing w:before="20"/>
+              <w:jc w:val="right"/>
+              <w:rPr>
+                <w:b/>
+                <w:sz w:val="20"/>
+                <w:szCs w:val="18"/>
+              </w:rPr>
+            </w:pPr>
+            <w:r>
+              <w:rPr>
+                <w:b/>
+                <w:sz w:val="20"/>
+                <w:szCs w:val="18"/>
+              </w:rPr>
+              <w:t>Home</w:t>
+            </w:r>
+          </w:p>
+        </w:tc>
+      </w:tr>
+    </w:tbl>
+    <w:p>
+      <w:pPr>
+        <w:pStyle w:val="JobTitle"/>
+        <w:ind w:left="360"/>
+        <w:rPr>
+          <w:sz w:val="20"/>
+          <w:szCs w:val="18"/>
+        </w:rPr>
+      </w:pPr>
+      <w:r>
+        <w:rPr>
+          <w:sz w:val="20"/>
+          <w:szCs w:val="18"/>
+        </w:rPr>
+        <w:t>Software Engineer</w:t>
       </w:r>
     </w:p>
     <w:p>
       <w:pPr>
         <w:pStyle w:val="Achievement"/>
-        <w:spacing w:line="276" w:lineRule="auto"/>
-        <w:ind w:left="810" w:firstLine="0"/>
-        <w:rPr>
-          <w:b/>
-          <w:sz w:val="20"/>
-          <w:szCs w:val="18"/>
-        </w:rPr>
-      </w:pPr>
+        <w:numPr>
+          <w:ilvl w:val="0"/>
+          <w:numId w:val="2"/>
+        </w:numPr>
+        <w:spacing w:after="0" w:line="276" w:lineRule="auto"/>
+        <w:ind w:hanging="266"/>
+        <w:rPr>
+          <w:sz w:val="20"/>
+          <w:szCs w:val="18"/>
+        </w:rPr>
+      </w:pPr>
+      <w:r>
+        <w:rPr>
+          <w:sz w:val="20"/>
+        </w:rPr>
+        <w:t xml:space="preserve">Designed, implemented and managed a service written in PHP to allow music artist to share digital media through NFC capable devices for </w:t>
+      </w:r>
+      <w:hyperlink r:id="rId9" w:history="1">
+        <w:r>
+          <w:rPr>
+            <w:rStyle w:val="Hyperlink"/>
+            <w:sz w:val="20"/>
+          </w:rPr>
+          <w:t>www.flashcrystal.com</w:t>
+        </w:r>
+      </w:hyperlink>
+    </w:p>
+    <w:p>
+      <w:pPr>
+        <w:pStyle w:val="Achievement"/>
+        <w:numPr>
+          <w:ilvl w:val="0"/>
+          <w:numId w:val="2"/>
+        </w:numPr>
+        <w:spacing w:after="0" w:line="276" w:lineRule="auto"/>
+        <w:ind w:hanging="266"/>
+        <w:rPr>
+          <w:sz w:val="20"/>
+          <w:szCs w:val="18"/>
+        </w:rPr>
+      </w:pPr>
+      <w:r>
+        <w:rPr>
+          <w:sz w:val="20"/>
+          <w:szCs w:val="18"/>
+        </w:rPr>
+        <w:t xml:space="preserve">Designed, implemented, and managed a </w:t>
+      </w:r>
+      <w:proofErr w:type="spellStart"/>
+      <w:r>
+        <w:rPr>
+          <w:sz w:val="20"/>
+          <w:szCs w:val="18"/>
+        </w:rPr>
+        <w:t>RESTful</w:t>
+      </w:r>
+      <w:proofErr w:type="spellEnd"/>
+      <w:r>
+        <w:rPr>
+          <w:sz w:val="20"/>
+          <w:szCs w:val="18"/>
+        </w:rPr>
+        <w:t xml:space="preserve"> web service written in </w:t>
+      </w:r>
+      <w:proofErr w:type="spellStart"/>
+      <w:r>
+        <w:rPr>
+          <w:sz w:val="20"/>
+          <w:szCs w:val="18"/>
+        </w:rPr>
+        <w:t>nodejs</w:t>
+      </w:r>
+      <w:proofErr w:type="spellEnd"/>
+      <w:r>
+        <w:rPr>
+          <w:sz w:val="20"/>
+          <w:szCs w:val="18"/>
+        </w:rPr>
+        <w:t xml:space="preserve"> that provides the backend for the mobile app of an </w:t>
+      </w:r>
+      <w:proofErr w:type="spellStart"/>
+      <w:r>
+        <w:rPr>
+          <w:sz w:val="20"/>
+          <w:szCs w:val="18"/>
+        </w:rPr>
+        <w:t>ed</w:t>
+      </w:r>
+      <w:proofErr w:type="spellEnd"/>
+      <w:r>
+        <w:rPr>
+          <w:sz w:val="20"/>
+          <w:szCs w:val="18"/>
+        </w:rPr>
+        <w:t xml:space="preserve">-tech startup, </w:t>
+      </w:r>
+      <w:hyperlink r:id="rId10" w:history="1">
+        <w:r>
+          <w:rPr>
+            <w:rStyle w:val="Hyperlink"/>
+            <w:sz w:val="20"/>
+            <w:szCs w:val="18"/>
+          </w:rPr>
+          <w:t>www.edfundrgiving.com</w:t>
+        </w:r>
+      </w:hyperlink>
+      <w:r>
+        <w:rPr>
+          <w:sz w:val="20"/>
+          <w:szCs w:val="18"/>
+        </w:rPr>
+        <w:t>, which allows alumni and faculty to donate directly to student organizations</w:t>
+      </w:r>
+      <w:bookmarkStart w:id="0" w:name="_GoBack"/>
+      <w:bookmarkEnd w:id="0"/>
     </w:p>
     <w:tbl>
       <w:tblPr>
@@ -676,60 +1022,21 @@
     <w:p>
       <w:pPr>
         <w:pStyle w:val="Achievement"/>
-        <w:numPr>
-          <w:ilvl w:val="0"/>
-          <w:numId w:val="2"/>
-        </w:numPr>
-        <w:spacing w:after="0" w:line="276" w:lineRule="auto"/>
-        <w:ind w:left="810"/>
-        <w:rPr>
-          <w:sz w:val="20"/>
-          <w:szCs w:val="18"/>
-        </w:rPr>
-      </w:pPr>
-      <w:r>
-        <w:rPr>
-          <w:sz w:val="20"/>
-          <w:szCs w:val="18"/>
-        </w:rPr>
-        <w:t>Designed and implemen</w:t>
-      </w:r>
-      <w:r>
-        <w:rPr>
-          <w:sz w:val="20"/>
-          <w:szCs w:val="18"/>
-        </w:rPr>
-        <w:t xml:space="preserve">ted SOAP and </w:t>
+        <w:ind w:left="540" w:firstLine="30"/>
+      </w:pPr>
+      <w:r>
+        <w:t xml:space="preserve">A member of the Enterprise API platform team that lead the adoption of REST APIs in the Digital organization by implementing </w:t>
+      </w:r>
+      <w:r>
+        <w:t xml:space="preserve">frameworks and processes to ease developer workflows and provide guidance to </w:t>
       </w:r>
       <w:proofErr w:type="spellStart"/>
       <w:r>
-        <w:rPr>
-          <w:sz w:val="20"/>
-          <w:szCs w:val="18"/>
-        </w:rPr>
-        <w:t>RE</w:t>
-      </w:r>
-      <w:r>
-        <w:rPr>
-          <w:sz w:val="20"/>
-          <w:szCs w:val="18"/>
-        </w:rPr>
-        <w:t>STful</w:t>
+        <w:t>RESTful</w:t>
       </w:r>
       <w:proofErr w:type="spellEnd"/>
       <w:r>
-        <w:rPr>
-          <w:sz w:val="20"/>
-          <w:szCs w:val="18"/>
-        </w:rPr>
-        <w:t xml:space="preserve"> middleware</w:t>
-      </w:r>
-      <w:r>
-        <w:rPr>
-          <w:sz w:val="20"/>
-          <w:szCs w:val="18"/>
-        </w:rPr>
-        <w:t xml:space="preserve"> using Jersey and Spring frameworks</w:t>
+        <w:t xml:space="preserve"> API design and implementation.</w:t>
       </w:r>
     </w:p>
     <w:p>
@@ -751,14 +1058,67 @@
           <w:sz w:val="20"/>
           <w:szCs w:val="18"/>
         </w:rPr>
-        <w:t>Implemented 2-way SSL between an internal portal and a</w:t>
-      </w:r>
-      <w:r>
-        <w:rPr>
-          <w:sz w:val="20"/>
-          <w:szCs w:val="18"/>
-        </w:rPr>
-        <w:t>n API sandbox</w:t>
+        <w:t>Designed and implemen</w:t>
+      </w:r>
+      <w:r>
+        <w:rPr>
+          <w:sz w:val="20"/>
+          <w:szCs w:val="18"/>
+        </w:rPr>
+        <w:t xml:space="preserve">ted SOAP and </w:t>
+      </w:r>
+      <w:proofErr w:type="spellStart"/>
+      <w:r>
+        <w:rPr>
+          <w:sz w:val="20"/>
+          <w:szCs w:val="18"/>
+        </w:rPr>
+        <w:t>RE</w:t>
+      </w:r>
+      <w:r>
+        <w:rPr>
+          <w:sz w:val="20"/>
+          <w:szCs w:val="18"/>
+        </w:rPr>
+        <w:t>STful</w:t>
+      </w:r>
+      <w:proofErr w:type="spellEnd"/>
+      <w:r>
+        <w:rPr>
+          <w:sz w:val="20"/>
+          <w:szCs w:val="18"/>
+        </w:rPr>
+        <w:t xml:space="preserve"> middleware</w:t>
+      </w:r>
+      <w:r>
+        <w:rPr>
+          <w:sz w:val="20"/>
+          <w:szCs w:val="18"/>
+        </w:rPr>
+        <w:t xml:space="preserve"> using</w:t>
+      </w:r>
+      <w:r>
+        <w:rPr>
+          <w:sz w:val="20"/>
+          <w:szCs w:val="18"/>
+        </w:rPr>
+        <w:t xml:space="preserve"> an internal framework built on Jersey and </w:t>
+      </w:r>
+      <w:proofErr w:type="gramStart"/>
+      <w:r>
+        <w:rPr>
+          <w:sz w:val="20"/>
+          <w:szCs w:val="18"/>
+        </w:rPr>
+        <w:t>Spring</w:t>
+      </w:r>
+      <w:proofErr w:type="gramEnd"/>
+      <w:r>
+        <w:rPr>
+          <w:sz w:val="20"/>
+          <w:szCs w:val="18"/>
+        </w:rPr>
+        <w:t>.</w:t>
       </w:r>
     </w:p>
     <w:p>
@@ -769,41 +1129,18 @@
           <w:numId w:val="2"/>
         </w:numPr>
         <w:spacing w:after="0" w:line="276" w:lineRule="auto"/>
-        <w:ind w:left="810"/>
-        <w:rPr>
-          <w:sz w:val="20"/>
-          <w:szCs w:val="18"/>
-        </w:rPr>
-      </w:pPr>
-      <w:r>
-        <w:rPr>
-          <w:sz w:val="20"/>
-          <w:szCs w:val="18"/>
-        </w:rPr>
-        <w:t>Built a system to manage a</w:t>
-      </w:r>
-      <w:r>
-        <w:rPr>
-          <w:sz w:val="20"/>
-          <w:szCs w:val="18"/>
-        </w:rPr>
-        <w:t xml:space="preserve"> cluster of </w:t>
-      </w:r>
-      <w:proofErr w:type="spellStart"/>
-      <w:r>
-        <w:rPr>
-          <w:sz w:val="20"/>
-          <w:szCs w:val="18"/>
-        </w:rPr>
-        <w:t>Wiremock</w:t>
-      </w:r>
-      <w:proofErr w:type="spellEnd"/>
-      <w:r>
-        <w:rPr>
-          <w:sz w:val="20"/>
-          <w:szCs w:val="18"/>
-        </w:rPr>
-        <w:t xml:space="preserve"> instances to provide extensible stubbing for APIs on the developer portal.</w:t>
+        <w:ind w:hanging="270"/>
+        <w:rPr>
+          <w:sz w:val="20"/>
+          <w:szCs w:val="18"/>
+        </w:rPr>
+      </w:pPr>
+      <w:r>
+        <w:rPr>
+          <w:sz w:val="20"/>
+          <w:szCs w:val="18"/>
+        </w:rPr>
+        <w:t>Built a platform that provided a sandbox that allowed teams to deploy APIs which can be used by the enterprise through Swagger UI and development testing</w:t>
       </w:r>
     </w:p>
     <w:p>
@@ -814,18 +1151,18 @@
           <w:numId w:val="2"/>
         </w:numPr>
         <w:spacing w:after="0" w:line="276" w:lineRule="auto"/>
-        <w:ind w:left="810"/>
-        <w:rPr>
-          <w:sz w:val="20"/>
-          <w:szCs w:val="18"/>
-        </w:rPr>
-      </w:pPr>
-      <w:r>
-        <w:rPr>
-          <w:sz w:val="20"/>
-          <w:szCs w:val="18"/>
-        </w:rPr>
-        <w:t>Designed, managed, and automated processes to publish static Swagger specs</w:t>
+        <w:ind w:hanging="270"/>
+        <w:rPr>
+          <w:sz w:val="20"/>
+          <w:szCs w:val="18"/>
+        </w:rPr>
+      </w:pPr>
+      <w:r>
+        <w:rPr>
+          <w:sz w:val="20"/>
+          <w:szCs w:val="18"/>
+        </w:rPr>
+        <w:t>Implementing a mock an stub layer between the enterprise and an API sandbox which significantly decreased the time for product prototyping and eased developer testing</w:t>
       </w:r>
     </w:p>
     <w:p>
@@ -836,7 +1173,7 @@
           <w:numId w:val="2"/>
         </w:numPr>
         <w:spacing w:after="0" w:line="276" w:lineRule="auto"/>
-        <w:ind w:left="810"/>
+        <w:ind w:hanging="270"/>
         <w:rPr>
           <w:sz w:val="20"/>
           <w:szCs w:val="18"/>
@@ -849,20 +1186,27 @@
         </w:rPr>
         <w:t>Lead for college hire technical interviews</w:t>
       </w:r>
-    </w:p>
-    <w:p>
-      <w:pPr>
-        <w:pStyle w:val="CompanyNameOne"/>
-        <w:tabs>
-          <w:tab w:val="right" w:pos="-12412"/>
-        </w:tabs>
-        <w:ind w:left="360"/>
-        <w:rPr>
-          <w:b/>
-          <w:sz w:val="20"/>
-          <w:szCs w:val="18"/>
-        </w:rPr>
-      </w:pPr>
+      <w:r>
+        <w:rPr>
+          <w:sz w:val="20"/>
+          <w:szCs w:val="18"/>
+        </w:rPr>
+        <w:t xml:space="preserve"> where I designed the technical and behavioral interview questions. Trained over 50 associates to deliver, evaluate, and discuss tec</w:t>
+      </w:r>
+      <w:r>
+        <w:rPr>
+          <w:sz w:val="20"/>
+          <w:szCs w:val="18"/>
+        </w:rPr>
+        <w:t>hnical interview questions. P</w:t>
+      </w:r>
+      <w:r>
+        <w:rPr>
+          <w:sz w:val="20"/>
+          <w:szCs w:val="18"/>
+        </w:rPr>
+        <w:t>rovided enrichment sessions for associates in non software engineering roles.</w:t>
+      </w:r>
     </w:p>
     <w:tbl>
       <w:tblPr>
@@ -1090,92 +1434,173 @@
           <w:sz w:val="20"/>
         </w:rPr>
         <w:pict w14:anchorId="17BBCE00">
-          <v:rect id="_x0000_i1026" style="width:504.25pt;height:.05pt" o:hrpct="966" o:hralign="center" o:hrstd="t" o:hr="t" fillcolor="#aca899" stroked="f"/>
+          <v:rect id="_x0000_i1070" style="width:504.25pt;height:.05pt" o:hrpct="966" o:hralign="center" o:hrstd="t" o:hr="t" fillcolor="#aca899" stroked="f"/>
         </w:pict>
       </w:r>
     </w:p>
-    <w:p>
-      <w:pPr>
-        <w:pStyle w:val="Achievement"/>
-        <w:ind w:left="0" w:firstLine="360"/>
-        <w:rPr>
-          <w:b/>
-          <w:sz w:val="20"/>
-          <w:szCs w:val="18"/>
-        </w:rPr>
-      </w:pPr>
-      <w:r>
-        <w:rPr>
-          <w:b/>
-          <w:sz w:val="20"/>
-          <w:szCs w:val="18"/>
-        </w:rPr>
-        <w:t xml:space="preserve">Vanderbilt University - </w:t>
-      </w:r>
-      <w:r>
-        <w:rPr>
-          <w:sz w:val="20"/>
-          <w:szCs w:val="18"/>
-        </w:rPr>
-        <w:t>Bachelor of En</w:t>
-      </w:r>
-      <w:r>
-        <w:rPr>
-          <w:sz w:val="20"/>
-          <w:szCs w:val="18"/>
-        </w:rPr>
-        <w:t>gineering -</w:t>
-      </w:r>
-      <w:r>
-        <w:rPr>
-          <w:b/>
-          <w:sz w:val="20"/>
-          <w:szCs w:val="18"/>
-        </w:rPr>
-        <w:t xml:space="preserve"> </w:t>
-      </w:r>
-      <w:r>
-        <w:rPr>
-          <w:sz w:val="20"/>
-          <w:szCs w:val="18"/>
-        </w:rPr>
-        <w:t>Computer Engineering and Engineering Management</w:t>
-      </w:r>
-      <w:r>
-        <w:rPr>
-          <w:sz w:val="20"/>
-          <w:szCs w:val="18"/>
-        </w:rPr>
-        <w:t xml:space="preserve"> </w:t>
-      </w:r>
-      <w:r>
-        <w:rPr>
-          <w:b/>
-          <w:sz w:val="20"/>
-          <w:szCs w:val="18"/>
-        </w:rPr>
-        <w:tab/>
-      </w:r>
-      <w:r>
-        <w:rPr>
-          <w:b/>
-          <w:sz w:val="20"/>
-          <w:szCs w:val="18"/>
-        </w:rPr>
-        <w:tab/>
-        <w:t>May 2012</w:t>
-      </w:r>
-    </w:p>
-    <w:p>
-      <w:pPr>
-        <w:pStyle w:val="Achievement"/>
-        <w:ind w:left="360" w:firstLine="0"/>
-        <w:rPr>
-          <w:sz w:val="20"/>
-          <w:szCs w:val="18"/>
-        </w:rPr>
-      </w:pPr>
-    </w:p>
+    <w:tbl>
+      <w:tblPr>
+        <w:tblStyle w:val="TableGrid"/>
+        <w:tblW w:w="10188" w:type="dxa"/>
+        <w:tblInd w:w="360" w:type="dxa"/>
+        <w:tblBorders>
+          <w:top w:val="none" w:sz="0" w:space="0" w:color="auto"/>
+          <w:left w:val="none" w:sz="0" w:space="0" w:color="auto"/>
+          <w:bottom w:val="none" w:sz="0" w:space="0" w:color="auto"/>
+          <w:right w:val="none" w:sz="0" w:space="0" w:color="auto"/>
+          <w:insideH w:val="none" w:sz="0" w:space="0" w:color="auto"/>
+          <w:insideV w:val="none" w:sz="0" w:space="0" w:color="auto"/>
+        </w:tblBorders>
+        <w:tblLook w:val="04A0" w:firstRow="1" w:lastRow="0" w:firstColumn="1" w:lastColumn="0" w:noHBand="0" w:noVBand="1"/>
+      </w:tblPr>
+      <w:tblGrid>
+        <w:gridCol w:w="2358"/>
+        <w:gridCol w:w="5580"/>
+        <w:gridCol w:w="2250"/>
+      </w:tblGrid>
+      <w:tr>
+        <w:tc>
+          <w:tcPr>
+            <w:tcW w:w="2358" w:type="dxa"/>
+          </w:tcPr>
+          <w:p>
+            <w:pPr>
+              <w:pStyle w:val="CompanyNameOne"/>
+              <w:tabs>
+                <w:tab w:val="clear" w:pos="1440"/>
+                <w:tab w:val="clear" w:pos="6480"/>
+                <w:tab w:val="right" w:pos="-12412"/>
+                <w:tab w:val="left" w:pos="1800"/>
+                <w:tab w:val="left" w:pos="2880"/>
+                <w:tab w:val="right" w:pos="10440"/>
+              </w:tabs>
+              <w:spacing w:before="20"/>
+              <w:rPr>
+                <w:b/>
+                <w:sz w:val="20"/>
+                <w:szCs w:val="18"/>
+              </w:rPr>
+            </w:pPr>
+            <w:r>
+              <w:rPr>
+                <w:b/>
+                <w:sz w:val="20"/>
+                <w:szCs w:val="18"/>
+              </w:rPr>
+              <w:t>Vanderbilt University</w:t>
+            </w:r>
+          </w:p>
+        </w:tc>
+        <w:tc>
+          <w:tcPr>
+            <w:tcW w:w="5580" w:type="dxa"/>
+          </w:tcPr>
+          <w:p>
+            <w:pPr>
+              <w:pStyle w:val="CompanyNameOne"/>
+              <w:tabs>
+                <w:tab w:val="clear" w:pos="1440"/>
+                <w:tab w:val="clear" w:pos="6480"/>
+                <w:tab w:val="right" w:pos="-12412"/>
+                <w:tab w:val="left" w:pos="1800"/>
+                <w:tab w:val="left" w:pos="2880"/>
+                <w:tab w:val="right" w:pos="10440"/>
+              </w:tabs>
+              <w:spacing w:before="20"/>
+              <w:jc w:val="center"/>
+              <w:rPr>
+                <w:sz w:val="20"/>
+                <w:szCs w:val="18"/>
+              </w:rPr>
+            </w:pPr>
+            <w:r>
+              <w:rPr>
+                <w:sz w:val="20"/>
+                <w:szCs w:val="18"/>
+              </w:rPr>
+              <w:t xml:space="preserve">B.E. </w:t>
+            </w:r>
+            <w:r>
+              <w:rPr>
+                <w:sz w:val="20"/>
+                <w:szCs w:val="18"/>
+              </w:rPr>
+              <w:t xml:space="preserve">Computer </w:t>
+            </w:r>
+            <w:proofErr w:type="gramStart"/>
+            <w:r>
+              <w:rPr>
+                <w:sz w:val="20"/>
+                <w:szCs w:val="18"/>
+              </w:rPr>
+              <w:t>Engineering  and</w:t>
+            </w:r>
+            <w:proofErr w:type="gramEnd"/>
+            <w:r>
+              <w:rPr>
+                <w:sz w:val="20"/>
+                <w:szCs w:val="18"/>
+              </w:rPr>
+              <w:t xml:space="preserve"> </w:t>
+            </w:r>
+            <w:r>
+              <w:rPr>
+                <w:sz w:val="20"/>
+                <w:szCs w:val="18"/>
+              </w:rPr>
+              <w:t>Engineering</w:t>
+            </w:r>
+            <w:r>
+              <w:rPr>
+                <w:sz w:val="20"/>
+                <w:szCs w:val="18"/>
+              </w:rPr>
+              <w:t xml:space="preserve"> </w:t>
+            </w:r>
+            <w:r>
+              <w:rPr>
+                <w:sz w:val="20"/>
+                <w:szCs w:val="18"/>
+              </w:rPr>
+              <w:t>Management</w:t>
+            </w:r>
+          </w:p>
+        </w:tc>
+        <w:tc>
+          <w:tcPr>
+            <w:tcW w:w="2250" w:type="dxa"/>
+          </w:tcPr>
+          <w:p>
+            <w:pPr>
+              <w:pStyle w:val="CompanyNameOne"/>
+              <w:tabs>
+                <w:tab w:val="clear" w:pos="1440"/>
+                <w:tab w:val="clear" w:pos="6480"/>
+                <w:tab w:val="right" w:pos="-12412"/>
+                <w:tab w:val="left" w:pos="1800"/>
+                <w:tab w:val="left" w:pos="2880"/>
+                <w:tab w:val="right" w:pos="10440"/>
+              </w:tabs>
+              <w:spacing w:before="20"/>
+              <w:jc w:val="right"/>
+              <w:rPr>
+                <w:b/>
+                <w:sz w:val="20"/>
+                <w:szCs w:val="18"/>
+              </w:rPr>
+            </w:pPr>
+            <w:r>
+              <w:rPr>
+                <w:b/>
+                <w:sz w:val="20"/>
+                <w:szCs w:val="18"/>
+              </w:rPr>
+              <w:t>May 2012</w:t>
+            </w:r>
+          </w:p>
+        </w:tc>
+      </w:tr>
+    </w:tbl>
     <w:p>
       <w:pPr>
         <w:pStyle w:val="SectionTitle"/>
@@ -1183,1049 +1608,20 @@
           <w:bottom w:val="none" w:sz="0" w:space="0" w:color="auto"/>
         </w:pBdr>
         <w:spacing w:before="0" w:line="240" w:lineRule="auto"/>
-        <w:ind w:left="360"/>
         <w:rPr>
           <w:b/>
           <w:caps w:val="0"/>
           <w:spacing w:val="0"/>
           <w:szCs w:val="24"/>
         </w:rPr>
-      </w:pPr>
-      <w:r>
-        <w:rPr>
-          <w:b/>
-          <w:caps w:val="0"/>
-          <w:spacing w:val="0"/>
-          <w:szCs w:val="24"/>
-        </w:rPr>
-        <w:t>TECHNICAL SKILLS</w:t>
-      </w:r>
-      <w:r>
-        <w:rPr>
-          <w:b/>
-          <w:caps w:val="0"/>
-          <w:spacing w:val="0"/>
-          <w:szCs w:val="24"/>
-        </w:rPr>
-        <w:t xml:space="preserve"> AND EXPERIENCE</w:t>
-      </w:r>
-    </w:p>
-    <w:p>
-      <w:pPr>
-        <w:rPr>
-          <w:rFonts w:ascii="Garamond" w:hAnsi="Garamond"/>
-          <w:sz w:val="20"/>
-        </w:rPr>
-      </w:pPr>
-      <w:r>
-        <w:rPr>
-          <w:rFonts w:ascii="Garamond" w:hAnsi="Garamond"/>
-          <w:sz w:val="20"/>
-        </w:rPr>
-        <w:pict w14:anchorId="1ADA9C5D">
-          <v:rect id="_x0000_i1027" style="width:504.25pt;height:.05pt" o:hrpct="966" o:hralign="center" o:hrstd="t" o:hr="t" fillcolor="#aca899" stroked="f"/>
-        </w:pict>
-      </w:r>
-    </w:p>
-    <w:p>
-      <w:pPr>
-        <w:pStyle w:val="Heading1"/>
-        <w:ind w:left="360"/>
         <w:sectPr>
-          <w:headerReference w:type="default" r:id="rId9"/>
+          <w:headerReference w:type="default" r:id="rId11"/>
           <w:pgSz w:w="12240" w:h="15840"/>
           <w:pgMar w:top="720" w:right="720" w:bottom="720" w:left="720" w:header="360" w:footer="144" w:gutter="0"/>
           <w:cols w:space="720"/>
           <w:docGrid w:linePitch="360"/>
         </w:sectPr>
       </w:pPr>
-    </w:p>
-    <w:p>
-      <w:pPr>
-        <w:pStyle w:val="Heading1"/>
-        <w:spacing w:after="60"/>
-        <w:ind w:left="270"/>
-      </w:pPr>
-      <w:r>
-        <w:rPr>
-          <w:u w:val="single"/>
-        </w:rPr>
-        <w:lastRenderedPageBreak/>
-        <w:t>Front End</w:t>
-      </w:r>
-    </w:p>
-    <w:p>
-      <w:pPr>
-        <w:pStyle w:val="Heading1"/>
-        <w:tabs>
-          <w:tab w:val="left" w:pos="1260"/>
-          <w:tab w:val="left" w:pos="1620"/>
-        </w:tabs>
-        <w:spacing w:after="60"/>
-        <w:ind w:left="180" w:firstLine="180"/>
-        <w:rPr>
-          <w:bCs w:val="0"/>
-          <w:szCs w:val="18"/>
-        </w:rPr>
-      </w:pPr>
-      <w:r>
-        <w:rPr>
-          <w:szCs w:val="18"/>
-        </w:rPr>
-        <w:t>Frameworks</w:t>
-      </w:r>
-      <w:r>
-        <w:rPr>
-          <w:szCs w:val="18"/>
-        </w:rPr>
-        <w:t>:</w:t>
-      </w:r>
-      <w:r>
-        <w:rPr>
-          <w:b w:val="0"/>
-          <w:szCs w:val="18"/>
-        </w:rPr>
-        <w:tab/>
-      </w:r>
-      <w:proofErr w:type="spellStart"/>
-      <w:r>
-        <w:rPr>
-          <w:b w:val="0"/>
-          <w:szCs w:val="18"/>
-        </w:rPr>
-        <w:t>AngularJS</w:t>
-      </w:r>
-      <w:proofErr w:type="spellEnd"/>
-      <w:r>
-        <w:rPr>
-          <w:b w:val="0"/>
-          <w:szCs w:val="18"/>
-        </w:rPr>
-        <w:t>, Bootstrap</w:t>
-      </w:r>
-    </w:p>
-    <w:p>
-      <w:pPr>
-        <w:pStyle w:val="Heading1"/>
-        <w:spacing w:after="60"/>
-        <w:ind w:left="270"/>
-        <w:rPr>
-          <w:u w:val="single"/>
-        </w:rPr>
-      </w:pPr>
-    </w:p>
-    <w:p>
-      <w:pPr>
-        <w:pStyle w:val="Heading1"/>
-        <w:spacing w:after="60"/>
-        <w:ind w:left="270"/>
-      </w:pPr>
-      <w:r>
-        <w:rPr>
-          <w:u w:val="single"/>
-        </w:rPr>
-        <w:t>Back End</w:t>
-      </w:r>
-    </w:p>
-    <w:p>
-      <w:pPr>
-        <w:pStyle w:val="Heading1"/>
-        <w:tabs>
-          <w:tab w:val="left" w:pos="1260"/>
-          <w:tab w:val="left" w:pos="1620"/>
-        </w:tabs>
-        <w:spacing w:after="60"/>
-        <w:ind w:left="180" w:firstLine="180"/>
-        <w:rPr>
-          <w:b w:val="0"/>
-          <w:szCs w:val="18"/>
-        </w:rPr>
-      </w:pPr>
-      <w:r>
-        <w:rPr>
-          <w:szCs w:val="18"/>
-        </w:rPr>
-        <w:t>Languages</w:t>
-      </w:r>
-      <w:r>
-        <w:rPr>
-          <w:szCs w:val="18"/>
-        </w:rPr>
-        <w:t>:</w:t>
-      </w:r>
-      <w:r>
-        <w:rPr>
-          <w:b w:val="0"/>
-          <w:szCs w:val="18"/>
-        </w:rPr>
-        <w:tab/>
-        <w:t xml:space="preserve">PHP, </w:t>
-      </w:r>
-      <w:proofErr w:type="spellStart"/>
-      <w:r>
-        <w:rPr>
-          <w:b w:val="0"/>
-          <w:szCs w:val="18"/>
-        </w:rPr>
-        <w:t>NodeJS</w:t>
-      </w:r>
-      <w:proofErr w:type="spellEnd"/>
-      <w:r>
-        <w:rPr>
-          <w:b w:val="0"/>
-          <w:szCs w:val="18"/>
-        </w:rPr>
-        <w:t>, Java</w:t>
-      </w:r>
-    </w:p>
-    <w:p>
-      <w:pPr>
-        <w:pStyle w:val="Heading1"/>
-        <w:tabs>
-          <w:tab w:val="left" w:pos="1260"/>
-          <w:tab w:val="left" w:pos="1620"/>
-          <w:tab w:val="left" w:pos="1710"/>
-        </w:tabs>
-        <w:spacing w:after="60"/>
-        <w:ind w:left="180" w:firstLine="180"/>
-        <w:rPr>
-          <w:b w:val="0"/>
-          <w:szCs w:val="18"/>
-        </w:rPr>
-      </w:pPr>
-      <w:r>
-        <w:rPr>
-          <w:szCs w:val="18"/>
-        </w:rPr>
-        <w:t>Scripting:</w:t>
-      </w:r>
-      <w:r>
-        <w:rPr>
-          <w:szCs w:val="18"/>
-        </w:rPr>
-        <w:tab/>
-      </w:r>
-      <w:r>
-        <w:rPr>
-          <w:szCs w:val="18"/>
-        </w:rPr>
-        <w:tab/>
-      </w:r>
-      <w:r>
-        <w:rPr>
-          <w:b w:val="0"/>
-          <w:szCs w:val="18"/>
-        </w:rPr>
-        <w:t xml:space="preserve">Unix, Bash, </w:t>
-      </w:r>
-      <w:proofErr w:type="spellStart"/>
-      <w:r>
-        <w:rPr>
-          <w:b w:val="0"/>
-          <w:szCs w:val="18"/>
-        </w:rPr>
-        <w:t>Korn</w:t>
-      </w:r>
-      <w:proofErr w:type="spellEnd"/>
-      <w:r>
-        <w:rPr>
-          <w:b w:val="0"/>
-          <w:szCs w:val="18"/>
-        </w:rPr>
-        <w:t>, Python, Ruby</w:t>
-      </w:r>
-    </w:p>
-    <w:p>
-      <w:pPr>
-        <w:tabs>
-          <w:tab w:val="left" w:pos="1620"/>
-          <w:tab w:val="left" w:pos="1710"/>
-        </w:tabs>
-        <w:ind w:left="180" w:firstLine="180"/>
-        <w:rPr>
-          <w:rFonts w:ascii="Garamond" w:hAnsi="Garamond"/>
-          <w:bCs/>
-          <w:sz w:val="20"/>
-          <w:szCs w:val="18"/>
-        </w:rPr>
-      </w:pPr>
-      <w:r>
-        <w:rPr>
-          <w:rFonts w:ascii="Garamond" w:hAnsi="Garamond"/>
-          <w:b/>
-          <w:bCs/>
-          <w:sz w:val="20"/>
-          <w:szCs w:val="18"/>
-        </w:rPr>
-        <w:t>Databases</w:t>
-      </w:r>
-      <w:r>
-        <w:rPr>
-          <w:rFonts w:ascii="Garamond" w:hAnsi="Garamond"/>
-          <w:b/>
-          <w:bCs/>
-          <w:sz w:val="20"/>
-          <w:szCs w:val="18"/>
-        </w:rPr>
-        <w:t>:</w:t>
-      </w:r>
-      <w:r>
-        <w:rPr>
-          <w:rFonts w:ascii="Garamond" w:hAnsi="Garamond"/>
-          <w:b/>
-          <w:bCs/>
-          <w:sz w:val="20"/>
-          <w:szCs w:val="18"/>
-        </w:rPr>
-        <w:tab/>
-      </w:r>
-      <w:r>
-        <w:rPr>
-          <w:rFonts w:ascii="Garamond" w:hAnsi="Garamond"/>
-          <w:bCs/>
-          <w:sz w:val="20"/>
-          <w:szCs w:val="18"/>
-        </w:rPr>
-        <w:t>MySQL</w:t>
-      </w:r>
-      <w:r>
-        <w:rPr>
-          <w:rFonts w:ascii="Garamond" w:hAnsi="Garamond"/>
-          <w:bCs/>
-          <w:sz w:val="20"/>
-          <w:szCs w:val="18"/>
-        </w:rPr>
-        <w:t>, PostgreSQL</w:t>
-      </w:r>
-    </w:p>
-    <w:p>
-      <w:pPr>
-        <w:tabs>
-          <w:tab w:val="left" w:pos="1620"/>
-          <w:tab w:val="left" w:pos="1710"/>
-        </w:tabs>
-        <w:ind w:left="180" w:firstLine="180"/>
-        <w:rPr>
-          <w:rFonts w:ascii="Garamond" w:hAnsi="Garamond"/>
-          <w:bCs/>
-          <w:sz w:val="20"/>
-          <w:szCs w:val="18"/>
-        </w:rPr>
-      </w:pPr>
-    </w:p>
-    <w:p>
-      <w:pPr>
-        <w:pStyle w:val="Heading1"/>
-        <w:spacing w:after="60"/>
-        <w:ind w:left="270"/>
-      </w:pPr>
-      <w:r>
-        <w:rPr>
-          <w:u w:val="single"/>
-        </w:rPr>
-        <w:t>Development Tools</w:t>
-      </w:r>
-      <w:r>
-        <w:t xml:space="preserve"> </w:t>
-      </w:r>
-    </w:p>
-    <w:p>
-      <w:pPr>
-        <w:pStyle w:val="Heading1"/>
-        <w:tabs>
-          <w:tab w:val="left" w:pos="1260"/>
-          <w:tab w:val="left" w:pos="1620"/>
-          <w:tab w:val="left" w:pos="1710"/>
-        </w:tabs>
-        <w:spacing w:after="60"/>
-        <w:ind w:left="270" w:firstLine="180"/>
-        <w:rPr>
-          <w:b w:val="0"/>
-          <w:szCs w:val="18"/>
-        </w:rPr>
-      </w:pPr>
-      <w:r>
-        <w:rPr>
-          <w:szCs w:val="18"/>
-        </w:rPr>
-        <w:t>VCS:</w:t>
-      </w:r>
-      <w:r>
-        <w:rPr>
-          <w:szCs w:val="18"/>
-        </w:rPr>
-        <w:tab/>
-      </w:r>
-      <w:r>
-        <w:rPr>
-          <w:szCs w:val="18"/>
-        </w:rPr>
-        <w:tab/>
-      </w:r>
-      <w:proofErr w:type="spellStart"/>
-      <w:r>
-        <w:rPr>
-          <w:b w:val="0"/>
-          <w:szCs w:val="18"/>
-        </w:rPr>
-        <w:t>Git</w:t>
-      </w:r>
-      <w:proofErr w:type="spellEnd"/>
-      <w:r>
-        <w:rPr>
-          <w:b w:val="0"/>
-          <w:szCs w:val="18"/>
-        </w:rPr>
-        <w:t>, Subversion</w:t>
-      </w:r>
-    </w:p>
-    <w:p>
-      <w:pPr>
-        <w:pStyle w:val="Heading1"/>
-        <w:tabs>
-          <w:tab w:val="left" w:pos="1260"/>
-          <w:tab w:val="left" w:pos="1620"/>
-          <w:tab w:val="left" w:pos="1710"/>
-        </w:tabs>
-        <w:spacing w:after="60"/>
-        <w:ind w:left="1610" w:hanging="1160"/>
-        <w:rPr>
-          <w:b w:val="0"/>
-          <w:szCs w:val="18"/>
-        </w:rPr>
-      </w:pPr>
-      <w:r>
-        <w:rPr>
-          <w:szCs w:val="18"/>
-        </w:rPr>
-        <w:t>Build</w:t>
-      </w:r>
-      <w:r>
-        <w:rPr>
-          <w:szCs w:val="18"/>
-        </w:rPr>
-        <w:t>:</w:t>
-      </w:r>
-      <w:r>
-        <w:rPr>
-          <w:b w:val="0"/>
-          <w:szCs w:val="18"/>
-        </w:rPr>
-        <w:tab/>
-      </w:r>
-      <w:r>
-        <w:rPr>
-          <w:b w:val="0"/>
-          <w:szCs w:val="18"/>
-        </w:rPr>
-        <w:tab/>
-      </w:r>
-      <w:r>
-        <w:rPr>
-          <w:b w:val="0"/>
-          <w:szCs w:val="18"/>
-        </w:rPr>
-        <w:t xml:space="preserve">Composer, </w:t>
-      </w:r>
-      <w:proofErr w:type="spellStart"/>
-      <w:r>
-        <w:rPr>
-          <w:b w:val="0"/>
-          <w:szCs w:val="18"/>
-        </w:rPr>
-        <w:t>npm</w:t>
-      </w:r>
-      <w:proofErr w:type="spellEnd"/>
-      <w:r>
-        <w:rPr>
-          <w:b w:val="0"/>
-          <w:szCs w:val="18"/>
-        </w:rPr>
-        <w:t xml:space="preserve">, </w:t>
-      </w:r>
-      <w:r>
-        <w:rPr>
-          <w:b w:val="0"/>
-          <w:szCs w:val="18"/>
-        </w:rPr>
-        <w:t>Maven, Ant, make</w:t>
-      </w:r>
-      <w:r>
-        <w:rPr>
-          <w:b w:val="0"/>
-          <w:szCs w:val="18"/>
-        </w:rPr>
-        <w:t>, grunt, gulp</w:t>
-      </w:r>
-    </w:p>
-    <w:p>
-      <w:pPr>
-        <w:tabs>
-          <w:tab w:val="left" w:pos="1620"/>
-          <w:tab w:val="left" w:pos="1710"/>
-        </w:tabs>
-        <w:rPr>
-          <w:rFonts w:ascii="Garamond" w:hAnsi="Garamond"/>
-          <w:bCs/>
-          <w:sz w:val="20"/>
-          <w:szCs w:val="18"/>
-        </w:rPr>
-      </w:pPr>
-    </w:p>
-    <w:p>
-      <w:pPr>
-        <w:pStyle w:val="Heading1"/>
-        <w:spacing w:after="60"/>
-        <w:ind w:firstLine="270"/>
-        <w:rPr>
-          <w:u w:val="single"/>
-        </w:rPr>
-      </w:pPr>
-      <w:r>
-        <w:rPr>
-          <w:u w:val="single"/>
-        </w:rPr>
-        <w:lastRenderedPageBreak/>
-        <w:t>Design</w:t>
-      </w:r>
-    </w:p>
-    <w:p>
-      <w:pPr>
-        <w:pStyle w:val="Heading1"/>
-        <w:tabs>
-          <w:tab w:val="left" w:pos="1260"/>
-          <w:tab w:val="left" w:pos="1620"/>
-          <w:tab w:val="left" w:pos="1800"/>
-        </w:tabs>
-        <w:spacing w:after="60"/>
-        <w:ind w:left="270" w:firstLine="180"/>
-        <w:rPr>
-          <w:b w:val="0"/>
-          <w:szCs w:val="18"/>
-        </w:rPr>
-      </w:pPr>
-      <w:r>
-        <w:rPr>
-          <w:szCs w:val="18"/>
-        </w:rPr>
-        <w:t>Adobe:</w:t>
-      </w:r>
-      <w:r>
-        <w:rPr>
-          <w:szCs w:val="18"/>
-        </w:rPr>
-        <w:tab/>
-      </w:r>
-      <w:r>
-        <w:rPr>
-          <w:szCs w:val="18"/>
-        </w:rPr>
-        <w:tab/>
-      </w:r>
-      <w:r>
-        <w:rPr>
-          <w:b w:val="0"/>
-          <w:szCs w:val="18"/>
-        </w:rPr>
-        <w:t>Photoshop, Illustrator</w:t>
-      </w:r>
-    </w:p>
-    <w:p>
-      <w:pPr>
-        <w:pStyle w:val="Heading1"/>
-        <w:tabs>
-          <w:tab w:val="left" w:pos="1260"/>
-          <w:tab w:val="left" w:pos="1620"/>
-        </w:tabs>
-        <w:spacing w:after="60"/>
-        <w:ind w:left="270" w:firstLine="180"/>
-        <w:rPr>
-          <w:b w:val="0"/>
-          <w:szCs w:val="18"/>
-        </w:rPr>
-      </w:pPr>
-      <w:r>
-        <w:rPr>
-          <w:szCs w:val="18"/>
-        </w:rPr>
-        <w:t>Open Source:</w:t>
-      </w:r>
-      <w:r>
-        <w:rPr>
-          <w:b w:val="0"/>
-          <w:szCs w:val="18"/>
-        </w:rPr>
-        <w:t xml:space="preserve"> GIMP, </w:t>
-      </w:r>
-      <w:proofErr w:type="spellStart"/>
-      <w:r>
-        <w:rPr>
-          <w:b w:val="0"/>
-          <w:szCs w:val="18"/>
-        </w:rPr>
-        <w:t>Inkscape</w:t>
-      </w:r>
-      <w:proofErr w:type="spellEnd"/>
-    </w:p>
-    <w:p>
-      <w:pPr>
-        <w:pStyle w:val="Heading1"/>
-        <w:spacing w:after="60"/>
-        <w:ind w:left="270"/>
-        <w:rPr>
-          <w:u w:val="single"/>
-        </w:rPr>
-      </w:pPr>
-    </w:p>
-    <w:p>
-      <w:pPr>
-        <w:pStyle w:val="Heading1"/>
-        <w:spacing w:after="60"/>
-        <w:ind w:left="270"/>
-        <w:rPr>
-          <w:u w:val="single"/>
-        </w:rPr>
-      </w:pPr>
-      <w:r>
-        <w:rPr>
-          <w:u w:val="single"/>
-        </w:rPr>
-        <w:t>Web Services</w:t>
-      </w:r>
-    </w:p>
-    <w:p>
-      <w:pPr>
-        <w:pStyle w:val="Heading1"/>
-        <w:tabs>
-          <w:tab w:val="left" w:pos="1260"/>
-          <w:tab w:val="left" w:pos="1620"/>
-          <w:tab w:val="left" w:pos="1800"/>
-        </w:tabs>
-        <w:spacing w:after="60"/>
-        <w:ind w:left="270" w:firstLine="180"/>
-        <w:rPr>
-          <w:b w:val="0"/>
-          <w:szCs w:val="18"/>
-        </w:rPr>
-      </w:pPr>
-      <w:r>
-        <w:rPr>
-          <w:szCs w:val="18"/>
-        </w:rPr>
-        <w:t>Servers:</w:t>
-      </w:r>
-      <w:r>
-        <w:rPr>
-          <w:szCs w:val="18"/>
-        </w:rPr>
-        <w:tab/>
-      </w:r>
-      <w:r>
-        <w:rPr>
-          <w:szCs w:val="18"/>
-        </w:rPr>
-        <w:tab/>
-      </w:r>
-      <w:proofErr w:type="spellStart"/>
-      <w:r>
-        <w:rPr>
-          <w:b w:val="0"/>
-          <w:szCs w:val="18"/>
-        </w:rPr>
-        <w:t>Weblogic</w:t>
-      </w:r>
-      <w:proofErr w:type="spellEnd"/>
-      <w:r>
-        <w:rPr>
-          <w:b w:val="0"/>
-          <w:szCs w:val="18"/>
-        </w:rPr>
-        <w:t xml:space="preserve"> </w:t>
-      </w:r>
-      <w:r>
-        <w:rPr>
-          <w:b w:val="0"/>
-          <w:szCs w:val="18"/>
-        </w:rPr>
-        <w:t>11g</w:t>
-      </w:r>
-      <w:r>
-        <w:rPr>
-          <w:b w:val="0"/>
-          <w:szCs w:val="18"/>
-        </w:rPr>
-        <w:t>, Apache</w:t>
-      </w:r>
-      <w:r>
-        <w:rPr>
-          <w:b w:val="0"/>
-          <w:szCs w:val="18"/>
-        </w:rPr>
-        <w:t>, Jetty, Tomcat</w:t>
-      </w:r>
-      <w:r>
-        <w:rPr>
-          <w:b w:val="0"/>
-          <w:szCs w:val="18"/>
-        </w:rPr>
-        <w:t xml:space="preserve">, </w:t>
-      </w:r>
-      <w:proofErr w:type="spellStart"/>
-      <w:r>
-        <w:rPr>
-          <w:b w:val="0"/>
-          <w:szCs w:val="18"/>
-        </w:rPr>
-        <w:t>Nginx</w:t>
-      </w:r>
-      <w:proofErr w:type="spellEnd"/>
-    </w:p>
-    <w:p>
-      <w:pPr>
-        <w:pStyle w:val="Heading1"/>
-        <w:tabs>
-          <w:tab w:val="left" w:pos="1260"/>
-          <w:tab w:val="left" w:pos="1620"/>
-        </w:tabs>
-        <w:spacing w:after="60"/>
-        <w:ind w:left="270" w:firstLine="180"/>
-        <w:rPr>
-          <w:b w:val="0"/>
-          <w:szCs w:val="18"/>
-        </w:rPr>
-      </w:pPr>
-      <w:r>
-        <w:rPr>
-          <w:szCs w:val="18"/>
-        </w:rPr>
-        <w:t>Frameworks</w:t>
-      </w:r>
-      <w:r>
-        <w:rPr>
-          <w:szCs w:val="18"/>
-        </w:rPr>
-        <w:t>:</w:t>
-      </w:r>
-      <w:r>
-        <w:rPr>
-          <w:szCs w:val="18"/>
-        </w:rPr>
-        <w:t xml:space="preserve"> </w:t>
-      </w:r>
-      <w:r>
-        <w:rPr>
-          <w:szCs w:val="18"/>
-        </w:rPr>
-        <w:tab/>
-      </w:r>
-      <w:r>
-        <w:rPr>
-          <w:b w:val="0"/>
-          <w:szCs w:val="18"/>
-        </w:rPr>
-        <w:t xml:space="preserve">OSB, JAX-WS, </w:t>
-      </w:r>
-      <w:r>
-        <w:rPr>
-          <w:b w:val="0"/>
-          <w:szCs w:val="18"/>
-        </w:rPr>
-        <w:t>Jersey, Spring</w:t>
-      </w:r>
-    </w:p>
-    <w:p>
-      <w:pPr>
-        <w:pStyle w:val="Heading1"/>
-        <w:spacing w:after="60"/>
-        <w:rPr>
-          <w:u w:val="single"/>
-        </w:rPr>
-      </w:pPr>
-    </w:p>
-    <w:p>
-      <w:pPr>
-        <w:pStyle w:val="Heading1"/>
-        <w:spacing w:after="60"/>
-        <w:ind w:left="270"/>
-      </w:pPr>
-      <w:proofErr w:type="spellStart"/>
-      <w:r>
-        <w:rPr>
-          <w:u w:val="single"/>
-        </w:rPr>
-        <w:t>DevOps</w:t>
-      </w:r>
-      <w:proofErr w:type="spellEnd"/>
-    </w:p>
-    <w:p>
-      <w:pPr>
-        <w:pStyle w:val="Heading1"/>
-        <w:tabs>
-          <w:tab w:val="left" w:pos="1260"/>
-          <w:tab w:val="left" w:pos="1620"/>
-          <w:tab w:val="left" w:pos="1710"/>
-        </w:tabs>
-        <w:spacing w:after="60"/>
-        <w:ind w:left="270" w:firstLine="180"/>
-        <w:rPr>
-          <w:b w:val="0"/>
-          <w:szCs w:val="18"/>
-        </w:rPr>
-      </w:pPr>
-      <w:r>
-        <w:rPr>
-          <w:szCs w:val="18"/>
-        </w:rPr>
-        <w:t>AWS:</w:t>
-      </w:r>
-      <w:r>
-        <w:rPr>
-          <w:szCs w:val="18"/>
-        </w:rPr>
-        <w:tab/>
-      </w:r>
-      <w:r>
-        <w:rPr>
-          <w:szCs w:val="18"/>
-        </w:rPr>
-        <w:tab/>
-      </w:r>
-      <w:r>
-        <w:rPr>
-          <w:b w:val="0"/>
-          <w:szCs w:val="18"/>
-        </w:rPr>
-        <w:t>EC2, RDS, S3</w:t>
-      </w:r>
-      <w:r>
-        <w:rPr>
-          <w:b w:val="0"/>
-          <w:szCs w:val="18"/>
-        </w:rPr>
-        <w:t xml:space="preserve">, </w:t>
-      </w:r>
-      <w:proofErr w:type="spellStart"/>
-      <w:r>
-        <w:rPr>
-          <w:b w:val="0"/>
-          <w:szCs w:val="18"/>
-        </w:rPr>
-        <w:t>CloudFront</w:t>
-      </w:r>
-      <w:proofErr w:type="spellEnd"/>
-      <w:r>
-        <w:rPr>
-          <w:b w:val="0"/>
-          <w:szCs w:val="18"/>
-        </w:rPr>
-        <w:t>, Route53, API Gateway, RDS, SQS</w:t>
-      </w:r>
-      <w:r>
-        <w:rPr>
-          <w:b w:val="0"/>
-          <w:szCs w:val="18"/>
-        </w:rPr>
-        <w:t>, Redshift, Kinesis</w:t>
-      </w:r>
-    </w:p>
-    <w:p>
-      <w:pPr>
-        <w:pStyle w:val="Heading1"/>
-        <w:tabs>
-          <w:tab w:val="left" w:pos="1260"/>
-          <w:tab w:val="left" w:pos="1620"/>
-          <w:tab w:val="left" w:pos="1710"/>
-        </w:tabs>
-        <w:spacing w:after="60"/>
-        <w:ind w:left="270" w:firstLine="180"/>
-        <w:rPr>
-          <w:b w:val="0"/>
-          <w:szCs w:val="18"/>
-        </w:rPr>
-        <w:sectPr>
-          <w:type w:val="continuous"/>
-          <w:pgSz w:w="12240" w:h="15840"/>
-          <w:pgMar w:top="720" w:right="720" w:bottom="720" w:left="720" w:header="180" w:footer="720" w:gutter="0"/>
-          <w:cols w:num="2" w:space="540"/>
-          <w:docGrid w:linePitch="360"/>
-        </w:sectPr>
-      </w:pPr>
-      <w:r>
-        <w:rPr>
-          <w:szCs w:val="18"/>
-        </w:rPr>
-        <w:t>Automation</w:t>
-      </w:r>
-      <w:r>
-        <w:rPr>
-          <w:szCs w:val="18"/>
-        </w:rPr>
-        <w:t>:</w:t>
-      </w:r>
-      <w:r>
-        <w:rPr>
-          <w:b w:val="0"/>
-          <w:szCs w:val="18"/>
-        </w:rPr>
-        <w:tab/>
-      </w:r>
-      <w:proofErr w:type="spellStart"/>
-      <w:proofErr w:type="gramStart"/>
-      <w:r>
-        <w:rPr>
-          <w:b w:val="0"/>
-          <w:szCs w:val="18"/>
-        </w:rPr>
-        <w:t>Ansible</w:t>
-      </w:r>
-      <w:proofErr w:type="spellEnd"/>
-      <w:r>
-        <w:rPr>
-          <w:b w:val="0"/>
-          <w:szCs w:val="18"/>
-        </w:rPr>
-        <w:t xml:space="preserve"> ,</w:t>
-      </w:r>
-      <w:proofErr w:type="gramEnd"/>
-      <w:r>
-        <w:rPr>
-          <w:b w:val="0"/>
-          <w:szCs w:val="18"/>
-        </w:rPr>
-        <w:t xml:space="preserve"> </w:t>
-      </w:r>
-      <w:r>
-        <w:rPr>
-          <w:b w:val="0"/>
-          <w:szCs w:val="18"/>
-        </w:rPr>
-        <w:t>Chef</w:t>
-      </w:r>
-      <w:r>
-        <w:rPr>
-          <w:b w:val="0"/>
-          <w:szCs w:val="18"/>
-        </w:rPr>
-        <w:t>,</w:t>
-      </w:r>
-      <w:r>
-        <w:rPr>
-          <w:b w:val="0"/>
-          <w:szCs w:val="18"/>
-        </w:rPr>
-        <w:t xml:space="preserve"> Vagrant, Jenkins</w:t>
-      </w:r>
-    </w:p>
-    <w:p>
-      <w:pPr>
-        <w:pStyle w:val="Achievement"/>
-        <w:spacing w:after="0" w:line="240" w:lineRule="auto"/>
-        <w:ind w:left="0" w:right="446" w:firstLine="0"/>
-        <w:jc w:val="left"/>
-        <w:rPr>
-          <w:sz w:val="20"/>
-        </w:rPr>
-      </w:pPr>
-    </w:p>
-    <w:p>
-      <w:pPr>
-        <w:pStyle w:val="Heading1"/>
-        <w:tabs>
-          <w:tab w:val="left" w:pos="1260"/>
-          <w:tab w:val="left" w:pos="1620"/>
-          <w:tab w:val="left" w:pos="1710"/>
-        </w:tabs>
-        <w:spacing w:after="60"/>
-        <w:ind w:left="270" w:firstLine="180"/>
-        <w:rPr>
-          <w:b w:val="0"/>
-          <w:szCs w:val="18"/>
-        </w:rPr>
-        <w:sectPr>
-          <w:type w:val="continuous"/>
-          <w:pgSz w:w="12240" w:h="15840"/>
-          <w:pgMar w:top="720" w:right="720" w:bottom="720" w:left="720" w:header="180" w:footer="720" w:gutter="0"/>
-          <w:cols w:num="2" w:space="540"/>
-          <w:docGrid w:linePitch="360"/>
-        </w:sectPr>
-      </w:pPr>
-      <w:r>
-        <w:rPr>
-          <w:szCs w:val="18"/>
-        </w:rPr>
-        <w:lastRenderedPageBreak/>
-        <w:t>Containers</w:t>
-      </w:r>
-      <w:r>
-        <w:rPr>
-          <w:szCs w:val="18"/>
-        </w:rPr>
-        <w:t>:</w:t>
-      </w:r>
-      <w:r>
-        <w:rPr>
-          <w:b w:val="0"/>
-          <w:szCs w:val="18"/>
-        </w:rPr>
-        <w:tab/>
-      </w:r>
-      <w:proofErr w:type="spellStart"/>
-      <w:r>
-        <w:rPr>
-          <w:b w:val="0"/>
-          <w:szCs w:val="18"/>
-        </w:rPr>
-        <w:t>docker</w:t>
-      </w:r>
-      <w:proofErr w:type="spellEnd"/>
-      <w:r>
-        <w:rPr>
-          <w:b w:val="0"/>
-          <w:szCs w:val="18"/>
-        </w:rPr>
-        <w:t xml:space="preserve"> , </w:t>
-      </w:r>
-      <w:proofErr w:type="spellStart"/>
-      <w:r>
-        <w:rPr>
-          <w:b w:val="0"/>
-          <w:szCs w:val="18"/>
-        </w:rPr>
-        <w:t>docker</w:t>
-      </w:r>
-      <w:proofErr w:type="spellEnd"/>
-      <w:r>
-        <w:rPr>
-          <w:b w:val="0"/>
-          <w:szCs w:val="18"/>
-        </w:rPr>
-        <w:t>-compose</w:t>
-      </w:r>
-      <w:r>
-        <w:rPr>
-          <w:b w:val="0"/>
-          <w:szCs w:val="18"/>
-        </w:rPr>
-        <w:t xml:space="preserve">, </w:t>
-      </w:r>
-      <w:proofErr w:type="spellStart"/>
-      <w:r>
-        <w:rPr>
-          <w:b w:val="0"/>
-          <w:szCs w:val="18"/>
-        </w:rPr>
-        <w:t>docker</w:t>
-      </w:r>
-      <w:proofErr w:type="spellEnd"/>
-      <w:r>
-        <w:rPr>
-          <w:b w:val="0"/>
-          <w:szCs w:val="18"/>
-        </w:rPr>
-        <w:t>-machine</w:t>
-      </w:r>
-      <w:bookmarkStart w:id="0" w:name="_GoBack"/>
-      <w:bookmarkEnd w:id="0"/>
     </w:p>
     <w:p>
       <w:pPr>
@@ -2326,7 +1722,25 @@
         <w:sz w:val="18"/>
         <w:szCs w:val="18"/>
       </w:rPr>
-      <w:t>8235 Anderson Drive Fairfax, VA 22031</w:t>
+      <w:t xml:space="preserve">4079 </w:t>
+    </w:r>
+    <w:proofErr w:type="spellStart"/>
+    <w:r>
+      <w:rPr>
+        <w:rFonts w:ascii="Garamond" w:hAnsi="Garamond"/>
+        <w:sz w:val="18"/>
+        <w:szCs w:val="18"/>
+      </w:rPr>
+      <w:t>Fountainside</w:t>
+    </w:r>
+    <w:proofErr w:type="spellEnd"/>
+    <w:r>
+      <w:rPr>
+        <w:rFonts w:ascii="Garamond" w:hAnsi="Garamond"/>
+        <w:sz w:val="18"/>
+        <w:szCs w:val="18"/>
+      </w:rPr>
+      <w:t xml:space="preserve"> Lane, Fairfax, VA 22030</w:t>
     </w:r>
   </w:p>
   <w:p>
@@ -3393,7 +2807,7 @@
   <w:style w:type="paragraph" w:default="1" w:styleId="Normal">
     <w:name w:val="Normal"/>
     <w:qFormat/>
-    <w:rsid w:val="003C67DF"/>
+    <w:rsid w:val="007C0504"/>
     <w:rPr>
       <w:sz w:val="24"/>
       <w:szCs w:val="24"/>
@@ -3420,7 +2834,6 @@
   <w:style w:type="character" w:default="1" w:styleId="DefaultParagraphFont">
     <w:name w:val="Default Paragraph Font"/>
     <w:uiPriority w:val="1"/>
-    <w:semiHidden/>
     <w:unhideWhenUsed/>
   </w:style>
   <w:style w:type="table" w:default="1" w:styleId="TableNormal">
@@ -3832,7 +3245,7 @@
   <w:style w:type="paragraph" w:default="1" w:styleId="Normal">
     <w:name w:val="Normal"/>
     <w:qFormat/>
-    <w:rsid w:val="003C67DF"/>
+    <w:rsid w:val="007C0504"/>
     <w:rPr>
       <w:sz w:val="24"/>
       <w:szCs w:val="24"/>
@@ -3859,7 +3272,6 @@
   <w:style w:type="character" w:default="1" w:styleId="DefaultParagraphFont">
     <w:name w:val="Default Paragraph Font"/>
     <w:uiPriority w:val="1"/>
-    <w:semiHidden/>
     <w:unhideWhenUsed/>
   </w:style>
   <w:style w:type="table" w:default="1" w:styleId="TableNormal">
@@ -4408,7 +3820,7 @@
 </file>
 
 <file path=customXml/itemProps1.xml><?xml version="1.0" encoding="utf-8"?>
-<ds:datastoreItem xmlns:ds="http://schemas.openxmlformats.org/officeDocument/2006/customXml" ds:itemID="{CC991092-A74D-7E45-9755-21E20A8D0F6A}">
+<ds:datastoreItem xmlns:ds="http://schemas.openxmlformats.org/officeDocument/2006/customXml" ds:itemID="{06B98B55-1AE5-6A4D-976D-8DC69695D192}">
   <ds:schemaRefs>
     <ds:schemaRef ds:uri="http://schemas.openxmlformats.org/officeDocument/2006/bibliography"/>
   </ds:schemaRefs>

</xml_diff>

<commit_message>
[review] edits and comments by my wonderful wife, Ashley
</commit_message>
<xml_diff>
--- a/R_Gray_resume.docx
+++ b/R_Gray_resume.docx
@@ -221,15 +221,7 @@
           <w:sz w:val="20"/>
           <w:szCs w:val="18"/>
         </w:rPr>
-        <w:t xml:space="preserve">, </w:t>
-      </w:r>
-      <w:r>
-        <w:rPr>
-          <w:b/>
-          <w:sz w:val="20"/>
-          <w:szCs w:val="18"/>
-        </w:rPr>
-        <w:t>Full Stack and Cloud Engineer</w:t>
+        <w:t>, Full Stack and Cloud Engineer</w:t>
       </w:r>
     </w:p>
     <w:p>
@@ -250,12 +242,21 @@
         <w:t xml:space="preserve">A member of the Strategic Technologies </w:t>
       </w:r>
       <w:proofErr w:type="gramStart"/>
-      <w:r>
-        <w:rPr>
-          <w:sz w:val="20"/>
-          <w:szCs w:val="18"/>
-        </w:rPr>
-        <w:t>team</w:t>
+      <w:ins w:id="0" w:author="Rocky Gray" w:date="2016-07-10T23:13:00Z">
+        <w:r>
+          <w:rPr>
+            <w:sz w:val="20"/>
+            <w:szCs w:val="18"/>
+          </w:rPr>
+          <w:t>T</w:t>
+        </w:r>
+      </w:ins>
+      <w:r>
+        <w:rPr>
+          <w:sz w:val="20"/>
+          <w:szCs w:val="18"/>
+        </w:rPr>
+        <w:t>eam</w:t>
       </w:r>
       <w:r>
         <w:rPr>
@@ -301,7 +302,7 @@
           <w:ilvl w:val="0"/>
           <w:numId w:val="2"/>
         </w:numPr>
-        <w:spacing w:line="276" w:lineRule="auto"/>
+        <w:spacing w:line="240" w:lineRule="auto"/>
         <w:ind w:hanging="270"/>
         <w:rPr>
           <w:sz w:val="20"/>
@@ -329,7 +330,7 @@
           <w:sz w:val="20"/>
           <w:szCs w:val="18"/>
         </w:rPr>
-        <w:t>, which reduced on boarding time by over 80%</w:t>
+        <w:t>, which reduced onboarding time by over 80%</w:t>
       </w:r>
     </w:p>
     <w:p>
@@ -339,7 +340,7 @@
           <w:ilvl w:val="0"/>
           <w:numId w:val="2"/>
         </w:numPr>
-        <w:spacing w:line="276" w:lineRule="auto"/>
+        <w:spacing w:line="240" w:lineRule="auto"/>
         <w:ind w:hanging="270"/>
         <w:rPr>
           <w:sz w:val="20"/>
@@ -375,8 +376,8 @@
           <w:ilvl w:val="0"/>
           <w:numId w:val="2"/>
         </w:numPr>
-        <w:spacing w:line="276" w:lineRule="auto"/>
-        <w:ind w:hanging="270"/>
+        <w:spacing w:line="240" w:lineRule="auto"/>
+        <w:ind w:hanging="274"/>
         <w:rPr>
           <w:sz w:val="20"/>
           <w:szCs w:val="18"/>
@@ -397,7 +398,7 @@
           <w:ilvl w:val="0"/>
           <w:numId w:val="2"/>
         </w:numPr>
-        <w:spacing w:line="276" w:lineRule="auto"/>
+        <w:spacing w:line="240" w:lineRule="auto"/>
         <w:ind w:hanging="270"/>
         <w:rPr>
           <w:sz w:val="20"/>
@@ -426,7 +427,7 @@
           <w:ilvl w:val="0"/>
           <w:numId w:val="2"/>
         </w:numPr>
-        <w:spacing w:line="276" w:lineRule="auto"/>
+        <w:spacing w:line="240" w:lineRule="auto"/>
         <w:ind w:hanging="270"/>
         <w:rPr>
           <w:sz w:val="20"/>
@@ -473,7 +474,7 @@
           <w:ilvl w:val="0"/>
           <w:numId w:val="2"/>
         </w:numPr>
-        <w:spacing w:line="276" w:lineRule="auto"/>
+        <w:spacing w:line="240" w:lineRule="auto"/>
         <w:ind w:hanging="270"/>
         <w:rPr>
           <w:sz w:val="20"/>
@@ -485,7 +486,21 @@
           <w:sz w:val="20"/>
           <w:szCs w:val="18"/>
         </w:rPr>
-        <w:t>Implemented a web application firewall using WAF that allowed teams to block users that exhibited unauthorized or questionable behavior</w:t>
+        <w:t xml:space="preserve">Implemented a web application firewall using WAF that allowed teams to block users that exhibited </w:t>
+      </w:r>
+      <w:r>
+        <w:rPr>
+          <w:sz w:val="20"/>
+          <w:szCs w:val="18"/>
+        </w:rPr>
+        <w:t>invalid</w:t>
+      </w:r>
+      <w:r>
+        <w:rPr>
+          <w:sz w:val="20"/>
+          <w:szCs w:val="18"/>
+        </w:rPr>
+        <w:t xml:space="preserve"> behavior</w:t>
       </w:r>
     </w:p>
     <w:p>
@@ -495,7 +510,7 @@
           <w:ilvl w:val="0"/>
           <w:numId w:val="2"/>
         </w:numPr>
-        <w:spacing w:line="276" w:lineRule="auto"/>
+        <w:spacing w:line="240" w:lineRule="auto"/>
         <w:ind w:hanging="270"/>
         <w:rPr>
           <w:sz w:val="20"/>
@@ -533,8 +548,8 @@
           <w:ilvl w:val="0"/>
           <w:numId w:val="2"/>
         </w:numPr>
-        <w:spacing w:line="276" w:lineRule="auto"/>
-        <w:ind w:hanging="270"/>
+        <w:spacing w:after="120" w:line="240" w:lineRule="auto"/>
+        <w:ind w:hanging="274"/>
         <w:rPr>
           <w:sz w:val="20"/>
           <w:szCs w:val="18"/>
@@ -757,11 +772,26 @@
     <w:p>
       <w:pPr>
         <w:pStyle w:val="Achievement"/>
+        <w:ind w:left="540" w:firstLine="0"/>
+        <w:rPr>
+          <w:sz w:val="20"/>
+        </w:rPr>
+      </w:pPr>
+      <w:r>
+        <w:rPr>
+          <w:sz w:val="20"/>
+        </w:rPr>
+        <w:t>Owner of small business providing software solutions for small to medium sized businesses.</w:t>
+      </w:r>
+    </w:p>
+    <w:p>
+      <w:pPr>
+        <w:pStyle w:val="Achievement"/>
         <w:numPr>
           <w:ilvl w:val="0"/>
           <w:numId w:val="2"/>
         </w:numPr>
-        <w:spacing w:after="0" w:line="276" w:lineRule="auto"/>
+        <w:spacing w:line="240" w:lineRule="auto"/>
         <w:ind w:hanging="266"/>
         <w:rPr>
           <w:sz w:val="20"/>
@@ -772,7 +802,35 @@
         <w:rPr>
           <w:sz w:val="20"/>
         </w:rPr>
-        <w:t xml:space="preserve">Designed, implemented and managed a service written in PHP to allow music artist to share digital media through NFC capable devices for </w:t>
+        <w:t>Designed, implemented</w:t>
+      </w:r>
+      <w:ins w:id="1" w:author="Rocky Gray" w:date="2016-07-10T23:24:00Z">
+        <w:r>
+          <w:rPr>
+            <w:sz w:val="20"/>
+          </w:rPr>
+          <w:t>,</w:t>
+        </w:r>
+      </w:ins>
+      <w:r>
+        <w:rPr>
+          <w:sz w:val="20"/>
+        </w:rPr>
+        <w:t xml:space="preserve"> and managed a service written in PHP to allow music artist</w:t>
+      </w:r>
+      <w:ins w:id="2" w:author="Rocky Gray" w:date="2016-07-10T23:24:00Z">
+        <w:r>
+          <w:rPr>
+            <w:sz w:val="20"/>
+          </w:rPr>
+          <w:t>s</w:t>
+        </w:r>
+      </w:ins>
+      <w:r>
+        <w:rPr>
+          <w:sz w:val="20"/>
+        </w:rPr>
+        <w:t xml:space="preserve"> to share digital media through NFC capable devices for </w:t>
       </w:r>
       <w:hyperlink r:id="rId9" w:history="1">
         <w:r>
@@ -780,7 +838,21 @@
             <w:rStyle w:val="Hyperlink"/>
             <w:sz w:val="20"/>
           </w:rPr>
-          <w:t>www.flashcrystal.com</w:t>
+          <w:t>ww</w:t>
+        </w:r>
+        <w:r>
+          <w:rPr>
+            <w:rStyle w:val="Hyperlink"/>
+            <w:sz w:val="20"/>
+          </w:rPr>
+          <w:t>w</w:t>
+        </w:r>
+        <w:r>
+          <w:rPr>
+            <w:rStyle w:val="Hyperlink"/>
+            <w:sz w:val="20"/>
+          </w:rPr>
+          <w:t>.flashcrystal.com</w:t>
         </w:r>
       </w:hyperlink>
     </w:p>
@@ -791,8 +863,8 @@
           <w:ilvl w:val="0"/>
           <w:numId w:val="2"/>
         </w:numPr>
-        <w:spacing w:after="0" w:line="276" w:lineRule="auto"/>
-        <w:ind w:hanging="266"/>
+        <w:spacing w:line="240" w:lineRule="auto"/>
+        <w:ind w:hanging="259"/>
         <w:rPr>
           <w:sz w:val="20"/>
           <w:szCs w:val="18"/>
@@ -870,8 +942,6 @@
         </w:rPr>
         <w:t>, which allows alumni and faculty to donate directly to student organizations</w:t>
       </w:r>
-      <w:bookmarkStart w:id="0" w:name="_GoBack"/>
-      <w:bookmarkEnd w:id="0"/>
     </w:p>
     <w:tbl>
       <w:tblPr>
@@ -990,6 +1060,16 @@
               </w:rPr>
               <w:t>Richmond and Vienna</w:t>
             </w:r>
+            <w:ins w:id="3" w:author="Rocky Gray" w:date="2016-07-10T23:41:00Z">
+              <w:r>
+                <w:rPr>
+                  <w:b/>
+                  <w:sz w:val="20"/>
+                  <w:szCs w:val="18"/>
+                </w:rPr>
+                <w:t>,</w:t>
+              </w:r>
+            </w:ins>
             <w:r>
               <w:rPr>
                 <w:b/>
@@ -1022,20 +1102,47 @@
     <w:p>
       <w:pPr>
         <w:pStyle w:val="Achievement"/>
-        <w:ind w:left="540" w:firstLine="30"/>
-      </w:pPr>
-      <w:r>
-        <w:t xml:space="preserve">A member of the Enterprise API platform team that lead the adoption of REST APIs in the Digital organization by implementing </w:t>
-      </w:r>
-      <w:r>
+        <w:ind w:left="540" w:firstLine="0"/>
+        <w:rPr>
+          <w:sz w:val="20"/>
+        </w:rPr>
+      </w:pPr>
+      <w:r>
+        <w:rPr>
+          <w:sz w:val="20"/>
+        </w:rPr>
+        <w:t xml:space="preserve">A member of the Enterprise API platform team that lead the adoption of REST APIs </w:t>
+      </w:r>
+      <w:r>
+        <w:rPr>
+          <w:sz w:val="20"/>
+        </w:rPr>
+        <w:t>by</w:t>
+      </w:r>
+      <w:r>
+        <w:rPr>
+          <w:sz w:val="20"/>
+        </w:rPr>
+        <w:t xml:space="preserve"> implementing </w:t>
+      </w:r>
+      <w:r>
+        <w:rPr>
+          <w:sz w:val="20"/>
+        </w:rPr>
         <w:t xml:space="preserve">frameworks and processes to ease developer workflows and provide guidance to </w:t>
       </w:r>
       <w:proofErr w:type="spellStart"/>
       <w:r>
+        <w:rPr>
+          <w:sz w:val="20"/>
+        </w:rPr>
         <w:t>RESTful</w:t>
       </w:r>
       <w:proofErr w:type="spellEnd"/>
       <w:r>
+        <w:rPr>
+          <w:sz w:val="20"/>
+        </w:rPr>
         <w:t xml:space="preserve"> API design and implementation.</w:t>
       </w:r>
     </w:p>
@@ -1046,7 +1153,7 @@
           <w:ilvl w:val="0"/>
           <w:numId w:val="2"/>
         </w:numPr>
-        <w:spacing w:after="0" w:line="276" w:lineRule="auto"/>
+        <w:spacing w:line="240" w:lineRule="auto"/>
         <w:ind w:left="810"/>
         <w:rPr>
           <w:sz w:val="20"/>
@@ -1102,23 +1209,7 @@
           <w:sz w:val="20"/>
           <w:szCs w:val="18"/>
         </w:rPr>
-        <w:t xml:space="preserve"> an internal framework built on Jersey and </w:t>
-      </w:r>
-      <w:proofErr w:type="gramStart"/>
-      <w:r>
-        <w:rPr>
-          <w:sz w:val="20"/>
-          <w:szCs w:val="18"/>
-        </w:rPr>
-        <w:t>Spring</w:t>
-      </w:r>
-      <w:proofErr w:type="gramEnd"/>
-      <w:r>
-        <w:rPr>
-          <w:sz w:val="20"/>
-          <w:szCs w:val="18"/>
-        </w:rPr>
-        <w:t>.</w:t>
+        <w:t xml:space="preserve"> an internal framework built on Jersey and Spring</w:t>
       </w:r>
     </w:p>
     <w:p>
@@ -1128,7 +1219,7 @@
           <w:ilvl w:val="0"/>
           <w:numId w:val="2"/>
         </w:numPr>
-        <w:spacing w:after="0" w:line="276" w:lineRule="auto"/>
+        <w:spacing w:line="240" w:lineRule="auto"/>
         <w:ind w:hanging="270"/>
         <w:rPr>
           <w:sz w:val="20"/>
@@ -1150,7 +1241,7 @@
           <w:ilvl w:val="0"/>
           <w:numId w:val="2"/>
         </w:numPr>
-        <w:spacing w:after="0" w:line="276" w:lineRule="auto"/>
+        <w:spacing w:line="240" w:lineRule="auto"/>
         <w:ind w:hanging="270"/>
         <w:rPr>
           <w:sz w:val="20"/>
@@ -1162,7 +1253,39 @@
           <w:sz w:val="20"/>
           <w:szCs w:val="18"/>
         </w:rPr>
-        <w:t>Implementing a mock an stub layer between the enterprise and an API sandbox which significantly decreased the time for product prototyping and eased developer testing</w:t>
+        <w:t>Implement</w:t>
+      </w:r>
+      <w:ins w:id="4" w:author="Rocky Gray" w:date="2016-07-10T23:40:00Z">
+        <w:r>
+          <w:rPr>
+            <w:sz w:val="20"/>
+            <w:szCs w:val="18"/>
+          </w:rPr>
+          <w:t>ed</w:t>
+        </w:r>
+      </w:ins>
+      <w:r>
+        <w:rPr>
+          <w:sz w:val="20"/>
+          <w:szCs w:val="18"/>
+        </w:rPr>
+        <w:t xml:space="preserve"> a mock an</w:t>
+      </w:r>
+      <w:ins w:id="5" w:author="Rocky Gray" w:date="2016-07-10T23:40:00Z">
+        <w:r>
+          <w:rPr>
+            <w:sz w:val="20"/>
+            <w:szCs w:val="18"/>
+          </w:rPr>
+          <w:t>d</w:t>
+        </w:r>
+      </w:ins>
+      <w:r>
+        <w:rPr>
+          <w:sz w:val="20"/>
+          <w:szCs w:val="18"/>
+        </w:rPr>
+        <w:t xml:space="preserve"> stub layer between the enterprise and an API sandbox which significantly decreased the time for product prototyping and eased developer testing</w:t>
       </w:r>
     </w:p>
     <w:p>
@@ -1172,8 +1295,8 @@
           <w:ilvl w:val="0"/>
           <w:numId w:val="2"/>
         </w:numPr>
-        <w:spacing w:after="0" w:line="276" w:lineRule="auto"/>
-        <w:ind w:hanging="270"/>
+        <w:spacing w:line="240" w:lineRule="auto"/>
+        <w:ind w:hanging="274"/>
         <w:rPr>
           <w:sz w:val="20"/>
           <w:szCs w:val="18"/>
@@ -1353,7 +1476,7 @@
           <w:ilvl w:val="0"/>
           <w:numId w:val="2"/>
         </w:numPr>
-        <w:spacing w:after="0" w:line="276" w:lineRule="auto"/>
+        <w:spacing w:line="240" w:lineRule="auto"/>
         <w:ind w:left="806"/>
         <w:rPr>
           <w:sz w:val="20"/>
@@ -1374,7 +1497,7 @@
           <w:ilvl w:val="0"/>
           <w:numId w:val="2"/>
         </w:numPr>
-        <w:spacing w:after="0" w:line="276" w:lineRule="auto"/>
+        <w:spacing w:line="240" w:lineRule="auto"/>
         <w:ind w:left="806"/>
         <w:rPr>
           <w:sz w:val="20"/>
@@ -1518,30 +1641,39 @@
                 <w:sz w:val="20"/>
                 <w:szCs w:val="18"/>
               </w:rPr>
-              <w:t xml:space="preserve">B.E. </w:t>
+              <w:t>B.E.</w:t>
+            </w:r>
+            <w:ins w:id="6" w:author="Rocky Gray" w:date="2016-07-10T23:42:00Z">
+              <w:r>
+                <w:rPr>
+                  <w:sz w:val="20"/>
+                  <w:szCs w:val="18"/>
+                </w:rPr>
+                <w:t>,</w:t>
+              </w:r>
+            </w:ins>
+            <w:r>
+              <w:rPr>
+                <w:sz w:val="20"/>
+                <w:szCs w:val="18"/>
+              </w:rPr>
+              <w:t xml:space="preserve"> </w:t>
             </w:r>
             <w:r>
               <w:rPr>
                 <w:sz w:val="20"/>
                 <w:szCs w:val="18"/>
               </w:rPr>
-              <w:t xml:space="preserve">Computer </w:t>
+              <w:t xml:space="preserve">Computer Engineering </w:t>
             </w:r>
-            <w:proofErr w:type="gramStart"/>
+            <w:bookmarkStart w:id="7" w:name="_GoBack"/>
+            <w:bookmarkEnd w:id="7"/>
             <w:r>
               <w:rPr>
                 <w:sz w:val="20"/>
                 <w:szCs w:val="18"/>
               </w:rPr>
-              <w:t>Engineering  and</w:t>
-            </w:r>
-            <w:proofErr w:type="gramEnd"/>
-            <w:r>
-              <w:rPr>
-                <w:sz w:val="20"/>
-                <w:szCs w:val="18"/>
-              </w:rPr>
-              <w:t xml:space="preserve"> </w:t>
+              <w:t xml:space="preserve">and </w:t>
             </w:r>
             <w:r>
               <w:rPr>
@@ -1617,7 +1749,7 @@
         <w:sectPr>
           <w:headerReference w:type="default" r:id="rId11"/>
           <w:pgSz w:w="12240" w:h="15840"/>
-          <w:pgMar w:top="720" w:right="720" w:bottom="720" w:left="720" w:header="360" w:footer="144" w:gutter="0"/>
+          <w:pgMar w:top="720" w:right="720" w:bottom="245" w:left="720" w:header="360" w:footer="144" w:gutter="0"/>
           <w:cols w:space="720"/>
           <w:docGrid w:linePitch="360"/>
         </w:sectPr>
@@ -1748,29 +1880,6 @@
       <w:spacing w:line="276" w:lineRule="auto"/>
       <w:jc w:val="center"/>
       <w:rPr>
-        <w:rStyle w:val="Hyperlink"/>
-        <w:rFonts w:ascii="Garamond" w:hAnsi="Garamond"/>
-        <w:sz w:val="18"/>
-        <w:szCs w:val="18"/>
-      </w:rPr>
-    </w:pPr>
-    <w:hyperlink r:id="rId1" w:history="1">
-      <w:r>
-        <w:rPr>
-          <w:rStyle w:val="Hyperlink"/>
-          <w:rFonts w:ascii="Garamond" w:hAnsi="Garamond"/>
-          <w:sz w:val="18"/>
-          <w:szCs w:val="18"/>
-        </w:rPr>
-        <w:t>Rocky.GrayJr@gmail.com</w:t>
-      </w:r>
-    </w:hyperlink>
-  </w:p>
-  <w:p>
-    <w:pPr>
-      <w:spacing w:line="276" w:lineRule="auto"/>
-      <w:jc w:val="center"/>
-      <w:rPr>
         <w:rFonts w:ascii="Garamond" w:hAnsi="Garamond"/>
         <w:color w:val="0000FF" w:themeColor="hyperlink"/>
         <w:sz w:val="18"/>
@@ -1778,6 +1887,17 @@
         <w:u w:val="single"/>
       </w:rPr>
     </w:pPr>
+    <w:hyperlink r:id="rId1" w:history="1">
+      <w:r>
+        <w:rPr>
+          <w:rStyle w:val="Hyperlink"/>
+          <w:rFonts w:ascii="Garamond" w:hAnsi="Garamond"/>
+          <w:sz w:val="18"/>
+          <w:szCs w:val="18"/>
+        </w:rPr>
+        <w:t>Rocky.GrayJr@gmail.com</w:t>
+      </w:r>
+    </w:hyperlink>
     <w:r>
       <w:rPr>
         <w:rStyle w:val="Hyperlink"/>
@@ -1785,7 +1905,7 @@
         <w:sz w:val="18"/>
         <w:szCs w:val="18"/>
       </w:rPr>
-      <w:t>www.rockygray.com</w:t>
+      <w:t xml:space="preserve"> | www.rockygray.com</w:t>
     </w:r>
   </w:p>
 </w:hdr>
@@ -3089,6 +3209,96 @@
       <w:szCs w:val="24"/>
     </w:rPr>
   </w:style>
+  <w:style w:type="character" w:styleId="CommentReference">
+    <w:name w:val="annotation reference"/>
+    <w:basedOn w:val="DefaultParagraphFont"/>
+    <w:uiPriority w:val="99"/>
+    <w:semiHidden/>
+    <w:unhideWhenUsed/>
+    <w:rsid w:val="00057D9F"/>
+    <w:rPr>
+      <w:sz w:val="18"/>
+      <w:szCs w:val="18"/>
+    </w:rPr>
+  </w:style>
+  <w:style w:type="paragraph" w:styleId="CommentText">
+    <w:name w:val="annotation text"/>
+    <w:basedOn w:val="Normal"/>
+    <w:link w:val="CommentTextChar"/>
+    <w:uiPriority w:val="99"/>
+    <w:semiHidden/>
+    <w:unhideWhenUsed/>
+    <w:rsid w:val="00057D9F"/>
+  </w:style>
+  <w:style w:type="character" w:customStyle="1" w:styleId="CommentTextChar">
+    <w:name w:val="Comment Text Char"/>
+    <w:basedOn w:val="DefaultParagraphFont"/>
+    <w:link w:val="CommentText"/>
+    <w:uiPriority w:val="99"/>
+    <w:semiHidden/>
+    <w:rsid w:val="00057D9F"/>
+    <w:rPr>
+      <w:sz w:val="24"/>
+      <w:szCs w:val="24"/>
+    </w:rPr>
+  </w:style>
+  <w:style w:type="paragraph" w:styleId="CommentSubject">
+    <w:name w:val="annotation subject"/>
+    <w:basedOn w:val="CommentText"/>
+    <w:next w:val="CommentText"/>
+    <w:link w:val="CommentSubjectChar"/>
+    <w:uiPriority w:val="99"/>
+    <w:semiHidden/>
+    <w:unhideWhenUsed/>
+    <w:rsid w:val="00057D9F"/>
+    <w:rPr>
+      <w:b/>
+      <w:bCs/>
+      <w:sz w:val="20"/>
+      <w:szCs w:val="20"/>
+    </w:rPr>
+  </w:style>
+  <w:style w:type="character" w:customStyle="1" w:styleId="CommentSubjectChar">
+    <w:name w:val="Comment Subject Char"/>
+    <w:basedOn w:val="CommentTextChar"/>
+    <w:link w:val="CommentSubject"/>
+    <w:uiPriority w:val="99"/>
+    <w:semiHidden/>
+    <w:rsid w:val="00057D9F"/>
+    <w:rPr>
+      <w:b/>
+      <w:bCs/>
+      <w:sz w:val="24"/>
+      <w:szCs w:val="24"/>
+    </w:rPr>
+  </w:style>
+  <w:style w:type="paragraph" w:styleId="BalloonText">
+    <w:name w:val="Balloon Text"/>
+    <w:basedOn w:val="Normal"/>
+    <w:link w:val="BalloonTextChar"/>
+    <w:uiPriority w:val="99"/>
+    <w:semiHidden/>
+    <w:unhideWhenUsed/>
+    <w:rsid w:val="00057D9F"/>
+    <w:rPr>
+      <w:rFonts w:ascii="Lucida Grande" w:hAnsi="Lucida Grande" w:cs="Lucida Grande"/>
+      <w:sz w:val="18"/>
+      <w:szCs w:val="18"/>
+    </w:rPr>
+  </w:style>
+  <w:style w:type="character" w:customStyle="1" w:styleId="BalloonTextChar">
+    <w:name w:val="Balloon Text Char"/>
+    <w:basedOn w:val="DefaultParagraphFont"/>
+    <w:link w:val="BalloonText"/>
+    <w:uiPriority w:val="99"/>
+    <w:semiHidden/>
+    <w:rsid w:val="00057D9F"/>
+    <w:rPr>
+      <w:rFonts w:ascii="Lucida Grande" w:hAnsi="Lucida Grande" w:cs="Lucida Grande"/>
+      <w:sz w:val="18"/>
+      <w:szCs w:val="18"/>
+    </w:rPr>
+  </w:style>
 </w:styles>
 </file>
 
@@ -3525,6 +3735,96 @@
       <w:b/>
       <w:bCs/>
       <w:szCs w:val="24"/>
+    </w:rPr>
+  </w:style>
+  <w:style w:type="character" w:styleId="CommentReference">
+    <w:name w:val="annotation reference"/>
+    <w:basedOn w:val="DefaultParagraphFont"/>
+    <w:uiPriority w:val="99"/>
+    <w:semiHidden/>
+    <w:unhideWhenUsed/>
+    <w:rsid w:val="00057D9F"/>
+    <w:rPr>
+      <w:sz w:val="18"/>
+      <w:szCs w:val="18"/>
+    </w:rPr>
+  </w:style>
+  <w:style w:type="paragraph" w:styleId="CommentText">
+    <w:name w:val="annotation text"/>
+    <w:basedOn w:val="Normal"/>
+    <w:link w:val="CommentTextChar"/>
+    <w:uiPriority w:val="99"/>
+    <w:semiHidden/>
+    <w:unhideWhenUsed/>
+    <w:rsid w:val="00057D9F"/>
+  </w:style>
+  <w:style w:type="character" w:customStyle="1" w:styleId="CommentTextChar">
+    <w:name w:val="Comment Text Char"/>
+    <w:basedOn w:val="DefaultParagraphFont"/>
+    <w:link w:val="CommentText"/>
+    <w:uiPriority w:val="99"/>
+    <w:semiHidden/>
+    <w:rsid w:val="00057D9F"/>
+    <w:rPr>
+      <w:sz w:val="24"/>
+      <w:szCs w:val="24"/>
+    </w:rPr>
+  </w:style>
+  <w:style w:type="paragraph" w:styleId="CommentSubject">
+    <w:name w:val="annotation subject"/>
+    <w:basedOn w:val="CommentText"/>
+    <w:next w:val="CommentText"/>
+    <w:link w:val="CommentSubjectChar"/>
+    <w:uiPriority w:val="99"/>
+    <w:semiHidden/>
+    <w:unhideWhenUsed/>
+    <w:rsid w:val="00057D9F"/>
+    <w:rPr>
+      <w:b/>
+      <w:bCs/>
+      <w:sz w:val="20"/>
+      <w:szCs w:val="20"/>
+    </w:rPr>
+  </w:style>
+  <w:style w:type="character" w:customStyle="1" w:styleId="CommentSubjectChar">
+    <w:name w:val="Comment Subject Char"/>
+    <w:basedOn w:val="CommentTextChar"/>
+    <w:link w:val="CommentSubject"/>
+    <w:uiPriority w:val="99"/>
+    <w:semiHidden/>
+    <w:rsid w:val="00057D9F"/>
+    <w:rPr>
+      <w:b/>
+      <w:bCs/>
+      <w:sz w:val="24"/>
+      <w:szCs w:val="24"/>
+    </w:rPr>
+  </w:style>
+  <w:style w:type="paragraph" w:styleId="BalloonText">
+    <w:name w:val="Balloon Text"/>
+    <w:basedOn w:val="Normal"/>
+    <w:link w:val="BalloonTextChar"/>
+    <w:uiPriority w:val="99"/>
+    <w:semiHidden/>
+    <w:unhideWhenUsed/>
+    <w:rsid w:val="00057D9F"/>
+    <w:rPr>
+      <w:rFonts w:ascii="Lucida Grande" w:hAnsi="Lucida Grande" w:cs="Lucida Grande"/>
+      <w:sz w:val="18"/>
+      <w:szCs w:val="18"/>
+    </w:rPr>
+  </w:style>
+  <w:style w:type="character" w:customStyle="1" w:styleId="BalloonTextChar">
+    <w:name w:val="Balloon Text Char"/>
+    <w:basedOn w:val="DefaultParagraphFont"/>
+    <w:link w:val="BalloonText"/>
+    <w:uiPriority w:val="99"/>
+    <w:semiHidden/>
+    <w:rsid w:val="00057D9F"/>
+    <w:rPr>
+      <w:rFonts w:ascii="Lucida Grande" w:hAnsi="Lucida Grande" w:cs="Lucida Grande"/>
+      <w:sz w:val="18"/>
+      <w:szCs w:val="18"/>
     </w:rPr>
   </w:style>
 </w:styles>
@@ -3820,7 +4120,7 @@
 </file>
 
 <file path=customXml/itemProps1.xml><?xml version="1.0" encoding="utf-8"?>
-<ds:datastoreItem xmlns:ds="http://schemas.openxmlformats.org/officeDocument/2006/customXml" ds:itemID="{06B98B55-1AE5-6A4D-976D-8DC69695D192}">
+<ds:datastoreItem xmlns:ds="http://schemas.openxmlformats.org/officeDocument/2006/customXml" ds:itemID="{C33C72CD-94A5-3343-AB33-128C0E1541F1}">
   <ds:schemaRefs>
     <ds:schemaRef ds:uri="http://schemas.openxmlformats.org/officeDocument/2006/bibliography"/>
   </ds:schemaRefs>

</xml_diff>

<commit_message>
actually save all of the changes
</commit_message>
<xml_diff>
--- a/R_Gray_resume.docx
+++ b/R_Gray_resume.docx
@@ -221,7 +221,16 @@
           <w:sz w:val="20"/>
           <w:szCs w:val="18"/>
         </w:rPr>
-        <w:t>, Full Stack and Cloud Engineer</w:t>
+        <w:t xml:space="preserve">, Full Stack and Cloud </w:t>
+      </w:r>
+      <w:bookmarkStart w:id="0" w:name="_GoBack"/>
+      <w:bookmarkEnd w:id="0"/>
+      <w:r>
+        <w:rPr>
+          <w:sz w:val="20"/>
+          <w:szCs w:val="18"/>
+        </w:rPr>
+        <w:t>Engineer</w:t>
       </w:r>
     </w:p>
     <w:p>
@@ -242,15 +251,13 @@
         <w:t xml:space="preserve">A member of the Strategic Technologies </w:t>
       </w:r>
       <w:proofErr w:type="gramStart"/>
-      <w:ins w:id="0" w:author="Rocky Gray" w:date="2016-07-10T23:13:00Z">
-        <w:r>
-          <w:rPr>
-            <w:sz w:val="20"/>
-            <w:szCs w:val="18"/>
-          </w:rPr>
-          <w:t>T</w:t>
-        </w:r>
-      </w:ins>
+      <w:r>
+        <w:rPr>
+          <w:sz w:val="20"/>
+          <w:szCs w:val="18"/>
+        </w:rPr>
+        <w:t>T</w:t>
+      </w:r>
       <w:r>
         <w:rPr>
           <w:sz w:val="20"/>
@@ -804,28 +811,24 @@
         </w:rPr>
         <w:t>Designed, implemented</w:t>
       </w:r>
-      <w:ins w:id="1" w:author="Rocky Gray" w:date="2016-07-10T23:24:00Z">
-        <w:r>
-          <w:rPr>
-            <w:sz w:val="20"/>
-          </w:rPr>
-          <w:t>,</w:t>
-        </w:r>
-      </w:ins>
+      <w:r>
+        <w:rPr>
+          <w:sz w:val="20"/>
+        </w:rPr>
+        <w:t>,</w:t>
+      </w:r>
       <w:r>
         <w:rPr>
           <w:sz w:val="20"/>
         </w:rPr>
         <w:t xml:space="preserve"> and managed a service written in PHP to allow music artist</w:t>
       </w:r>
-      <w:ins w:id="2" w:author="Rocky Gray" w:date="2016-07-10T23:24:00Z">
-        <w:r>
-          <w:rPr>
-            <w:sz w:val="20"/>
-          </w:rPr>
-          <w:t>s</w:t>
-        </w:r>
-      </w:ins>
+      <w:r>
+        <w:rPr>
+          <w:sz w:val="20"/>
+        </w:rPr>
+        <w:t>s</w:t>
+      </w:r>
       <w:r>
         <w:rPr>
           <w:sz w:val="20"/>
@@ -1060,16 +1063,14 @@
               </w:rPr>
               <w:t>Richmond and Vienna</w:t>
             </w:r>
-            <w:ins w:id="3" w:author="Rocky Gray" w:date="2016-07-10T23:41:00Z">
-              <w:r>
-                <w:rPr>
-                  <w:b/>
-                  <w:sz w:val="20"/>
-                  <w:szCs w:val="18"/>
-                </w:rPr>
-                <w:t>,</w:t>
-              </w:r>
-            </w:ins>
+            <w:r>
+              <w:rPr>
+                <w:b/>
+                <w:sz w:val="20"/>
+                <w:szCs w:val="18"/>
+              </w:rPr>
+              <w:t>,</w:t>
+            </w:r>
             <w:r>
               <w:rPr>
                 <w:b/>
@@ -1255,15 +1256,13 @@
         </w:rPr>
         <w:t>Implement</w:t>
       </w:r>
-      <w:ins w:id="4" w:author="Rocky Gray" w:date="2016-07-10T23:40:00Z">
-        <w:r>
-          <w:rPr>
-            <w:sz w:val="20"/>
-            <w:szCs w:val="18"/>
-          </w:rPr>
-          <w:t>ed</w:t>
-        </w:r>
-      </w:ins>
+      <w:r>
+        <w:rPr>
+          <w:sz w:val="20"/>
+          <w:szCs w:val="18"/>
+        </w:rPr>
+        <w:t>ed</w:t>
+      </w:r>
       <w:r>
         <w:rPr>
           <w:sz w:val="20"/>
@@ -1271,15 +1270,13 @@
         </w:rPr>
         <w:t xml:space="preserve"> a mock an</w:t>
       </w:r>
-      <w:ins w:id="5" w:author="Rocky Gray" w:date="2016-07-10T23:40:00Z">
-        <w:r>
-          <w:rPr>
-            <w:sz w:val="20"/>
-            <w:szCs w:val="18"/>
-          </w:rPr>
-          <w:t>d</w:t>
-        </w:r>
-      </w:ins>
+      <w:r>
+        <w:rPr>
+          <w:sz w:val="20"/>
+          <w:szCs w:val="18"/>
+        </w:rPr>
+        <w:t>d</w:t>
+      </w:r>
       <w:r>
         <w:rPr>
           <w:sz w:val="20"/>
@@ -1643,15 +1640,13 @@
               </w:rPr>
               <w:t>B.E.</w:t>
             </w:r>
-            <w:ins w:id="6" w:author="Rocky Gray" w:date="2016-07-10T23:42:00Z">
-              <w:r>
-                <w:rPr>
-                  <w:sz w:val="20"/>
-                  <w:szCs w:val="18"/>
-                </w:rPr>
-                <w:t>,</w:t>
-              </w:r>
-            </w:ins>
+            <w:r>
+              <w:rPr>
+                <w:sz w:val="20"/>
+                <w:szCs w:val="18"/>
+              </w:rPr>
+              <w:t>,</w:t>
+            </w:r>
             <w:r>
               <w:rPr>
                 <w:sz w:val="20"/>
@@ -1664,16 +1659,7 @@
                 <w:sz w:val="20"/>
                 <w:szCs w:val="18"/>
               </w:rPr>
-              <w:t xml:space="preserve">Computer Engineering </w:t>
-            </w:r>
-            <w:bookmarkStart w:id="7" w:name="_GoBack"/>
-            <w:bookmarkEnd w:id="7"/>
-            <w:r>
-              <w:rPr>
-                <w:sz w:val="20"/>
-                <w:szCs w:val="18"/>
-              </w:rPr>
-              <w:t xml:space="preserve">and </w:t>
+              <w:t xml:space="preserve">Computer Engineering and </w:t>
             </w:r>
             <w:r>
               <w:rPr>
@@ -1747,7 +1733,12 @@
           <w:szCs w:val="24"/>
         </w:rPr>
         <w:sectPr>
-          <w:headerReference w:type="default" r:id="rId11"/>
+          <w:headerReference w:type="even" r:id="rId11"/>
+          <w:headerReference w:type="default" r:id="rId12"/>
+          <w:footerReference w:type="even" r:id="rId13"/>
+          <w:footerReference w:type="default" r:id="rId14"/>
+          <w:headerReference w:type="first" r:id="rId15"/>
+          <w:footerReference w:type="first" r:id="rId16"/>
           <w:pgSz w:w="12240" w:h="15840"/>
           <w:pgMar w:top="720" w:right="720" w:bottom="245" w:left="720" w:header="360" w:footer="144" w:gutter="0"/>
           <w:cols w:space="720"/>
@@ -1796,6 +1787,36 @@
 </w:endnotes>
 </file>
 
+<file path=word/footer1.xml><?xml version="1.0" encoding="utf-8"?>
+<w:ftr xmlns:wpc="http://schemas.microsoft.com/office/word/2010/wordprocessingCanvas" xmlns:mo="http://schemas.microsoft.com/office/mac/office/2008/main" xmlns:mc="http://schemas.openxmlformats.org/markup-compatibility/2006" xmlns:mv="urn:schemas-microsoft-com:mac:vml" xmlns:o="urn:schemas-microsoft-com:office:office" xmlns:r="http://schemas.openxmlformats.org/officeDocument/2006/relationships" xmlns:m="http://schemas.openxmlformats.org/officeDocument/2006/math" xmlns:v="urn:schemas-microsoft-com:vml" xmlns:wp14="http://schemas.microsoft.com/office/word/2010/wordprocessingDrawing" xmlns:wp="http://schemas.openxmlformats.org/drawingml/2006/wordprocessingDrawing" xmlns:w10="urn:schemas-microsoft-com:office:word" xmlns:w="http://schemas.openxmlformats.org/wordprocessingml/2006/main" xmlns:w14="http://schemas.microsoft.com/office/word/2010/wordml" xmlns:wpg="http://schemas.microsoft.com/office/word/2010/wordprocessingGroup" xmlns:wpi="http://schemas.microsoft.com/office/word/2010/wordprocessingInk" xmlns:wne="http://schemas.microsoft.com/office/word/2006/wordml" xmlns:wps="http://schemas.microsoft.com/office/word/2010/wordprocessingShape" mc:Ignorable="w14 wp14">
+  <w:p>
+    <w:pPr>
+      <w:pStyle w:val="Footer"/>
+    </w:pPr>
+  </w:p>
+</w:ftr>
+</file>
+
+<file path=word/footer2.xml><?xml version="1.0" encoding="utf-8"?>
+<w:ftr xmlns:wpc="http://schemas.microsoft.com/office/word/2010/wordprocessingCanvas" xmlns:mo="http://schemas.microsoft.com/office/mac/office/2008/main" xmlns:mc="http://schemas.openxmlformats.org/markup-compatibility/2006" xmlns:mv="urn:schemas-microsoft-com:mac:vml" xmlns:o="urn:schemas-microsoft-com:office:office" xmlns:r="http://schemas.openxmlformats.org/officeDocument/2006/relationships" xmlns:m="http://schemas.openxmlformats.org/officeDocument/2006/math" xmlns:v="urn:schemas-microsoft-com:vml" xmlns:wp14="http://schemas.microsoft.com/office/word/2010/wordprocessingDrawing" xmlns:wp="http://schemas.openxmlformats.org/drawingml/2006/wordprocessingDrawing" xmlns:w10="urn:schemas-microsoft-com:office:word" xmlns:w="http://schemas.openxmlformats.org/wordprocessingml/2006/main" xmlns:w14="http://schemas.microsoft.com/office/word/2010/wordml" xmlns:wpg="http://schemas.microsoft.com/office/word/2010/wordprocessingGroup" xmlns:wpi="http://schemas.microsoft.com/office/word/2010/wordprocessingInk" xmlns:wne="http://schemas.microsoft.com/office/word/2006/wordml" xmlns:wps="http://schemas.microsoft.com/office/word/2010/wordprocessingShape" mc:Ignorable="w14 wp14">
+  <w:p>
+    <w:pPr>
+      <w:pStyle w:val="Footer"/>
+    </w:pPr>
+  </w:p>
+</w:ftr>
+</file>
+
+<file path=word/footer3.xml><?xml version="1.0" encoding="utf-8"?>
+<w:ftr xmlns:wpc="http://schemas.microsoft.com/office/word/2010/wordprocessingCanvas" xmlns:mo="http://schemas.microsoft.com/office/mac/office/2008/main" xmlns:mc="http://schemas.openxmlformats.org/markup-compatibility/2006" xmlns:mv="urn:schemas-microsoft-com:mac:vml" xmlns:o="urn:schemas-microsoft-com:office:office" xmlns:r="http://schemas.openxmlformats.org/officeDocument/2006/relationships" xmlns:m="http://schemas.openxmlformats.org/officeDocument/2006/math" xmlns:v="urn:schemas-microsoft-com:vml" xmlns:wp14="http://schemas.microsoft.com/office/word/2010/wordprocessingDrawing" xmlns:wp="http://schemas.openxmlformats.org/drawingml/2006/wordprocessingDrawing" xmlns:w10="urn:schemas-microsoft-com:office:word" xmlns:w="http://schemas.openxmlformats.org/wordprocessingml/2006/main" xmlns:w14="http://schemas.microsoft.com/office/word/2010/wordml" xmlns:wpg="http://schemas.microsoft.com/office/word/2010/wordprocessingGroup" xmlns:wpi="http://schemas.microsoft.com/office/word/2010/wordprocessingInk" xmlns:wne="http://schemas.microsoft.com/office/word/2006/wordml" xmlns:wps="http://schemas.microsoft.com/office/word/2010/wordprocessingShape" mc:Ignorable="w14 wp14">
+  <w:p>
+    <w:pPr>
+      <w:pStyle w:val="Footer"/>
+    </w:pPr>
+  </w:p>
+</w:ftr>
+</file>
+
 <file path=word/footnotes.xml><?xml version="1.0" encoding="utf-8"?>
 <w:footnotes xmlns:wpc="http://schemas.microsoft.com/office/word/2010/wordprocessingCanvas" xmlns:mo="http://schemas.microsoft.com/office/mac/office/2008/main" xmlns:mc="http://schemas.openxmlformats.org/markup-compatibility/2006" xmlns:mv="urn:schemas-microsoft-com:mac:vml" xmlns:o="urn:schemas-microsoft-com:office:office" xmlns:r="http://schemas.openxmlformats.org/officeDocument/2006/relationships" xmlns:m="http://schemas.openxmlformats.org/officeDocument/2006/math" xmlns:v="urn:schemas-microsoft-com:vml" xmlns:wp14="http://schemas.microsoft.com/office/word/2010/wordprocessingDrawing" xmlns:wp="http://schemas.openxmlformats.org/drawingml/2006/wordprocessingDrawing" xmlns:w10="urn:schemas-microsoft-com:office:word" xmlns:w="http://schemas.openxmlformats.org/wordprocessingml/2006/main" xmlns:w14="http://schemas.microsoft.com/office/word/2010/wordml" xmlns:wpg="http://schemas.microsoft.com/office/word/2010/wordprocessingGroup" xmlns:wpi="http://schemas.microsoft.com/office/word/2010/wordprocessingInk" xmlns:wne="http://schemas.microsoft.com/office/word/2006/wordml" xmlns:wps="http://schemas.microsoft.com/office/word/2010/wordprocessingShape" mc:Ignorable="w14 wp14">
   <w:footnote w:type="separator" w:id="-1">
@@ -1819,6 +1840,16 @@
 <w:hdr xmlns:wpc="http://schemas.microsoft.com/office/word/2010/wordprocessingCanvas" xmlns:mo="http://schemas.microsoft.com/office/mac/office/2008/main" xmlns:mc="http://schemas.openxmlformats.org/markup-compatibility/2006" xmlns:mv="urn:schemas-microsoft-com:mac:vml" xmlns:o="urn:schemas-microsoft-com:office:office" xmlns:r="http://schemas.openxmlformats.org/officeDocument/2006/relationships" xmlns:m="http://schemas.openxmlformats.org/officeDocument/2006/math" xmlns:v="urn:schemas-microsoft-com:vml" xmlns:wp14="http://schemas.microsoft.com/office/word/2010/wordprocessingDrawing" xmlns:wp="http://schemas.openxmlformats.org/drawingml/2006/wordprocessingDrawing" xmlns:w10="urn:schemas-microsoft-com:office:word" xmlns:w="http://schemas.openxmlformats.org/wordprocessingml/2006/main" xmlns:w14="http://schemas.microsoft.com/office/word/2010/wordml" xmlns:wpg="http://schemas.microsoft.com/office/word/2010/wordprocessingGroup" xmlns:wpi="http://schemas.microsoft.com/office/word/2010/wordprocessingInk" xmlns:wne="http://schemas.microsoft.com/office/word/2006/wordml" xmlns:wps="http://schemas.microsoft.com/office/word/2010/wordprocessingShape" mc:Ignorable="w14 wp14">
   <w:p>
     <w:pPr>
+      <w:pStyle w:val="Header"/>
+    </w:pPr>
+  </w:p>
+</w:hdr>
+</file>
+
+<file path=word/header2.xml><?xml version="1.0" encoding="utf-8"?>
+<w:hdr xmlns:wpc="http://schemas.microsoft.com/office/word/2010/wordprocessingCanvas" xmlns:mo="http://schemas.microsoft.com/office/mac/office/2008/main" xmlns:mc="http://schemas.openxmlformats.org/markup-compatibility/2006" xmlns:mv="urn:schemas-microsoft-com:mac:vml" xmlns:o="urn:schemas-microsoft-com:office:office" xmlns:r="http://schemas.openxmlformats.org/officeDocument/2006/relationships" xmlns:m="http://schemas.openxmlformats.org/officeDocument/2006/math" xmlns:v="urn:schemas-microsoft-com:vml" xmlns:wp14="http://schemas.microsoft.com/office/word/2010/wordprocessingDrawing" xmlns:wp="http://schemas.openxmlformats.org/drawingml/2006/wordprocessingDrawing" xmlns:w10="urn:schemas-microsoft-com:office:word" xmlns:w="http://schemas.openxmlformats.org/wordprocessingml/2006/main" xmlns:w14="http://schemas.microsoft.com/office/word/2010/wordml" xmlns:wpg="http://schemas.microsoft.com/office/word/2010/wordprocessingGroup" xmlns:wpi="http://schemas.microsoft.com/office/word/2010/wordprocessingInk" xmlns:wne="http://schemas.microsoft.com/office/word/2006/wordml" xmlns:wps="http://schemas.microsoft.com/office/word/2010/wordprocessingShape" mc:Ignorable="w14 wp14">
+  <w:p>
+    <w:pPr>
       <w:spacing w:line="276" w:lineRule="auto"/>
       <w:jc w:val="center"/>
       <w:rPr>
@@ -1907,6 +1938,16 @@
       </w:rPr>
       <w:t xml:space="preserve"> | www.rockygray.com</w:t>
     </w:r>
+  </w:p>
+</w:hdr>
+</file>
+
+<file path=word/header3.xml><?xml version="1.0" encoding="utf-8"?>
+<w:hdr xmlns:wpc="http://schemas.microsoft.com/office/word/2010/wordprocessingCanvas" xmlns:mo="http://schemas.microsoft.com/office/mac/office/2008/main" xmlns:mc="http://schemas.openxmlformats.org/markup-compatibility/2006" xmlns:mv="urn:schemas-microsoft-com:mac:vml" xmlns:o="urn:schemas-microsoft-com:office:office" xmlns:r="http://schemas.openxmlformats.org/officeDocument/2006/relationships" xmlns:m="http://schemas.openxmlformats.org/officeDocument/2006/math" xmlns:v="urn:schemas-microsoft-com:vml" xmlns:wp14="http://schemas.microsoft.com/office/word/2010/wordprocessingDrawing" xmlns:wp="http://schemas.openxmlformats.org/drawingml/2006/wordprocessingDrawing" xmlns:w10="urn:schemas-microsoft-com:office:word" xmlns:w="http://schemas.openxmlformats.org/wordprocessingml/2006/main" xmlns:w14="http://schemas.microsoft.com/office/word/2010/wordml" xmlns:wpg="http://schemas.microsoft.com/office/word/2010/wordprocessingGroup" xmlns:wpi="http://schemas.microsoft.com/office/word/2010/wordprocessingInk" xmlns:wne="http://schemas.microsoft.com/office/word/2006/wordml" xmlns:wps="http://schemas.microsoft.com/office/word/2010/wordprocessingShape" mc:Ignorable="w14 wp14">
+  <w:p>
+    <w:pPr>
+      <w:pStyle w:val="Header"/>
+    </w:pPr>
   </w:p>
 </w:hdr>
 </file>
@@ -4120,7 +4161,7 @@
 </file>
 
 <file path=customXml/itemProps1.xml><?xml version="1.0" encoding="utf-8"?>
-<ds:datastoreItem xmlns:ds="http://schemas.openxmlformats.org/officeDocument/2006/customXml" ds:itemID="{C33C72CD-94A5-3343-AB33-128C0E1541F1}">
+<ds:datastoreItem xmlns:ds="http://schemas.openxmlformats.org/officeDocument/2006/customXml" ds:itemID="{80A74493-431B-994B-BF4F-4BACF7801B08}">
   <ds:schemaRefs>
     <ds:schemaRef ds:uri="http://schemas.openxmlformats.org/officeDocument/2006/bibliography"/>
   </ds:schemaRefs>

</xml_diff>

<commit_message>
fix header links bleed
</commit_message>
<xml_diff>
--- a/R_Gray_resume.docx
+++ b/R_Gray_resume.docx
@@ -826,44 +826,15 @@
         </w:rPr>
         <w:t xml:space="preserve"> to share digital media through NFC capable devices for </w:t>
       </w:r>
-      <w:r>
-        <w:rPr>
-          <w:sz w:val="20"/>
-        </w:rPr>
-        <w:fldChar w:fldCharType="begin"/>
-      </w:r>
-      <w:r>
-        <w:rPr>
-          <w:sz w:val="20"/>
-        </w:rPr>
-        <w:instrText>HYPERLINK "http://www.flashcrystal.com"</w:instrText>
-      </w:r>
-      <w:r>
-        <w:rPr>
-          <w:sz w:val="20"/>
-        </w:rPr>
-      </w:r>
-      <w:r>
-        <w:rPr>
-          <w:sz w:val="20"/>
-        </w:rPr>
-        <w:fldChar w:fldCharType="separate"/>
-      </w:r>
-      <w:r>
-        <w:rPr>
-          <w:rStyle w:val="Hyperlink"/>
-          <w:sz w:val="20"/>
-        </w:rPr>
-        <w:t>www.flashcrystal.com</w:t>
-      </w:r>
-      <w:r>
-        <w:rPr>
-          <w:sz w:val="20"/>
-        </w:rPr>
-        <w:fldChar w:fldCharType="end"/>
-      </w:r>
-      <w:bookmarkStart w:id="0" w:name="_GoBack"/>
-      <w:bookmarkEnd w:id="0"/>
+      <w:hyperlink r:id="rId9" w:history="1">
+        <w:r>
+          <w:rPr>
+            <w:rStyle w:val="Hyperlink"/>
+            <w:sz w:val="20"/>
+          </w:rPr>
+          <w:t>www.flashcrystal.com</w:t>
+        </w:r>
+      </w:hyperlink>
     </w:p>
     <w:p>
       <w:pPr>
@@ -934,7 +905,7 @@
         </w:rPr>
         <w:t xml:space="preserve">-tech startup, </w:t>
       </w:r>
-      <w:hyperlink r:id="rId9" w:history="1">
+      <w:hyperlink r:id="rId10" w:history="1">
         <w:r>
           <w:rPr>
             <w:rStyle w:val="Hyperlink"/>
@@ -1554,6 +1525,7 @@
           <w:szCs w:val="18"/>
         </w:rPr>
       </w:pPr>
+      <w:bookmarkStart w:id="0" w:name="_GoBack"/>
       <w:r>
         <w:rPr>
           <w:rFonts w:ascii="Garamond" w:hAnsi="Garamond"/>
@@ -1563,6 +1535,7 @@
           <v:rect id="_x0000_i1070" style="width:504.25pt;height:.05pt" o:hrpct="966" o:hralign="center" o:hrstd="t" o:hr="t" fillcolor="#aca899" stroked="f"/>
         </w:pict>
       </w:r>
+      <w:bookmarkEnd w:id="0"/>
     </w:p>
     <w:tbl>
       <w:tblPr>
@@ -1739,12 +1712,7 @@
           <w:szCs w:val="24"/>
         </w:rPr>
         <w:sectPr>
-          <w:headerReference w:type="even" r:id="rId10"/>
           <w:headerReference w:type="default" r:id="rId11"/>
-          <w:footerReference w:type="even" r:id="rId12"/>
-          <w:footerReference w:type="default" r:id="rId13"/>
-          <w:headerReference w:type="first" r:id="rId14"/>
-          <w:footerReference w:type="first" r:id="rId15"/>
           <w:pgSz w:w="12240" w:h="15840"/>
           <w:pgMar w:top="720" w:right="720" w:bottom="245" w:left="720" w:header="360" w:footer="144" w:gutter="0"/>
           <w:cols w:space="720"/>
@@ -1793,36 +1761,6 @@
 </w:endnotes>
 </file>
 
-<file path=word/footer1.xml><?xml version="1.0" encoding="utf-8"?>
-<w:ftr xmlns:wpc="http://schemas.microsoft.com/office/word/2010/wordprocessingCanvas" xmlns:mo="http://schemas.microsoft.com/office/mac/office/2008/main" xmlns:mc="http://schemas.openxmlformats.org/markup-compatibility/2006" xmlns:mv="urn:schemas-microsoft-com:mac:vml" xmlns:o="urn:schemas-microsoft-com:office:office" xmlns:r="http://schemas.openxmlformats.org/officeDocument/2006/relationships" xmlns:m="http://schemas.openxmlformats.org/officeDocument/2006/math" xmlns:v="urn:schemas-microsoft-com:vml" xmlns:wp14="http://schemas.microsoft.com/office/word/2010/wordprocessingDrawing" xmlns:wp="http://schemas.openxmlformats.org/drawingml/2006/wordprocessingDrawing" xmlns:w10="urn:schemas-microsoft-com:office:word" xmlns:w="http://schemas.openxmlformats.org/wordprocessingml/2006/main" xmlns:w14="http://schemas.microsoft.com/office/word/2010/wordml" xmlns:wpg="http://schemas.microsoft.com/office/word/2010/wordprocessingGroup" xmlns:wpi="http://schemas.microsoft.com/office/word/2010/wordprocessingInk" xmlns:wne="http://schemas.microsoft.com/office/word/2006/wordml" xmlns:wps="http://schemas.microsoft.com/office/word/2010/wordprocessingShape" mc:Ignorable="w14 wp14">
-  <w:p>
-    <w:pPr>
-      <w:pStyle w:val="Footer"/>
-    </w:pPr>
-  </w:p>
-</w:ftr>
-</file>
-
-<file path=word/footer2.xml><?xml version="1.0" encoding="utf-8"?>
-<w:ftr xmlns:wpc="http://schemas.microsoft.com/office/word/2010/wordprocessingCanvas" xmlns:mo="http://schemas.microsoft.com/office/mac/office/2008/main" xmlns:mc="http://schemas.openxmlformats.org/markup-compatibility/2006" xmlns:mv="urn:schemas-microsoft-com:mac:vml" xmlns:o="urn:schemas-microsoft-com:office:office" xmlns:r="http://schemas.openxmlformats.org/officeDocument/2006/relationships" xmlns:m="http://schemas.openxmlformats.org/officeDocument/2006/math" xmlns:v="urn:schemas-microsoft-com:vml" xmlns:wp14="http://schemas.microsoft.com/office/word/2010/wordprocessingDrawing" xmlns:wp="http://schemas.openxmlformats.org/drawingml/2006/wordprocessingDrawing" xmlns:w10="urn:schemas-microsoft-com:office:word" xmlns:w="http://schemas.openxmlformats.org/wordprocessingml/2006/main" xmlns:w14="http://schemas.microsoft.com/office/word/2010/wordml" xmlns:wpg="http://schemas.microsoft.com/office/word/2010/wordprocessingGroup" xmlns:wpi="http://schemas.microsoft.com/office/word/2010/wordprocessingInk" xmlns:wne="http://schemas.microsoft.com/office/word/2006/wordml" xmlns:wps="http://schemas.microsoft.com/office/word/2010/wordprocessingShape" mc:Ignorable="w14 wp14">
-  <w:p>
-    <w:pPr>
-      <w:pStyle w:val="Footer"/>
-    </w:pPr>
-  </w:p>
-</w:ftr>
-</file>
-
-<file path=word/footer3.xml><?xml version="1.0" encoding="utf-8"?>
-<w:ftr xmlns:wpc="http://schemas.microsoft.com/office/word/2010/wordprocessingCanvas" xmlns:mo="http://schemas.microsoft.com/office/mac/office/2008/main" xmlns:mc="http://schemas.openxmlformats.org/markup-compatibility/2006" xmlns:mv="urn:schemas-microsoft-com:mac:vml" xmlns:o="urn:schemas-microsoft-com:office:office" xmlns:r="http://schemas.openxmlformats.org/officeDocument/2006/relationships" xmlns:m="http://schemas.openxmlformats.org/officeDocument/2006/math" xmlns:v="urn:schemas-microsoft-com:vml" xmlns:wp14="http://schemas.microsoft.com/office/word/2010/wordprocessingDrawing" xmlns:wp="http://schemas.openxmlformats.org/drawingml/2006/wordprocessingDrawing" xmlns:w10="urn:schemas-microsoft-com:office:word" xmlns:w="http://schemas.openxmlformats.org/wordprocessingml/2006/main" xmlns:w14="http://schemas.microsoft.com/office/word/2010/wordml" xmlns:wpg="http://schemas.microsoft.com/office/word/2010/wordprocessingGroup" xmlns:wpi="http://schemas.microsoft.com/office/word/2010/wordprocessingInk" xmlns:wne="http://schemas.microsoft.com/office/word/2006/wordml" xmlns:wps="http://schemas.microsoft.com/office/word/2010/wordprocessingShape" mc:Ignorable="w14 wp14">
-  <w:p>
-    <w:pPr>
-      <w:pStyle w:val="Footer"/>
-    </w:pPr>
-  </w:p>
-</w:ftr>
-</file>
-
 <file path=word/footnotes.xml><?xml version="1.0" encoding="utf-8"?>
 <w:footnotes xmlns:wpc="http://schemas.microsoft.com/office/word/2010/wordprocessingCanvas" xmlns:mo="http://schemas.microsoft.com/office/mac/office/2008/main" xmlns:mc="http://schemas.openxmlformats.org/markup-compatibility/2006" xmlns:mv="urn:schemas-microsoft-com:mac:vml" xmlns:o="urn:schemas-microsoft-com:office:office" xmlns:r="http://schemas.openxmlformats.org/officeDocument/2006/relationships" xmlns:m="http://schemas.openxmlformats.org/officeDocument/2006/math" xmlns:v="urn:schemas-microsoft-com:vml" xmlns:wp14="http://schemas.microsoft.com/office/word/2010/wordprocessingDrawing" xmlns:wp="http://schemas.openxmlformats.org/drawingml/2006/wordprocessingDrawing" xmlns:w10="urn:schemas-microsoft-com:office:word" xmlns:w="http://schemas.openxmlformats.org/wordprocessingml/2006/main" xmlns:w14="http://schemas.microsoft.com/office/word/2010/wordml" xmlns:wpg="http://schemas.microsoft.com/office/word/2010/wordprocessingGroup" xmlns:wpi="http://schemas.microsoft.com/office/word/2010/wordprocessingInk" xmlns:wne="http://schemas.microsoft.com/office/word/2006/wordml" xmlns:wps="http://schemas.microsoft.com/office/word/2010/wordprocessingShape" mc:Ignorable="w14 wp14">
   <w:footnote w:type="separator" w:id="-1">
@@ -1846,16 +1784,6 @@
 <w:hdr xmlns:wpc="http://schemas.microsoft.com/office/word/2010/wordprocessingCanvas" xmlns:mo="http://schemas.microsoft.com/office/mac/office/2008/main" xmlns:mc="http://schemas.openxmlformats.org/markup-compatibility/2006" xmlns:mv="urn:schemas-microsoft-com:mac:vml" xmlns:o="urn:schemas-microsoft-com:office:office" xmlns:r="http://schemas.openxmlformats.org/officeDocument/2006/relationships" xmlns:m="http://schemas.openxmlformats.org/officeDocument/2006/math" xmlns:v="urn:schemas-microsoft-com:vml" xmlns:wp14="http://schemas.microsoft.com/office/word/2010/wordprocessingDrawing" xmlns:wp="http://schemas.openxmlformats.org/drawingml/2006/wordprocessingDrawing" xmlns:w10="urn:schemas-microsoft-com:office:word" xmlns:w="http://schemas.openxmlformats.org/wordprocessingml/2006/main" xmlns:w14="http://schemas.microsoft.com/office/word/2010/wordml" xmlns:wpg="http://schemas.microsoft.com/office/word/2010/wordprocessingGroup" xmlns:wpi="http://schemas.microsoft.com/office/word/2010/wordprocessingInk" xmlns:wne="http://schemas.microsoft.com/office/word/2006/wordml" xmlns:wps="http://schemas.microsoft.com/office/word/2010/wordprocessingShape" mc:Ignorable="w14 wp14">
   <w:p>
     <w:pPr>
-      <w:pStyle w:val="Header"/>
-    </w:pPr>
-  </w:p>
-</w:hdr>
-</file>
-
-<file path=word/header2.xml><?xml version="1.0" encoding="utf-8"?>
-<w:hdr xmlns:wpc="http://schemas.microsoft.com/office/word/2010/wordprocessingCanvas" xmlns:mo="http://schemas.microsoft.com/office/mac/office/2008/main" xmlns:mc="http://schemas.openxmlformats.org/markup-compatibility/2006" xmlns:mv="urn:schemas-microsoft-com:mac:vml" xmlns:o="urn:schemas-microsoft-com:office:office" xmlns:r="http://schemas.openxmlformats.org/officeDocument/2006/relationships" xmlns:m="http://schemas.openxmlformats.org/officeDocument/2006/math" xmlns:v="urn:schemas-microsoft-com:vml" xmlns:wp14="http://schemas.microsoft.com/office/word/2010/wordprocessingDrawing" xmlns:wp="http://schemas.openxmlformats.org/drawingml/2006/wordprocessingDrawing" xmlns:w10="urn:schemas-microsoft-com:office:word" xmlns:w="http://schemas.openxmlformats.org/wordprocessingml/2006/main" xmlns:w14="http://schemas.microsoft.com/office/word/2010/wordml" xmlns:wpg="http://schemas.microsoft.com/office/word/2010/wordprocessingGroup" xmlns:wpi="http://schemas.microsoft.com/office/word/2010/wordprocessingInk" xmlns:wne="http://schemas.microsoft.com/office/word/2006/wordml" xmlns:wps="http://schemas.microsoft.com/office/word/2010/wordprocessingShape" mc:Ignorable="w14 wp14">
-  <w:p>
-    <w:pPr>
       <w:spacing w:line="276" w:lineRule="auto"/>
       <w:jc w:val="center"/>
       <w:rPr>
@@ -1939,21 +1867,22 @@
       <w:rPr>
         <w:rStyle w:val="Hyperlink"/>
         <w:rFonts w:ascii="Garamond" w:hAnsi="Garamond"/>
+        <w:color w:val="auto"/>
         <w:sz w:val="18"/>
         <w:szCs w:val="18"/>
-      </w:rPr>
-      <w:t xml:space="preserve"> | www.rockygray.com</w:t>
+        <w:u w:val="none"/>
+      </w:rPr>
+      <w:t xml:space="preserve"> |</w:t>
     </w:r>
-  </w:p>
-</w:hdr>
-</file>
-
-<file path=word/header3.xml><?xml version="1.0" encoding="utf-8"?>
-<w:hdr xmlns:wpc="http://schemas.microsoft.com/office/word/2010/wordprocessingCanvas" xmlns:mo="http://schemas.microsoft.com/office/mac/office/2008/main" xmlns:mc="http://schemas.openxmlformats.org/markup-compatibility/2006" xmlns:mv="urn:schemas-microsoft-com:mac:vml" xmlns:o="urn:schemas-microsoft-com:office:office" xmlns:r="http://schemas.openxmlformats.org/officeDocument/2006/relationships" xmlns:m="http://schemas.openxmlformats.org/officeDocument/2006/math" xmlns:v="urn:schemas-microsoft-com:vml" xmlns:wp14="http://schemas.microsoft.com/office/word/2010/wordprocessingDrawing" xmlns:wp="http://schemas.openxmlformats.org/drawingml/2006/wordprocessingDrawing" xmlns:w10="urn:schemas-microsoft-com:office:word" xmlns:w="http://schemas.openxmlformats.org/wordprocessingml/2006/main" xmlns:w14="http://schemas.microsoft.com/office/word/2010/wordml" xmlns:wpg="http://schemas.microsoft.com/office/word/2010/wordprocessingGroup" xmlns:wpi="http://schemas.microsoft.com/office/word/2010/wordprocessingInk" xmlns:wne="http://schemas.microsoft.com/office/word/2006/wordml" xmlns:wps="http://schemas.microsoft.com/office/word/2010/wordprocessingShape" mc:Ignorable="w14 wp14">
-  <w:p>
-    <w:pPr>
-      <w:pStyle w:val="Header"/>
-    </w:pPr>
+    <w:r>
+      <w:rPr>
+        <w:rStyle w:val="Hyperlink"/>
+        <w:rFonts w:ascii="Garamond" w:hAnsi="Garamond"/>
+        <w:sz w:val="18"/>
+        <w:szCs w:val="18"/>
+      </w:rPr>
+      <w:t xml:space="preserve"> www.rockygray.com</w:t>
+    </w:r>
   </w:p>
 </w:hdr>
 </file>
@@ -4167,7 +4096,7 @@
 </file>
 
 <file path=customXml/itemProps1.xml><?xml version="1.0" encoding="utf-8"?>
-<ds:datastoreItem xmlns:ds="http://schemas.openxmlformats.org/officeDocument/2006/customXml" ds:itemID="{41C3AAF7-0271-7541-BC30-3C70C2DB18CF}">
+<ds:datastoreItem xmlns:ds="http://schemas.openxmlformats.org/officeDocument/2006/customXml" ds:itemID="{C1A23686-4A0F-BB48-A5F7-65E269534981}">
   <ds:schemaRefs>
     <ds:schemaRef ds:uri="http://schemas.openxmlformats.org/officeDocument/2006/bibliography"/>
   </ds:schemaRefs>

</xml_diff>

<commit_message>
update resume to include lead for Strategic Tech
</commit_message>
<xml_diff>
--- a/R_Gray_resume.docx
+++ b/R_Gray_resume.docx
@@ -86,7 +86,7 @@
                 <w:sz w:val="20"/>
                 <w:szCs w:val="18"/>
               </w:rPr>
-              <w:t>December 2014</w:t>
+              <w:t>January 2017</w:t>
             </w:r>
             <w:r>
               <w:rPr>
@@ -137,7 +137,6 @@
                 <w:szCs w:val="18"/>
               </w:rPr>
             </w:pPr>
-            <w:proofErr w:type="spellStart"/>
             <w:r>
               <w:rPr>
                 <w:b/>
@@ -146,7 +145,6 @@
               </w:rPr>
               <w:t>VideoBlocks</w:t>
             </w:r>
-            <w:proofErr w:type="spellEnd"/>
           </w:p>
         </w:tc>
         <w:tc>
@@ -178,7 +176,7 @@
                 <w:sz w:val="20"/>
                 <w:szCs w:val="18"/>
               </w:rPr>
-              <w:t>Reston</w:t>
+              <w:t>Arlington</w:t>
             </w:r>
             <w:r>
               <w:rPr>
@@ -207,7 +205,14 @@
           <w:sz w:val="20"/>
           <w:szCs w:val="18"/>
         </w:rPr>
-        <w:t xml:space="preserve">Sr. </w:t>
+        <w:t>Lead</w:t>
+      </w:r>
+      <w:r>
+        <w:rPr>
+          <w:sz w:val="20"/>
+          <w:szCs w:val="18"/>
+        </w:rPr>
+        <w:t xml:space="preserve"> </w:t>
       </w:r>
       <w:r>
         <w:rPr>
@@ -215,13 +220,6 @@
           <w:szCs w:val="18"/>
         </w:rPr>
         <w:t>Software Engineer</w:t>
-      </w:r>
-      <w:r>
-        <w:rPr>
-          <w:sz w:val="20"/>
-          <w:szCs w:val="18"/>
-        </w:rPr>
-        <w:t>, Full Stack and Cloud Engineer</w:t>
       </w:r>
     </w:p>
     <w:p>
@@ -239,22 +237,21 @@
           <w:sz w:val="20"/>
           <w:szCs w:val="18"/>
         </w:rPr>
-        <w:t xml:space="preserve">A member of the Strategic Technologies </w:t>
-      </w:r>
-      <w:proofErr w:type="gramStart"/>
-      <w:r>
-        <w:rPr>
-          <w:sz w:val="20"/>
-          <w:szCs w:val="18"/>
-        </w:rPr>
-        <w:t>T</w:t>
-      </w:r>
-      <w:r>
-        <w:rPr>
-          <w:sz w:val="20"/>
-          <w:szCs w:val="18"/>
-        </w:rPr>
-        <w:t>eam</w:t>
+        <w:t xml:space="preserve">Lead </w:t>
+      </w:r>
+      <w:r>
+        <w:rPr>
+          <w:sz w:val="20"/>
+          <w:szCs w:val="18"/>
+        </w:rPr>
+        <w:t xml:space="preserve">of the Strategic Technologies </w:t>
+      </w:r>
+      <w:r>
+        <w:rPr>
+          <w:sz w:val="20"/>
+          <w:szCs w:val="18"/>
+        </w:rPr>
+        <w:t>team that</w:t>
       </w:r>
       <w:r>
         <w:rPr>
@@ -268,29 +265,218 @@
           <w:sz w:val="20"/>
           <w:szCs w:val="18"/>
         </w:rPr>
-        <w:t>which</w:t>
-      </w:r>
-      <w:proofErr w:type="gramEnd"/>
-      <w:r>
-        <w:rPr>
-          <w:sz w:val="20"/>
-          <w:szCs w:val="18"/>
-        </w:rPr>
-        <w:t xml:space="preserve"> </w:t>
-      </w:r>
-      <w:r>
-        <w:rPr>
-          <w:sz w:val="20"/>
-          <w:szCs w:val="18"/>
-        </w:rPr>
-        <w:t xml:space="preserve">leads innovation and </w:t>
-      </w:r>
-      <w:r>
-        <w:rPr>
-          <w:sz w:val="20"/>
-          <w:szCs w:val="18"/>
-        </w:rPr>
-        <w:t>thought leadership for the engineering organization. Our main responsibilities include managing the company’s cloud infrastructure, building a data pipeline, and researching and implementing search algorithms.</w:t>
+        <w:t xml:space="preserve">provides engineering platforms and tools, maintains cloud infrastructure, </w:t>
+      </w:r>
+      <w:r>
+        <w:rPr>
+          <w:sz w:val="20"/>
+          <w:szCs w:val="18"/>
+        </w:rPr>
+        <w:t>builds</w:t>
+      </w:r>
+      <w:r>
+        <w:rPr>
+          <w:sz w:val="20"/>
+          <w:szCs w:val="18"/>
+        </w:rPr>
+        <w:t xml:space="preserve"> data pipelines, and implements and optimizes search algorithms while providing </w:t>
+      </w:r>
+      <w:r>
+        <w:rPr>
+          <w:sz w:val="20"/>
+          <w:szCs w:val="18"/>
+        </w:rPr>
+        <w:t>thought leadership fo</w:t>
+      </w:r>
+      <w:r>
+        <w:rPr>
+          <w:sz w:val="20"/>
+          <w:szCs w:val="18"/>
+        </w:rPr>
+        <w:t>r the engineering organization.</w:t>
+      </w:r>
+    </w:p>
+    <w:p>
+      <w:pPr>
+        <w:pStyle w:val="Achievement"/>
+        <w:spacing w:line="276" w:lineRule="auto"/>
+        <w:ind w:left="540" w:firstLine="0"/>
+        <w:rPr>
+          <w:sz w:val="20"/>
+          <w:szCs w:val="18"/>
+        </w:rPr>
+      </w:pPr>
+    </w:p>
+    <w:tbl>
+      <w:tblPr>
+        <w:tblStyle w:val="TableGrid"/>
+        <w:tblW w:w="10188" w:type="dxa"/>
+        <w:tblInd w:w="360" w:type="dxa"/>
+        <w:tblBorders>
+          <w:top w:val="none" w:sz="0" w:space="0" w:color="auto"/>
+          <w:left w:val="none" w:sz="0" w:space="0" w:color="auto"/>
+          <w:bottom w:val="none" w:sz="0" w:space="0" w:color="auto"/>
+          <w:right w:val="none" w:sz="0" w:space="0" w:color="auto"/>
+          <w:insideH w:val="none" w:sz="0" w:space="0" w:color="auto"/>
+          <w:insideV w:val="none" w:sz="0" w:space="0" w:color="auto"/>
+        </w:tblBorders>
+        <w:tblLook w:val="04A0" w:firstRow="1" w:lastRow="0" w:firstColumn="1" w:lastColumn="0" w:noHBand="0" w:noVBand="1"/>
+      </w:tblPr>
+      <w:tblGrid>
+        <w:gridCol w:w="3078"/>
+        <w:gridCol w:w="4140"/>
+        <w:gridCol w:w="2970"/>
+      </w:tblGrid>
+      <w:tr>
+        <w:tc>
+          <w:tcPr>
+            <w:tcW w:w="3078" w:type="dxa"/>
+          </w:tcPr>
+          <w:p>
+            <w:pPr>
+              <w:pStyle w:val="CompanyNameOne"/>
+              <w:tabs>
+                <w:tab w:val="clear" w:pos="1440"/>
+                <w:tab w:val="clear" w:pos="6480"/>
+                <w:tab w:val="right" w:pos="-12412"/>
+                <w:tab w:val="left" w:pos="1800"/>
+                <w:tab w:val="left" w:pos="2880"/>
+                <w:tab w:val="right" w:pos="10440"/>
+              </w:tabs>
+              <w:spacing w:before="20"/>
+              <w:rPr>
+                <w:b/>
+                <w:sz w:val="20"/>
+                <w:szCs w:val="18"/>
+              </w:rPr>
+            </w:pPr>
+            <w:r>
+              <w:rPr>
+                <w:b/>
+                <w:sz w:val="20"/>
+                <w:szCs w:val="18"/>
+              </w:rPr>
+              <w:t>December 2014 – December 2016</w:t>
+            </w:r>
+          </w:p>
+        </w:tc>
+        <w:tc>
+          <w:tcPr>
+            <w:tcW w:w="4140" w:type="dxa"/>
+          </w:tcPr>
+          <w:p>
+            <w:pPr>
+              <w:pStyle w:val="CompanyNameOne"/>
+              <w:tabs>
+                <w:tab w:val="clear" w:pos="1440"/>
+                <w:tab w:val="clear" w:pos="6480"/>
+                <w:tab w:val="right" w:pos="-12412"/>
+                <w:tab w:val="left" w:pos="1800"/>
+                <w:tab w:val="left" w:pos="2880"/>
+                <w:tab w:val="right" w:pos="10440"/>
+              </w:tabs>
+              <w:spacing w:before="20"/>
+              <w:jc w:val="center"/>
+              <w:rPr>
+                <w:b/>
+                <w:sz w:val="20"/>
+                <w:szCs w:val="18"/>
+              </w:rPr>
+            </w:pPr>
+            <w:bookmarkStart w:id="0" w:name="_GoBack"/>
+            <w:bookmarkEnd w:id="0"/>
+            <w:r>
+              <w:rPr>
+                <w:b/>
+                <w:sz w:val="20"/>
+                <w:szCs w:val="18"/>
+              </w:rPr>
+              <w:t>VideoBlocks</w:t>
+            </w:r>
+          </w:p>
+        </w:tc>
+        <w:tc>
+          <w:tcPr>
+            <w:tcW w:w="2970" w:type="dxa"/>
+          </w:tcPr>
+          <w:p>
+            <w:pPr>
+              <w:pStyle w:val="CompanyNameOne"/>
+              <w:tabs>
+                <w:tab w:val="clear" w:pos="1440"/>
+                <w:tab w:val="clear" w:pos="6480"/>
+                <w:tab w:val="right" w:pos="-12412"/>
+                <w:tab w:val="left" w:pos="1800"/>
+                <w:tab w:val="left" w:pos="2880"/>
+                <w:tab w:val="right" w:pos="10440"/>
+              </w:tabs>
+              <w:spacing w:before="20"/>
+              <w:jc w:val="right"/>
+              <w:rPr>
+                <w:b/>
+                <w:sz w:val="20"/>
+                <w:szCs w:val="18"/>
+              </w:rPr>
+            </w:pPr>
+            <w:r>
+              <w:rPr>
+                <w:b/>
+                <w:sz w:val="20"/>
+                <w:szCs w:val="18"/>
+              </w:rPr>
+              <w:t>Reston, VA</w:t>
+            </w:r>
+          </w:p>
+        </w:tc>
+      </w:tr>
+    </w:tbl>
+    <w:p>
+      <w:pPr>
+        <w:pStyle w:val="JobTitle"/>
+        <w:ind w:left="360"/>
+        <w:rPr>
+          <w:b/>
+          <w:sz w:val="20"/>
+          <w:szCs w:val="18"/>
+        </w:rPr>
+      </w:pPr>
+      <w:r>
+        <w:rPr>
+          <w:sz w:val="20"/>
+          <w:szCs w:val="18"/>
+        </w:rPr>
+        <w:t>Sr. Software Engineer, Full Stack and Cloud Engineer</w:t>
+      </w:r>
+    </w:p>
+    <w:p>
+      <w:pPr>
+        <w:pStyle w:val="Achievement"/>
+        <w:spacing w:line="276" w:lineRule="auto"/>
+        <w:ind w:left="540" w:firstLine="0"/>
+        <w:rPr>
+          <w:sz w:val="20"/>
+          <w:szCs w:val="18"/>
+        </w:rPr>
+      </w:pPr>
+      <w:r>
+        <w:rPr>
+          <w:sz w:val="20"/>
+          <w:szCs w:val="18"/>
+        </w:rPr>
+        <w:t>A member of the Strategic Technologies team with a core focuses in cloud infrastructure,</w:t>
+      </w:r>
+      <w:r>
+        <w:rPr>
+          <w:sz w:val="20"/>
+          <w:szCs w:val="18"/>
+        </w:rPr>
+        <w:t xml:space="preserve"> engineering platforms/</w:t>
+      </w:r>
+      <w:r>
+        <w:t>tools</w:t>
+      </w:r>
+      <w:r>
+        <w:t xml:space="preserve"> and data engineering. </w:t>
       </w:r>
     </w:p>
     <w:p>
@@ -350,21 +536,7 @@
           <w:sz w:val="20"/>
           <w:szCs w:val="18"/>
         </w:rPr>
-        <w:t>Implemented features in our core product that used Bootstrap, Angular, and generic JS on the front end with PHP</w:t>
-      </w:r>
-      <w:r>
-        <w:rPr>
-          <w:sz w:val="20"/>
-          <w:szCs w:val="18"/>
-        </w:rPr>
-        <w:t xml:space="preserve"> on the server side </w:t>
-      </w:r>
-      <w:r>
-        <w:rPr>
-          <w:sz w:val="20"/>
-          <w:szCs w:val="18"/>
-        </w:rPr>
-        <w:t>that interacted with a MYSQL database</w:t>
+        <w:t>Implemented features in our core product that used Bootstrap, Angular, and generic JS on the front end with PHP on the server side that interacted with a MYSQL database</w:t>
       </w:r>
     </w:p>
     <w:p>
@@ -408,14 +580,7 @@
           <w:sz w:val="20"/>
           <w:szCs w:val="18"/>
         </w:rPr>
-        <w:t xml:space="preserve">Designed and implemented a server side event framework that allowed engineers to generate events to signal asynchronous processing and track events </w:t>
-      </w:r>
-      <w:r>
-        <w:rPr>
-          <w:sz w:val="20"/>
-          <w:szCs w:val="18"/>
-        </w:rPr>
-        <w:t>through a Kinesis stream, processed by a Lambda function that feeds into a Redshift data lake</w:t>
+        <w:t>Designed and implemented a server side event framework that allowed engineers to generate events to signal asynchronous processing and track events through a Kinesis stream, processed by a Lambda function that feeds into a Redshift data lake</w:t>
       </w:r>
     </w:p>
     <w:p>
@@ -484,21 +649,7 @@
           <w:sz w:val="20"/>
           <w:szCs w:val="18"/>
         </w:rPr>
-        <w:t xml:space="preserve">Implemented a web application firewall using WAF that allowed teams to block users that exhibited </w:t>
-      </w:r>
-      <w:r>
-        <w:rPr>
-          <w:sz w:val="20"/>
-          <w:szCs w:val="18"/>
-        </w:rPr>
-        <w:t>invalid</w:t>
-      </w:r>
-      <w:r>
-        <w:rPr>
-          <w:sz w:val="20"/>
-          <w:szCs w:val="18"/>
-        </w:rPr>
-        <w:t xml:space="preserve"> behavior</w:t>
+        <w:t>Implemented a web application firewall using WAF that allowed teams to block users that exhibited invalid behavior</w:t>
       </w:r>
     </w:p>
     <w:p>
@@ -558,21 +709,7 @@
           <w:sz w:val="20"/>
           <w:szCs w:val="18"/>
         </w:rPr>
-        <w:t>Implemented automation tools to increase the engineering team’s effi</w:t>
-      </w:r>
-      <w:r>
-        <w:rPr>
-          <w:sz w:val="20"/>
-          <w:szCs w:val="18"/>
-        </w:rPr>
-        <w:t>ciency and productivity using</w:t>
-      </w:r>
-      <w:r>
-        <w:rPr>
-          <w:sz w:val="20"/>
-          <w:szCs w:val="18"/>
-        </w:rPr>
-        <w:t xml:space="preserve"> </w:t>
+        <w:t xml:space="preserve">Implemented automation tools to increase the engineering team’s efficiency and productivity using </w:t>
       </w:r>
       <w:proofErr w:type="spellStart"/>
       <w:r>
@@ -588,21 +725,7 @@
           <w:sz w:val="20"/>
           <w:szCs w:val="18"/>
         </w:rPr>
-        <w:t xml:space="preserve"> scripts</w:t>
-      </w:r>
-      <w:r>
-        <w:rPr>
-          <w:sz w:val="20"/>
-          <w:szCs w:val="18"/>
-        </w:rPr>
-        <w:t xml:space="preserve"> (bash if needed)</w:t>
-      </w:r>
-      <w:r>
-        <w:rPr>
-          <w:sz w:val="20"/>
-          <w:szCs w:val="18"/>
-        </w:rPr>
-        <w:t xml:space="preserve"> with a </w:t>
+        <w:t xml:space="preserve"> scripts (bash if needed) with a </w:t>
       </w:r>
       <w:proofErr w:type="spellStart"/>
       <w:r>
@@ -620,6 +743,16 @@
         </w:rPr>
         <w:t xml:space="preserve"> interface integrated through the Slack API</w:t>
       </w:r>
+    </w:p>
+    <w:p>
+      <w:pPr>
+        <w:pStyle w:val="Achievement"/>
+        <w:spacing w:after="120" w:line="240" w:lineRule="auto"/>
+        <w:rPr>
+          <w:sz w:val="20"/>
+          <w:szCs w:val="18"/>
+        </w:rPr>
+      </w:pPr>
     </w:p>
     <w:tbl>
       <w:tblPr>
@@ -923,6 +1056,16 @@
         <w:t>, which allows alumni and faculty to donate directly to student organizations</w:t>
       </w:r>
     </w:p>
+    <w:p>
+      <w:pPr>
+        <w:pStyle w:val="Achievement"/>
+        <w:spacing w:line="240" w:lineRule="auto"/>
+        <w:rPr>
+          <w:sz w:val="20"/>
+          <w:szCs w:val="18"/>
+        </w:rPr>
+      </w:pPr>
+    </w:p>
     <w:tbl>
       <w:tblPr>
         <w:tblStyle w:val="TableGrid"/>
@@ -1303,6 +1446,55 @@
           <w:szCs w:val="18"/>
         </w:rPr>
         <w:t>rovided enrichment sessions for associates in non software engineering roles.</w:t>
+      </w:r>
+    </w:p>
+    <w:p>
+      <w:pPr>
+        <w:ind w:left="360"/>
+        <w:rPr>
+          <w:rFonts w:ascii="Garamond" w:hAnsi="Garamond"/>
+          <w:b/>
+          <w:sz w:val="20"/>
+          <w:szCs w:val="18"/>
+        </w:rPr>
+      </w:pPr>
+    </w:p>
+    <w:p>
+      <w:pPr>
+        <w:ind w:left="360"/>
+        <w:rPr>
+          <w:rFonts w:ascii="Garamond" w:hAnsi="Garamond"/>
+          <w:b/>
+          <w:sz w:val="20"/>
+          <w:szCs w:val="18"/>
+        </w:rPr>
+      </w:pPr>
+      <w:r>
+        <w:rPr>
+          <w:rFonts w:ascii="Garamond" w:hAnsi="Garamond"/>
+          <w:b/>
+          <w:sz w:val="20"/>
+          <w:szCs w:val="18"/>
+        </w:rPr>
+        <w:t>EDUCATION</w:t>
+      </w:r>
+    </w:p>
+    <w:p>
+      <w:pPr>
+        <w:rPr>
+          <w:rFonts w:ascii="Garamond" w:hAnsi="Garamond"/>
+          <w:sz w:val="20"/>
+          <w:szCs w:val="18"/>
+        </w:rPr>
+      </w:pPr>
+      <w:r>
+        <w:rPr>
+          <w:rFonts w:ascii="Garamond" w:hAnsi="Garamond"/>
+          <w:sz w:val="20"/>
+        </w:rPr>
+        <w:pict w14:anchorId="17BBCE00">
+          <v:rect id="_x0000_i1026" style="width:504.25pt;height:.05pt" o:hrpct="966" o:hralign="center" o:hrstd="t" o:hr="t" fillcolor="#aca899" stroked="f"/>
+        </w:pict>
       </w:r>
     </w:p>
     <w:tbl>
@@ -1354,236 +1546,6 @@
                 <w:sz w:val="20"/>
                 <w:szCs w:val="18"/>
               </w:rPr>
-              <w:t>June 2011 – August 2011</w:t>
-            </w:r>
-          </w:p>
-        </w:tc>
-        <w:tc>
-          <w:tcPr>
-            <w:tcW w:w="5580" w:type="dxa"/>
-          </w:tcPr>
-          <w:p>
-            <w:pPr>
-              <w:pStyle w:val="CompanyNameOne"/>
-              <w:tabs>
-                <w:tab w:val="clear" w:pos="1440"/>
-                <w:tab w:val="clear" w:pos="6480"/>
-                <w:tab w:val="right" w:pos="-12412"/>
-                <w:tab w:val="left" w:pos="1800"/>
-                <w:tab w:val="left" w:pos="2880"/>
-                <w:tab w:val="right" w:pos="10440"/>
-              </w:tabs>
-              <w:spacing w:before="20"/>
-              <w:jc w:val="center"/>
-              <w:rPr>
-                <w:b/>
-                <w:sz w:val="20"/>
-                <w:szCs w:val="18"/>
-              </w:rPr>
-            </w:pPr>
-            <w:r>
-              <w:rPr>
-                <w:b/>
-                <w:sz w:val="20"/>
-                <w:szCs w:val="18"/>
-              </w:rPr>
-              <w:t>Capital One</w:t>
-            </w:r>
-          </w:p>
-        </w:tc>
-        <w:tc>
-          <w:tcPr>
-            <w:tcW w:w="2250" w:type="dxa"/>
-          </w:tcPr>
-          <w:p>
-            <w:pPr>
-              <w:pStyle w:val="CompanyNameOne"/>
-              <w:tabs>
-                <w:tab w:val="clear" w:pos="1440"/>
-                <w:tab w:val="clear" w:pos="6480"/>
-                <w:tab w:val="right" w:pos="-12412"/>
-                <w:tab w:val="left" w:pos="1800"/>
-                <w:tab w:val="left" w:pos="2880"/>
-                <w:tab w:val="right" w:pos="10440"/>
-              </w:tabs>
-              <w:spacing w:before="20"/>
-              <w:jc w:val="right"/>
-              <w:rPr>
-                <w:b/>
-                <w:sz w:val="20"/>
-                <w:szCs w:val="18"/>
-              </w:rPr>
-            </w:pPr>
-            <w:r>
-              <w:rPr>
-                <w:b/>
-                <w:sz w:val="20"/>
-                <w:szCs w:val="18"/>
-              </w:rPr>
-              <w:t>Richmond, VA</w:t>
-            </w:r>
-          </w:p>
-        </w:tc>
-      </w:tr>
-    </w:tbl>
-    <w:p>
-      <w:pPr>
-        <w:pStyle w:val="JobTitle"/>
-        <w:ind w:left="360"/>
-        <w:rPr>
-          <w:sz w:val="20"/>
-          <w:szCs w:val="18"/>
-        </w:rPr>
-      </w:pPr>
-      <w:r>
-        <w:rPr>
-          <w:sz w:val="20"/>
-          <w:szCs w:val="18"/>
-        </w:rPr>
-        <w:t>IT Intern</w:t>
-      </w:r>
-    </w:p>
-    <w:p>
-      <w:pPr>
-        <w:pStyle w:val="Achievement"/>
-        <w:numPr>
-          <w:ilvl w:val="0"/>
-          <w:numId w:val="2"/>
-        </w:numPr>
-        <w:spacing w:line="240" w:lineRule="auto"/>
-        <w:ind w:left="806"/>
-        <w:rPr>
-          <w:sz w:val="20"/>
-          <w:szCs w:val="18"/>
-        </w:rPr>
-      </w:pPr>
-      <w:r>
-        <w:rPr>
-          <w:sz w:val="20"/>
-        </w:rPr>
-        <w:t>Developed relationships between applications, VMs, and servers within a CMDB</w:t>
-      </w:r>
-    </w:p>
-    <w:p>
-      <w:pPr>
-        <w:pStyle w:val="Achievement"/>
-        <w:numPr>
-          <w:ilvl w:val="0"/>
-          <w:numId w:val="2"/>
-        </w:numPr>
-        <w:spacing w:line="240" w:lineRule="auto"/>
-        <w:ind w:left="806"/>
-        <w:rPr>
-          <w:sz w:val="20"/>
-          <w:szCs w:val="18"/>
-        </w:rPr>
-      </w:pPr>
-      <w:r>
-        <w:rPr>
-          <w:sz w:val="20"/>
-          <w:szCs w:val="18"/>
-        </w:rPr>
-        <w:t>Designed and implemented server patching automation scripts in Windows and Linux environments</w:t>
-      </w:r>
-    </w:p>
-    <w:p>
-      <w:pPr>
-        <w:ind w:left="360"/>
-        <w:rPr>
-          <w:rFonts w:ascii="Garamond" w:hAnsi="Garamond"/>
-          <w:b/>
-          <w:sz w:val="20"/>
-          <w:szCs w:val="18"/>
-        </w:rPr>
-      </w:pPr>
-    </w:p>
-    <w:p>
-      <w:pPr>
-        <w:ind w:left="360"/>
-        <w:rPr>
-          <w:rFonts w:ascii="Garamond" w:hAnsi="Garamond"/>
-          <w:b/>
-          <w:sz w:val="20"/>
-          <w:szCs w:val="18"/>
-        </w:rPr>
-      </w:pPr>
-      <w:r>
-        <w:rPr>
-          <w:rFonts w:ascii="Garamond" w:hAnsi="Garamond"/>
-          <w:b/>
-          <w:sz w:val="20"/>
-          <w:szCs w:val="18"/>
-        </w:rPr>
-        <w:t>EDUCATION</w:t>
-      </w:r>
-    </w:p>
-    <w:p>
-      <w:pPr>
-        <w:rPr>
-          <w:rFonts w:ascii="Garamond" w:hAnsi="Garamond"/>
-          <w:sz w:val="20"/>
-          <w:szCs w:val="18"/>
-        </w:rPr>
-      </w:pPr>
-      <w:r>
-        <w:rPr>
-          <w:rFonts w:ascii="Garamond" w:hAnsi="Garamond"/>
-          <w:sz w:val="20"/>
-        </w:rPr>
-        <w:pict w14:anchorId="17BBCE00">
-          <v:rect id="_x0000_i1026" style="width:504.25pt;height:.05pt" o:hrpct="966" o:hralign="center" o:hrstd="t" o:hr="t" fillcolor="#aca899" stroked="f"/>
-        </w:pict>
-      </w:r>
-    </w:p>
-    <w:tbl>
-      <w:tblPr>
-        <w:tblStyle w:val="TableGrid"/>
-        <w:tblW w:w="10188" w:type="dxa"/>
-        <w:tblInd w:w="360" w:type="dxa"/>
-        <w:tblBorders>
-          <w:top w:val="none" w:sz="0" w:space="0" w:color="auto"/>
-          <w:left w:val="none" w:sz="0" w:space="0" w:color="auto"/>
-          <w:bottom w:val="none" w:sz="0" w:space="0" w:color="auto"/>
-          <w:right w:val="none" w:sz="0" w:space="0" w:color="auto"/>
-          <w:insideH w:val="none" w:sz="0" w:space="0" w:color="auto"/>
-          <w:insideV w:val="none" w:sz="0" w:space="0" w:color="auto"/>
-        </w:tblBorders>
-        <w:tblLook w:val="04A0" w:firstRow="1" w:lastRow="0" w:firstColumn="1" w:lastColumn="0" w:noHBand="0" w:noVBand="1"/>
-      </w:tblPr>
-      <w:tblGrid>
-        <w:gridCol w:w="2358"/>
-        <w:gridCol w:w="5580"/>
-        <w:gridCol w:w="2250"/>
-      </w:tblGrid>
-      <w:tr>
-        <w:tc>
-          <w:tcPr>
-            <w:tcW w:w="2358" w:type="dxa"/>
-          </w:tcPr>
-          <w:p>
-            <w:pPr>
-              <w:pStyle w:val="CompanyNameOne"/>
-              <w:tabs>
-                <w:tab w:val="clear" w:pos="1440"/>
-                <w:tab w:val="clear" w:pos="6480"/>
-                <w:tab w:val="right" w:pos="-12412"/>
-                <w:tab w:val="left" w:pos="1800"/>
-                <w:tab w:val="left" w:pos="2880"/>
-                <w:tab w:val="right" w:pos="10440"/>
-              </w:tabs>
-              <w:spacing w:before="20"/>
-              <w:rPr>
-                <w:b/>
-                <w:sz w:val="20"/>
-                <w:szCs w:val="18"/>
-              </w:rPr>
-            </w:pPr>
-            <w:r>
-              <w:rPr>
-                <w:b/>
-                <w:sz w:val="20"/>
-                <w:szCs w:val="18"/>
-              </w:rPr>
               <w:t>Vanderbilt University</w:t>
             </w:r>
           </w:p>
@@ -1710,12 +1672,7 @@
           <w:szCs w:val="24"/>
         </w:rPr>
         <w:sectPr>
-          <w:headerReference w:type="even" r:id="rId11"/>
-          <w:headerReference w:type="default" r:id="rId12"/>
-          <w:footerReference w:type="even" r:id="rId13"/>
-          <w:footerReference w:type="default" r:id="rId14"/>
-          <w:headerReference w:type="first" r:id="rId15"/>
-          <w:footerReference w:type="first" r:id="rId16"/>
+          <w:headerReference w:type="default" r:id="rId11"/>
           <w:pgSz w:w="12240" w:h="15840"/>
           <w:pgMar w:top="720" w:right="720" w:bottom="245" w:left="720" w:header="360" w:footer="144" w:gutter="0"/>
           <w:cols w:space="720"/>
@@ -1764,36 +1721,6 @@
 </w:endnotes>
 </file>
 
-<file path=word/footer1.xml><?xml version="1.0" encoding="utf-8"?>
-<w:ftr xmlns:wpc="http://schemas.microsoft.com/office/word/2010/wordprocessingCanvas" xmlns:mo="http://schemas.microsoft.com/office/mac/office/2008/main" xmlns:mc="http://schemas.openxmlformats.org/markup-compatibility/2006" xmlns:mv="urn:schemas-microsoft-com:mac:vml" xmlns:o="urn:schemas-microsoft-com:office:office" xmlns:r="http://schemas.openxmlformats.org/officeDocument/2006/relationships" xmlns:m="http://schemas.openxmlformats.org/officeDocument/2006/math" xmlns:v="urn:schemas-microsoft-com:vml" xmlns:wp14="http://schemas.microsoft.com/office/word/2010/wordprocessingDrawing" xmlns:wp="http://schemas.openxmlformats.org/drawingml/2006/wordprocessingDrawing" xmlns:w10="urn:schemas-microsoft-com:office:word" xmlns:w="http://schemas.openxmlformats.org/wordprocessingml/2006/main" xmlns:w14="http://schemas.microsoft.com/office/word/2010/wordml" xmlns:wpg="http://schemas.microsoft.com/office/word/2010/wordprocessingGroup" xmlns:wpi="http://schemas.microsoft.com/office/word/2010/wordprocessingInk" xmlns:wne="http://schemas.microsoft.com/office/word/2006/wordml" xmlns:wps="http://schemas.microsoft.com/office/word/2010/wordprocessingShape" mc:Ignorable="w14 wp14">
-  <w:p>
-    <w:pPr>
-      <w:pStyle w:val="Footer"/>
-    </w:pPr>
-  </w:p>
-</w:ftr>
-</file>
-
-<file path=word/footer2.xml><?xml version="1.0" encoding="utf-8"?>
-<w:ftr xmlns:wpc="http://schemas.microsoft.com/office/word/2010/wordprocessingCanvas" xmlns:mo="http://schemas.microsoft.com/office/mac/office/2008/main" xmlns:mc="http://schemas.openxmlformats.org/markup-compatibility/2006" xmlns:mv="urn:schemas-microsoft-com:mac:vml" xmlns:o="urn:schemas-microsoft-com:office:office" xmlns:r="http://schemas.openxmlformats.org/officeDocument/2006/relationships" xmlns:m="http://schemas.openxmlformats.org/officeDocument/2006/math" xmlns:v="urn:schemas-microsoft-com:vml" xmlns:wp14="http://schemas.microsoft.com/office/word/2010/wordprocessingDrawing" xmlns:wp="http://schemas.openxmlformats.org/drawingml/2006/wordprocessingDrawing" xmlns:w10="urn:schemas-microsoft-com:office:word" xmlns:w="http://schemas.openxmlformats.org/wordprocessingml/2006/main" xmlns:w14="http://schemas.microsoft.com/office/word/2010/wordml" xmlns:wpg="http://schemas.microsoft.com/office/word/2010/wordprocessingGroup" xmlns:wpi="http://schemas.microsoft.com/office/word/2010/wordprocessingInk" xmlns:wne="http://schemas.microsoft.com/office/word/2006/wordml" xmlns:wps="http://schemas.microsoft.com/office/word/2010/wordprocessingShape" mc:Ignorable="w14 wp14">
-  <w:p>
-    <w:pPr>
-      <w:pStyle w:val="Footer"/>
-    </w:pPr>
-  </w:p>
-</w:ftr>
-</file>
-
-<file path=word/footer3.xml><?xml version="1.0" encoding="utf-8"?>
-<w:ftr xmlns:wpc="http://schemas.microsoft.com/office/word/2010/wordprocessingCanvas" xmlns:mo="http://schemas.microsoft.com/office/mac/office/2008/main" xmlns:mc="http://schemas.openxmlformats.org/markup-compatibility/2006" xmlns:mv="urn:schemas-microsoft-com:mac:vml" xmlns:o="urn:schemas-microsoft-com:office:office" xmlns:r="http://schemas.openxmlformats.org/officeDocument/2006/relationships" xmlns:m="http://schemas.openxmlformats.org/officeDocument/2006/math" xmlns:v="urn:schemas-microsoft-com:vml" xmlns:wp14="http://schemas.microsoft.com/office/word/2010/wordprocessingDrawing" xmlns:wp="http://schemas.openxmlformats.org/drawingml/2006/wordprocessingDrawing" xmlns:w10="urn:schemas-microsoft-com:office:word" xmlns:w="http://schemas.openxmlformats.org/wordprocessingml/2006/main" xmlns:w14="http://schemas.microsoft.com/office/word/2010/wordml" xmlns:wpg="http://schemas.microsoft.com/office/word/2010/wordprocessingGroup" xmlns:wpi="http://schemas.microsoft.com/office/word/2010/wordprocessingInk" xmlns:wne="http://schemas.microsoft.com/office/word/2006/wordml" xmlns:wps="http://schemas.microsoft.com/office/word/2010/wordprocessingShape" mc:Ignorable="w14 wp14">
-  <w:p>
-    <w:pPr>
-      <w:pStyle w:val="Footer"/>
-    </w:pPr>
-  </w:p>
-</w:ftr>
-</file>
-
 <file path=word/footnotes.xml><?xml version="1.0" encoding="utf-8"?>
 <w:footnotes xmlns:wpc="http://schemas.microsoft.com/office/word/2010/wordprocessingCanvas" xmlns:mo="http://schemas.microsoft.com/office/mac/office/2008/main" xmlns:mc="http://schemas.openxmlformats.org/markup-compatibility/2006" xmlns:mv="urn:schemas-microsoft-com:mac:vml" xmlns:o="urn:schemas-microsoft-com:office:office" xmlns:r="http://schemas.openxmlformats.org/officeDocument/2006/relationships" xmlns:m="http://schemas.openxmlformats.org/officeDocument/2006/math" xmlns:v="urn:schemas-microsoft-com:vml" xmlns:wp14="http://schemas.microsoft.com/office/word/2010/wordprocessingDrawing" xmlns:wp="http://schemas.openxmlformats.org/drawingml/2006/wordprocessingDrawing" xmlns:w10="urn:schemas-microsoft-com:office:word" xmlns:w="http://schemas.openxmlformats.org/wordprocessingml/2006/main" xmlns:w14="http://schemas.microsoft.com/office/word/2010/wordml" xmlns:wpg="http://schemas.microsoft.com/office/word/2010/wordprocessingGroup" xmlns:wpi="http://schemas.microsoft.com/office/word/2010/wordprocessingInk" xmlns:wne="http://schemas.microsoft.com/office/word/2006/wordml" xmlns:wps="http://schemas.microsoft.com/office/word/2010/wordprocessingShape" mc:Ignorable="w14 wp14">
   <w:footnote w:type="separator" w:id="-1">
@@ -1817,16 +1744,6 @@
 <w:hdr xmlns:wpc="http://schemas.microsoft.com/office/word/2010/wordprocessingCanvas" xmlns:mo="http://schemas.microsoft.com/office/mac/office/2008/main" xmlns:mc="http://schemas.openxmlformats.org/markup-compatibility/2006" xmlns:mv="urn:schemas-microsoft-com:mac:vml" xmlns:o="urn:schemas-microsoft-com:office:office" xmlns:r="http://schemas.openxmlformats.org/officeDocument/2006/relationships" xmlns:m="http://schemas.openxmlformats.org/officeDocument/2006/math" xmlns:v="urn:schemas-microsoft-com:vml" xmlns:wp14="http://schemas.microsoft.com/office/word/2010/wordprocessingDrawing" xmlns:wp="http://schemas.openxmlformats.org/drawingml/2006/wordprocessingDrawing" xmlns:w10="urn:schemas-microsoft-com:office:word" xmlns:w="http://schemas.openxmlformats.org/wordprocessingml/2006/main" xmlns:w14="http://schemas.microsoft.com/office/word/2010/wordml" xmlns:wpg="http://schemas.microsoft.com/office/word/2010/wordprocessingGroup" xmlns:wpi="http://schemas.microsoft.com/office/word/2010/wordprocessingInk" xmlns:wne="http://schemas.microsoft.com/office/word/2006/wordml" xmlns:wps="http://schemas.microsoft.com/office/word/2010/wordprocessingShape" mc:Ignorable="w14 wp14">
   <w:p>
     <w:pPr>
-      <w:pStyle w:val="Header"/>
-    </w:pPr>
-  </w:p>
-</w:hdr>
-</file>
-
-<file path=word/header2.xml><?xml version="1.0" encoding="utf-8"?>
-<w:hdr xmlns:wpc="http://schemas.microsoft.com/office/word/2010/wordprocessingCanvas" xmlns:mo="http://schemas.microsoft.com/office/mac/office/2008/main" xmlns:mc="http://schemas.openxmlformats.org/markup-compatibility/2006" xmlns:mv="urn:schemas-microsoft-com:mac:vml" xmlns:o="urn:schemas-microsoft-com:office:office" xmlns:r="http://schemas.openxmlformats.org/officeDocument/2006/relationships" xmlns:m="http://schemas.openxmlformats.org/officeDocument/2006/math" xmlns:v="urn:schemas-microsoft-com:vml" xmlns:wp14="http://schemas.microsoft.com/office/word/2010/wordprocessingDrawing" xmlns:wp="http://schemas.openxmlformats.org/drawingml/2006/wordprocessingDrawing" xmlns:w10="urn:schemas-microsoft-com:office:word" xmlns:w="http://schemas.openxmlformats.org/wordprocessingml/2006/main" xmlns:w14="http://schemas.microsoft.com/office/word/2010/wordml" xmlns:wpg="http://schemas.microsoft.com/office/word/2010/wordprocessingGroup" xmlns:wpi="http://schemas.microsoft.com/office/word/2010/wordprocessingInk" xmlns:wne="http://schemas.microsoft.com/office/word/2006/wordml" xmlns:wps="http://schemas.microsoft.com/office/word/2010/wordprocessingShape" mc:Ignorable="w14 wp14">
-  <w:p>
-    <w:pPr>
       <w:spacing w:line="276" w:lineRule="auto"/>
       <w:jc w:val="center"/>
       <w:rPr>
@@ -1852,6 +1769,18 @@
       <w:jc w:val="center"/>
       <w:rPr>
         <w:rFonts w:ascii="Garamond" w:hAnsi="Garamond"/>
+        <w:b/>
+        <w:sz w:val="16"/>
+        <w:szCs w:val="16"/>
+      </w:rPr>
+    </w:pPr>
+  </w:p>
+  <w:p>
+    <w:pPr>
+      <w:spacing w:line="276" w:lineRule="auto"/>
+      <w:jc w:val="center"/>
+      <w:rPr>
+        <w:rFonts w:ascii="Garamond" w:hAnsi="Garamond"/>
         <w:sz w:val="18"/>
         <w:szCs w:val="18"/>
       </w:rPr>
@@ -1946,10 +1875,8 @@
         <w:szCs w:val="18"/>
         <w:u w:val="none"/>
       </w:rPr>
-      <w:t xml:space="preserve"> </w:t>
+      <w:t xml:space="preserve"> |</w:t>
     </w:r>
-    <w:bookmarkStart w:id="0" w:name="_GoBack"/>
-    <w:bookmarkEnd w:id="0"/>
     <w:r>
       <w:rPr>
         <w:rStyle w:val="Hyperlink"/>
@@ -1959,7 +1886,7 @@
         <w:szCs w:val="18"/>
         <w:u w:val="none"/>
       </w:rPr>
-      <w:t>|</w:t>
+      <w:t xml:space="preserve"> 3</w:t>
     </w:r>
     <w:r>
       <w:rPr>
@@ -1970,29 +1897,8 @@
         <w:szCs w:val="18"/>
         <w:u w:val="none"/>
       </w:rPr>
-      <w:t xml:space="preserve"> 3</w:t>
-    </w:r>
-    <w:r>
-      <w:rPr>
-        <w:rStyle w:val="Hyperlink"/>
-        <w:rFonts w:ascii="Garamond" w:hAnsi="Garamond"/>
-        <w:color w:val="auto"/>
-        <w:sz w:val="18"/>
-        <w:szCs w:val="18"/>
-        <w:u w:val="none"/>
-      </w:rPr>
       <w:t>12-857-6259</w:t>
     </w:r>
-  </w:p>
-</w:hdr>
-</file>
-
-<file path=word/header3.xml><?xml version="1.0" encoding="utf-8"?>
-<w:hdr xmlns:wpc="http://schemas.microsoft.com/office/word/2010/wordprocessingCanvas" xmlns:mo="http://schemas.microsoft.com/office/mac/office/2008/main" xmlns:mc="http://schemas.openxmlformats.org/markup-compatibility/2006" xmlns:mv="urn:schemas-microsoft-com:mac:vml" xmlns:o="urn:schemas-microsoft-com:office:office" xmlns:r="http://schemas.openxmlformats.org/officeDocument/2006/relationships" xmlns:m="http://schemas.openxmlformats.org/officeDocument/2006/math" xmlns:v="urn:schemas-microsoft-com:vml" xmlns:wp14="http://schemas.microsoft.com/office/word/2010/wordprocessingDrawing" xmlns:wp="http://schemas.openxmlformats.org/drawingml/2006/wordprocessingDrawing" xmlns:w10="urn:schemas-microsoft-com:office:word" xmlns:w="http://schemas.openxmlformats.org/wordprocessingml/2006/main" xmlns:w14="http://schemas.microsoft.com/office/word/2010/wordml" xmlns:wpg="http://schemas.microsoft.com/office/word/2010/wordprocessingGroup" xmlns:wpi="http://schemas.microsoft.com/office/word/2010/wordprocessingInk" xmlns:wne="http://schemas.microsoft.com/office/word/2006/wordml" xmlns:wps="http://schemas.microsoft.com/office/word/2010/wordprocessingShape" mc:Ignorable="w14 wp14">
-  <w:p>
-    <w:pPr>
-      <w:pStyle w:val="Header"/>
-    </w:pPr>
   </w:p>
 </w:hdr>
 </file>
@@ -3040,7 +2946,6 @@
   <w:style w:type="character" w:default="1" w:styleId="DefaultParagraphFont">
     <w:name w:val="Default Paragraph Font"/>
     <w:uiPriority w:val="1"/>
-    <w:semiHidden/>
     <w:unhideWhenUsed/>
   </w:style>
   <w:style w:type="table" w:default="1" w:styleId="TableNormal">
@@ -3569,7 +3474,6 @@
   <w:style w:type="character" w:default="1" w:styleId="DefaultParagraphFont">
     <w:name w:val="Default Paragraph Font"/>
     <w:uiPriority w:val="1"/>
-    <w:semiHidden/>
     <w:unhideWhenUsed/>
   </w:style>
   <w:style w:type="table" w:default="1" w:styleId="TableNormal">
@@ -4208,7 +4112,7 @@
 </file>
 
 <file path=customXml/itemProps1.xml><?xml version="1.0" encoding="utf-8"?>
-<ds:datastoreItem xmlns:ds="http://schemas.openxmlformats.org/officeDocument/2006/customXml" ds:itemID="{E3A441A8-0135-1A40-9919-F465400C4056}">
+<ds:datastoreItem xmlns:ds="http://schemas.openxmlformats.org/officeDocument/2006/customXml" ds:itemID="{2A0A46BF-01A0-1543-A52E-816084D5632D}">
   <ds:schemaRefs>
     <ds:schemaRef ds:uri="http://schemas.openxmlformats.org/officeDocument/2006/bibliography"/>
   </ds:schemaRefs>

</xml_diff>

<commit_message>
refactor descriptions to have better business impacts
</commit_message>
<xml_diff>
--- a/R_Gray_resume.docx
+++ b/R_Gray_resume.docx
@@ -40,7 +40,7 @@
     <w:tbl>
       <w:tblPr>
         <w:tblStyle w:val="TableGrid"/>
-        <w:tblW w:w="10188" w:type="dxa"/>
+        <w:tblW w:w="10638" w:type="dxa"/>
         <w:tblInd w:w="360" w:type="dxa"/>
         <w:tblBorders>
           <w:top w:val="none" w:sz="0" w:space="0" w:color="auto"/>
@@ -55,7 +55,7 @@
       <w:tblGrid>
         <w:gridCol w:w="2538"/>
         <w:gridCol w:w="5220"/>
-        <w:gridCol w:w="2430"/>
+        <w:gridCol w:w="2880"/>
       </w:tblGrid>
       <w:tr>
         <w:tc>
@@ -137,19 +137,21 @@
                 <w:szCs w:val="18"/>
               </w:rPr>
             </w:pPr>
+            <w:proofErr w:type="spellStart"/>
             <w:r>
               <w:rPr>
                 <w:b/>
                 <w:sz w:val="20"/>
                 <w:szCs w:val="18"/>
               </w:rPr>
-              <w:t>VideoBlocks</w:t>
+              <w:t>Storyblocks</w:t>
             </w:r>
+            <w:proofErr w:type="spellEnd"/>
           </w:p>
         </w:tc>
         <w:tc>
           <w:tcPr>
-            <w:tcW w:w="2430" w:type="dxa"/>
+            <w:tcW w:w="2880" w:type="dxa"/>
           </w:tcPr>
           <w:p>
             <w:pPr>
@@ -225,7 +227,7 @@
     <w:p>
       <w:pPr>
         <w:pStyle w:val="Achievement"/>
-        <w:spacing w:line="276" w:lineRule="auto"/>
+        <w:spacing w:line="240" w:lineRule="auto"/>
         <w:ind w:left="540" w:firstLine="0"/>
         <w:rPr>
           <w:sz w:val="20"/>
@@ -279,7 +281,28 @@
           <w:sz w:val="20"/>
           <w:szCs w:val="18"/>
         </w:rPr>
-        <w:t xml:space="preserve"> data pipelines, and implements and optimizes search algorithms while providing </w:t>
+        <w:t xml:space="preserve"> data pipelines, </w:t>
+      </w:r>
+      <w:r>
+        <w:rPr>
+          <w:sz w:val="20"/>
+          <w:szCs w:val="18"/>
+        </w:rPr>
+        <w:t>and develop</w:t>
+      </w:r>
+      <w:r>
+        <w:rPr>
+          <w:sz w:val="20"/>
+          <w:szCs w:val="18"/>
+        </w:rPr>
+        <w:t>s and maintains enterprise products</w:t>
+      </w:r>
+      <w:r>
+        <w:rPr>
+          <w:sz w:val="20"/>
+          <w:szCs w:val="18"/>
+        </w:rPr>
+        <w:t xml:space="preserve"> while providing </w:t>
       </w:r>
       <w:r>
         <w:rPr>
@@ -294,13 +317,126 @@
           <w:szCs w:val="18"/>
         </w:rPr>
         <w:t>r the engineering organization.</w:t>
+      </w:r>
+      <w:r>
+        <w:rPr>
+          <w:sz w:val="20"/>
+          <w:szCs w:val="18"/>
+        </w:rPr>
+        <w:t xml:space="preserve"> </w:t>
       </w:r>
     </w:p>
     <w:p>
       <w:pPr>
         <w:pStyle w:val="Achievement"/>
+        <w:numPr>
+          <w:ilvl w:val="0"/>
+          <w:numId w:val="7"/>
+        </w:numPr>
+        <w:spacing w:line="240" w:lineRule="auto"/>
+        <w:ind w:left="994"/>
+        <w:rPr>
+          <w:sz w:val="20"/>
+          <w:szCs w:val="18"/>
+        </w:rPr>
+      </w:pPr>
+      <w:r>
+        <w:rPr>
+          <w:sz w:val="20"/>
+          <w:szCs w:val="18"/>
+        </w:rPr>
+        <w:t>Transition ETL to rely on event proc</w:t>
+      </w:r>
+      <w:r>
+        <w:rPr>
+          <w:sz w:val="20"/>
+          <w:szCs w:val="18"/>
+        </w:rPr>
+        <w:t>essing over database migration allowing</w:t>
+      </w:r>
+      <w:r>
+        <w:rPr>
+          <w:sz w:val="20"/>
+          <w:szCs w:val="18"/>
+        </w:rPr>
+        <w:t xml:space="preserve"> the company to make decisions faster with near real-time data</w:t>
+      </w:r>
+      <w:r>
+        <w:rPr>
+          <w:sz w:val="20"/>
+          <w:szCs w:val="18"/>
+        </w:rPr>
+        <w:t>. Established the event pipeline as a core business product that provided a framework for engineers and analysts to produce and consume events.</w:t>
+      </w:r>
+    </w:p>
+    <w:p>
+      <w:pPr>
+        <w:pStyle w:val="Achievement"/>
+        <w:numPr>
+          <w:ilvl w:val="0"/>
+          <w:numId w:val="7"/>
+        </w:numPr>
+        <w:spacing w:line="240" w:lineRule="auto"/>
+        <w:ind w:left="990"/>
+        <w:rPr>
+          <w:sz w:val="20"/>
+          <w:szCs w:val="18"/>
+        </w:rPr>
+      </w:pPr>
+      <w:r>
+        <w:rPr>
+          <w:sz w:val="20"/>
+          <w:szCs w:val="18"/>
+        </w:rPr>
+        <w:t xml:space="preserve">Establish and maintain an enterprise grade API and corporate </w:t>
+      </w:r>
+      <w:r>
+        <w:rPr>
+          <w:sz w:val="20"/>
+          <w:szCs w:val="18"/>
+        </w:rPr>
+        <w:t>products in a new business unit that generated over $1M in new revenue for the company.</w:t>
+      </w:r>
+      <w:r>
+        <w:rPr>
+          <w:sz w:val="20"/>
+          <w:szCs w:val="18"/>
+        </w:rPr>
+        <w:t xml:space="preserve"> Worke</w:t>
+      </w:r>
+      <w:r>
+        <w:rPr>
+          <w:sz w:val="20"/>
+          <w:szCs w:val="18"/>
+        </w:rPr>
+        <w:t xml:space="preserve">d with product managers and </w:t>
+      </w:r>
+      <w:r>
+        <w:rPr>
+          <w:sz w:val="20"/>
+          <w:szCs w:val="18"/>
+        </w:rPr>
+        <w:t>sales team to craft n</w:t>
+      </w:r>
+      <w:r>
+        <w:rPr>
+          <w:sz w:val="20"/>
+          <w:szCs w:val="18"/>
+        </w:rPr>
+        <w:t>ew features and products. Serve</w:t>
+      </w:r>
+      <w:r>
+        <w:rPr>
+          <w:sz w:val="20"/>
+          <w:szCs w:val="18"/>
+        </w:rPr>
+        <w:t xml:space="preserve"> as a technical consultant on sales calls with customers to design solutions and troubleshoot technical problems.</w:t>
+      </w:r>
+    </w:p>
+    <w:p>
+      <w:pPr>
+        <w:pStyle w:val="Achievement"/>
         <w:spacing w:line="276" w:lineRule="auto"/>
-        <w:ind w:left="540" w:firstLine="0"/>
         <w:rPr>
           <w:sz w:val="20"/>
           <w:szCs w:val="18"/>
@@ -310,7 +446,7 @@
     <w:tbl>
       <w:tblPr>
         <w:tblStyle w:val="TableGrid"/>
-        <w:tblW w:w="10188" w:type="dxa"/>
+        <w:tblW w:w="10638" w:type="dxa"/>
         <w:tblInd w:w="360" w:type="dxa"/>
         <w:tblBorders>
           <w:top w:val="none" w:sz="0" w:space="0" w:color="auto"/>
@@ -325,7 +461,7 @@
       <w:tblGrid>
         <w:gridCol w:w="3078"/>
         <w:gridCol w:w="4140"/>
-        <w:gridCol w:w="2970"/>
+        <w:gridCol w:w="3420"/>
       </w:tblGrid>
       <w:tr>
         <w:tc>
@@ -383,21 +519,21 @@
                 <w:szCs w:val="18"/>
               </w:rPr>
             </w:pPr>
-            <w:bookmarkStart w:id="0" w:name="_GoBack"/>
-            <w:bookmarkEnd w:id="0"/>
+            <w:proofErr w:type="spellStart"/>
             <w:r>
               <w:rPr>
                 <w:b/>
                 <w:sz w:val="20"/>
                 <w:szCs w:val="18"/>
               </w:rPr>
-              <w:t>VideoBlocks</w:t>
+              <w:t>Storyblocks</w:t>
             </w:r>
+            <w:proofErr w:type="spellEnd"/>
           </w:p>
         </w:tc>
         <w:tc>
           <w:tcPr>
-            <w:tcW w:w="2970" w:type="dxa"/>
+            <w:tcW w:w="3420" w:type="dxa"/>
           </w:tcPr>
           <w:p>
             <w:pPr>
@@ -455,28 +591,57 @@
         <w:ind w:left="540" w:firstLine="0"/>
         <w:rPr>
           <w:sz w:val="20"/>
-          <w:szCs w:val="18"/>
-        </w:rPr>
-      </w:pPr>
-      <w:r>
-        <w:rPr>
-          <w:sz w:val="20"/>
-          <w:szCs w:val="18"/>
-        </w:rPr>
-        <w:t>A member of the Strategic Technologies team with a core focuses in cloud infrastructure,</w:t>
-      </w:r>
-      <w:r>
-        <w:rPr>
-          <w:sz w:val="20"/>
-          <w:szCs w:val="18"/>
+        </w:rPr>
+      </w:pPr>
+      <w:proofErr w:type="gramStart"/>
+      <w:r>
+        <w:rPr>
+          <w:sz w:val="20"/>
+        </w:rPr>
+        <w:t>M</w:t>
+      </w:r>
+      <w:r>
+        <w:rPr>
+          <w:sz w:val="20"/>
+        </w:rPr>
+        <w:t>ember of the Strategic Techn</w:t>
+      </w:r>
+      <w:r>
+        <w:rPr>
+          <w:sz w:val="20"/>
+        </w:rPr>
+        <w:t>ologies team with a core focus o</w:t>
+      </w:r>
+      <w:r>
+        <w:rPr>
+          <w:sz w:val="20"/>
+        </w:rPr>
+        <w:t>n cloud infrastructure,</w:t>
+      </w:r>
+      <w:r>
+        <w:rPr>
+          <w:sz w:val="20"/>
         </w:rPr>
         <w:t xml:space="preserve"> engineering platforms/</w:t>
       </w:r>
       <w:r>
+        <w:rPr>
+          <w:sz w:val="20"/>
+        </w:rPr>
         <w:t>tools</w:t>
       </w:r>
       <w:r>
-        <w:t xml:space="preserve"> and data engineering. </w:t>
+        <w:rPr>
+          <w:sz w:val="20"/>
+        </w:rPr>
+        <w:t xml:space="preserve"> and data engineering.</w:t>
+      </w:r>
+      <w:proofErr w:type="gramEnd"/>
+      <w:r>
+        <w:rPr>
+          <w:sz w:val="20"/>
+        </w:rPr>
+        <w:t xml:space="preserve"> </w:t>
       </w:r>
     </w:p>
     <w:p>
@@ -487,24 +652,27 @@
           <w:numId w:val="2"/>
         </w:numPr>
         <w:spacing w:line="240" w:lineRule="auto"/>
-        <w:ind w:hanging="270"/>
-        <w:rPr>
-          <w:sz w:val="20"/>
-          <w:szCs w:val="18"/>
-        </w:rPr>
-      </w:pPr>
-      <w:r>
-        <w:rPr>
-          <w:sz w:val="20"/>
-          <w:szCs w:val="18"/>
-        </w:rPr>
-        <w:t xml:space="preserve">Virtualized engineering development environments and automated setup using Vagrant, then </w:t>
+        <w:ind w:left="994"/>
+        <w:rPr>
+          <w:sz w:val="20"/>
+        </w:rPr>
+      </w:pPr>
+      <w:r>
+        <w:rPr>
+          <w:sz w:val="20"/>
+        </w:rPr>
+        <w:t>Co-designed and implemented the migration of our infrastructure from a set of managed servers to AWS</w:t>
+      </w:r>
+      <w:r>
+        <w:rPr>
+          <w:sz w:val="20"/>
+        </w:rPr>
+        <w:t xml:space="preserve"> with </w:t>
       </w:r>
       <w:proofErr w:type="spellStart"/>
       <w:r>
         <w:rPr>
           <w:sz w:val="20"/>
-          <w:szCs w:val="18"/>
         </w:rPr>
         <w:t>Docker</w:t>
       </w:r>
@@ -512,9 +680,14 @@
       <w:r>
         <w:rPr>
           <w:sz w:val="20"/>
-          <w:szCs w:val="18"/>
-        </w:rPr>
-        <w:t>, which reduced onboarding time by over 80%</w:t>
+        </w:rPr>
+        <w:t xml:space="preserve"> to allow</w:t>
+      </w:r>
+      <w:r>
+        <w:rPr>
+          <w:sz w:val="20"/>
+        </w:rPr>
+        <w:t xml:space="preserve"> the agility to quickly innovate and provided fine-grained control of our deployment pipeline.</w:t>
       </w:r>
     </w:p>
     <w:p>
@@ -525,18 +698,102 @@
           <w:numId w:val="2"/>
         </w:numPr>
         <w:spacing w:line="240" w:lineRule="auto"/>
-        <w:ind w:hanging="270"/>
-        <w:rPr>
-          <w:sz w:val="20"/>
-          <w:szCs w:val="18"/>
-        </w:rPr>
-      </w:pPr>
-      <w:r>
-        <w:rPr>
-          <w:sz w:val="20"/>
-          <w:szCs w:val="18"/>
-        </w:rPr>
-        <w:t>Implemented features in our core product that used Bootstrap, Angular, and generic JS on the front end with PHP on the server side that interacted with a MYSQL database</w:t>
+        <w:ind w:left="994"/>
+        <w:rPr>
+          <w:sz w:val="20"/>
+        </w:rPr>
+      </w:pPr>
+      <w:r>
+        <w:rPr>
+          <w:sz w:val="20"/>
+        </w:rPr>
+        <w:t>Designed and implemented a</w:t>
+      </w:r>
+      <w:r>
+        <w:rPr>
+          <w:sz w:val="20"/>
+        </w:rPr>
+        <w:t>n events pipeline to track key performance i</w:t>
+      </w:r>
+      <w:r>
+        <w:rPr>
+          <w:sz w:val="20"/>
+        </w:rPr>
+        <w:t>ndicators for our business. The pipeline consisted</w:t>
+      </w:r>
+      <w:r>
+        <w:rPr>
+          <w:sz w:val="20"/>
+        </w:rPr>
+        <w:t xml:space="preserve"> of a PHP events framework, Kinesis </w:t>
+      </w:r>
+      <w:proofErr w:type="spellStart"/>
+      <w:r>
+        <w:rPr>
+          <w:sz w:val="20"/>
+        </w:rPr>
+        <w:t>Firehose</w:t>
+      </w:r>
+      <w:proofErr w:type="spellEnd"/>
+      <w:r>
+        <w:rPr>
+          <w:sz w:val="20"/>
+        </w:rPr>
+        <w:t xml:space="preserve">, </w:t>
+      </w:r>
+      <w:proofErr w:type="spellStart"/>
+      <w:r>
+        <w:rPr>
+          <w:sz w:val="20"/>
+        </w:rPr>
+        <w:t>Node</w:t>
+      </w:r>
+      <w:ins w:id="0" w:author="Rocky Gray" w:date="2018-02-28T22:25:00Z">
+        <w:r>
+          <w:rPr>
+            <w:sz w:val="20"/>
+          </w:rPr>
+          <w:t>J</w:t>
+        </w:r>
+      </w:ins>
+      <w:r>
+        <w:rPr>
+          <w:sz w:val="20"/>
+        </w:rPr>
+        <w:t>s</w:t>
+      </w:r>
+      <w:proofErr w:type="spellEnd"/>
+      <w:r>
+        <w:rPr>
+          <w:sz w:val="20"/>
+        </w:rPr>
+        <w:t xml:space="preserve"> Lambda function</w:t>
+      </w:r>
+      <w:r>
+        <w:rPr>
+          <w:sz w:val="20"/>
+        </w:rPr>
+        <w:t>,</w:t>
+      </w:r>
+      <w:r>
+        <w:rPr>
+          <w:sz w:val="20"/>
+        </w:rPr>
+        <w:t xml:space="preserve"> and a </w:t>
+      </w:r>
+      <w:proofErr w:type="spellStart"/>
+      <w:r>
+        <w:rPr>
+          <w:sz w:val="20"/>
+        </w:rPr>
+        <w:t>Redshifr</w:t>
+      </w:r>
+      <w:proofErr w:type="spellEnd"/>
+      <w:r>
+        <w:rPr>
+          <w:sz w:val="20"/>
+        </w:rPr>
+        <w:t xml:space="preserve"> data lake.</w:t>
       </w:r>
     </w:p>
     <w:p>
@@ -547,18 +804,92 @@
           <w:numId w:val="2"/>
         </w:numPr>
         <w:spacing w:line="240" w:lineRule="auto"/>
-        <w:ind w:hanging="274"/>
-        <w:rPr>
-          <w:sz w:val="20"/>
-          <w:szCs w:val="18"/>
-        </w:rPr>
-      </w:pPr>
-      <w:r>
-        <w:rPr>
-          <w:sz w:val="20"/>
-          <w:szCs w:val="18"/>
-        </w:rPr>
-        <w:t>Redesigned the core application’s configuration loader to allow configuration injection via the environment. This provided us the flexibility to migrate the application from a managed host server to a cloud environment</w:t>
+        <w:ind w:left="994"/>
+        <w:rPr>
+          <w:sz w:val="20"/>
+        </w:rPr>
+      </w:pPr>
+      <w:r>
+        <w:rPr>
+          <w:sz w:val="20"/>
+        </w:rPr>
+        <w:t xml:space="preserve">Implemented features in our core products </w:t>
+      </w:r>
+      <w:r>
+        <w:rPr>
+          <w:sz w:val="20"/>
+        </w:rPr>
+        <w:t>that</w:t>
+      </w:r>
+      <w:r>
+        <w:rPr>
+          <w:sz w:val="20"/>
+        </w:rPr>
+        <w:t xml:space="preserve"> have a diverse front-end echo system implemented in Bootstrap, Angular, and React. Back-end applications are implemented in PHP and </w:t>
+      </w:r>
+      <w:proofErr w:type="spellStart"/>
+      <w:ins w:id="1" w:author="Rocky Gray" w:date="2018-02-28T22:25:00Z">
+        <w:r>
+          <w:rPr>
+            <w:sz w:val="20"/>
+            <w:highlight w:val="yellow"/>
+          </w:rPr>
+          <w:t>N</w:t>
+        </w:r>
+      </w:ins>
+      <w:r>
+        <w:rPr>
+          <w:sz w:val="20"/>
+          <w:highlight w:val="yellow"/>
+        </w:rPr>
+        <w:t>odeJs</w:t>
+      </w:r>
+      <w:proofErr w:type="spellEnd"/>
+      <w:r>
+        <w:rPr>
+          <w:sz w:val="20"/>
+        </w:rPr>
+        <w:t xml:space="preserve"> </w:t>
+      </w:r>
+      <w:r>
+        <w:rPr>
+          <w:sz w:val="20"/>
+        </w:rPr>
+        <w:t>with</w:t>
+      </w:r>
+      <w:r>
+        <w:rPr>
+          <w:sz w:val="20"/>
+        </w:rPr>
+        <w:t xml:space="preserve"> a MYSQL, </w:t>
+      </w:r>
+      <w:proofErr w:type="spellStart"/>
+      <w:r>
+        <w:rPr>
+          <w:sz w:val="20"/>
+        </w:rPr>
+        <w:t>Postgres</w:t>
+      </w:r>
+      <w:proofErr w:type="spellEnd"/>
+      <w:r>
+        <w:rPr>
+          <w:sz w:val="20"/>
+        </w:rPr>
+        <w:t xml:space="preserve">, or </w:t>
+      </w:r>
+      <w:proofErr w:type="spellStart"/>
+      <w:r>
+        <w:rPr>
+          <w:sz w:val="20"/>
+        </w:rPr>
+        <w:t>MongoDB</w:t>
+      </w:r>
+      <w:proofErr w:type="spellEnd"/>
+      <w:r>
+        <w:rPr>
+          <w:sz w:val="20"/>
+        </w:rPr>
+        <w:t xml:space="preserve"> backend.</w:t>
       </w:r>
     </w:p>
     <w:p>
@@ -569,18 +900,36 @@
           <w:numId w:val="2"/>
         </w:numPr>
         <w:spacing w:line="240" w:lineRule="auto"/>
-        <w:ind w:hanging="270"/>
-        <w:rPr>
-          <w:sz w:val="20"/>
-          <w:szCs w:val="18"/>
-        </w:rPr>
-      </w:pPr>
-      <w:r>
-        <w:rPr>
-          <w:sz w:val="20"/>
-          <w:szCs w:val="18"/>
-        </w:rPr>
-        <w:t>Designed and implemented a server side event framework that allowed engineers to generate events to signal asynchronous processing and track events through a Kinesis stream, processed by a Lambda function that feeds into a Redshift data lake</w:t>
+        <w:ind w:left="994"/>
+        <w:rPr>
+          <w:sz w:val="20"/>
+        </w:rPr>
+      </w:pPr>
+      <w:r>
+        <w:rPr>
+          <w:sz w:val="20"/>
+        </w:rPr>
+        <w:t xml:space="preserve">Provided thought leadership on Software Engineering best practices and </w:t>
+      </w:r>
+      <w:proofErr w:type="spellStart"/>
+      <w:r>
+        <w:rPr>
+          <w:sz w:val="20"/>
+        </w:rPr>
+        <w:t>RESTful</w:t>
+      </w:r>
+      <w:proofErr w:type="spellEnd"/>
+      <w:r>
+        <w:rPr>
+          <w:sz w:val="20"/>
+        </w:rPr>
+        <w:t xml:space="preserve"> API design and implementation</w:t>
+      </w:r>
+      <w:r>
+        <w:rPr>
+          <w:sz w:val="20"/>
+        </w:rPr>
+        <w:t>.</w:t>
       </w:r>
     </w:p>
     <w:p>
@@ -591,157 +940,76 @@
           <w:numId w:val="2"/>
         </w:numPr>
         <w:spacing w:line="240" w:lineRule="auto"/>
-        <w:ind w:hanging="270"/>
-        <w:rPr>
-          <w:sz w:val="20"/>
-          <w:szCs w:val="18"/>
-        </w:rPr>
-      </w:pPr>
-      <w:r>
-        <w:rPr>
-          <w:sz w:val="20"/>
-          <w:szCs w:val="18"/>
-        </w:rPr>
-        <w:t xml:space="preserve">Managed cloud infrastructure and implemented automated deployments using </w:t>
+        <w:ind w:left="994"/>
+        <w:rPr>
+          <w:sz w:val="20"/>
+        </w:rPr>
+      </w:pPr>
+      <w:r>
+        <w:rPr>
+          <w:sz w:val="20"/>
+        </w:rPr>
+        <w:t xml:space="preserve">Implemented automation tools to increase the engineering team’s efficiency and productivity using </w:t>
       </w:r>
       <w:proofErr w:type="spellStart"/>
-      <w:r>
-        <w:rPr>
-          <w:sz w:val="20"/>
-          <w:szCs w:val="18"/>
-        </w:rPr>
-        <w:t>Ansible</w:t>
+      <w:ins w:id="2" w:author="Rocky Gray" w:date="2018-02-28T22:25:00Z">
+        <w:r>
+          <w:rPr>
+            <w:sz w:val="20"/>
+            <w:highlight w:val="yellow"/>
+          </w:rPr>
+          <w:t>N</w:t>
+        </w:r>
+      </w:ins>
+      <w:r>
+        <w:rPr>
+          <w:sz w:val="20"/>
+          <w:highlight w:val="yellow"/>
+        </w:rPr>
+        <w:t>ode</w:t>
+      </w:r>
+      <w:ins w:id="3" w:author="Rocky Gray" w:date="2018-02-28T22:25:00Z">
+        <w:r>
+          <w:rPr>
+            <w:sz w:val="20"/>
+            <w:highlight w:val="yellow"/>
+          </w:rPr>
+          <w:t>J</w:t>
+        </w:r>
+      </w:ins>
+      <w:r>
+        <w:rPr>
+          <w:sz w:val="20"/>
+          <w:highlight w:val="yellow"/>
+        </w:rPr>
+        <w:t>s</w:t>
       </w:r>
       <w:proofErr w:type="spellEnd"/>
       <w:r>
         <w:rPr>
           <w:sz w:val="20"/>
-          <w:szCs w:val="18"/>
-        </w:rPr>
-        <w:t xml:space="preserve">, Jenkins, and </w:t>
+        </w:rPr>
+        <w:t xml:space="preserve"> scripts (bash if needed) with a </w:t>
       </w:r>
       <w:proofErr w:type="spellStart"/>
       <w:r>
         <w:rPr>
           <w:sz w:val="20"/>
-          <w:szCs w:val="18"/>
-        </w:rPr>
-        <w:t>nodejs</w:t>
+        </w:rPr>
+        <w:t>Hubot</w:t>
       </w:r>
       <w:proofErr w:type="spellEnd"/>
-    </w:p>
-    <w:p>
-      <w:pPr>
-        <w:pStyle w:val="Achievement"/>
-        <w:numPr>
-          <w:ilvl w:val="0"/>
-          <w:numId w:val="2"/>
-        </w:numPr>
-        <w:spacing w:line="240" w:lineRule="auto"/>
-        <w:ind w:hanging="270"/>
-        <w:rPr>
-          <w:sz w:val="20"/>
-          <w:szCs w:val="18"/>
-        </w:rPr>
-      </w:pPr>
-      <w:r>
-        <w:rPr>
-          <w:sz w:val="20"/>
-          <w:szCs w:val="18"/>
-        </w:rPr>
-        <w:t>Implemented a web application firewall using WAF that allowed teams to block users that exhibited invalid behavior</w:t>
-      </w:r>
-    </w:p>
-    <w:p>
-      <w:pPr>
-        <w:pStyle w:val="Achievement"/>
-        <w:numPr>
-          <w:ilvl w:val="0"/>
-          <w:numId w:val="2"/>
-        </w:numPr>
-        <w:spacing w:line="240" w:lineRule="auto"/>
-        <w:ind w:hanging="270"/>
-        <w:rPr>
-          <w:sz w:val="20"/>
-          <w:szCs w:val="18"/>
-        </w:rPr>
-      </w:pPr>
-      <w:r>
-        <w:rPr>
-          <w:sz w:val="20"/>
-          <w:szCs w:val="18"/>
-        </w:rPr>
-        <w:t xml:space="preserve">Provided thought leadership on Software Engineering best practices and </w:t>
-      </w:r>
-      <w:proofErr w:type="spellStart"/>
-      <w:r>
-        <w:rPr>
-          <w:sz w:val="20"/>
-          <w:szCs w:val="18"/>
-        </w:rPr>
-        <w:t>RESTful</w:t>
-      </w:r>
-      <w:proofErr w:type="spellEnd"/>
-      <w:r>
-        <w:rPr>
-          <w:sz w:val="20"/>
-          <w:szCs w:val="18"/>
-        </w:rPr>
-        <w:t xml:space="preserve"> API design and implementation</w:t>
-      </w:r>
-    </w:p>
-    <w:p>
-      <w:pPr>
-        <w:pStyle w:val="Achievement"/>
-        <w:numPr>
-          <w:ilvl w:val="0"/>
-          <w:numId w:val="2"/>
-        </w:numPr>
-        <w:spacing w:after="120" w:line="240" w:lineRule="auto"/>
-        <w:ind w:hanging="274"/>
-        <w:rPr>
-          <w:sz w:val="20"/>
-          <w:szCs w:val="18"/>
-        </w:rPr>
-      </w:pPr>
-      <w:r>
-        <w:rPr>
-          <w:sz w:val="20"/>
-          <w:szCs w:val="18"/>
-        </w:rPr>
-        <w:t xml:space="preserve">Implemented automation tools to increase the engineering team’s efficiency and productivity using </w:t>
-      </w:r>
-      <w:proofErr w:type="spellStart"/>
-      <w:r>
-        <w:rPr>
-          <w:sz w:val="20"/>
-          <w:szCs w:val="18"/>
-        </w:rPr>
-        <w:t>nodejs</w:t>
-      </w:r>
-      <w:proofErr w:type="spellEnd"/>
-      <w:r>
-        <w:rPr>
-          <w:sz w:val="20"/>
-          <w:szCs w:val="18"/>
-        </w:rPr>
-        <w:t xml:space="preserve"> scripts (bash if needed) with a </w:t>
-      </w:r>
-      <w:proofErr w:type="spellStart"/>
-      <w:r>
-        <w:rPr>
-          <w:sz w:val="20"/>
-          <w:szCs w:val="18"/>
-        </w:rPr>
-        <w:t>Hubot</w:t>
-      </w:r>
-      <w:proofErr w:type="spellEnd"/>
-      <w:r>
-        <w:rPr>
-          <w:sz w:val="20"/>
-          <w:szCs w:val="18"/>
+      <w:r>
+        <w:rPr>
+          <w:sz w:val="20"/>
         </w:rPr>
         <w:t xml:space="preserve"> interface integrated through the Slack API</w:t>
+      </w:r>
+      <w:r>
+        <w:rPr>
+          <w:sz w:val="20"/>
+        </w:rPr>
+        <w:t>.</w:t>
       </w:r>
     </w:p>
     <w:p>
@@ -757,7 +1025,7 @@
     <w:tbl>
       <w:tblPr>
         <w:tblStyle w:val="TableGrid"/>
-        <w:tblW w:w="10188" w:type="dxa"/>
+        <w:tblW w:w="10638" w:type="dxa"/>
         <w:tblInd w:w="360" w:type="dxa"/>
         <w:tblBorders>
           <w:top w:val="none" w:sz="0" w:space="0" w:color="auto"/>
@@ -772,7 +1040,7 @@
       <w:tblGrid>
         <w:gridCol w:w="2358"/>
         <w:gridCol w:w="5580"/>
-        <w:gridCol w:w="2250"/>
+        <w:gridCol w:w="2700"/>
       </w:tblGrid>
       <w:tr>
         <w:tc>
@@ -850,7 +1118,7 @@
         </w:tc>
         <w:tc>
           <w:tcPr>
-            <w:tcW w:w="2250" w:type="dxa"/>
+            <w:tcW w:w="2700" w:type="dxa"/>
           </w:tcPr>
           <w:p>
             <w:pPr>
@@ -912,154 +1180,44 @@
         <w:rPr>
           <w:sz w:val="20"/>
         </w:rPr>
-        <w:t>Owner of small business providing software solutions for small to medium sized businesses.</w:t>
+        <w:t xml:space="preserve">Owner of </w:t>
+      </w:r>
+      <w:r>
+        <w:rPr>
+          <w:sz w:val="20"/>
+        </w:rPr>
+        <w:t xml:space="preserve">a </w:t>
+      </w:r>
+      <w:r>
+        <w:rPr>
+          <w:sz w:val="20"/>
+        </w:rPr>
+        <w:t xml:space="preserve">small business </w:t>
+      </w:r>
+      <w:r>
+        <w:rPr>
+          <w:sz w:val="20"/>
+        </w:rPr>
+        <w:t>developing</w:t>
+      </w:r>
+      <w:r>
+        <w:rPr>
+          <w:sz w:val="20"/>
+        </w:rPr>
+        <w:t xml:space="preserve"> software solutions for s</w:t>
+      </w:r>
+      <w:r>
+        <w:rPr>
+          <w:sz w:val="20"/>
+        </w:rPr>
+        <w:t>mall to medium sized businesses.</w:t>
       </w:r>
     </w:p>
     <w:p>
       <w:pPr>
         <w:pStyle w:val="Achievement"/>
-        <w:numPr>
-          <w:ilvl w:val="0"/>
-          <w:numId w:val="2"/>
-        </w:numPr>
         <w:spacing w:line="240" w:lineRule="auto"/>
-        <w:ind w:hanging="266"/>
-        <w:rPr>
-          <w:sz w:val="20"/>
-          <w:szCs w:val="18"/>
-        </w:rPr>
-      </w:pPr>
-      <w:r>
-        <w:rPr>
-          <w:sz w:val="20"/>
-        </w:rPr>
-        <w:t>Designed, implemented</w:t>
-      </w:r>
-      <w:r>
-        <w:rPr>
-          <w:sz w:val="20"/>
-        </w:rPr>
-        <w:t>,</w:t>
-      </w:r>
-      <w:r>
-        <w:rPr>
-          <w:sz w:val="20"/>
-        </w:rPr>
-        <w:t xml:space="preserve"> and managed a service written in PHP to allow music artist</w:t>
-      </w:r>
-      <w:r>
-        <w:rPr>
-          <w:sz w:val="20"/>
-        </w:rPr>
-        <w:t>s</w:t>
-      </w:r>
-      <w:r>
-        <w:rPr>
-          <w:sz w:val="20"/>
-        </w:rPr>
-        <w:t xml:space="preserve"> to share digital media through NFC capable devices for </w:t>
-      </w:r>
-      <w:hyperlink r:id="rId9" w:history="1">
-        <w:r>
-          <w:rPr>
-            <w:rStyle w:val="Hyperlink"/>
-            <w:sz w:val="20"/>
-          </w:rPr>
-          <w:t>www.flashcrystal.com</w:t>
-        </w:r>
-      </w:hyperlink>
-    </w:p>
-    <w:p>
-      <w:pPr>
-        <w:pStyle w:val="Achievement"/>
-        <w:numPr>
-          <w:ilvl w:val="0"/>
-          <w:numId w:val="2"/>
-        </w:numPr>
-        <w:spacing w:line="240" w:lineRule="auto"/>
-        <w:ind w:hanging="259"/>
-        <w:rPr>
-          <w:sz w:val="20"/>
-          <w:szCs w:val="18"/>
-        </w:rPr>
-      </w:pPr>
-      <w:r>
-        <w:rPr>
-          <w:sz w:val="20"/>
-          <w:szCs w:val="18"/>
-        </w:rPr>
-        <w:t xml:space="preserve">Designed, implemented, and managed a </w:t>
-      </w:r>
-      <w:proofErr w:type="spellStart"/>
-      <w:r>
-        <w:rPr>
-          <w:sz w:val="20"/>
-          <w:szCs w:val="18"/>
-        </w:rPr>
-        <w:t>RESTful</w:t>
-      </w:r>
-      <w:proofErr w:type="spellEnd"/>
-      <w:r>
-        <w:rPr>
-          <w:sz w:val="20"/>
-          <w:szCs w:val="18"/>
-        </w:rPr>
-        <w:t xml:space="preserve"> web service written in </w:t>
-      </w:r>
-      <w:proofErr w:type="spellStart"/>
-      <w:r>
-        <w:rPr>
-          <w:sz w:val="20"/>
-          <w:szCs w:val="18"/>
-        </w:rPr>
-        <w:t>nodejs</w:t>
-      </w:r>
-      <w:proofErr w:type="spellEnd"/>
-      <w:r>
-        <w:rPr>
-          <w:sz w:val="20"/>
-          <w:szCs w:val="18"/>
-        </w:rPr>
-        <w:t xml:space="preserve"> that provides the backend for the mobile app of an </w:t>
-      </w:r>
-      <w:proofErr w:type="spellStart"/>
-      <w:r>
-        <w:rPr>
-          <w:sz w:val="20"/>
-          <w:szCs w:val="18"/>
-        </w:rPr>
-        <w:t>ed</w:t>
-      </w:r>
-      <w:proofErr w:type="spellEnd"/>
-      <w:r>
-        <w:rPr>
-          <w:sz w:val="20"/>
-          <w:szCs w:val="18"/>
-        </w:rPr>
-        <w:t xml:space="preserve">-tech startup, </w:t>
-      </w:r>
-      <w:hyperlink r:id="rId10" w:history="1">
-        <w:r>
-          <w:rPr>
-            <w:rStyle w:val="Hyperlink"/>
-            <w:sz w:val="20"/>
-            <w:szCs w:val="18"/>
-          </w:rPr>
-          <w:t>www.edfundrgiving.com</w:t>
-        </w:r>
-      </w:hyperlink>
-      <w:r>
-        <w:rPr>
-          <w:sz w:val="20"/>
-          <w:szCs w:val="18"/>
-        </w:rPr>
-        <w:t>, which allows alumni and faculty to donate directly to student organizations</w:t>
-      </w:r>
-    </w:p>
-    <w:p>
-      <w:pPr>
-        <w:pStyle w:val="Achievement"/>
-        <w:spacing w:line="240" w:lineRule="auto"/>
+        <w:ind w:left="0" w:firstLine="0"/>
         <w:rPr>
           <w:sz w:val="20"/>
           <w:szCs w:val="18"/>
@@ -1069,7 +1227,7 @@
     <w:tbl>
       <w:tblPr>
         <w:tblStyle w:val="TableGrid"/>
-        <w:tblW w:w="10188" w:type="dxa"/>
+        <w:tblW w:w="10638" w:type="dxa"/>
         <w:tblInd w:w="360" w:type="dxa"/>
         <w:tblBorders>
           <w:top w:val="none" w:sz="0" w:space="0" w:color="auto"/>
@@ -1084,7 +1242,7 @@
       <w:tblGrid>
         <w:gridCol w:w="2538"/>
         <w:gridCol w:w="5040"/>
-        <w:gridCol w:w="2610"/>
+        <w:gridCol w:w="3060"/>
       </w:tblGrid>
       <w:tr>
         <w:tc>
@@ -1154,7 +1312,7 @@
         </w:tc>
         <w:tc>
           <w:tcPr>
-            <w:tcW w:w="2610" w:type="dxa"/>
+            <w:tcW w:w="3060" w:type="dxa"/>
           </w:tcPr>
           <w:p>
             <w:pPr>
@@ -1228,11 +1386,41 @@
           <w:sz w:val="20"/>
         </w:rPr>
       </w:pPr>
-      <w:r>
-        <w:rPr>
-          <w:sz w:val="20"/>
-        </w:rPr>
-        <w:t xml:space="preserve">A member of the Enterprise API platform team that lead the adoption of REST APIs </w:t>
+      <w:ins w:id="4" w:author="Rocky Gray" w:date="2018-02-28T22:05:00Z">
+        <w:r>
+          <w:rPr>
+            <w:sz w:val="20"/>
+          </w:rPr>
+          <w:t>M</w:t>
+        </w:r>
+      </w:ins>
+      <w:r>
+        <w:rPr>
+          <w:sz w:val="20"/>
+        </w:rPr>
+        <w:t xml:space="preserve">ember of the Enterprise API platform team that led the adoption of </w:t>
+      </w:r>
+      <w:proofErr w:type="spellStart"/>
+      <w:r>
+        <w:rPr>
+          <w:sz w:val="20"/>
+        </w:rPr>
+        <w:t>REST</w:t>
+      </w:r>
+      <w:ins w:id="5" w:author="Rocky Gray" w:date="2018-02-28T22:26:00Z">
+        <w:r>
+          <w:rPr>
+            <w:sz w:val="20"/>
+          </w:rPr>
+          <w:t>ful</w:t>
+        </w:r>
+      </w:ins>
+      <w:proofErr w:type="spellEnd"/>
+      <w:r>
+        <w:rPr>
+          <w:sz w:val="20"/>
+        </w:rPr>
+        <w:t xml:space="preserve"> APIs </w:t>
       </w:r>
       <w:r>
         <w:rPr>
@@ -1275,7 +1463,7 @@
           <w:numId w:val="2"/>
         </w:numPr>
         <w:spacing w:line="240" w:lineRule="auto"/>
-        <w:ind w:left="810"/>
+        <w:ind w:left="994"/>
         <w:rPr>
           <w:sz w:val="20"/>
           <w:szCs w:val="18"/>
@@ -1330,8 +1518,26 @@
           <w:sz w:val="20"/>
           <w:szCs w:val="18"/>
         </w:rPr>
-        <w:t xml:space="preserve"> an internal framework built on Jersey and Spring</w:t>
-      </w:r>
+        <w:t xml:space="preserve"> an internal framework built on Jersey and </w:t>
+      </w:r>
+      <w:proofErr w:type="gramStart"/>
+      <w:r>
+        <w:rPr>
+          <w:sz w:val="20"/>
+          <w:szCs w:val="18"/>
+        </w:rPr>
+        <w:t>Spring</w:t>
+      </w:r>
+      <w:proofErr w:type="gramEnd"/>
+      <w:ins w:id="6" w:author="Rocky Gray" w:date="2018-02-28T22:03:00Z">
+        <w:r>
+          <w:rPr>
+            <w:sz w:val="20"/>
+            <w:szCs w:val="18"/>
+          </w:rPr>
+          <w:t>.</w:t>
+        </w:r>
+      </w:ins>
     </w:p>
     <w:p>
       <w:pPr>
@@ -1341,19 +1547,44 @@
           <w:numId w:val="2"/>
         </w:numPr>
         <w:spacing w:line="240" w:lineRule="auto"/>
-        <w:ind w:hanging="270"/>
-        <w:rPr>
-          <w:sz w:val="20"/>
-          <w:szCs w:val="18"/>
-        </w:rPr>
-      </w:pPr>
-      <w:r>
-        <w:rPr>
-          <w:sz w:val="20"/>
-          <w:szCs w:val="18"/>
-        </w:rPr>
-        <w:t>Built a platform that provided a sandbox that allowed teams to deploy APIs which can be used by the enterprise through Swagger UI and development testing</w:t>
-      </w:r>
+        <w:ind w:left="994"/>
+        <w:rPr>
+          <w:sz w:val="20"/>
+          <w:szCs w:val="18"/>
+        </w:rPr>
+      </w:pPr>
+      <w:r>
+        <w:rPr>
+          <w:sz w:val="20"/>
+          <w:szCs w:val="18"/>
+        </w:rPr>
+        <w:t xml:space="preserve">Built a platform that provided a sandbox that allowed teams to deploy </w:t>
+      </w:r>
+      <w:proofErr w:type="gramStart"/>
+      <w:r>
+        <w:rPr>
+          <w:sz w:val="20"/>
+          <w:szCs w:val="18"/>
+        </w:rPr>
+        <w:t>APIs which</w:t>
+      </w:r>
+      <w:proofErr w:type="gramEnd"/>
+      <w:r>
+        <w:rPr>
+          <w:sz w:val="20"/>
+          <w:szCs w:val="18"/>
+        </w:rPr>
+        <w:t xml:space="preserve"> can be used by the enterprise through Swagger UI and development testing</w:t>
+      </w:r>
+      <w:ins w:id="7" w:author="Rocky Gray" w:date="2018-02-28T22:03:00Z">
+        <w:r>
+          <w:rPr>
+            <w:sz w:val="20"/>
+            <w:szCs w:val="18"/>
+          </w:rPr>
+          <w:t>.</w:t>
+        </w:r>
+      </w:ins>
     </w:p>
     <w:p>
       <w:pPr>
@@ -1363,7 +1594,7 @@
           <w:numId w:val="2"/>
         </w:numPr>
         <w:spacing w:line="240" w:lineRule="auto"/>
-        <w:ind w:hanging="270"/>
+        <w:ind w:left="994"/>
         <w:rPr>
           <w:sz w:val="20"/>
           <w:szCs w:val="18"/>
@@ -1404,6 +1635,15 @@
         </w:rPr>
         <w:t xml:space="preserve"> stub layer between the enterprise and an API sandbox which significantly decreased the time for product prototyping and eased developer testing</w:t>
       </w:r>
+      <w:ins w:id="8" w:author="Rocky Gray" w:date="2018-02-28T22:04:00Z">
+        <w:r>
+          <w:rPr>
+            <w:sz w:val="20"/>
+            <w:szCs w:val="18"/>
+          </w:rPr>
+          <w:t>.</w:t>
+        </w:r>
+      </w:ins>
     </w:p>
     <w:p>
       <w:pPr>
@@ -1413,18 +1653,27 @@
           <w:numId w:val="2"/>
         </w:numPr>
         <w:spacing w:line="240" w:lineRule="auto"/>
-        <w:ind w:hanging="274"/>
-        <w:rPr>
-          <w:sz w:val="20"/>
-          <w:szCs w:val="18"/>
-        </w:rPr>
-      </w:pPr>
-      <w:r>
-        <w:rPr>
-          <w:sz w:val="20"/>
-          <w:szCs w:val="18"/>
-        </w:rPr>
-        <w:t>Lead for college hire technical interviews</w:t>
+        <w:ind w:left="994"/>
+        <w:rPr>
+          <w:sz w:val="20"/>
+          <w:szCs w:val="18"/>
+        </w:rPr>
+      </w:pPr>
+      <w:ins w:id="9" w:author="Rocky Gray" w:date="2018-02-28T22:04:00Z">
+        <w:r>
+          <w:rPr>
+            <w:sz w:val="20"/>
+            <w:szCs w:val="18"/>
+          </w:rPr>
+          <w:t>Served as l</w:t>
+        </w:r>
+      </w:ins>
+      <w:r>
+        <w:rPr>
+          <w:sz w:val="20"/>
+          <w:szCs w:val="18"/>
+        </w:rPr>
+        <w:t>ead for college hire technical interviews</w:t>
       </w:r>
       <w:r>
         <w:rPr>
@@ -1445,7 +1694,25 @@
           <w:sz w:val="20"/>
           <w:szCs w:val="18"/>
         </w:rPr>
-        <w:t>rovided enrichment sessions for associates in non software engineering roles.</w:t>
+        <w:t>rovided enrichment sessions for associates in non</w:t>
+      </w:r>
+      <w:ins w:id="10" w:author="Rocky Gray" w:date="2018-02-28T22:04:00Z">
+        <w:r>
+          <w:rPr>
+            <w:sz w:val="20"/>
+            <w:szCs w:val="18"/>
+          </w:rPr>
+          <w:t>-</w:t>
+        </w:r>
+      </w:ins>
+      <w:bookmarkStart w:id="11" w:name="_GoBack"/>
+      <w:bookmarkEnd w:id="11"/>
+      <w:r>
+        <w:rPr>
+          <w:sz w:val="20"/>
+          <w:szCs w:val="18"/>
+        </w:rPr>
+        <w:t>software engineering roles.</w:t>
       </w:r>
     </w:p>
     <w:p>
@@ -1500,7 +1767,7 @@
     <w:tbl>
       <w:tblPr>
         <w:tblStyle w:val="TableGrid"/>
-        <w:tblW w:w="10188" w:type="dxa"/>
+        <w:tblW w:w="10638" w:type="dxa"/>
         <w:tblInd w:w="360" w:type="dxa"/>
         <w:tblBorders>
           <w:top w:val="none" w:sz="0" w:space="0" w:color="auto"/>
@@ -1515,7 +1782,7 @@
       <w:tblGrid>
         <w:gridCol w:w="2358"/>
         <w:gridCol w:w="5580"/>
-        <w:gridCol w:w="2250"/>
+        <w:gridCol w:w="2700"/>
       </w:tblGrid>
       <w:tr>
         <w:tc>
@@ -1625,7 +1892,7 @@
         </w:tc>
         <w:tc>
           <w:tcPr>
-            <w:tcW w:w="2250" w:type="dxa"/>
+            <w:tcW w:w="2700" w:type="dxa"/>
           </w:tcPr>
           <w:p>
             <w:pPr>
@@ -1672,7 +1939,12 @@
           <w:szCs w:val="24"/>
         </w:rPr>
         <w:sectPr>
-          <w:headerReference w:type="default" r:id="rId11"/>
+          <w:headerReference w:type="even" r:id="rId9"/>
+          <w:headerReference w:type="default" r:id="rId10"/>
+          <w:footerReference w:type="even" r:id="rId11"/>
+          <w:footerReference w:type="default" r:id="rId12"/>
+          <w:headerReference w:type="first" r:id="rId13"/>
+          <w:footerReference w:type="first" r:id="rId14"/>
           <w:pgSz w:w="12240" w:h="15840"/>
           <w:pgMar w:top="720" w:right="720" w:bottom="245" w:left="720" w:header="360" w:footer="144" w:gutter="0"/>
           <w:cols w:space="720"/>
@@ -1721,6 +1993,36 @@
 </w:endnotes>
 </file>
 
+<file path=word/footer1.xml><?xml version="1.0" encoding="utf-8"?>
+<w:ftr xmlns:wpc="http://schemas.microsoft.com/office/word/2010/wordprocessingCanvas" xmlns:mo="http://schemas.microsoft.com/office/mac/office/2008/main" xmlns:mc="http://schemas.openxmlformats.org/markup-compatibility/2006" xmlns:mv="urn:schemas-microsoft-com:mac:vml" xmlns:o="urn:schemas-microsoft-com:office:office" xmlns:r="http://schemas.openxmlformats.org/officeDocument/2006/relationships" xmlns:m="http://schemas.openxmlformats.org/officeDocument/2006/math" xmlns:v="urn:schemas-microsoft-com:vml" xmlns:wp14="http://schemas.microsoft.com/office/word/2010/wordprocessingDrawing" xmlns:wp="http://schemas.openxmlformats.org/drawingml/2006/wordprocessingDrawing" xmlns:w10="urn:schemas-microsoft-com:office:word" xmlns:w="http://schemas.openxmlformats.org/wordprocessingml/2006/main" xmlns:w14="http://schemas.microsoft.com/office/word/2010/wordml" xmlns:wpg="http://schemas.microsoft.com/office/word/2010/wordprocessingGroup" xmlns:wpi="http://schemas.microsoft.com/office/word/2010/wordprocessingInk" xmlns:wne="http://schemas.microsoft.com/office/word/2006/wordml" xmlns:wps="http://schemas.microsoft.com/office/word/2010/wordprocessingShape" mc:Ignorable="w14 wp14">
+  <w:p>
+    <w:pPr>
+      <w:pStyle w:val="Footer"/>
+    </w:pPr>
+  </w:p>
+</w:ftr>
+</file>
+
+<file path=word/footer2.xml><?xml version="1.0" encoding="utf-8"?>
+<w:ftr xmlns:wpc="http://schemas.microsoft.com/office/word/2010/wordprocessingCanvas" xmlns:mo="http://schemas.microsoft.com/office/mac/office/2008/main" xmlns:mc="http://schemas.openxmlformats.org/markup-compatibility/2006" xmlns:mv="urn:schemas-microsoft-com:mac:vml" xmlns:o="urn:schemas-microsoft-com:office:office" xmlns:r="http://schemas.openxmlformats.org/officeDocument/2006/relationships" xmlns:m="http://schemas.openxmlformats.org/officeDocument/2006/math" xmlns:v="urn:schemas-microsoft-com:vml" xmlns:wp14="http://schemas.microsoft.com/office/word/2010/wordprocessingDrawing" xmlns:wp="http://schemas.openxmlformats.org/drawingml/2006/wordprocessingDrawing" xmlns:w10="urn:schemas-microsoft-com:office:word" xmlns:w="http://schemas.openxmlformats.org/wordprocessingml/2006/main" xmlns:w14="http://schemas.microsoft.com/office/word/2010/wordml" xmlns:wpg="http://schemas.microsoft.com/office/word/2010/wordprocessingGroup" xmlns:wpi="http://schemas.microsoft.com/office/word/2010/wordprocessingInk" xmlns:wne="http://schemas.microsoft.com/office/word/2006/wordml" xmlns:wps="http://schemas.microsoft.com/office/word/2010/wordprocessingShape" mc:Ignorable="w14 wp14">
+  <w:p>
+    <w:pPr>
+      <w:pStyle w:val="Footer"/>
+    </w:pPr>
+  </w:p>
+</w:ftr>
+</file>
+
+<file path=word/footer3.xml><?xml version="1.0" encoding="utf-8"?>
+<w:ftr xmlns:wpc="http://schemas.microsoft.com/office/word/2010/wordprocessingCanvas" xmlns:mo="http://schemas.microsoft.com/office/mac/office/2008/main" xmlns:mc="http://schemas.openxmlformats.org/markup-compatibility/2006" xmlns:mv="urn:schemas-microsoft-com:mac:vml" xmlns:o="urn:schemas-microsoft-com:office:office" xmlns:r="http://schemas.openxmlformats.org/officeDocument/2006/relationships" xmlns:m="http://schemas.openxmlformats.org/officeDocument/2006/math" xmlns:v="urn:schemas-microsoft-com:vml" xmlns:wp14="http://schemas.microsoft.com/office/word/2010/wordprocessingDrawing" xmlns:wp="http://schemas.openxmlformats.org/drawingml/2006/wordprocessingDrawing" xmlns:w10="urn:schemas-microsoft-com:office:word" xmlns:w="http://schemas.openxmlformats.org/wordprocessingml/2006/main" xmlns:w14="http://schemas.microsoft.com/office/word/2010/wordml" xmlns:wpg="http://schemas.microsoft.com/office/word/2010/wordprocessingGroup" xmlns:wpi="http://schemas.microsoft.com/office/word/2010/wordprocessingInk" xmlns:wne="http://schemas.microsoft.com/office/word/2006/wordml" xmlns:wps="http://schemas.microsoft.com/office/word/2010/wordprocessingShape" mc:Ignorable="w14 wp14">
+  <w:p>
+    <w:pPr>
+      <w:pStyle w:val="Footer"/>
+    </w:pPr>
+  </w:p>
+</w:ftr>
+</file>
+
 <file path=word/footnotes.xml><?xml version="1.0" encoding="utf-8"?>
 <w:footnotes xmlns:wpc="http://schemas.microsoft.com/office/word/2010/wordprocessingCanvas" xmlns:mo="http://schemas.microsoft.com/office/mac/office/2008/main" xmlns:mc="http://schemas.openxmlformats.org/markup-compatibility/2006" xmlns:mv="urn:schemas-microsoft-com:mac:vml" xmlns:o="urn:schemas-microsoft-com:office:office" xmlns:r="http://schemas.openxmlformats.org/officeDocument/2006/relationships" xmlns:m="http://schemas.openxmlformats.org/officeDocument/2006/math" xmlns:v="urn:schemas-microsoft-com:vml" xmlns:wp14="http://schemas.microsoft.com/office/word/2010/wordprocessingDrawing" xmlns:wp="http://schemas.openxmlformats.org/drawingml/2006/wordprocessingDrawing" xmlns:w10="urn:schemas-microsoft-com:office:word" xmlns:w="http://schemas.openxmlformats.org/wordprocessingml/2006/main" xmlns:w14="http://schemas.microsoft.com/office/word/2010/wordml" xmlns:wpg="http://schemas.microsoft.com/office/word/2010/wordprocessingGroup" xmlns:wpi="http://schemas.microsoft.com/office/word/2010/wordprocessingInk" xmlns:wne="http://schemas.microsoft.com/office/word/2006/wordml" xmlns:wps="http://schemas.microsoft.com/office/word/2010/wordprocessingShape" mc:Ignorable="w14 wp14">
   <w:footnote w:type="separator" w:id="-1">
@@ -1744,6 +2046,16 @@
 <w:hdr xmlns:wpc="http://schemas.microsoft.com/office/word/2010/wordprocessingCanvas" xmlns:mo="http://schemas.microsoft.com/office/mac/office/2008/main" xmlns:mc="http://schemas.openxmlformats.org/markup-compatibility/2006" xmlns:mv="urn:schemas-microsoft-com:mac:vml" xmlns:o="urn:schemas-microsoft-com:office:office" xmlns:r="http://schemas.openxmlformats.org/officeDocument/2006/relationships" xmlns:m="http://schemas.openxmlformats.org/officeDocument/2006/math" xmlns:v="urn:schemas-microsoft-com:vml" xmlns:wp14="http://schemas.microsoft.com/office/word/2010/wordprocessingDrawing" xmlns:wp="http://schemas.openxmlformats.org/drawingml/2006/wordprocessingDrawing" xmlns:w10="urn:schemas-microsoft-com:office:word" xmlns:w="http://schemas.openxmlformats.org/wordprocessingml/2006/main" xmlns:w14="http://schemas.microsoft.com/office/word/2010/wordml" xmlns:wpg="http://schemas.microsoft.com/office/word/2010/wordprocessingGroup" xmlns:wpi="http://schemas.microsoft.com/office/word/2010/wordprocessingInk" xmlns:wne="http://schemas.microsoft.com/office/word/2006/wordml" xmlns:wps="http://schemas.microsoft.com/office/word/2010/wordprocessingShape" mc:Ignorable="w14 wp14">
   <w:p>
     <w:pPr>
+      <w:pStyle w:val="Header"/>
+    </w:pPr>
+  </w:p>
+</w:hdr>
+</file>
+
+<file path=word/header2.xml><?xml version="1.0" encoding="utf-8"?>
+<w:hdr xmlns:wpc="http://schemas.microsoft.com/office/word/2010/wordprocessingCanvas" xmlns:mo="http://schemas.microsoft.com/office/mac/office/2008/main" xmlns:mc="http://schemas.openxmlformats.org/markup-compatibility/2006" xmlns:mv="urn:schemas-microsoft-com:mac:vml" xmlns:o="urn:schemas-microsoft-com:office:office" xmlns:r="http://schemas.openxmlformats.org/officeDocument/2006/relationships" xmlns:m="http://schemas.openxmlformats.org/officeDocument/2006/math" xmlns:v="urn:schemas-microsoft-com:vml" xmlns:wp14="http://schemas.microsoft.com/office/word/2010/wordprocessingDrawing" xmlns:wp="http://schemas.openxmlformats.org/drawingml/2006/wordprocessingDrawing" xmlns:w10="urn:schemas-microsoft-com:office:word" xmlns:w="http://schemas.openxmlformats.org/wordprocessingml/2006/main" xmlns:w14="http://schemas.microsoft.com/office/word/2010/wordml" xmlns:wpg="http://schemas.microsoft.com/office/word/2010/wordprocessingGroup" xmlns:wpi="http://schemas.microsoft.com/office/word/2010/wordprocessingInk" xmlns:wne="http://schemas.microsoft.com/office/word/2006/wordml" xmlns:wps="http://schemas.microsoft.com/office/word/2010/wordprocessingShape" mc:Ignorable="w14 wp14">
+  <w:p>
+    <w:pPr>
       <w:spacing w:line="276" w:lineRule="auto"/>
       <w:jc w:val="center"/>
       <w:rPr>
@@ -1899,6 +2211,16 @@
       </w:rPr>
       <w:t>12-857-6259</w:t>
     </w:r>
+  </w:p>
+</w:hdr>
+</file>
+
+<file path=word/header3.xml><?xml version="1.0" encoding="utf-8"?>
+<w:hdr xmlns:wpc="http://schemas.microsoft.com/office/word/2010/wordprocessingCanvas" xmlns:mo="http://schemas.microsoft.com/office/mac/office/2008/main" xmlns:mc="http://schemas.openxmlformats.org/markup-compatibility/2006" xmlns:mv="urn:schemas-microsoft-com:mac:vml" xmlns:o="urn:schemas-microsoft-com:office:office" xmlns:r="http://schemas.openxmlformats.org/officeDocument/2006/relationships" xmlns:m="http://schemas.openxmlformats.org/officeDocument/2006/math" xmlns:v="urn:schemas-microsoft-com:vml" xmlns:wp14="http://schemas.microsoft.com/office/word/2010/wordprocessingDrawing" xmlns:wp="http://schemas.openxmlformats.org/drawingml/2006/wordprocessingDrawing" xmlns:w10="urn:schemas-microsoft-com:office:word" xmlns:w="http://schemas.openxmlformats.org/wordprocessingml/2006/main" xmlns:w14="http://schemas.microsoft.com/office/word/2010/wordml" xmlns:wpg="http://schemas.microsoft.com/office/word/2010/wordprocessingGroup" xmlns:wpi="http://schemas.microsoft.com/office/word/2010/wordprocessingInk" xmlns:wne="http://schemas.microsoft.com/office/word/2006/wordml" xmlns:wps="http://schemas.microsoft.com/office/word/2010/wordprocessingShape" mc:Ignorable="w14 wp14">
+  <w:p>
+    <w:pPr>
+      <w:pStyle w:val="Header"/>
+    </w:pPr>
   </w:p>
 </w:hdr>
 </file>
@@ -2606,6 +2928,119 @@
     </w:lvl>
   </w:abstractNum>
   <w:abstractNum w:abstractNumId="5">
+    <w:nsid w:val="6C7802FD"/>
+    <w:multiLevelType w:val="hybridMultilevel"/>
+    <w:tmpl w:val="998E51DC"/>
+    <w:lvl w:ilvl="0" w:tplc="04090001">
+      <w:start w:val="1"/>
+      <w:numFmt w:val="bullet"/>
+      <w:lvlText w:val=""/>
+      <w:lvlJc w:val="left"/>
+      <w:pPr>
+        <w:ind w:left="1260" w:hanging="360"/>
+      </w:pPr>
+      <w:rPr>
+        <w:rFonts w:ascii="Symbol" w:hAnsi="Symbol" w:hint="default"/>
+      </w:rPr>
+    </w:lvl>
+    <w:lvl w:ilvl="1" w:tplc="04090003" w:tentative="1">
+      <w:start w:val="1"/>
+      <w:numFmt w:val="bullet"/>
+      <w:lvlText w:val="o"/>
+      <w:lvlJc w:val="left"/>
+      <w:pPr>
+        <w:ind w:left="1980" w:hanging="360"/>
+      </w:pPr>
+      <w:rPr>
+        <w:rFonts w:ascii="Courier New" w:hAnsi="Courier New" w:hint="default"/>
+      </w:rPr>
+    </w:lvl>
+    <w:lvl w:ilvl="2" w:tplc="04090005" w:tentative="1">
+      <w:start w:val="1"/>
+      <w:numFmt w:val="bullet"/>
+      <w:lvlText w:val=""/>
+      <w:lvlJc w:val="left"/>
+      <w:pPr>
+        <w:ind w:left="2700" w:hanging="360"/>
+      </w:pPr>
+      <w:rPr>
+        <w:rFonts w:ascii="Wingdings" w:hAnsi="Wingdings" w:hint="default"/>
+      </w:rPr>
+    </w:lvl>
+    <w:lvl w:ilvl="3" w:tplc="04090001" w:tentative="1">
+      <w:start w:val="1"/>
+      <w:numFmt w:val="bullet"/>
+      <w:lvlText w:val=""/>
+      <w:lvlJc w:val="left"/>
+      <w:pPr>
+        <w:ind w:left="3420" w:hanging="360"/>
+      </w:pPr>
+      <w:rPr>
+        <w:rFonts w:ascii="Symbol" w:hAnsi="Symbol" w:hint="default"/>
+      </w:rPr>
+    </w:lvl>
+    <w:lvl w:ilvl="4" w:tplc="04090003" w:tentative="1">
+      <w:start w:val="1"/>
+      <w:numFmt w:val="bullet"/>
+      <w:lvlText w:val="o"/>
+      <w:lvlJc w:val="left"/>
+      <w:pPr>
+        <w:ind w:left="4140" w:hanging="360"/>
+      </w:pPr>
+      <w:rPr>
+        <w:rFonts w:ascii="Courier New" w:hAnsi="Courier New" w:hint="default"/>
+      </w:rPr>
+    </w:lvl>
+    <w:lvl w:ilvl="5" w:tplc="04090005" w:tentative="1">
+      <w:start w:val="1"/>
+      <w:numFmt w:val="bullet"/>
+      <w:lvlText w:val=""/>
+      <w:lvlJc w:val="left"/>
+      <w:pPr>
+        <w:ind w:left="4860" w:hanging="360"/>
+      </w:pPr>
+      <w:rPr>
+        <w:rFonts w:ascii="Wingdings" w:hAnsi="Wingdings" w:hint="default"/>
+      </w:rPr>
+    </w:lvl>
+    <w:lvl w:ilvl="6" w:tplc="04090001" w:tentative="1">
+      <w:start w:val="1"/>
+      <w:numFmt w:val="bullet"/>
+      <w:lvlText w:val=""/>
+      <w:lvlJc w:val="left"/>
+      <w:pPr>
+        <w:ind w:left="5580" w:hanging="360"/>
+      </w:pPr>
+      <w:rPr>
+        <w:rFonts w:ascii="Symbol" w:hAnsi="Symbol" w:hint="default"/>
+      </w:rPr>
+    </w:lvl>
+    <w:lvl w:ilvl="7" w:tplc="04090003" w:tentative="1">
+      <w:start w:val="1"/>
+      <w:numFmt w:val="bullet"/>
+      <w:lvlText w:val="o"/>
+      <w:lvlJc w:val="left"/>
+      <w:pPr>
+        <w:ind w:left="6300" w:hanging="360"/>
+      </w:pPr>
+      <w:rPr>
+        <w:rFonts w:ascii="Courier New" w:hAnsi="Courier New" w:hint="default"/>
+      </w:rPr>
+    </w:lvl>
+    <w:lvl w:ilvl="8" w:tplc="04090005" w:tentative="1">
+      <w:start w:val="1"/>
+      <w:numFmt w:val="bullet"/>
+      <w:lvlText w:val=""/>
+      <w:lvlJc w:val="left"/>
+      <w:pPr>
+        <w:ind w:left="7020" w:hanging="360"/>
+      </w:pPr>
+      <w:rPr>
+        <w:rFonts w:ascii="Wingdings" w:hAnsi="Wingdings" w:hint="default"/>
+      </w:rPr>
+    </w:lvl>
+  </w:abstractNum>
+  <w:abstractNum w:abstractNumId="6">
     <w:nsid w:val="7EAD12FF"/>
     <w:multiLevelType w:val="hybridMultilevel"/>
     <w:tmpl w:val="E80EF7F6"/>
@@ -2746,7 +3181,7 @@
     </w:lvl>
   </w:abstractNum>
   <w:num w:numId="1">
-    <w:abstractNumId w:val="5"/>
+    <w:abstractNumId w:val="6"/>
   </w:num>
   <w:num w:numId="2">
     <w:abstractNumId w:val="2"/>
@@ -2762,6 +3197,9 @@
   </w:num>
   <w:num w:numId="6">
     <w:abstractNumId w:val="4"/>
+  </w:num>
+  <w:num w:numId="7">
+    <w:abstractNumId w:val="5"/>
   </w:num>
 </w:numbering>
 </file>
@@ -4112,7 +4550,7 @@
 </file>
 
 <file path=customXml/itemProps1.xml><?xml version="1.0" encoding="utf-8"?>
-<ds:datastoreItem xmlns:ds="http://schemas.openxmlformats.org/officeDocument/2006/customXml" ds:itemID="{2A0A46BF-01A0-1543-A52E-816084D5632D}">
+<ds:datastoreItem xmlns:ds="http://schemas.openxmlformats.org/officeDocument/2006/customXml" ds:itemID="{DC207018-2587-5F4F-8847-4591284069CF}">
   <ds:schemaRefs>
     <ds:schemaRef ds:uri="http://schemas.openxmlformats.org/officeDocument/2006/bibliography"/>
   </ds:schemaRefs>

</xml_diff>